<commit_message>
update report for crc accept book request
</commit_message>
<xml_diff>
--- a/report/SprintReport.docx
+++ b/report/SprintReport.docx
@@ -148,25 +148,7 @@
           <w:szCs w:val="32"/>
         </w:rPr>
         <w:br/>
-        <w:t xml:space="preserve">Panagiotis </w:t>
-      </w:r>
-      <w:proofErr w:type="spellStart"/>
-      <w:r>
-        <w:rPr>
-          <w:caps w:val="0"/>
-          <w:sz w:val="32"/>
-          <w:szCs w:val="32"/>
-        </w:rPr>
-        <w:t>Vouzalis</w:t>
-      </w:r>
-      <w:proofErr w:type="spellEnd"/>
-      <w:r>
-        <w:rPr>
-          <w:caps w:val="0"/>
-          <w:sz w:val="32"/>
-          <w:szCs w:val="32"/>
-        </w:rPr>
-        <w:t>, 2653</w:t>
+        <w:t>Panagiotis Vouzalis, 2653</w:t>
       </w:r>
       <w:r>
         <w:rPr>
@@ -918,16 +900,11 @@
       <w:bookmarkStart w:id="14" w:name="_Toc165927659"/>
       <w:bookmarkStart w:id="15" w:name="_Toc165927728"/>
       <w:r>
-        <w:t xml:space="preserve">Scrum </w:t>
-      </w:r>
-      <w:proofErr w:type="gramStart"/>
-      <w:r>
-        <w:t>team</w:t>
+        <w:t>Scrum team</w:t>
       </w:r>
       <w:bookmarkEnd w:id="13"/>
       <w:bookmarkEnd w:id="14"/>
       <w:bookmarkEnd w:id="15"/>
-      <w:proofErr w:type="gramEnd"/>
     </w:p>
     <w:tbl>
       <w:tblPr>
@@ -1029,13 +1006,8 @@
               <w:pStyle w:val="InfoBlue"/>
             </w:pPr>
             <w:r>
-              <w:t xml:space="preserve">Panagiotis </w:t>
-            </w:r>
-            <w:proofErr w:type="spellStart"/>
-            <w:r>
-              <w:t>Vouzalis</w:t>
-            </w:r>
-            <w:proofErr w:type="spellEnd"/>
+              <w:t>Panagiotis Vouzalis</w:t>
+            </w:r>
           </w:p>
         </w:tc>
       </w:tr>
@@ -1070,15 +1042,7 @@
               <w:pStyle w:val="InfoBlue"/>
             </w:pPr>
             <w:r>
-              <w:t xml:space="preserve">Kondylia Vergou, Panagiotis </w:t>
-            </w:r>
-            <w:proofErr w:type="spellStart"/>
-            <w:r>
-              <w:t>Vouzalis</w:t>
-            </w:r>
-            <w:proofErr w:type="spellEnd"/>
-            <w:r>
-              <w:t>, Panagiotis Paraskevopoul</w:t>
+              <w:t>Kondylia Vergou, Panagiotis Vouzalis, Panagiotis Paraskevopoul</w:t>
             </w:r>
             <w:r>
               <w:t>o</w:t>
@@ -1748,16 +1712,7 @@
                 <w:szCs w:val="21"/>
                 <w:lang w:eastAsia="el-GR" w:bidi="ar-SA"/>
               </w:rPr>
-              <w:t xml:space="preserve">, </w:t>
-            </w:r>
-            <w:r>
-              <w:rPr>
-                <w:rFonts w:ascii="Calibri,Bold" w:hAnsi="Calibri,Bold" w:cs="Calibri,Bold"/>
-                <w:sz w:val="21"/>
-                <w:szCs w:val="21"/>
-                <w:lang w:eastAsia="el-GR" w:bidi="ar-SA"/>
-              </w:rPr>
-              <w:t>US9</w:t>
+              <w:t>, US9</w:t>
             </w:r>
           </w:p>
         </w:tc>
@@ -3285,13 +3240,8 @@
               <w:t xml:space="preserve"> </w:t>
             </w:r>
             <w:r>
-              <w:t xml:space="preserve">recommendation strategies that consider information given in my </w:t>
-            </w:r>
-            <w:proofErr w:type="gramStart"/>
-            <w:r>
-              <w:t>profile</w:t>
-            </w:r>
-            <w:proofErr w:type="gramEnd"/>
+              <w:t>recommendation strategies that consider information given in my profile</w:t>
+            </w:r>
           </w:p>
           <w:p>
             <w:pPr>
@@ -3446,7 +3396,7 @@
             <v:path o:extrusionok="f" gradientshapeok="t" o:connecttype="rect"/>
             <o:lock v:ext="edit" aspectratio="t"/>
           </v:shapetype>
-          <v:shape id="_x0000_i1040" type="#_x0000_t75" style="width:467.5pt;height:507.15pt">
+          <v:shape id="_x0000_i1025" type="#_x0000_t75" style="width:467.5pt;height:507.15pt">
             <v:imagedata r:id="rId9" o:title="Untitled-2024-05-07-2143(1)"/>
           </v:shape>
         </w:pict>
@@ -4604,11 +4554,9 @@
       <w:r>
         <w:t xml:space="preserve">UC04: </w:t>
       </w:r>
-      <w:proofErr w:type="spellStart"/>
       <w:r>
         <w:t>SaveUserProfile</w:t>
       </w:r>
-      <w:proofErr w:type="spellEnd"/>
     </w:p>
     <w:tbl>
       <w:tblPr>
@@ -4658,11 +4606,9 @@
             <w:pPr>
               <w:pStyle w:val="InfoBlue"/>
             </w:pPr>
-            <w:proofErr w:type="spellStart"/>
             <w:r>
               <w:t>SaveUserProfile</w:t>
             </w:r>
-            <w:proofErr w:type="spellEnd"/>
           </w:p>
         </w:tc>
       </w:tr>
@@ -4835,15 +4781,7 @@
               <w:jc w:val="left"/>
             </w:pPr>
             <w:r>
-              <w:t>Include(</w:t>
-            </w:r>
-            <w:proofErr w:type="spellStart"/>
-            <w:r>
-              <w:t>ViewUserProfile</w:t>
-            </w:r>
-            <w:proofErr w:type="spellEnd"/>
-            <w:r>
-              <w:t>)</w:t>
+              <w:t>Include(ViewUserProfile)</w:t>
             </w:r>
           </w:p>
           <w:p>
@@ -4991,13 +4929,8 @@
         <w:pStyle w:val="Heading2"/>
       </w:pPr>
       <w:r>
-        <w:t xml:space="preserve">UC05: </w:t>
+        <w:t>UC05: ViewUserProfile</w:t>
       </w:r>
-      <w:proofErr w:type="spellStart"/>
-      <w:r>
-        <w:t>ViewUserProfile</w:t>
-      </w:r>
-      <w:proofErr w:type="spellEnd"/>
     </w:p>
     <w:tbl>
       <w:tblPr>
@@ -5047,14 +4980,12 @@
             <w:pPr>
               <w:pStyle w:val="InfoBlue"/>
             </w:pPr>
-            <w:proofErr w:type="spellStart"/>
             <w:r>
               <w:t>View</w:t>
             </w:r>
             <w:r>
               <w:t>UserProfile</w:t>
             </w:r>
-            <w:proofErr w:type="spellEnd"/>
           </w:p>
         </w:tc>
       </w:tr>
@@ -5386,14 +5317,12 @@
       <w:r>
         <w:t xml:space="preserve">: </w:t>
       </w:r>
-      <w:proofErr w:type="spellStart"/>
       <w:r>
         <w:t>Save</w:t>
       </w:r>
       <w:r>
         <w:t>BookOffer</w:t>
       </w:r>
-      <w:proofErr w:type="spellEnd"/>
     </w:p>
     <w:tbl>
       <w:tblPr>
@@ -5443,14 +5372,12 @@
             <w:pPr>
               <w:pStyle w:val="InfoBlue"/>
             </w:pPr>
-            <w:proofErr w:type="spellStart"/>
             <w:r>
               <w:t>Save</w:t>
             </w:r>
             <w:r>
               <w:t>BookOffer</w:t>
             </w:r>
-            <w:proofErr w:type="spellEnd"/>
           </w:p>
         </w:tc>
       </w:tr>
@@ -5747,7 +5674,6 @@
       <w:r>
         <w:t xml:space="preserve">: </w:t>
       </w:r>
-      <w:proofErr w:type="spellStart"/>
       <w:r>
         <w:t>View</w:t>
       </w:r>
@@ -5757,7 +5683,6 @@
       <w:r>
         <w:t>ForSpecificBook</w:t>
       </w:r>
-      <w:proofErr w:type="spellEnd"/>
     </w:p>
     <w:tbl>
       <w:tblPr>
@@ -5807,7 +5732,6 @@
             <w:pPr>
               <w:pStyle w:val="InfoBlue"/>
             </w:pPr>
-            <w:proofErr w:type="spellStart"/>
             <w:r>
               <w:t>View</w:t>
             </w:r>
@@ -5817,7 +5741,6 @@
             <w:r>
               <w:t>ForSpecificBook</w:t>
             </w:r>
-            <w:proofErr w:type="spellEnd"/>
           </w:p>
         </w:tc>
       </w:tr>
@@ -5989,15 +5912,7 @@
               <w:jc w:val="left"/>
             </w:pPr>
             <w:r>
-              <w:t>Include(</w:t>
-            </w:r>
-            <w:proofErr w:type="spellStart"/>
-            <w:r>
-              <w:t>ViewBookOffers</w:t>
-            </w:r>
-            <w:proofErr w:type="spellEnd"/>
-            <w:r>
-              <w:t>)</w:t>
+              <w:t>Include(ViewBookOffers)</w:t>
             </w:r>
           </w:p>
           <w:p>
@@ -6016,15 +5931,7 @@
               <w:t xml:space="preserve">selects </w:t>
             </w:r>
             <w:r>
-              <w:t xml:space="preserve">one of their </w:t>
-            </w:r>
-            <w:proofErr w:type="gramStart"/>
-            <w:r>
-              <w:t>book</w:t>
-            </w:r>
-            <w:proofErr w:type="gramEnd"/>
-            <w:r>
-              <w:t xml:space="preserve"> offers.</w:t>
+              <w:t>one of their book offers.</w:t>
             </w:r>
           </w:p>
           <w:p>
@@ -6228,13 +6135,8 @@
       </w:r>
       <w:r>
         <w:lastRenderedPageBreak/>
-        <w:t xml:space="preserve">UC08: </w:t>
+        <w:t>UC08: ViewBookOffers</w:t>
       </w:r>
-      <w:proofErr w:type="spellStart"/>
-      <w:r>
-        <w:t>ViewBookOffers</w:t>
-      </w:r>
-      <w:proofErr w:type="spellEnd"/>
     </w:p>
     <w:tbl>
       <w:tblPr>
@@ -6284,14 +6186,12 @@
             <w:pPr>
               <w:pStyle w:val="InfoBlue"/>
             </w:pPr>
-            <w:proofErr w:type="spellStart"/>
             <w:r>
               <w:t>View</w:t>
             </w:r>
             <w:r>
               <w:t>BookOffers</w:t>
             </w:r>
-            <w:proofErr w:type="spellEnd"/>
           </w:p>
         </w:tc>
       </w:tr>
@@ -6582,14 +6482,12 @@
       <w:r>
         <w:t xml:space="preserve">UC09: </w:t>
       </w:r>
-      <w:proofErr w:type="spellStart"/>
       <w:r>
         <w:t>Accept</w:t>
       </w:r>
       <w:r>
         <w:t>BookRequest</w:t>
       </w:r>
-      <w:proofErr w:type="spellEnd"/>
     </w:p>
     <w:tbl>
       <w:tblPr>
@@ -6639,14 +6537,12 @@
             <w:pPr>
               <w:pStyle w:val="InfoBlue"/>
             </w:pPr>
-            <w:proofErr w:type="spellStart"/>
             <w:r>
               <w:t>Accept</w:t>
             </w:r>
             <w:r>
               <w:t>BookRequest</w:t>
             </w:r>
-            <w:proofErr w:type="spellEnd"/>
           </w:p>
         </w:tc>
       </w:tr>
@@ -6814,11 +6710,9 @@
             <w:r>
               <w:t>Include(</w:t>
             </w:r>
-            <w:proofErr w:type="spellStart"/>
             <w:r>
               <w:t>ViewBookRequestsForSpecificBook</w:t>
             </w:r>
-            <w:proofErr w:type="spellEnd"/>
             <w:r>
               <w:t>)</w:t>
             </w:r>
@@ -6935,15 +6829,7 @@
               <w:t xml:space="preserve"> book </w:t>
             </w:r>
             <w:r>
-              <w:t xml:space="preserve">request is </w:t>
-            </w:r>
-            <w:proofErr w:type="gramStart"/>
-            <w:r>
-              <w:t>approved</w:t>
-            </w:r>
-            <w:proofErr w:type="gramEnd"/>
-            <w:r>
-              <w:t xml:space="preserve"> and the </w:t>
+              <w:t xml:space="preserve">request is approved and the </w:t>
             </w:r>
             <w:r>
               <w:t xml:space="preserve">rest </w:t>
@@ -6973,11 +6859,9 @@
       <w:r>
         <w:t xml:space="preserve">: </w:t>
       </w:r>
-      <w:proofErr w:type="spellStart"/>
       <w:r>
         <w:t>ViewContactInformation</w:t>
       </w:r>
-      <w:proofErr w:type="spellEnd"/>
     </w:p>
     <w:tbl>
       <w:tblPr>
@@ -7027,11 +6911,9 @@
             <w:pPr>
               <w:pStyle w:val="InfoBlue"/>
             </w:pPr>
-            <w:proofErr w:type="spellStart"/>
             <w:r>
               <w:t>ViewContactInformation</w:t>
             </w:r>
-            <w:proofErr w:type="spellEnd"/>
           </w:p>
         </w:tc>
       </w:tr>
@@ -7196,11 +7078,9 @@
             <w:r>
               <w:t>Include(</w:t>
             </w:r>
-            <w:proofErr w:type="spellStart"/>
             <w:r>
               <w:t>ViewBookRequestsForSpecificBook</w:t>
             </w:r>
-            <w:proofErr w:type="spellEnd"/>
             <w:r>
               <w:t>)</w:t>
             </w:r>
@@ -7312,11 +7192,9 @@
       <w:r>
         <w:t xml:space="preserve">: </w:t>
       </w:r>
-      <w:proofErr w:type="spellStart"/>
       <w:r>
         <w:t>DeleteBookOffer</w:t>
       </w:r>
-      <w:proofErr w:type="spellEnd"/>
     </w:p>
     <w:tbl>
       <w:tblPr>
@@ -7366,11 +7244,9 @@
             <w:pPr>
               <w:pStyle w:val="InfoBlue"/>
             </w:pPr>
-            <w:proofErr w:type="spellStart"/>
             <w:r>
               <w:t>DeleteBookOffer</w:t>
             </w:r>
-            <w:proofErr w:type="spellEnd"/>
           </w:p>
         </w:tc>
       </w:tr>
@@ -7545,15 +7421,7 @@
               <w:jc w:val="left"/>
             </w:pPr>
             <w:r>
-              <w:t>Include(</w:t>
-            </w:r>
-            <w:proofErr w:type="spellStart"/>
-            <w:r>
-              <w:t>ViewBookOffers</w:t>
-            </w:r>
-            <w:proofErr w:type="spellEnd"/>
-            <w:r>
-              <w:t>)</w:t>
+              <w:t>Include(ViewBookOffers)</w:t>
             </w:r>
           </w:p>
           <w:p>
@@ -7566,15 +7434,7 @@
               <w:jc w:val="left"/>
             </w:pPr>
             <w:r>
-              <w:t xml:space="preserve">The user selects one of their </w:t>
-            </w:r>
-            <w:proofErr w:type="gramStart"/>
-            <w:r>
-              <w:t>book</w:t>
-            </w:r>
-            <w:proofErr w:type="gramEnd"/>
-            <w:r>
-              <w:t xml:space="preserve"> offers and deletes it.</w:t>
+              <w:t>The user selects one of their book offers and deletes it.</w:t>
             </w:r>
           </w:p>
           <w:p>
@@ -7650,7 +7510,6 @@
         <w:lastRenderedPageBreak/>
         <w:t xml:space="preserve">UC12: </w:t>
       </w:r>
-      <w:proofErr w:type="spellStart"/>
       <w:r>
         <w:t>Search</w:t>
       </w:r>
@@ -7660,7 +7519,6 @@
       <w:r>
         <w:t>s</w:t>
       </w:r>
-      <w:proofErr w:type="spellEnd"/>
     </w:p>
     <w:tbl>
       <w:tblPr>
@@ -7710,7 +7568,6 @@
             <w:pPr>
               <w:pStyle w:val="InfoBlue"/>
             </w:pPr>
-            <w:proofErr w:type="spellStart"/>
             <w:r>
               <w:t>Search</w:t>
             </w:r>
@@ -7720,7 +7577,6 @@
             <w:r>
               <w:t>s</w:t>
             </w:r>
-            <w:proofErr w:type="spellEnd"/>
           </w:p>
         </w:tc>
       </w:tr>
@@ -7978,15 +7834,7 @@
               <w:t xml:space="preserve">If in step 4 the system </w:t>
             </w:r>
             <w:r>
-              <w:t xml:space="preserve">doesn’t find any book offers, then it </w:t>
-            </w:r>
-            <w:proofErr w:type="gramStart"/>
-            <w:r>
-              <w:t>display</w:t>
-            </w:r>
-            <w:proofErr w:type="gramEnd"/>
-            <w:r>
-              <w:t xml:space="preserve"> the message “No Book Offers </w:t>
+              <w:t xml:space="preserve">doesn’t find any book offers, then it display the message “No Book Offers </w:t>
             </w:r>
             <w:r>
               <w:t>Were Found</w:t>
@@ -8040,13 +7888,8 @@
         <w:pStyle w:val="Heading2"/>
       </w:pPr>
       <w:r>
-        <w:t xml:space="preserve">UC13: </w:t>
+        <w:t>UC13: BrowseBookOffers</w:t>
       </w:r>
-      <w:proofErr w:type="spellStart"/>
-      <w:r>
-        <w:t>BrowseBookOffers</w:t>
-      </w:r>
-      <w:proofErr w:type="spellEnd"/>
     </w:p>
     <w:tbl>
       <w:tblPr>
@@ -8096,14 +7939,12 @@
             <w:pPr>
               <w:pStyle w:val="InfoBlue"/>
             </w:pPr>
-            <w:proofErr w:type="spellStart"/>
             <w:r>
               <w:t>Browse</w:t>
             </w:r>
             <w:r>
               <w:t>BookOffers</w:t>
             </w:r>
-            <w:proofErr w:type="spellEnd"/>
           </w:p>
         </w:tc>
       </w:tr>
@@ -8432,14 +8273,12 @@
         <w:lastRenderedPageBreak/>
         <w:t xml:space="preserve">UC14: </w:t>
       </w:r>
-      <w:proofErr w:type="spellStart"/>
       <w:r>
         <w:t>Save</w:t>
       </w:r>
       <w:r>
         <w:t>BookRequest</w:t>
       </w:r>
-      <w:proofErr w:type="spellEnd"/>
     </w:p>
     <w:tbl>
       <w:tblPr>
@@ -8489,14 +8328,12 @@
             <w:pPr>
               <w:pStyle w:val="InfoBlue"/>
             </w:pPr>
-            <w:proofErr w:type="spellStart"/>
             <w:r>
               <w:t>Save</w:t>
             </w:r>
             <w:r>
               <w:t>BookRequest</w:t>
             </w:r>
-            <w:proofErr w:type="spellEnd"/>
           </w:p>
         </w:tc>
       </w:tr>
@@ -8661,19 +8498,15 @@
             <w:r>
               <w:t>Include(</w:t>
             </w:r>
-            <w:proofErr w:type="spellStart"/>
             <w:r>
               <w:t>SearchBookOffers</w:t>
             </w:r>
-            <w:proofErr w:type="spellEnd"/>
             <w:r>
               <w:t>) or Include(</w:t>
             </w:r>
-            <w:proofErr w:type="spellStart"/>
             <w:r>
               <w:t>BrowseBookOffers</w:t>
             </w:r>
-            <w:proofErr w:type="spellEnd"/>
             <w:r>
               <w:t>)</w:t>
             </w:r>
@@ -8834,11 +8667,9 @@
           <w:lang w:val="el-GR"/>
         </w:rPr>
       </w:pPr>
-      <w:proofErr w:type="spellStart"/>
       <w:r>
         <w:t>ViewBookRequests</w:t>
       </w:r>
-      <w:proofErr w:type="spellEnd"/>
       <w:r>
         <w:rPr>
           <w:lang w:val="el-GR"/>
@@ -9247,11 +9078,9 @@
                 <w:numId w:val="30"/>
               </w:numPr>
             </w:pPr>
-            <w:proofErr w:type="spellStart"/>
             <w:r>
               <w:t>PasswordEncoder</w:t>
             </w:r>
-            <w:proofErr w:type="spellEnd"/>
           </w:p>
           <w:p>
             <w:pPr>
@@ -9279,11 +9108,9 @@
                 <w:numId w:val="30"/>
               </w:numPr>
             </w:pPr>
-            <w:proofErr w:type="spellStart"/>
             <w:r>
               <w:t>CustomSecuritySuccessHandler</w:t>
             </w:r>
-            <w:proofErr w:type="spellEnd"/>
           </w:p>
           <w:p>
             <w:pPr>
@@ -9293,11 +9120,9 @@
                 <w:numId w:val="30"/>
               </w:numPr>
             </w:pPr>
-            <w:proofErr w:type="spellStart"/>
             <w:r>
               <w:t>EndpointConfig</w:t>
             </w:r>
-            <w:proofErr w:type="spellEnd"/>
           </w:p>
         </w:tc>
       </w:tr>
@@ -9485,11 +9310,9 @@
                 <w:numId w:val="30"/>
               </w:numPr>
             </w:pPr>
-            <w:proofErr w:type="spellStart"/>
             <w:r>
               <w:t>EndpointConfig</w:t>
             </w:r>
-            <w:proofErr w:type="spellEnd"/>
           </w:p>
         </w:tc>
       </w:tr>
@@ -9677,11 +9500,9 @@
                 <w:numId w:val="30"/>
               </w:numPr>
             </w:pPr>
-            <w:proofErr w:type="spellStart"/>
             <w:r>
               <w:t>ViewControllerRegistry</w:t>
             </w:r>
-            <w:proofErr w:type="spellEnd"/>
           </w:p>
         </w:tc>
       </w:tr>
@@ -10146,11 +9967,9 @@
               <w:pStyle w:val="InfoBlue"/>
               <w:jc w:val="center"/>
             </w:pPr>
-            <w:proofErr w:type="spellStart"/>
             <w:r>
               <w:t>ThymeleafUtil</w:t>
             </w:r>
-            <w:proofErr w:type="spellEnd"/>
           </w:p>
         </w:tc>
         <w:tc>
@@ -10251,11 +10070,9 @@
                 <w:numId w:val="29"/>
               </w:numPr>
             </w:pPr>
-            <w:proofErr w:type="spellStart"/>
             <w:r>
               <w:t>BookCategoryView</w:t>
             </w:r>
-            <w:proofErr w:type="spellEnd"/>
           </w:p>
           <w:p>
             <w:pPr>
@@ -10265,11 +10082,9 @@
                 <w:numId w:val="29"/>
               </w:numPr>
             </w:pPr>
-            <w:proofErr w:type="spellStart"/>
             <w:r>
               <w:t>AuthorView</w:t>
             </w:r>
-            <w:proofErr w:type="spellEnd"/>
           </w:p>
         </w:tc>
       </w:tr>
@@ -10371,11 +10186,9 @@
               <w:pStyle w:val="InfoBlue"/>
               <w:jc w:val="center"/>
             </w:pPr>
-            <w:proofErr w:type="spellStart"/>
             <w:r>
               <w:t>RegisterController</w:t>
             </w:r>
-            <w:proofErr w:type="spellEnd"/>
           </w:p>
         </w:tc>
         <w:tc>
@@ -10489,11 +10302,9 @@
                 <w:numId w:val="29"/>
               </w:numPr>
             </w:pPr>
-            <w:proofErr w:type="spellStart"/>
             <w:r>
               <w:t>EndpointConfig</w:t>
             </w:r>
-            <w:proofErr w:type="spellEnd"/>
           </w:p>
           <w:p>
             <w:pPr>
@@ -10503,11 +10314,9 @@
                 <w:numId w:val="30"/>
               </w:numPr>
             </w:pPr>
-            <w:proofErr w:type="spellStart"/>
             <w:r>
               <w:t>RegisterFormData</w:t>
             </w:r>
-            <w:proofErr w:type="spellEnd"/>
           </w:p>
           <w:p>
             <w:pPr>
@@ -10529,11 +10338,9 @@
                 <w:numId w:val="30"/>
               </w:numPr>
             </w:pPr>
-            <w:proofErr w:type="spellStart"/>
             <w:r>
               <w:t>RegisterCommand</w:t>
             </w:r>
-            <w:proofErr w:type="spellEnd"/>
           </w:p>
           <w:p>
             <w:pPr>
@@ -10543,11 +10350,9 @@
                 <w:numId w:val="30"/>
               </w:numPr>
             </w:pPr>
-            <w:proofErr w:type="spellStart"/>
             <w:r>
               <w:t>RegisterUseCase</w:t>
             </w:r>
-            <w:proofErr w:type="spellEnd"/>
           </w:p>
         </w:tc>
       </w:tr>
@@ -10638,14 +10443,12 @@
               <w:pStyle w:val="InfoBlue"/>
               <w:jc w:val="center"/>
             </w:pPr>
-            <w:proofErr w:type="spellStart"/>
             <w:r>
               <w:t>Login</w:t>
             </w:r>
             <w:r>
               <w:t>Controller</w:t>
             </w:r>
-            <w:proofErr w:type="spellEnd"/>
           </w:p>
         </w:tc>
         <w:tc>
@@ -10738,11 +10541,9 @@
               </w:numPr>
               <w:jc w:val="left"/>
             </w:pPr>
-            <w:proofErr w:type="spellStart"/>
             <w:r>
               <w:t>EndpointConfig</w:t>
             </w:r>
-            <w:proofErr w:type="spellEnd"/>
           </w:p>
         </w:tc>
       </w:tr>
@@ -10833,11 +10634,9 @@
               <w:pStyle w:val="InfoBlue"/>
               <w:jc w:val="center"/>
             </w:pPr>
-            <w:proofErr w:type="spellStart"/>
             <w:r>
               <w:t>HomepageController</w:t>
             </w:r>
-            <w:proofErr w:type="spellEnd"/>
           </w:p>
         </w:tc>
         <w:tc>
@@ -10936,11 +10735,9 @@
               </w:numPr>
               <w:jc w:val="left"/>
             </w:pPr>
-            <w:proofErr w:type="spellStart"/>
             <w:r>
               <w:t>EndpointConfig</w:t>
             </w:r>
-            <w:proofErr w:type="spellEnd"/>
           </w:p>
         </w:tc>
       </w:tr>
@@ -11035,11 +10832,9 @@
               <w:pStyle w:val="InfoBlue"/>
               <w:jc w:val="center"/>
             </w:pPr>
-            <w:proofErr w:type="spellStart"/>
             <w:r>
               <w:t>ViewUserProfileController</w:t>
             </w:r>
-            <w:proofErr w:type="spellEnd"/>
           </w:p>
         </w:tc>
         <w:tc>
@@ -11171,11 +10966,9 @@
               </w:numPr>
               <w:jc w:val="left"/>
             </w:pPr>
-            <w:proofErr w:type="spellStart"/>
             <w:r>
               <w:t>EndpointConfig</w:t>
             </w:r>
-            <w:proofErr w:type="spellEnd"/>
           </w:p>
           <w:p>
             <w:pPr>
@@ -11186,11 +10979,9 @@
               </w:numPr>
               <w:jc w:val="left"/>
             </w:pPr>
-            <w:proofErr w:type="spellStart"/>
             <w:r>
               <w:t>ViewUserProfileUseCase</w:t>
             </w:r>
-            <w:proofErr w:type="spellEnd"/>
           </w:p>
           <w:p>
             <w:pPr>
@@ -11201,11 +10992,9 @@
               </w:numPr>
               <w:jc w:val="left"/>
             </w:pPr>
-            <w:proofErr w:type="spellStart"/>
             <w:r>
               <w:t>ViewBookCategoriesUseCase</w:t>
             </w:r>
-            <w:proofErr w:type="spellEnd"/>
           </w:p>
           <w:p>
             <w:pPr>
@@ -11216,11 +11005,9 @@
               </w:numPr>
               <w:jc w:val="left"/>
             </w:pPr>
-            <w:proofErr w:type="spellStart"/>
             <w:r>
               <w:t>ViewAuthorsUseCase</w:t>
             </w:r>
-            <w:proofErr w:type="spellEnd"/>
           </w:p>
           <w:p>
             <w:pPr>
@@ -11337,14 +11124,12 @@
               <w:pStyle w:val="InfoBlue"/>
               <w:jc w:val="center"/>
             </w:pPr>
-            <w:proofErr w:type="spellStart"/>
             <w:r>
               <w:t>Save</w:t>
             </w:r>
             <w:r>
               <w:t>UserProfileController</w:t>
             </w:r>
-            <w:proofErr w:type="spellEnd"/>
           </w:p>
         </w:tc>
         <w:tc>
@@ -11454,11 +11239,9 @@
               </w:numPr>
               <w:jc w:val="left"/>
             </w:pPr>
-            <w:proofErr w:type="spellStart"/>
             <w:r>
               <w:t>EndpointConfig</w:t>
             </w:r>
-            <w:proofErr w:type="spellEnd"/>
           </w:p>
           <w:p>
             <w:pPr>
@@ -11469,11 +11252,9 @@
               </w:numPr>
               <w:jc w:val="left"/>
             </w:pPr>
-            <w:proofErr w:type="spellStart"/>
             <w:r>
               <w:t>SaveUserProfileUseCase</w:t>
             </w:r>
-            <w:proofErr w:type="spellEnd"/>
           </w:p>
           <w:p>
             <w:pPr>
@@ -11484,11 +11265,9 @@
               </w:numPr>
               <w:jc w:val="left"/>
             </w:pPr>
-            <w:proofErr w:type="spellStart"/>
             <w:r>
               <w:t>UserProfileFormData</w:t>
             </w:r>
-            <w:proofErr w:type="spellEnd"/>
           </w:p>
           <w:p>
             <w:pPr>
@@ -11599,11 +11378,9 @@
               <w:pStyle w:val="InfoBlue"/>
               <w:jc w:val="center"/>
             </w:pPr>
-            <w:proofErr w:type="spellStart"/>
             <w:r>
               <w:t>SaveBookOfferController</w:t>
             </w:r>
-            <w:proofErr w:type="spellEnd"/>
           </w:p>
         </w:tc>
         <w:tc>
@@ -11721,11 +11498,9 @@
               </w:numPr>
               <w:jc w:val="left"/>
             </w:pPr>
-            <w:proofErr w:type="spellStart"/>
             <w:r>
               <w:t>EndpointConfig</w:t>
             </w:r>
-            <w:proofErr w:type="spellEnd"/>
           </w:p>
           <w:p>
             <w:pPr>
@@ -11736,11 +11511,9 @@
               </w:numPr>
               <w:jc w:val="left"/>
             </w:pPr>
-            <w:proofErr w:type="spellStart"/>
             <w:r>
               <w:t>ViewBookCategoriesUseCase</w:t>
             </w:r>
-            <w:proofErr w:type="spellEnd"/>
           </w:p>
           <w:p>
             <w:pPr>
@@ -11751,11 +11524,9 @@
               </w:numPr>
               <w:jc w:val="left"/>
             </w:pPr>
-            <w:proofErr w:type="spellStart"/>
             <w:r>
               <w:t>ViewAuthorsUseCase</w:t>
             </w:r>
-            <w:proofErr w:type="spellEnd"/>
           </w:p>
           <w:p>
             <w:pPr>
@@ -11766,14 +11537,12 @@
               </w:numPr>
               <w:jc w:val="left"/>
             </w:pPr>
-            <w:proofErr w:type="spellStart"/>
             <w:r>
               <w:t>B</w:t>
             </w:r>
             <w:r>
               <w:t>ookFormData</w:t>
             </w:r>
-            <w:proofErr w:type="spellEnd"/>
           </w:p>
         </w:tc>
       </w:tr>
@@ -11869,11 +11638,9 @@
               <w:pStyle w:val="InfoBlue"/>
               <w:jc w:val="center"/>
             </w:pPr>
-            <w:proofErr w:type="spellStart"/>
             <w:r>
               <w:t>ViewBookOffersController</w:t>
             </w:r>
-            <w:proofErr w:type="spellEnd"/>
           </w:p>
         </w:tc>
         <w:tc>
@@ -12002,11 +11769,9 @@
               </w:numPr>
               <w:jc w:val="left"/>
             </w:pPr>
-            <w:proofErr w:type="spellStart"/>
             <w:r>
               <w:t>EndpointConfig</w:t>
             </w:r>
-            <w:proofErr w:type="spellEnd"/>
           </w:p>
           <w:p>
             <w:pPr>
@@ -12017,11 +11782,9 @@
               </w:numPr>
               <w:jc w:val="left"/>
             </w:pPr>
-            <w:proofErr w:type="spellStart"/>
             <w:r>
               <w:t>ViewBookOffersUseCase</w:t>
             </w:r>
-            <w:proofErr w:type="spellEnd"/>
           </w:p>
           <w:p>
             <w:pPr>
@@ -12139,7 +11902,6 @@
               <w:pStyle w:val="InfoBlue"/>
               <w:jc w:val="center"/>
             </w:pPr>
-            <w:proofErr w:type="spellStart"/>
             <w:r>
               <w:t>ViewBook</w:t>
             </w:r>
@@ -12149,7 +11911,6 @@
             <w:r>
               <w:t>Controller</w:t>
             </w:r>
-            <w:proofErr w:type="spellEnd"/>
           </w:p>
         </w:tc>
         <w:tc>
@@ -12267,11 +12028,9 @@
               </w:numPr>
               <w:jc w:val="left"/>
             </w:pPr>
-            <w:proofErr w:type="spellStart"/>
             <w:r>
               <w:t>EndpointConfig</w:t>
             </w:r>
-            <w:proofErr w:type="spellEnd"/>
           </w:p>
           <w:p>
             <w:pPr>
@@ -12282,11 +12041,9 @@
               </w:numPr>
               <w:jc w:val="left"/>
             </w:pPr>
-            <w:proofErr w:type="spellStart"/>
             <w:r>
               <w:t>ViewBookRequestsForSpecificBookUseCase</w:t>
             </w:r>
-            <w:proofErr w:type="spellEnd"/>
           </w:p>
           <w:p>
             <w:pPr>
@@ -12299,6 +12056,225 @@
             </w:pPr>
             <w:r>
               <w:t>Model</w:t>
+            </w:r>
+          </w:p>
+        </w:tc>
+      </w:tr>
+    </w:tbl>
+    <w:p/>
+    <w:tbl>
+      <w:tblPr>
+        <w:tblW w:w="9581" w:type="dxa"/>
+        <w:tblInd w:w="250" w:type="dxa"/>
+        <w:tblBorders>
+          <w:top w:val="single" w:sz="4" w:space="0" w:color="auto"/>
+          <w:left w:val="single" w:sz="4" w:space="0" w:color="auto"/>
+          <w:bottom w:val="single" w:sz="4" w:space="0" w:color="auto"/>
+          <w:right w:val="single" w:sz="4" w:space="0" w:color="auto"/>
+          <w:insideH w:val="single" w:sz="4" w:space="0" w:color="auto"/>
+          <w:insideV w:val="single" w:sz="4" w:space="0" w:color="auto"/>
+        </w:tblBorders>
+        <w:tblLayout w:type="fixed"/>
+        <w:tblLook w:val="04A0" w:firstRow="1" w:lastRow="0" w:firstColumn="1" w:lastColumn="0" w:noHBand="0" w:noVBand="1"/>
+      </w:tblPr>
+      <w:tblGrid>
+        <w:gridCol w:w="1418"/>
+        <w:gridCol w:w="3827"/>
+        <w:gridCol w:w="2302"/>
+        <w:gridCol w:w="2034"/>
+      </w:tblGrid>
+      <w:tr>
+        <w:tc>
+          <w:tcPr>
+            <w:tcW w:w="9581" w:type="dxa"/>
+            <w:gridSpan w:val="4"/>
+          </w:tcPr>
+          <w:p>
+            <w:pPr>
+              <w:pStyle w:val="InfoBlue"/>
+              <w:jc w:val="center"/>
+            </w:pPr>
+            <w:r>
+              <w:t>package com.myy803.social_bookstore.</w:t>
+            </w:r>
+            <w:r>
+              <w:t>controllers</w:t>
+            </w:r>
+          </w:p>
+        </w:tc>
+      </w:tr>
+      <w:tr>
+        <w:tc>
+          <w:tcPr>
+            <w:tcW w:w="1418" w:type="dxa"/>
+            <w:tcBorders>
+              <w:right w:val="nil"/>
+            </w:tcBorders>
+          </w:tcPr>
+          <w:p>
+            <w:pPr>
+              <w:pStyle w:val="BodyText"/>
+              <w:ind w:left="0"/>
+              <w:jc w:val="center"/>
+              <w:rPr>
+                <w:b/>
+              </w:rPr>
+            </w:pPr>
+            <w:r>
+              <w:rPr>
+                <w:b/>
+              </w:rPr>
+              <w:t>Class Name</w:t>
+            </w:r>
+            <w:r>
+              <w:rPr>
+                <w:b/>
+              </w:rPr>
+              <w:t>:</w:t>
+            </w:r>
+          </w:p>
+        </w:tc>
+        <w:tc>
+          <w:tcPr>
+            <w:tcW w:w="6129" w:type="dxa"/>
+            <w:gridSpan w:val="2"/>
+            <w:tcBorders>
+              <w:left w:val="nil"/>
+              <w:right w:val="nil"/>
+            </w:tcBorders>
+          </w:tcPr>
+          <w:p>
+            <w:pPr>
+              <w:pStyle w:val="InfoBlue"/>
+              <w:jc w:val="center"/>
+            </w:pPr>
+            <w:r>
+              <w:rPr>
+                <w:lang w:val="el-GR"/>
+              </w:rPr>
+              <w:t>AcceptBookRequestController</w:t>
+            </w:r>
+          </w:p>
+        </w:tc>
+        <w:tc>
+          <w:tcPr>
+            <w:tcW w:w="2034" w:type="dxa"/>
+            <w:tcBorders>
+              <w:left w:val="nil"/>
+            </w:tcBorders>
+          </w:tcPr>
+          <w:p>
+            <w:pPr>
+              <w:pStyle w:val="InfoBlue"/>
+            </w:pPr>
+          </w:p>
+        </w:tc>
+      </w:tr>
+      <w:tr>
+        <w:tc>
+          <w:tcPr>
+            <w:tcW w:w="5245" w:type="dxa"/>
+            <w:gridSpan w:val="2"/>
+          </w:tcPr>
+          <w:p>
+            <w:pPr>
+              <w:pStyle w:val="BodyText"/>
+              <w:spacing w:after="0"/>
+              <w:ind w:left="0"/>
+              <w:jc w:val="left"/>
+              <w:rPr>
+                <w:b/>
+              </w:rPr>
+            </w:pPr>
+            <w:r>
+              <w:rPr>
+                <w:b/>
+              </w:rPr>
+              <w:t>Responsibilities</w:t>
+            </w:r>
+            <w:r>
+              <w:rPr>
+                <w:b/>
+              </w:rPr>
+              <w:t>:</w:t>
+            </w:r>
+          </w:p>
+          <w:p>
+            <w:pPr>
+              <w:pStyle w:val="BodyText"/>
+              <w:numPr>
+                <w:ilvl w:val="0"/>
+                <w:numId w:val="29"/>
+              </w:numPr>
+              <w:jc w:val="left"/>
+              <w:rPr>
+                <w:b/>
+              </w:rPr>
+            </w:pPr>
+            <w:r>
+              <w:t xml:space="preserve">Handles HTTP </w:t>
+            </w:r>
+            <w:r>
+              <w:t>POST</w:t>
+            </w:r>
+            <w:r>
+              <w:t xml:space="preserve"> requests for </w:t>
+            </w:r>
+            <w:r>
+              <w:t>accepting a</w:t>
+            </w:r>
+            <w:r>
+              <w:t xml:space="preserve"> book request for a specific book</w:t>
+            </w:r>
+          </w:p>
+        </w:tc>
+        <w:tc>
+          <w:tcPr>
+            <w:tcW w:w="4336" w:type="dxa"/>
+            <w:gridSpan w:val="2"/>
+          </w:tcPr>
+          <w:p>
+            <w:pPr>
+              <w:pStyle w:val="InfoBlue"/>
+              <w:rPr>
+                <w:b/>
+                <w:bCs/>
+              </w:rPr>
+            </w:pPr>
+            <w:r>
+              <w:rPr>
+                <w:b/>
+                <w:bCs/>
+              </w:rPr>
+              <w:t>Collaborations:</w:t>
+            </w:r>
+          </w:p>
+          <w:p>
+            <w:pPr>
+              <w:pStyle w:val="BodyText"/>
+              <w:numPr>
+                <w:ilvl w:val="0"/>
+                <w:numId w:val="29"/>
+              </w:numPr>
+              <w:jc w:val="left"/>
+            </w:pPr>
+            <w:r>
+              <w:t>EndpointConfig</w:t>
+            </w:r>
+          </w:p>
+          <w:p>
+            <w:pPr>
+              <w:pStyle w:val="BodyText"/>
+              <w:numPr>
+                <w:ilvl w:val="0"/>
+                <w:numId w:val="29"/>
+              </w:numPr>
+            </w:pPr>
+            <w:r>
+              <w:rPr>
+                <w:lang w:val="el-GR"/>
+              </w:rPr>
+              <w:t>AcceptBookRequestUseCase</w:t>
             </w:r>
           </w:p>
         </w:tc>
@@ -12406,11 +12382,9 @@
               <w:pStyle w:val="InfoBlue"/>
               <w:jc w:val="center"/>
             </w:pPr>
-            <w:proofErr w:type="spellStart"/>
             <w:r>
               <w:t>RegisterUseCase</w:t>
             </w:r>
-            <w:proofErr w:type="spellEnd"/>
           </w:p>
         </w:tc>
         <w:tc>
@@ -12502,11 +12476,9 @@
                 <w:numId w:val="29"/>
               </w:numPr>
             </w:pPr>
-            <w:proofErr w:type="spellStart"/>
             <w:r>
               <w:t>RegisterCommand</w:t>
             </w:r>
-            <w:proofErr w:type="spellEnd"/>
           </w:p>
         </w:tc>
       </w:tr>
@@ -12597,11 +12569,9 @@
               <w:pStyle w:val="InfoBlue"/>
               <w:jc w:val="center"/>
             </w:pPr>
-            <w:proofErr w:type="spellStart"/>
             <w:r>
               <w:t>RegisterService</w:t>
             </w:r>
-            <w:proofErr w:type="spellEnd"/>
           </w:p>
         </w:tc>
         <w:tc>
@@ -12674,11 +12644,9 @@
             <w:r>
               <w:t xml:space="preserve">Implements the </w:t>
             </w:r>
-            <w:proofErr w:type="spellStart"/>
             <w:r>
               <w:t>RegisterUseCase</w:t>
             </w:r>
-            <w:proofErr w:type="spellEnd"/>
             <w:r>
               <w:t xml:space="preserve"> </w:t>
             </w:r>
@@ -12716,11 +12684,9 @@
                 <w:numId w:val="30"/>
               </w:numPr>
             </w:pPr>
-            <w:proofErr w:type="spellStart"/>
             <w:r>
               <w:t>RegisterCommand</w:t>
             </w:r>
-            <w:proofErr w:type="spellEnd"/>
           </w:p>
           <w:p>
             <w:pPr>
@@ -12730,11 +12696,9 @@
                 <w:numId w:val="30"/>
               </w:numPr>
             </w:pPr>
-            <w:proofErr w:type="spellStart"/>
             <w:r>
               <w:t>PasswordEncoder</w:t>
             </w:r>
-            <w:proofErr w:type="spellEnd"/>
           </w:p>
           <w:p>
             <w:pPr>
@@ -12744,11 +12708,9 @@
                 <w:numId w:val="30"/>
               </w:numPr>
             </w:pPr>
-            <w:proofErr w:type="spellStart"/>
             <w:r>
               <w:t>UserMapper</w:t>
             </w:r>
-            <w:proofErr w:type="spellEnd"/>
           </w:p>
           <w:p>
             <w:pPr>
@@ -12863,11 +12825,9 @@
               <w:pStyle w:val="InfoBlue"/>
               <w:jc w:val="center"/>
             </w:pPr>
-            <w:proofErr w:type="spellStart"/>
             <w:r>
               <w:t>UserDetailsServiceImp</w:t>
             </w:r>
-            <w:proofErr w:type="spellEnd"/>
           </w:p>
         </w:tc>
         <w:tc>
@@ -12926,15 +12886,7 @@
               </w:rPr>
             </w:pPr>
             <w:r>
-              <w:t xml:space="preserve">Implements the </w:t>
-            </w:r>
-            <w:proofErr w:type="spellStart"/>
-            <w:r>
-              <w:t>UserDetailsService</w:t>
-            </w:r>
-            <w:proofErr w:type="spellEnd"/>
-            <w:r>
-              <w:t xml:space="preserve"> interface to load user details by username.</w:t>
+              <w:t>Implements the UserDetailsService interface to load user details by username.</w:t>
             </w:r>
           </w:p>
         </w:tc>
@@ -12977,11 +12929,9 @@
                 <w:numId w:val="30"/>
               </w:numPr>
             </w:pPr>
-            <w:proofErr w:type="spellStart"/>
             <w:r>
               <w:t>UserMapper</w:t>
             </w:r>
-            <w:proofErr w:type="spellEnd"/>
           </w:p>
         </w:tc>
       </w:tr>
@@ -13072,14 +13022,12 @@
               <w:pStyle w:val="InfoBlue"/>
               <w:jc w:val="center"/>
             </w:pPr>
-            <w:proofErr w:type="spellStart"/>
             <w:r>
               <w:t>ViewUserProfile</w:t>
             </w:r>
             <w:r>
               <w:t>UseCase</w:t>
             </w:r>
-            <w:proofErr w:type="spellEnd"/>
           </w:p>
         </w:tc>
         <w:tc>
@@ -13272,14 +13220,12 @@
               <w:pStyle w:val="InfoBlue"/>
               <w:jc w:val="center"/>
             </w:pPr>
-            <w:proofErr w:type="spellStart"/>
             <w:r>
               <w:t>ViewUserProfile</w:t>
             </w:r>
             <w:r>
               <w:t>Service</w:t>
             </w:r>
-            <w:proofErr w:type="spellEnd"/>
           </w:p>
         </w:tc>
         <w:tc>
@@ -13352,14 +13298,12 @@
             <w:r>
               <w:t xml:space="preserve">Implements the </w:t>
             </w:r>
-            <w:proofErr w:type="spellStart"/>
             <w:r>
               <w:t>ViewUserProfile</w:t>
             </w:r>
             <w:r>
               <w:t>UseCase</w:t>
             </w:r>
-            <w:proofErr w:type="spellEnd"/>
             <w:r>
               <w:t xml:space="preserve"> </w:t>
             </w:r>
@@ -13373,23 +13317,7 @@
               <w:t xml:space="preserve"> </w:t>
             </w:r>
             <w:r>
-              <w:t xml:space="preserve">map the </w:t>
-            </w:r>
-            <w:proofErr w:type="spellStart"/>
-            <w:r>
-              <w:t>UserProfile</w:t>
-            </w:r>
-            <w:proofErr w:type="spellEnd"/>
-            <w:r>
-              <w:t xml:space="preserve"> domain model to the </w:t>
-            </w:r>
-            <w:proofErr w:type="spellStart"/>
-            <w:r>
-              <w:t>UserProfileView</w:t>
-            </w:r>
-            <w:proofErr w:type="spellEnd"/>
-            <w:r>
-              <w:t xml:space="preserve"> </w:t>
+              <w:t xml:space="preserve">map the UserProfile domain model to the UserProfileView </w:t>
             </w:r>
             <w:r>
               <w:t xml:space="preserve">view </w:t>
@@ -13431,13 +13359,8 @@
                 <w:numId w:val="30"/>
               </w:numPr>
             </w:pPr>
-            <w:proofErr w:type="spellStart"/>
-            <w:r>
-              <w:t>UserMapper</w:t>
-            </w:r>
-            <w:proofErr w:type="spellEnd"/>
-            <w:r>
-              <w:t xml:space="preserve"> </w:t>
+            <w:r>
+              <w:t xml:space="preserve">UserMapper </w:t>
             </w:r>
           </w:p>
           <w:p>
@@ -13448,11 +13371,9 @@
                 <w:numId w:val="30"/>
               </w:numPr>
             </w:pPr>
-            <w:proofErr w:type="spellStart"/>
             <w:r>
               <w:t>UserProfileMapper</w:t>
             </w:r>
-            <w:proofErr w:type="spellEnd"/>
           </w:p>
           <w:p>
             <w:pPr>
@@ -13462,11 +13383,9 @@
                 <w:numId w:val="30"/>
               </w:numPr>
             </w:pPr>
-            <w:proofErr w:type="spellStart"/>
             <w:r>
               <w:t>UserProfileView</w:t>
             </w:r>
-            <w:proofErr w:type="spellEnd"/>
           </w:p>
           <w:p>
             <w:pPr>
@@ -13476,11 +13395,9 @@
                 <w:numId w:val="30"/>
               </w:numPr>
             </w:pPr>
-            <w:proofErr w:type="spellStart"/>
             <w:r>
               <w:t>BookCategoryView</w:t>
             </w:r>
-            <w:proofErr w:type="spellEnd"/>
           </w:p>
           <w:p>
             <w:pPr>
@@ -13490,11 +13407,9 @@
                 <w:numId w:val="30"/>
               </w:numPr>
             </w:pPr>
-            <w:proofErr w:type="spellStart"/>
             <w:r>
               <w:t>AuthorView</w:t>
             </w:r>
-            <w:proofErr w:type="spellEnd"/>
           </w:p>
         </w:tc>
       </w:tr>
@@ -13841,11 +13756,9 @@
             <w:r>
               <w:t xml:space="preserve">Implements the </w:t>
             </w:r>
-            <w:proofErr w:type="spellStart"/>
             <w:r>
               <w:t>ViewBookCategoriesUseCase</w:t>
             </w:r>
-            <w:proofErr w:type="spellEnd"/>
             <w:r>
               <w:t xml:space="preserve"> interface </w:t>
             </w:r>
@@ -13853,23 +13766,7 @@
               <w:t xml:space="preserve">to </w:t>
             </w:r>
             <w:r>
-              <w:t xml:space="preserve">map the </w:t>
-            </w:r>
-            <w:proofErr w:type="spellStart"/>
-            <w:r>
-              <w:t>BookCategory</w:t>
-            </w:r>
-            <w:proofErr w:type="spellEnd"/>
-            <w:r>
-              <w:t xml:space="preserve"> domain model to the </w:t>
-            </w:r>
-            <w:proofErr w:type="spellStart"/>
-            <w:r>
-              <w:t>BookCategoryView</w:t>
-            </w:r>
-            <w:proofErr w:type="spellEnd"/>
-            <w:r>
-              <w:t xml:space="preserve"> view object</w:t>
+              <w:t>map the BookCategory domain model to the BookCategoryView view object</w:t>
             </w:r>
             <w:r>
               <w:t>.</w:t>
@@ -14266,14 +14163,12 @@
             <w:r>
               <w:t xml:space="preserve">Implements the </w:t>
             </w:r>
-            <w:proofErr w:type="spellStart"/>
             <w:r>
               <w:t>ViewAuthors</w:t>
             </w:r>
             <w:r>
               <w:t>UseCase</w:t>
             </w:r>
-            <w:proofErr w:type="spellEnd"/>
             <w:r>
               <w:t xml:space="preserve"> interface to map the </w:t>
             </w:r>
@@ -14286,16 +14181,11 @@
             <w:r>
               <w:t xml:space="preserve">domain model to the </w:t>
             </w:r>
-            <w:proofErr w:type="spellStart"/>
             <w:r>
               <w:t>Author</w:t>
             </w:r>
             <w:r>
-              <w:t>View</w:t>
-            </w:r>
-            <w:proofErr w:type="spellEnd"/>
-            <w:r>
-              <w:t xml:space="preserve"> </w:t>
+              <w:t xml:space="preserve">View </w:t>
             </w:r>
             <w:r>
               <w:t>view object.</w:t>
@@ -14430,14 +14320,12 @@
               <w:pStyle w:val="InfoBlue"/>
               <w:jc w:val="center"/>
             </w:pPr>
-            <w:proofErr w:type="spellStart"/>
             <w:r>
               <w:t>SaveUserProfile</w:t>
             </w:r>
             <w:r>
               <w:t>UseCase</w:t>
             </w:r>
-            <w:proofErr w:type="spellEnd"/>
           </w:p>
         </w:tc>
         <w:tc>
@@ -14536,11 +14424,9 @@
               </w:numPr>
               <w:jc w:val="both"/>
             </w:pPr>
-            <w:proofErr w:type="spellStart"/>
             <w:r>
               <w:t>SaveUserProfileCommand</w:t>
             </w:r>
-            <w:proofErr w:type="spellEnd"/>
           </w:p>
         </w:tc>
       </w:tr>
@@ -14631,14 +14517,12 @@
               <w:pStyle w:val="InfoBlue"/>
               <w:jc w:val="center"/>
             </w:pPr>
-            <w:proofErr w:type="spellStart"/>
             <w:r>
               <w:t>SaveUserProfile</w:t>
             </w:r>
             <w:r>
               <w:t>Service</w:t>
             </w:r>
-            <w:proofErr w:type="spellEnd"/>
           </w:p>
         </w:tc>
         <w:tc>
@@ -14710,14 +14594,12 @@
             <w:r>
               <w:t xml:space="preserve">Implements the </w:t>
             </w:r>
-            <w:proofErr w:type="spellStart"/>
             <w:r>
               <w:t>SaveUserProfile</w:t>
             </w:r>
             <w:r>
               <w:t>UseCase</w:t>
             </w:r>
-            <w:proofErr w:type="spellEnd"/>
             <w:r>
               <w:t xml:space="preserve"> </w:t>
             </w:r>
@@ -14767,13 +14649,8 @@
                 <w:numId w:val="29"/>
               </w:numPr>
             </w:pPr>
-            <w:proofErr w:type="spellStart"/>
-            <w:r>
-              <w:t>UserMapper</w:t>
-            </w:r>
-            <w:proofErr w:type="spellEnd"/>
-            <w:r>
-              <w:t xml:space="preserve"> </w:t>
+            <w:r>
+              <w:t xml:space="preserve">UserMapper </w:t>
             </w:r>
           </w:p>
           <w:p>
@@ -14784,11 +14661,9 @@
                 <w:numId w:val="29"/>
               </w:numPr>
             </w:pPr>
-            <w:proofErr w:type="spellStart"/>
             <w:r>
               <w:t>UserProfileMapper</w:t>
             </w:r>
-            <w:proofErr w:type="spellEnd"/>
           </w:p>
           <w:p>
             <w:pPr>
@@ -14798,14 +14673,12 @@
                 <w:numId w:val="29"/>
               </w:numPr>
             </w:pPr>
-            <w:proofErr w:type="spellStart"/>
             <w:r>
               <w:t>BookCategory</w:t>
             </w:r>
             <w:r>
               <w:t>Mapper</w:t>
             </w:r>
-            <w:proofErr w:type="spellEnd"/>
           </w:p>
           <w:p>
             <w:pPr>
@@ -14815,14 +14688,12 @@
                 <w:numId w:val="29"/>
               </w:numPr>
             </w:pPr>
-            <w:proofErr w:type="spellStart"/>
             <w:r>
               <w:t>Author</w:t>
             </w:r>
             <w:r>
               <w:t>Mapper</w:t>
             </w:r>
-            <w:proofErr w:type="spellEnd"/>
           </w:p>
         </w:tc>
       </w:tr>
@@ -14913,14 +14784,12 @@
               <w:pStyle w:val="InfoBlue"/>
               <w:jc w:val="center"/>
             </w:pPr>
-            <w:proofErr w:type="spellStart"/>
             <w:r>
               <w:t>SaveBookOffer</w:t>
             </w:r>
             <w:r>
               <w:t>UseCase</w:t>
             </w:r>
-            <w:proofErr w:type="spellEnd"/>
           </w:p>
         </w:tc>
         <w:tc>
@@ -15019,11 +14888,9 @@
               </w:numPr>
               <w:jc w:val="both"/>
             </w:pPr>
-            <w:proofErr w:type="spellStart"/>
             <w:r>
               <w:t>SaveBookOfferCommand</w:t>
             </w:r>
-            <w:proofErr w:type="spellEnd"/>
           </w:p>
         </w:tc>
       </w:tr>
@@ -15114,11 +14981,9 @@
               <w:pStyle w:val="InfoBlue"/>
               <w:jc w:val="center"/>
             </w:pPr>
-            <w:proofErr w:type="spellStart"/>
             <w:r>
               <w:t>SaveBookOfferService</w:t>
             </w:r>
-            <w:proofErr w:type="spellEnd"/>
           </w:p>
         </w:tc>
         <w:tc>
@@ -15201,14 +15066,12 @@
             <w:r>
               <w:t xml:space="preserve">Implements the </w:t>
             </w:r>
-            <w:proofErr w:type="spellStart"/>
             <w:r>
               <w:t>SaveBookOffer</w:t>
             </w:r>
             <w:r>
               <w:t>UseCase</w:t>
             </w:r>
-            <w:proofErr w:type="spellEnd"/>
             <w:r>
               <w:t xml:space="preserve"> </w:t>
             </w:r>
@@ -15252,13 +15115,8 @@
                 <w:numId w:val="29"/>
               </w:numPr>
             </w:pPr>
-            <w:proofErr w:type="spellStart"/>
-            <w:r>
-              <w:t>UserMapper</w:t>
-            </w:r>
-            <w:proofErr w:type="spellEnd"/>
-            <w:r>
-              <w:t xml:space="preserve"> </w:t>
+            <w:r>
+              <w:t xml:space="preserve">UserMapper </w:t>
             </w:r>
           </w:p>
           <w:p>
@@ -15269,11 +15127,9 @@
                 <w:numId w:val="29"/>
               </w:numPr>
             </w:pPr>
-            <w:proofErr w:type="spellStart"/>
             <w:r>
               <w:t>UserProfileMapper</w:t>
             </w:r>
-            <w:proofErr w:type="spellEnd"/>
           </w:p>
           <w:p>
             <w:pPr>
@@ -15283,14 +15139,12 @@
                 <w:numId w:val="29"/>
               </w:numPr>
             </w:pPr>
-            <w:proofErr w:type="spellStart"/>
             <w:r>
               <w:t>BookCategory</w:t>
             </w:r>
             <w:r>
               <w:t>Mapper</w:t>
             </w:r>
-            <w:proofErr w:type="spellEnd"/>
           </w:p>
           <w:p>
             <w:pPr>
@@ -15300,14 +15154,12 @@
                 <w:numId w:val="29"/>
               </w:numPr>
             </w:pPr>
-            <w:proofErr w:type="spellStart"/>
             <w:r>
               <w:t>Author</w:t>
             </w:r>
             <w:r>
               <w:t>Mapper</w:t>
             </w:r>
-            <w:proofErr w:type="spellEnd"/>
           </w:p>
           <w:p>
             <w:pPr>
@@ -15317,11 +15169,9 @@
                 <w:numId w:val="29"/>
               </w:numPr>
             </w:pPr>
-            <w:proofErr w:type="spellStart"/>
             <w:r>
               <w:t>BookMapper</w:t>
             </w:r>
-            <w:proofErr w:type="spellEnd"/>
           </w:p>
         </w:tc>
       </w:tr>
@@ -15415,11 +15265,9 @@
               <w:pStyle w:val="InfoBlue"/>
               <w:jc w:val="center"/>
             </w:pPr>
-            <w:proofErr w:type="spellStart"/>
             <w:r>
               <w:t>ViewBookOffersUseCase</w:t>
             </w:r>
-            <w:proofErr w:type="spellEnd"/>
           </w:p>
         </w:tc>
         <w:tc>
@@ -15608,11 +15456,9 @@
               <w:pStyle w:val="InfoBlue"/>
               <w:jc w:val="center"/>
             </w:pPr>
-            <w:proofErr w:type="spellStart"/>
             <w:r>
               <w:t>ViewBookOffersService</w:t>
             </w:r>
-            <w:proofErr w:type="spellEnd"/>
           </w:p>
         </w:tc>
         <w:tc>
@@ -15695,13 +15541,8 @@
             <w:r>
               <w:t xml:space="preserve">Implements the </w:t>
             </w:r>
-            <w:proofErr w:type="spellStart"/>
-            <w:r>
-              <w:t>ViewBookOffersUseCase</w:t>
-            </w:r>
-            <w:proofErr w:type="spellEnd"/>
-            <w:r>
-              <w:t xml:space="preserve"> </w:t>
+            <w:r>
+              <w:t xml:space="preserve">ViewBookOffersUseCase </w:t>
             </w:r>
             <w:r>
               <w:t xml:space="preserve">interface to </w:t>
@@ -15743,13 +15584,8 @@
                 <w:numId w:val="29"/>
               </w:numPr>
             </w:pPr>
-            <w:proofErr w:type="spellStart"/>
-            <w:r>
-              <w:t>UserMapper</w:t>
-            </w:r>
-            <w:proofErr w:type="spellEnd"/>
-            <w:r>
-              <w:t xml:space="preserve"> </w:t>
+            <w:r>
+              <w:t xml:space="preserve">UserMapper </w:t>
             </w:r>
           </w:p>
           <w:p>
@@ -15760,11 +15596,9 @@
                 <w:numId w:val="29"/>
               </w:numPr>
             </w:pPr>
-            <w:proofErr w:type="spellStart"/>
             <w:r>
               <w:t>UserProfileMapper</w:t>
             </w:r>
-            <w:proofErr w:type="spellEnd"/>
           </w:p>
           <w:p>
             <w:pPr>
@@ -15882,11 +15716,9 @@
               <w:pStyle w:val="InfoBlue"/>
               <w:jc w:val="center"/>
             </w:pPr>
-            <w:proofErr w:type="spellStart"/>
             <w:r>
               <w:t>ViewBookRequestsForSpecificBookUseCase</w:t>
             </w:r>
-            <w:proofErr w:type="spellEnd"/>
           </w:p>
         </w:tc>
         <w:tc>
@@ -16074,11 +15906,9 @@
               <w:pStyle w:val="InfoBlue"/>
               <w:jc w:val="center"/>
             </w:pPr>
-            <w:proofErr w:type="spellStart"/>
             <w:r>
               <w:t>ViewBookRequestsForSpecificBookService</w:t>
             </w:r>
-            <w:proofErr w:type="spellEnd"/>
           </w:p>
         </w:tc>
         <w:tc>
@@ -16139,11 +15969,9 @@
             <w:r>
               <w:t xml:space="preserve">Implements the </w:t>
             </w:r>
-            <w:proofErr w:type="spellStart"/>
             <w:r>
               <w:t>ViewBookRequestsForSpecificBookUseCase</w:t>
             </w:r>
-            <w:proofErr w:type="spellEnd"/>
             <w:r>
               <w:t xml:space="preserve"> </w:t>
             </w:r>
@@ -16184,11 +16012,9 @@
                 <w:numId w:val="29"/>
               </w:numPr>
             </w:pPr>
-            <w:proofErr w:type="spellStart"/>
             <w:r>
               <w:t>BookRequestMapper</w:t>
             </w:r>
-            <w:proofErr w:type="spellEnd"/>
           </w:p>
           <w:p>
             <w:pPr>
@@ -16198,15 +16024,418 @@
                 <w:numId w:val="29"/>
               </w:numPr>
             </w:pPr>
-            <w:proofErr w:type="spellStart"/>
             <w:r>
               <w:t>BookRequestView</w:t>
             </w:r>
-            <w:proofErr w:type="spellEnd"/>
           </w:p>
         </w:tc>
       </w:tr>
     </w:tbl>
+    <w:p/>
+    <w:tbl>
+      <w:tblPr>
+        <w:tblW w:w="0" w:type="auto"/>
+        <w:tblInd w:w="250" w:type="dxa"/>
+        <w:tblBorders>
+          <w:top w:val="single" w:sz="4" w:space="0" w:color="auto"/>
+          <w:left w:val="single" w:sz="4" w:space="0" w:color="auto"/>
+          <w:bottom w:val="single" w:sz="4" w:space="0" w:color="auto"/>
+          <w:right w:val="single" w:sz="4" w:space="0" w:color="auto"/>
+          <w:insideH w:val="single" w:sz="4" w:space="0" w:color="auto"/>
+          <w:insideV w:val="single" w:sz="4" w:space="0" w:color="auto"/>
+        </w:tblBorders>
+        <w:tblLook w:val="04A0" w:firstRow="1" w:lastRow="0" w:firstColumn="1" w:lastColumn="0" w:noHBand="0" w:noVBand="1"/>
+      </w:tblPr>
+      <w:tblGrid>
+        <w:gridCol w:w="1553"/>
+        <w:gridCol w:w="3735"/>
+        <w:gridCol w:w="2508"/>
+        <w:gridCol w:w="1530"/>
+      </w:tblGrid>
+      <w:tr>
+        <w:tc>
+          <w:tcPr>
+            <w:tcW w:w="9326" w:type="dxa"/>
+            <w:gridSpan w:val="4"/>
+          </w:tcPr>
+          <w:p>
+            <w:pPr>
+              <w:pStyle w:val="InfoBlue"/>
+              <w:jc w:val="center"/>
+            </w:pPr>
+            <w:r>
+              <w:br w:type="page"/>
+            </w:r>
+            <w:r>
+              <w:t>package com.myy803.social_bookstore.</w:t>
+            </w:r>
+            <w:r>
+              <w:t>services</w:t>
+            </w:r>
+          </w:p>
+        </w:tc>
+      </w:tr>
+      <w:tr>
+        <w:tc>
+          <w:tcPr>
+            <w:tcW w:w="1553" w:type="dxa"/>
+            <w:tcBorders>
+              <w:right w:val="nil"/>
+            </w:tcBorders>
+          </w:tcPr>
+          <w:p>
+            <w:pPr>
+              <w:pStyle w:val="BodyText"/>
+              <w:ind w:left="0"/>
+              <w:jc w:val="center"/>
+              <w:rPr>
+                <w:b/>
+              </w:rPr>
+            </w:pPr>
+            <w:r>
+              <w:rPr>
+                <w:b/>
+              </w:rPr>
+              <w:t>Class Name</w:t>
+            </w:r>
+            <w:r>
+              <w:rPr>
+                <w:b/>
+              </w:rPr>
+              <w:t>:</w:t>
+            </w:r>
+          </w:p>
+        </w:tc>
+        <w:tc>
+          <w:tcPr>
+            <w:tcW w:w="6243" w:type="dxa"/>
+            <w:gridSpan w:val="2"/>
+            <w:tcBorders>
+              <w:left w:val="nil"/>
+              <w:right w:val="nil"/>
+            </w:tcBorders>
+          </w:tcPr>
+          <w:p>
+            <w:pPr>
+              <w:pStyle w:val="InfoBlue"/>
+              <w:jc w:val="center"/>
+            </w:pPr>
+            <w:r>
+              <w:rPr>
+                <w:lang w:val="el-GR"/>
+              </w:rPr>
+              <w:t>AcceptBookRequestUseCase</w:t>
+            </w:r>
+          </w:p>
+        </w:tc>
+        <w:tc>
+          <w:tcPr>
+            <w:tcW w:w="1530" w:type="dxa"/>
+            <w:tcBorders>
+              <w:left w:val="nil"/>
+            </w:tcBorders>
+          </w:tcPr>
+          <w:p>
+            <w:pPr>
+              <w:pStyle w:val="InfoBlue"/>
+            </w:pPr>
+          </w:p>
+        </w:tc>
+      </w:tr>
+      <w:tr>
+        <w:tc>
+          <w:tcPr>
+            <w:tcW w:w="5288" w:type="dxa"/>
+            <w:gridSpan w:val="2"/>
+          </w:tcPr>
+          <w:p>
+            <w:pPr>
+              <w:pStyle w:val="BodyText"/>
+              <w:spacing w:after="0"/>
+              <w:ind w:left="0"/>
+              <w:jc w:val="left"/>
+              <w:rPr>
+                <w:b/>
+              </w:rPr>
+            </w:pPr>
+            <w:r>
+              <w:rPr>
+                <w:b/>
+              </w:rPr>
+              <w:t>Responsibilities</w:t>
+            </w:r>
+            <w:r>
+              <w:rPr>
+                <w:b/>
+              </w:rPr>
+              <w:t>:</w:t>
+            </w:r>
+          </w:p>
+          <w:p>
+            <w:pPr>
+              <w:pStyle w:val="BodyText"/>
+              <w:numPr>
+                <w:ilvl w:val="0"/>
+                <w:numId w:val="29"/>
+              </w:numPr>
+              <w:jc w:val="left"/>
+              <w:rPr>
+                <w:b/>
+              </w:rPr>
+            </w:pPr>
+            <w:r>
+              <w:t xml:space="preserve">Defines the contract for </w:t>
+            </w:r>
+            <w:r>
+              <w:t>accepting a</w:t>
+            </w:r>
+            <w:r>
+              <w:t xml:space="preserve"> book request for a specific book.</w:t>
+            </w:r>
+          </w:p>
+        </w:tc>
+        <w:tc>
+          <w:tcPr>
+            <w:tcW w:w="4038" w:type="dxa"/>
+            <w:gridSpan w:val="2"/>
+          </w:tcPr>
+          <w:p>
+            <w:pPr>
+              <w:pStyle w:val="InfoBlue"/>
+              <w:rPr>
+                <w:b/>
+                <w:bCs/>
+              </w:rPr>
+            </w:pPr>
+            <w:r>
+              <w:rPr>
+                <w:b/>
+                <w:bCs/>
+              </w:rPr>
+              <w:t>Collaborations:</w:t>
+            </w:r>
+          </w:p>
+          <w:p>
+            <w:pPr>
+              <w:pStyle w:val="InfoBlue"/>
+              <w:jc w:val="center"/>
+            </w:pPr>
+            <w:r>
+              <w:t>None</w:t>
+            </w:r>
+          </w:p>
+        </w:tc>
+      </w:tr>
+    </w:tbl>
+    <w:p/>
+    <w:tbl>
+      <w:tblPr>
+        <w:tblW w:w="0" w:type="auto"/>
+        <w:tblInd w:w="250" w:type="dxa"/>
+        <w:tblBorders>
+          <w:top w:val="single" w:sz="4" w:space="0" w:color="auto"/>
+          <w:left w:val="single" w:sz="4" w:space="0" w:color="auto"/>
+          <w:bottom w:val="single" w:sz="4" w:space="0" w:color="auto"/>
+          <w:right w:val="single" w:sz="4" w:space="0" w:color="auto"/>
+          <w:insideH w:val="single" w:sz="4" w:space="0" w:color="auto"/>
+          <w:insideV w:val="single" w:sz="4" w:space="0" w:color="auto"/>
+        </w:tblBorders>
+        <w:tblLook w:val="04A0" w:firstRow="1" w:lastRow="0" w:firstColumn="1" w:lastColumn="0" w:noHBand="0" w:noVBand="1"/>
+      </w:tblPr>
+      <w:tblGrid>
+        <w:gridCol w:w="1553"/>
+        <w:gridCol w:w="3735"/>
+        <w:gridCol w:w="2508"/>
+        <w:gridCol w:w="1530"/>
+      </w:tblGrid>
+      <w:tr>
+        <w:tc>
+          <w:tcPr>
+            <w:tcW w:w="9326" w:type="dxa"/>
+            <w:gridSpan w:val="4"/>
+          </w:tcPr>
+          <w:p>
+            <w:pPr>
+              <w:pStyle w:val="InfoBlue"/>
+              <w:jc w:val="center"/>
+            </w:pPr>
+            <w:r>
+              <w:t>package com.myy803.social_bookstore.</w:t>
+            </w:r>
+            <w:r>
+              <w:t>services</w:t>
+            </w:r>
+          </w:p>
+        </w:tc>
+      </w:tr>
+      <w:tr>
+        <w:tc>
+          <w:tcPr>
+            <w:tcW w:w="1553" w:type="dxa"/>
+            <w:tcBorders>
+              <w:right w:val="nil"/>
+            </w:tcBorders>
+          </w:tcPr>
+          <w:p>
+            <w:pPr>
+              <w:pStyle w:val="BodyText"/>
+              <w:ind w:left="0"/>
+              <w:jc w:val="center"/>
+              <w:rPr>
+                <w:b/>
+              </w:rPr>
+            </w:pPr>
+            <w:r>
+              <w:rPr>
+                <w:b/>
+              </w:rPr>
+              <w:t>Class Name</w:t>
+            </w:r>
+            <w:r>
+              <w:rPr>
+                <w:b/>
+              </w:rPr>
+              <w:t>:</w:t>
+            </w:r>
+          </w:p>
+        </w:tc>
+        <w:tc>
+          <w:tcPr>
+            <w:tcW w:w="6243" w:type="dxa"/>
+            <w:gridSpan w:val="2"/>
+            <w:tcBorders>
+              <w:left w:val="nil"/>
+              <w:right w:val="nil"/>
+            </w:tcBorders>
+          </w:tcPr>
+          <w:p>
+            <w:pPr>
+              <w:pStyle w:val="InfoBlue"/>
+              <w:jc w:val="center"/>
+            </w:pPr>
+            <w:r>
+              <w:rPr>
+                <w:lang w:val="el-GR"/>
+              </w:rPr>
+              <w:t>AcceptBookRequestService</w:t>
+            </w:r>
+          </w:p>
+        </w:tc>
+        <w:tc>
+          <w:tcPr>
+            <w:tcW w:w="1530" w:type="dxa"/>
+            <w:tcBorders>
+              <w:left w:val="nil"/>
+            </w:tcBorders>
+          </w:tcPr>
+          <w:p>
+            <w:pPr>
+              <w:pStyle w:val="InfoBlue"/>
+            </w:pPr>
+          </w:p>
+        </w:tc>
+      </w:tr>
+      <w:tr>
+        <w:tc>
+          <w:tcPr>
+            <w:tcW w:w="5288" w:type="dxa"/>
+            <w:gridSpan w:val="2"/>
+          </w:tcPr>
+          <w:p>
+            <w:pPr>
+              <w:pStyle w:val="BodyText"/>
+              <w:spacing w:after="0"/>
+              <w:ind w:left="0"/>
+              <w:jc w:val="left"/>
+              <w:rPr>
+                <w:b/>
+              </w:rPr>
+            </w:pPr>
+            <w:r>
+              <w:rPr>
+                <w:b/>
+              </w:rPr>
+              <w:t>Responsibilities</w:t>
+            </w:r>
+            <w:r>
+              <w:rPr>
+                <w:b/>
+              </w:rPr>
+              <w:t>:</w:t>
+            </w:r>
+          </w:p>
+          <w:p>
+            <w:pPr>
+              <w:pStyle w:val="BodyText"/>
+              <w:numPr>
+                <w:ilvl w:val="0"/>
+                <w:numId w:val="29"/>
+              </w:numPr>
+              <w:jc w:val="left"/>
+              <w:rPr>
+                <w:b/>
+              </w:rPr>
+            </w:pPr>
+            <w:r>
+              <w:t xml:space="preserve">Implements the </w:t>
+            </w:r>
+            <w:r>
+              <w:t>AcceptBookRequestUseCase</w:t>
+            </w:r>
+            <w:r>
+              <w:t xml:space="preserve"> </w:t>
+            </w:r>
+            <w:r>
+              <w:t xml:space="preserve">interface to </w:t>
+            </w:r>
+            <w:r>
+              <w:t>accept a</w:t>
+            </w:r>
+            <w:r>
+              <w:t xml:space="preserve"> book request for a specific book</w:t>
+            </w:r>
+            <w:r>
+              <w:t xml:space="preserve"> and deny all the other requests</w:t>
+            </w:r>
+          </w:p>
+        </w:tc>
+        <w:tc>
+          <w:tcPr>
+            <w:tcW w:w="4038" w:type="dxa"/>
+            <w:gridSpan w:val="2"/>
+          </w:tcPr>
+          <w:p>
+            <w:pPr>
+              <w:pStyle w:val="InfoBlue"/>
+              <w:rPr>
+                <w:b/>
+                <w:bCs/>
+              </w:rPr>
+            </w:pPr>
+            <w:r>
+              <w:rPr>
+                <w:b/>
+                <w:bCs/>
+              </w:rPr>
+              <w:t>Collaborations:</w:t>
+            </w:r>
+          </w:p>
+          <w:p>
+            <w:pPr>
+              <w:pStyle w:val="BodyText"/>
+              <w:numPr>
+                <w:ilvl w:val="0"/>
+                <w:numId w:val="29"/>
+              </w:numPr>
+            </w:pPr>
+            <w:r>
+              <w:t>BookRequestMapper</w:t>
+            </w:r>
+          </w:p>
+        </w:tc>
+      </w:tr>
+    </w:tbl>
+    <w:p/>
     <w:p/>
     <w:p>
       <w:pPr>
@@ -16308,11 +16537,9 @@
               <w:pStyle w:val="InfoBlue"/>
               <w:jc w:val="center"/>
             </w:pPr>
-            <w:proofErr w:type="spellStart"/>
             <w:r>
               <w:t>UserMapper</w:t>
             </w:r>
-            <w:proofErr w:type="spellEnd"/>
           </w:p>
         </w:tc>
         <w:tc>
@@ -16407,11 +16634,9 @@
                 <w:numId w:val="30"/>
               </w:numPr>
             </w:pPr>
-            <w:proofErr w:type="spellStart"/>
             <w:r>
               <w:t>JpaRepository</w:t>
             </w:r>
-            <w:proofErr w:type="spellEnd"/>
           </w:p>
           <w:p>
             <w:pPr>
@@ -16514,11 +16739,9 @@
               <w:pStyle w:val="InfoBlue"/>
               <w:jc w:val="center"/>
             </w:pPr>
-            <w:proofErr w:type="spellStart"/>
             <w:r>
               <w:t>UserProfileMapper</w:t>
             </w:r>
-            <w:proofErr w:type="spellEnd"/>
           </w:p>
         </w:tc>
         <w:tc>
@@ -16631,11 +16854,9 @@
                 <w:numId w:val="30"/>
               </w:numPr>
             </w:pPr>
-            <w:proofErr w:type="spellStart"/>
             <w:r>
               <w:t>JpaRepository</w:t>
             </w:r>
-            <w:proofErr w:type="spellEnd"/>
           </w:p>
           <w:p>
             <w:pPr>
@@ -16645,11 +16866,9 @@
                 <w:numId w:val="30"/>
               </w:numPr>
             </w:pPr>
-            <w:proofErr w:type="spellStart"/>
             <w:r>
               <w:t>UserProfile</w:t>
             </w:r>
-            <w:proofErr w:type="spellEnd"/>
           </w:p>
         </w:tc>
       </w:tr>
@@ -16740,14 +16959,12 @@
               <w:pStyle w:val="InfoBlue"/>
               <w:jc w:val="center"/>
             </w:pPr>
-            <w:proofErr w:type="spellStart"/>
             <w:r>
               <w:t>BookCategory</w:t>
             </w:r>
             <w:r>
               <w:t>Mapper</w:t>
             </w:r>
-            <w:proofErr w:type="spellEnd"/>
           </w:p>
         </w:tc>
         <w:tc>
@@ -16860,11 +17077,9 @@
                 <w:numId w:val="30"/>
               </w:numPr>
             </w:pPr>
-            <w:proofErr w:type="spellStart"/>
             <w:r>
               <w:t>JpaRepository</w:t>
             </w:r>
-            <w:proofErr w:type="spellEnd"/>
           </w:p>
           <w:p>
             <w:pPr>
@@ -16874,11 +17089,9 @@
                 <w:numId w:val="30"/>
               </w:numPr>
             </w:pPr>
-            <w:proofErr w:type="spellStart"/>
             <w:r>
               <w:t>BookCategory</w:t>
             </w:r>
-            <w:proofErr w:type="spellEnd"/>
           </w:p>
         </w:tc>
       </w:tr>
@@ -16969,11 +17182,9 @@
               <w:pStyle w:val="InfoBlue"/>
               <w:jc w:val="center"/>
             </w:pPr>
-            <w:proofErr w:type="spellStart"/>
             <w:r>
               <w:t>AuthorMapper</w:t>
             </w:r>
-            <w:proofErr w:type="spellEnd"/>
           </w:p>
         </w:tc>
         <w:tc>
@@ -17086,11 +17297,9 @@
                 <w:numId w:val="30"/>
               </w:numPr>
             </w:pPr>
-            <w:proofErr w:type="spellStart"/>
             <w:r>
               <w:t>JpaRepository</w:t>
             </w:r>
-            <w:proofErr w:type="spellEnd"/>
           </w:p>
           <w:p>
             <w:pPr>
@@ -17193,11 +17402,9 @@
               <w:pStyle w:val="InfoBlue"/>
               <w:jc w:val="center"/>
             </w:pPr>
-            <w:proofErr w:type="spellStart"/>
             <w:r>
               <w:t>BookMapper</w:t>
             </w:r>
-            <w:proofErr w:type="spellEnd"/>
           </w:p>
         </w:tc>
         <w:tc>
@@ -17310,11 +17517,9 @@
                 <w:numId w:val="30"/>
               </w:numPr>
             </w:pPr>
-            <w:proofErr w:type="spellStart"/>
             <w:r>
               <w:t>JpaRepository</w:t>
             </w:r>
-            <w:proofErr w:type="spellEnd"/>
           </w:p>
           <w:p>
             <w:pPr>
@@ -17418,17 +17623,9 @@
               <w:pStyle w:val="InfoBlue"/>
               <w:jc w:val="center"/>
             </w:pPr>
-            <w:proofErr w:type="spellStart"/>
-            <w:r>
-              <w:t>Book</w:t>
-            </w:r>
-            <w:r>
-              <w:t>Request</w:t>
-            </w:r>
-            <w:r>
-              <w:t>Mapper</w:t>
-            </w:r>
-            <w:proofErr w:type="spellEnd"/>
+            <w:r>
+              <w:t>BookRequestMapper</w:t>
+            </w:r>
           </w:p>
         </w:tc>
         <w:tc>
@@ -17553,11 +17750,9 @@
                 <w:numId w:val="30"/>
               </w:numPr>
             </w:pPr>
-            <w:proofErr w:type="spellStart"/>
             <w:r>
               <w:t>JpaRepository</w:t>
             </w:r>
-            <w:proofErr w:type="spellEnd"/>
           </w:p>
           <w:p>
             <w:pPr>
@@ -17567,14 +17762,9 @@
                 <w:numId w:val="30"/>
               </w:numPr>
             </w:pPr>
-            <w:proofErr w:type="spellStart"/>
-            <w:r>
-              <w:t>Book</w:t>
-            </w:r>
-            <w:r>
-              <w:t>Request</w:t>
-            </w:r>
-            <w:proofErr w:type="spellEnd"/>
+            <w:r>
+              <w:t>BookRequest</w:t>
+            </w:r>
           </w:p>
         </w:tc>
       </w:tr>
@@ -17585,10 +17775,6 @@
         <w:pStyle w:val="Heading3"/>
       </w:pPr>
       <w:r>
-        <w:br w:type="page"/>
-      </w:r>
-      <w:r>
-        <w:lastRenderedPageBreak/>
         <w:t>D</w:t>
       </w:r>
       <w:r>
@@ -17689,11 +17875,9 @@
               <w:pStyle w:val="InfoBlue"/>
               <w:jc w:val="center"/>
             </w:pPr>
-            <w:proofErr w:type="spellStart"/>
             <w:r>
               <w:t>RegisterFormData</w:t>
             </w:r>
-            <w:proofErr w:type="spellEnd"/>
           </w:p>
         </w:tc>
         <w:tc>
@@ -17755,16 +17939,8 @@
               <w:rPr>
                 <w:bCs/>
               </w:rPr>
-              <w:t xml:space="preserve">Transfers data from the register view page to the </w:t>
-            </w:r>
-            <w:proofErr w:type="spellStart"/>
-            <w:r>
-              <w:rPr>
-                <w:bCs/>
-              </w:rPr>
-              <w:t>RegisterController</w:t>
-            </w:r>
-            <w:proofErr w:type="spellEnd"/>
+              <w:t>Transfers data from the register view page to the RegisterController</w:t>
+            </w:r>
             <w:r>
               <w:rPr>
                 <w:bCs/>
@@ -17984,28 +18160,12 @@
               </w:rPr>
               <w:t xml:space="preserve"> view page to the </w:t>
             </w:r>
-            <w:proofErr w:type="spellStart"/>
             <w:r>
               <w:rPr>
                 <w:bCs/>
               </w:rPr>
-              <w:t>ViewUserProfileController</w:t>
-            </w:r>
-            <w:proofErr w:type="spellEnd"/>
-            <w:r>
-              <w:rPr>
-                <w:bCs/>
-              </w:rPr>
-              <w:t xml:space="preserve"> and </w:t>
-            </w:r>
-            <w:proofErr w:type="spellStart"/>
-            <w:r>
-              <w:rPr>
-                <w:bCs/>
-              </w:rPr>
-              <w:t>SaveUserProfileController</w:t>
-            </w:r>
-            <w:proofErr w:type="spellEnd"/>
+              <w:t>ViewUserProfileController and SaveUserProfileController</w:t>
+            </w:r>
             <w:r>
               <w:rPr>
                 <w:bCs/>
@@ -18144,14 +18304,12 @@
               <w:pStyle w:val="InfoBlue"/>
               <w:jc w:val="center"/>
             </w:pPr>
-            <w:proofErr w:type="spellStart"/>
             <w:r>
               <w:t>B</w:t>
             </w:r>
             <w:r>
               <w:t>ookFormData</w:t>
             </w:r>
-            <w:proofErr w:type="spellEnd"/>
           </w:p>
         </w:tc>
         <w:tc>
@@ -18227,11 +18385,9 @@
               </w:rPr>
               <w:t xml:space="preserve"> view page to the </w:t>
             </w:r>
-            <w:proofErr w:type="spellStart"/>
             <w:r>
               <w:t>SaveBookOfferController</w:t>
             </w:r>
-            <w:proofErr w:type="spellEnd"/>
             <w:r>
               <w:t>.</w:t>
             </w:r>
@@ -18271,14 +18427,6 @@
         </w:tc>
       </w:tr>
     </w:tbl>
-    <w:p>
-      <w:pPr>
-        <w:jc w:val="left"/>
-        <w:rPr>
-          <w:b/>
-        </w:rPr>
-      </w:pPr>
-    </w:p>
     <w:p>
       <w:pPr>
         <w:pStyle w:val="Heading3"/>
@@ -18388,11 +18536,9 @@
               <w:pStyle w:val="InfoBlue"/>
               <w:jc w:val="center"/>
             </w:pPr>
-            <w:proofErr w:type="spellStart"/>
             <w:r>
               <w:t>UserProfileView</w:t>
             </w:r>
-            <w:proofErr w:type="spellEnd"/>
           </w:p>
         </w:tc>
         <w:tc>
@@ -18480,14 +18626,12 @@
               </w:rPr>
               <w:t xml:space="preserve"> to the </w:t>
             </w:r>
-            <w:proofErr w:type="spellStart"/>
             <w:r>
               <w:rPr>
                 <w:bCs/>
               </w:rPr>
               <w:t>ViewUserProfileController</w:t>
             </w:r>
-            <w:proofErr w:type="spellEnd"/>
             <w:r>
               <w:rPr>
                 <w:bCs/>
@@ -18526,13 +18670,8 @@
               </w:numPr>
               <w:jc w:val="left"/>
             </w:pPr>
-            <w:proofErr w:type="spellStart"/>
-            <w:r>
-              <w:t>BookCategoryView</w:t>
-            </w:r>
-            <w:proofErr w:type="spellEnd"/>
-            <w:r>
-              <w:t xml:space="preserve"> </w:t>
+            <w:r>
+              <w:t xml:space="preserve">BookCategoryView </w:t>
             </w:r>
           </w:p>
           <w:p>
@@ -18544,11 +18683,9 @@
               </w:numPr>
               <w:jc w:val="left"/>
             </w:pPr>
-            <w:proofErr w:type="spellStart"/>
             <w:r>
               <w:t>AuthorView</w:t>
             </w:r>
-            <w:proofErr w:type="spellEnd"/>
           </w:p>
         </w:tc>
       </w:tr>
@@ -18639,7 +18776,6 @@
               <w:pStyle w:val="InfoBlue"/>
               <w:jc w:val="center"/>
             </w:pPr>
-            <w:proofErr w:type="spellStart"/>
             <w:r>
               <w:t>Book</w:t>
             </w:r>
@@ -18649,7 +18785,6 @@
             <w:r>
               <w:t>View</w:t>
             </w:r>
-            <w:proofErr w:type="spellEnd"/>
           </w:p>
         </w:tc>
         <w:tc>
@@ -18723,16 +18858,8 @@
               <w:rPr>
                 <w:bCs/>
               </w:rPr>
-              <w:t xml:space="preserve">data from the services layer to the </w:t>
-            </w:r>
-            <w:proofErr w:type="spellStart"/>
-            <w:r>
-              <w:rPr>
-                <w:bCs/>
-              </w:rPr>
-              <w:t>ViewUserProfileController</w:t>
-            </w:r>
-            <w:proofErr w:type="spellEnd"/>
+              <w:t>data from the services layer to the ViewUserProfileController</w:t>
+            </w:r>
             <w:r>
               <w:rPr>
                 <w:bCs/>
@@ -18940,16 +19067,8 @@
               <w:rPr>
                 <w:bCs/>
               </w:rPr>
-              <w:t xml:space="preserve">data from the services layer to the </w:t>
-            </w:r>
-            <w:proofErr w:type="spellStart"/>
-            <w:r>
-              <w:rPr>
-                <w:bCs/>
-              </w:rPr>
-              <w:t>ViewUserProfileController</w:t>
-            </w:r>
-            <w:proofErr w:type="spellEnd"/>
+              <w:t>data from the services layer to the ViewUserProfileController</w:t>
+            </w:r>
             <w:r>
               <w:rPr>
                 <w:bCs/>
@@ -19078,11 +19197,9 @@
               <w:pStyle w:val="InfoBlue"/>
               <w:jc w:val="center"/>
             </w:pPr>
-            <w:proofErr w:type="spellStart"/>
             <w:r>
               <w:t>BookOffer</w:t>
             </w:r>
-            <w:proofErr w:type="spellEnd"/>
             <w:r>
               <w:rPr>
                 <w:lang w:val="el-GR"/>
@@ -19164,11 +19281,9 @@
               </w:rPr>
               <w:t xml:space="preserve">ffer data from the services layer to the </w:t>
             </w:r>
-            <w:proofErr w:type="spellStart"/>
             <w:r>
               <w:t>ViewBookOffersService</w:t>
             </w:r>
-            <w:proofErr w:type="spellEnd"/>
             <w:r>
               <w:rPr>
                 <w:bCs/>
@@ -19297,14 +19412,12 @@
               <w:pStyle w:val="InfoBlue"/>
               <w:jc w:val="center"/>
             </w:pPr>
-            <w:proofErr w:type="spellStart"/>
             <w:r>
               <w:t>Book</w:t>
             </w:r>
             <w:r>
               <w:t>Request</w:t>
             </w:r>
-            <w:proofErr w:type="spellEnd"/>
             <w:r>
               <w:rPr>
                 <w:lang w:val="el-GR"/>
@@ -19386,11 +19499,9 @@
               </w:rPr>
               <w:t xml:space="preserve"> data from the services layer to the </w:t>
             </w:r>
-            <w:proofErr w:type="spellStart"/>
             <w:r>
               <w:t>ViewBookRequestsForSpecificBookUseCase</w:t>
             </w:r>
-            <w:proofErr w:type="spellEnd"/>
             <w:r>
               <w:rPr>
                 <w:bCs/>
@@ -19540,11 +19651,9 @@
               <w:pStyle w:val="InfoBlue"/>
               <w:jc w:val="center"/>
             </w:pPr>
-            <w:proofErr w:type="spellStart"/>
             <w:r>
               <w:t>RegisterCommand</w:t>
             </w:r>
-            <w:proofErr w:type="spellEnd"/>
           </w:p>
         </w:tc>
         <w:tc>
@@ -19606,21 +19715,7 @@
               <w:rPr>
                 <w:bCs/>
               </w:rPr>
-              <w:t xml:space="preserve">Transfers data from the </w:t>
-            </w:r>
-            <w:proofErr w:type="spellStart"/>
-            <w:r>
-              <w:rPr>
-                <w:bCs/>
-              </w:rPr>
-              <w:t>RegisterController</w:t>
-            </w:r>
-            <w:proofErr w:type="spellEnd"/>
-            <w:r>
-              <w:rPr>
-                <w:bCs/>
-              </w:rPr>
-              <w:t xml:space="preserve"> to the services layer</w:t>
+              <w:t>Transfers data from the RegisterController to the services layer</w:t>
             </w:r>
             <w:r>
               <w:rPr>
@@ -19750,11 +19845,9 @@
               <w:pStyle w:val="InfoBlue"/>
               <w:jc w:val="center"/>
             </w:pPr>
-            <w:proofErr w:type="spellStart"/>
             <w:r>
               <w:t>SaveUserProfileCommand</w:t>
             </w:r>
-            <w:proofErr w:type="spellEnd"/>
           </w:p>
         </w:tc>
         <w:tc>
@@ -19818,7 +19911,6 @@
               </w:rPr>
               <w:t xml:space="preserve">Transfers data from the </w:t>
             </w:r>
-            <w:proofErr w:type="spellStart"/>
             <w:r>
               <w:rPr>
                 <w:bCs/>
@@ -19829,14 +19921,7 @@
               <w:rPr>
                 <w:bCs/>
               </w:rPr>
-              <w:t>Controller</w:t>
-            </w:r>
-            <w:proofErr w:type="spellEnd"/>
-            <w:r>
-              <w:rPr>
-                <w:bCs/>
-              </w:rPr>
-              <w:t xml:space="preserve"> to the services layer</w:t>
+              <w:t>Controller to the services layer</w:t>
             </w:r>
             <w:r>
               <w:rPr>
@@ -19966,11 +20051,9 @@
               <w:pStyle w:val="InfoBlue"/>
               <w:jc w:val="center"/>
             </w:pPr>
-            <w:proofErr w:type="spellStart"/>
             <w:r>
               <w:t>SaveBookOfferCommand</w:t>
             </w:r>
-            <w:proofErr w:type="spellEnd"/>
           </w:p>
         </w:tc>
         <w:tc>
@@ -20034,11 +20117,9 @@
               </w:rPr>
               <w:t xml:space="preserve">Transfers data from the </w:t>
             </w:r>
-            <w:proofErr w:type="spellStart"/>
             <w:r>
               <w:t>SaveBookOfferController</w:t>
             </w:r>
-            <w:proofErr w:type="spellEnd"/>
             <w:r>
               <w:rPr>
                 <w:bCs/>
@@ -20093,7 +20174,6 @@
         </w:tc>
       </w:tr>
     </w:tbl>
-    <w:p/>
     <w:p>
       <w:pPr>
         <w:pStyle w:val="Heading3"/>
@@ -20286,21 +20366,7 @@
               <w:rPr>
                 <w:bCs/>
               </w:rPr>
-              <w:t xml:space="preserve">Implements the </w:t>
-            </w:r>
-            <w:proofErr w:type="spellStart"/>
-            <w:r>
-              <w:rPr>
-                <w:bCs/>
-              </w:rPr>
-              <w:t>UserDetails</w:t>
-            </w:r>
-            <w:proofErr w:type="spellEnd"/>
-            <w:r>
-              <w:rPr>
-                <w:bCs/>
-              </w:rPr>
-              <w:t xml:space="preserve"> interface, providing user authentication and authorization details.</w:t>
+              <w:t>Implements the UserDetails interface, providing user authentication and authorization details.</w:t>
             </w:r>
           </w:p>
         </w:tc>
@@ -20345,11 +20411,9 @@
                 <w:numId w:val="29"/>
               </w:numPr>
             </w:pPr>
-            <w:proofErr w:type="spellStart"/>
             <w:r>
               <w:t>GrantedAuthority</w:t>
             </w:r>
-            <w:proofErr w:type="spellEnd"/>
           </w:p>
           <w:p>
             <w:pPr>
@@ -20359,11 +20423,9 @@
                 <w:numId w:val="29"/>
               </w:numPr>
             </w:pPr>
-            <w:proofErr w:type="spellStart"/>
             <w:r>
               <w:t>UserProfile</w:t>
             </w:r>
-            <w:proofErr w:type="spellEnd"/>
           </w:p>
         </w:tc>
       </w:tr>
@@ -20642,11 +20704,9 @@
               <w:pStyle w:val="InfoBlue"/>
               <w:jc w:val="center"/>
             </w:pPr>
-            <w:proofErr w:type="spellStart"/>
             <w:r>
               <w:t>UserProfile</w:t>
             </w:r>
-            <w:proofErr w:type="spellEnd"/>
           </w:p>
         </w:tc>
         <w:tc>
@@ -20781,11 +20841,9 @@
                 <w:numId w:val="29"/>
               </w:numPr>
             </w:pPr>
-            <w:proofErr w:type="spellStart"/>
             <w:r>
               <w:t>BookCategory</w:t>
             </w:r>
-            <w:proofErr w:type="spellEnd"/>
           </w:p>
           <w:p>
             <w:pPr>
@@ -20819,11 +20877,9 @@
                 <w:numId w:val="29"/>
               </w:numPr>
             </w:pPr>
-            <w:proofErr w:type="spellStart"/>
             <w:r>
               <w:t>BookRequest</w:t>
             </w:r>
-            <w:proofErr w:type="spellEnd"/>
           </w:p>
         </w:tc>
       </w:tr>
@@ -20914,11 +20970,9 @@
               <w:pStyle w:val="InfoBlue"/>
               <w:jc w:val="center"/>
             </w:pPr>
-            <w:proofErr w:type="spellStart"/>
             <w:r>
               <w:t>BookCategory</w:t>
             </w:r>
-            <w:proofErr w:type="spellEnd"/>
           </w:p>
         </w:tc>
         <w:tc>
@@ -21393,11 +21447,9 @@
                 <w:numId w:val="29"/>
               </w:numPr>
             </w:pPr>
-            <w:proofErr w:type="spellStart"/>
             <w:r>
               <w:t>UserProfile</w:t>
             </w:r>
-            <w:proofErr w:type="spellEnd"/>
           </w:p>
           <w:p>
             <w:pPr>
@@ -21407,11 +21459,9 @@
                 <w:numId w:val="29"/>
               </w:numPr>
             </w:pPr>
-            <w:proofErr w:type="spellStart"/>
             <w:r>
               <w:t>BookCategory</w:t>
             </w:r>
-            <w:proofErr w:type="spellEnd"/>
           </w:p>
           <w:p>
             <w:pPr>
@@ -21433,11 +21483,9 @@
                 <w:numId w:val="29"/>
               </w:numPr>
             </w:pPr>
-            <w:proofErr w:type="spellStart"/>
             <w:r>
               <w:t>BookRequest</w:t>
             </w:r>
-            <w:proofErr w:type="spellEnd"/>
           </w:p>
         </w:tc>
       </w:tr>
@@ -21528,14 +21576,9 @@
               <w:pStyle w:val="InfoBlue"/>
               <w:jc w:val="center"/>
             </w:pPr>
-            <w:proofErr w:type="spellStart"/>
-            <w:r>
-              <w:t>Book</w:t>
-            </w:r>
-            <w:r>
-              <w:t>Request</w:t>
-            </w:r>
-            <w:proofErr w:type="spellEnd"/>
+            <w:r>
+              <w:t>BookRequest</w:t>
+            </w:r>
           </w:p>
         </w:tc>
         <w:tc>
@@ -21653,11 +21696,9 @@
                 <w:numId w:val="29"/>
               </w:numPr>
             </w:pPr>
-            <w:proofErr w:type="spellStart"/>
             <w:r>
               <w:t>UserProfile</w:t>
             </w:r>
-            <w:proofErr w:type="spellEnd"/>
           </w:p>
           <w:p>
             <w:pPr>
@@ -21667,11 +21708,9 @@
                 <w:numId w:val="29"/>
               </w:numPr>
             </w:pPr>
-            <w:proofErr w:type="spellStart"/>
             <w:r>
               <w:t>RequestStatus</w:t>
             </w:r>
-            <w:proofErr w:type="spellEnd"/>
           </w:p>
         </w:tc>
       </w:tr>
@@ -21762,14 +21801,9 @@
               <w:pStyle w:val="InfoBlue"/>
               <w:jc w:val="center"/>
             </w:pPr>
-            <w:proofErr w:type="spellStart"/>
-            <w:r>
-              <w:t>Request</w:t>
-            </w:r>
-            <w:r>
-              <w:t>Status</w:t>
-            </w:r>
-            <w:proofErr w:type="spellEnd"/>
+            <w:r>
+              <w:t>RequestStatus</w:t>
+            </w:r>
           </w:p>
         </w:tc>
         <w:tc>
@@ -22023,13 +22057,8 @@
         <w:jc w:val="center"/>
       </w:pPr>
       <w:r>
-        <w:t xml:space="preserve">Notis </w:t>
+        <w:t>Notis Vouzalis</w:t>
       </w:r>
-      <w:proofErr w:type="spellStart"/>
-      <w:r>
-        <w:t>Vouzalis</w:t>
-      </w:r>
-      <w:proofErr w:type="spellEnd"/>
     </w:p>
     <w:p>
       <w:pPr>
@@ -22088,11 +22117,23 @@
         <w:fldChar w:fldCharType="separate"/>
       </w:r>
       <w:r>
+        <w:fldChar w:fldCharType="begin"/>
+      </w:r>
+      <w:r>
+        <w:instrText xml:space="preserve"> INCLUDEPICTURE  "https://www.cs.uoi.gr/~cse84325/images/tank_you.jpg" \* MERGEFORMATINET </w:instrText>
+      </w:r>
+      <w:r>
+        <w:fldChar w:fldCharType="separate"/>
+      </w:r>
+      <w:r>
         <w:pict w14:anchorId="55E6AA2B">
           <v:shape id="_x0000_i1027" type="#_x0000_t75" style="width:173.75pt;height:224.35pt">
             <v:imagedata r:id="rId11" r:href="rId12"/>
           </v:shape>
         </w:pict>
+      </w:r>
+      <w:r>
+        <w:fldChar w:fldCharType="end"/>
       </w:r>
       <w:r>
         <w:fldChar w:fldCharType="end"/>
@@ -25562,7 +25603,7 @@
   <w:style w:type="paragraph" w:default="1" w:styleId="Normal">
     <w:name w:val="Normal"/>
     <w:qFormat/>
-    <w:rsid w:val="00E10294"/>
+    <w:rsid w:val="00EE054E"/>
     <w:pPr>
       <w:spacing w:after="200" w:line="252" w:lineRule="auto"/>
       <w:jc w:val="both"/>

</xml_diff>

<commit_message>
Accept book request (#8)
* accept book request

* test accept book request

* update report for crc accept book request
</commit_message>
<xml_diff>
--- a/report/SprintReport.docx
+++ b/report/SprintReport.docx
@@ -148,25 +148,7 @@
           <w:szCs w:val="32"/>
         </w:rPr>
         <w:br/>
-        <w:t xml:space="preserve">Panagiotis </w:t>
-      </w:r>
-      <w:proofErr w:type="spellStart"/>
-      <w:r>
-        <w:rPr>
-          <w:caps w:val="0"/>
-          <w:sz w:val="32"/>
-          <w:szCs w:val="32"/>
-        </w:rPr>
-        <w:t>Vouzalis</w:t>
-      </w:r>
-      <w:proofErr w:type="spellEnd"/>
-      <w:r>
-        <w:rPr>
-          <w:caps w:val="0"/>
-          <w:sz w:val="32"/>
-          <w:szCs w:val="32"/>
-        </w:rPr>
-        <w:t>, 2653</w:t>
+        <w:t>Panagiotis Vouzalis, 2653</w:t>
       </w:r>
       <w:r>
         <w:rPr>
@@ -918,16 +900,11 @@
       <w:bookmarkStart w:id="14" w:name="_Toc165927659"/>
       <w:bookmarkStart w:id="15" w:name="_Toc165927728"/>
       <w:r>
-        <w:t xml:space="preserve">Scrum </w:t>
-      </w:r>
-      <w:proofErr w:type="gramStart"/>
-      <w:r>
-        <w:t>team</w:t>
+        <w:t>Scrum team</w:t>
       </w:r>
       <w:bookmarkEnd w:id="13"/>
       <w:bookmarkEnd w:id="14"/>
       <w:bookmarkEnd w:id="15"/>
-      <w:proofErr w:type="gramEnd"/>
     </w:p>
     <w:tbl>
       <w:tblPr>
@@ -1029,13 +1006,8 @@
               <w:pStyle w:val="InfoBlue"/>
             </w:pPr>
             <w:r>
-              <w:t xml:space="preserve">Panagiotis </w:t>
-            </w:r>
-            <w:proofErr w:type="spellStart"/>
-            <w:r>
-              <w:t>Vouzalis</w:t>
-            </w:r>
-            <w:proofErr w:type="spellEnd"/>
+              <w:t>Panagiotis Vouzalis</w:t>
+            </w:r>
           </w:p>
         </w:tc>
       </w:tr>
@@ -1070,15 +1042,7 @@
               <w:pStyle w:val="InfoBlue"/>
             </w:pPr>
             <w:r>
-              <w:t xml:space="preserve">Kondylia Vergou, Panagiotis </w:t>
-            </w:r>
-            <w:proofErr w:type="spellStart"/>
-            <w:r>
-              <w:t>Vouzalis</w:t>
-            </w:r>
-            <w:proofErr w:type="spellEnd"/>
-            <w:r>
-              <w:t>, Panagiotis Paraskevopoul</w:t>
+              <w:t>Kondylia Vergou, Panagiotis Vouzalis, Panagiotis Paraskevopoul</w:t>
             </w:r>
             <w:r>
               <w:t>o</w:t>
@@ -1748,16 +1712,7 @@
                 <w:szCs w:val="21"/>
                 <w:lang w:eastAsia="el-GR" w:bidi="ar-SA"/>
               </w:rPr>
-              <w:t xml:space="preserve">, </w:t>
-            </w:r>
-            <w:r>
-              <w:rPr>
-                <w:rFonts w:ascii="Calibri,Bold" w:hAnsi="Calibri,Bold" w:cs="Calibri,Bold"/>
-                <w:sz w:val="21"/>
-                <w:szCs w:val="21"/>
-                <w:lang w:eastAsia="el-GR" w:bidi="ar-SA"/>
-              </w:rPr>
-              <w:t>US9</w:t>
+              <w:t>, US9</w:t>
             </w:r>
           </w:p>
         </w:tc>
@@ -3285,13 +3240,8 @@
               <w:t xml:space="preserve"> </w:t>
             </w:r>
             <w:r>
-              <w:t xml:space="preserve">recommendation strategies that consider information given in my </w:t>
-            </w:r>
-            <w:proofErr w:type="gramStart"/>
-            <w:r>
-              <w:t>profile</w:t>
-            </w:r>
-            <w:proofErr w:type="gramEnd"/>
+              <w:t>recommendation strategies that consider information given in my profile</w:t>
+            </w:r>
           </w:p>
           <w:p>
             <w:pPr>
@@ -3446,7 +3396,7 @@
             <v:path o:extrusionok="f" gradientshapeok="t" o:connecttype="rect"/>
             <o:lock v:ext="edit" aspectratio="t"/>
           </v:shapetype>
-          <v:shape id="_x0000_i1040" type="#_x0000_t75" style="width:467.5pt;height:507.15pt">
+          <v:shape id="_x0000_i1025" type="#_x0000_t75" style="width:467.5pt;height:507.15pt">
             <v:imagedata r:id="rId9" o:title="Untitled-2024-05-07-2143(1)"/>
           </v:shape>
         </w:pict>
@@ -4604,11 +4554,9 @@
       <w:r>
         <w:t xml:space="preserve">UC04: </w:t>
       </w:r>
-      <w:proofErr w:type="spellStart"/>
       <w:r>
         <w:t>SaveUserProfile</w:t>
       </w:r>
-      <w:proofErr w:type="spellEnd"/>
     </w:p>
     <w:tbl>
       <w:tblPr>
@@ -4658,11 +4606,9 @@
             <w:pPr>
               <w:pStyle w:val="InfoBlue"/>
             </w:pPr>
-            <w:proofErr w:type="spellStart"/>
             <w:r>
               <w:t>SaveUserProfile</w:t>
             </w:r>
-            <w:proofErr w:type="spellEnd"/>
           </w:p>
         </w:tc>
       </w:tr>
@@ -4835,15 +4781,7 @@
               <w:jc w:val="left"/>
             </w:pPr>
             <w:r>
-              <w:t>Include(</w:t>
-            </w:r>
-            <w:proofErr w:type="spellStart"/>
-            <w:r>
-              <w:t>ViewUserProfile</w:t>
-            </w:r>
-            <w:proofErr w:type="spellEnd"/>
-            <w:r>
-              <w:t>)</w:t>
+              <w:t>Include(ViewUserProfile)</w:t>
             </w:r>
           </w:p>
           <w:p>
@@ -4991,13 +4929,8 @@
         <w:pStyle w:val="Heading2"/>
       </w:pPr>
       <w:r>
-        <w:t xml:space="preserve">UC05: </w:t>
+        <w:t>UC05: ViewUserProfile</w:t>
       </w:r>
-      <w:proofErr w:type="spellStart"/>
-      <w:r>
-        <w:t>ViewUserProfile</w:t>
-      </w:r>
-      <w:proofErr w:type="spellEnd"/>
     </w:p>
     <w:tbl>
       <w:tblPr>
@@ -5047,14 +4980,12 @@
             <w:pPr>
               <w:pStyle w:val="InfoBlue"/>
             </w:pPr>
-            <w:proofErr w:type="spellStart"/>
             <w:r>
               <w:t>View</w:t>
             </w:r>
             <w:r>
               <w:t>UserProfile</w:t>
             </w:r>
-            <w:proofErr w:type="spellEnd"/>
           </w:p>
         </w:tc>
       </w:tr>
@@ -5386,14 +5317,12 @@
       <w:r>
         <w:t xml:space="preserve">: </w:t>
       </w:r>
-      <w:proofErr w:type="spellStart"/>
       <w:r>
         <w:t>Save</w:t>
       </w:r>
       <w:r>
         <w:t>BookOffer</w:t>
       </w:r>
-      <w:proofErr w:type="spellEnd"/>
     </w:p>
     <w:tbl>
       <w:tblPr>
@@ -5443,14 +5372,12 @@
             <w:pPr>
               <w:pStyle w:val="InfoBlue"/>
             </w:pPr>
-            <w:proofErr w:type="spellStart"/>
             <w:r>
               <w:t>Save</w:t>
             </w:r>
             <w:r>
               <w:t>BookOffer</w:t>
             </w:r>
-            <w:proofErr w:type="spellEnd"/>
           </w:p>
         </w:tc>
       </w:tr>
@@ -5747,7 +5674,6 @@
       <w:r>
         <w:t xml:space="preserve">: </w:t>
       </w:r>
-      <w:proofErr w:type="spellStart"/>
       <w:r>
         <w:t>View</w:t>
       </w:r>
@@ -5757,7 +5683,6 @@
       <w:r>
         <w:t>ForSpecificBook</w:t>
       </w:r>
-      <w:proofErr w:type="spellEnd"/>
     </w:p>
     <w:tbl>
       <w:tblPr>
@@ -5807,7 +5732,6 @@
             <w:pPr>
               <w:pStyle w:val="InfoBlue"/>
             </w:pPr>
-            <w:proofErr w:type="spellStart"/>
             <w:r>
               <w:t>View</w:t>
             </w:r>
@@ -5817,7 +5741,6 @@
             <w:r>
               <w:t>ForSpecificBook</w:t>
             </w:r>
-            <w:proofErr w:type="spellEnd"/>
           </w:p>
         </w:tc>
       </w:tr>
@@ -5989,15 +5912,7 @@
               <w:jc w:val="left"/>
             </w:pPr>
             <w:r>
-              <w:t>Include(</w:t>
-            </w:r>
-            <w:proofErr w:type="spellStart"/>
-            <w:r>
-              <w:t>ViewBookOffers</w:t>
-            </w:r>
-            <w:proofErr w:type="spellEnd"/>
-            <w:r>
-              <w:t>)</w:t>
+              <w:t>Include(ViewBookOffers)</w:t>
             </w:r>
           </w:p>
           <w:p>
@@ -6016,15 +5931,7 @@
               <w:t xml:space="preserve">selects </w:t>
             </w:r>
             <w:r>
-              <w:t xml:space="preserve">one of their </w:t>
-            </w:r>
-            <w:proofErr w:type="gramStart"/>
-            <w:r>
-              <w:t>book</w:t>
-            </w:r>
-            <w:proofErr w:type="gramEnd"/>
-            <w:r>
-              <w:t xml:space="preserve"> offers.</w:t>
+              <w:t>one of their book offers.</w:t>
             </w:r>
           </w:p>
           <w:p>
@@ -6228,13 +6135,8 @@
       </w:r>
       <w:r>
         <w:lastRenderedPageBreak/>
-        <w:t xml:space="preserve">UC08: </w:t>
+        <w:t>UC08: ViewBookOffers</w:t>
       </w:r>
-      <w:proofErr w:type="spellStart"/>
-      <w:r>
-        <w:t>ViewBookOffers</w:t>
-      </w:r>
-      <w:proofErr w:type="spellEnd"/>
     </w:p>
     <w:tbl>
       <w:tblPr>
@@ -6284,14 +6186,12 @@
             <w:pPr>
               <w:pStyle w:val="InfoBlue"/>
             </w:pPr>
-            <w:proofErr w:type="spellStart"/>
             <w:r>
               <w:t>View</w:t>
             </w:r>
             <w:r>
               <w:t>BookOffers</w:t>
             </w:r>
-            <w:proofErr w:type="spellEnd"/>
           </w:p>
         </w:tc>
       </w:tr>
@@ -6582,14 +6482,12 @@
       <w:r>
         <w:t xml:space="preserve">UC09: </w:t>
       </w:r>
-      <w:proofErr w:type="spellStart"/>
       <w:r>
         <w:t>Accept</w:t>
       </w:r>
       <w:r>
         <w:t>BookRequest</w:t>
       </w:r>
-      <w:proofErr w:type="spellEnd"/>
     </w:p>
     <w:tbl>
       <w:tblPr>
@@ -6639,14 +6537,12 @@
             <w:pPr>
               <w:pStyle w:val="InfoBlue"/>
             </w:pPr>
-            <w:proofErr w:type="spellStart"/>
             <w:r>
               <w:t>Accept</w:t>
             </w:r>
             <w:r>
               <w:t>BookRequest</w:t>
             </w:r>
-            <w:proofErr w:type="spellEnd"/>
           </w:p>
         </w:tc>
       </w:tr>
@@ -6814,11 +6710,9 @@
             <w:r>
               <w:t>Include(</w:t>
             </w:r>
-            <w:proofErr w:type="spellStart"/>
             <w:r>
               <w:t>ViewBookRequestsForSpecificBook</w:t>
             </w:r>
-            <w:proofErr w:type="spellEnd"/>
             <w:r>
               <w:t>)</w:t>
             </w:r>
@@ -6935,15 +6829,7 @@
               <w:t xml:space="preserve"> book </w:t>
             </w:r>
             <w:r>
-              <w:t xml:space="preserve">request is </w:t>
-            </w:r>
-            <w:proofErr w:type="gramStart"/>
-            <w:r>
-              <w:t>approved</w:t>
-            </w:r>
-            <w:proofErr w:type="gramEnd"/>
-            <w:r>
-              <w:t xml:space="preserve"> and the </w:t>
+              <w:t xml:space="preserve">request is approved and the </w:t>
             </w:r>
             <w:r>
               <w:t xml:space="preserve">rest </w:t>
@@ -6973,11 +6859,9 @@
       <w:r>
         <w:t xml:space="preserve">: </w:t>
       </w:r>
-      <w:proofErr w:type="spellStart"/>
       <w:r>
         <w:t>ViewContactInformation</w:t>
       </w:r>
-      <w:proofErr w:type="spellEnd"/>
     </w:p>
     <w:tbl>
       <w:tblPr>
@@ -7027,11 +6911,9 @@
             <w:pPr>
               <w:pStyle w:val="InfoBlue"/>
             </w:pPr>
-            <w:proofErr w:type="spellStart"/>
             <w:r>
               <w:t>ViewContactInformation</w:t>
             </w:r>
-            <w:proofErr w:type="spellEnd"/>
           </w:p>
         </w:tc>
       </w:tr>
@@ -7196,11 +7078,9 @@
             <w:r>
               <w:t>Include(</w:t>
             </w:r>
-            <w:proofErr w:type="spellStart"/>
             <w:r>
               <w:t>ViewBookRequestsForSpecificBook</w:t>
             </w:r>
-            <w:proofErr w:type="spellEnd"/>
             <w:r>
               <w:t>)</w:t>
             </w:r>
@@ -7312,11 +7192,9 @@
       <w:r>
         <w:t xml:space="preserve">: </w:t>
       </w:r>
-      <w:proofErr w:type="spellStart"/>
       <w:r>
         <w:t>DeleteBookOffer</w:t>
       </w:r>
-      <w:proofErr w:type="spellEnd"/>
     </w:p>
     <w:tbl>
       <w:tblPr>
@@ -7366,11 +7244,9 @@
             <w:pPr>
               <w:pStyle w:val="InfoBlue"/>
             </w:pPr>
-            <w:proofErr w:type="spellStart"/>
             <w:r>
               <w:t>DeleteBookOffer</w:t>
             </w:r>
-            <w:proofErr w:type="spellEnd"/>
           </w:p>
         </w:tc>
       </w:tr>
@@ -7545,15 +7421,7 @@
               <w:jc w:val="left"/>
             </w:pPr>
             <w:r>
-              <w:t>Include(</w:t>
-            </w:r>
-            <w:proofErr w:type="spellStart"/>
-            <w:r>
-              <w:t>ViewBookOffers</w:t>
-            </w:r>
-            <w:proofErr w:type="spellEnd"/>
-            <w:r>
-              <w:t>)</w:t>
+              <w:t>Include(ViewBookOffers)</w:t>
             </w:r>
           </w:p>
           <w:p>
@@ -7566,15 +7434,7 @@
               <w:jc w:val="left"/>
             </w:pPr>
             <w:r>
-              <w:t xml:space="preserve">The user selects one of their </w:t>
-            </w:r>
-            <w:proofErr w:type="gramStart"/>
-            <w:r>
-              <w:t>book</w:t>
-            </w:r>
-            <w:proofErr w:type="gramEnd"/>
-            <w:r>
-              <w:t xml:space="preserve"> offers and deletes it.</w:t>
+              <w:t>The user selects one of their book offers and deletes it.</w:t>
             </w:r>
           </w:p>
           <w:p>
@@ -7650,7 +7510,6 @@
         <w:lastRenderedPageBreak/>
         <w:t xml:space="preserve">UC12: </w:t>
       </w:r>
-      <w:proofErr w:type="spellStart"/>
       <w:r>
         <w:t>Search</w:t>
       </w:r>
@@ -7660,7 +7519,6 @@
       <w:r>
         <w:t>s</w:t>
       </w:r>
-      <w:proofErr w:type="spellEnd"/>
     </w:p>
     <w:tbl>
       <w:tblPr>
@@ -7710,7 +7568,6 @@
             <w:pPr>
               <w:pStyle w:val="InfoBlue"/>
             </w:pPr>
-            <w:proofErr w:type="spellStart"/>
             <w:r>
               <w:t>Search</w:t>
             </w:r>
@@ -7720,7 +7577,6 @@
             <w:r>
               <w:t>s</w:t>
             </w:r>
-            <w:proofErr w:type="spellEnd"/>
           </w:p>
         </w:tc>
       </w:tr>
@@ -7978,15 +7834,7 @@
               <w:t xml:space="preserve">If in step 4 the system </w:t>
             </w:r>
             <w:r>
-              <w:t xml:space="preserve">doesn’t find any book offers, then it </w:t>
-            </w:r>
-            <w:proofErr w:type="gramStart"/>
-            <w:r>
-              <w:t>display</w:t>
-            </w:r>
-            <w:proofErr w:type="gramEnd"/>
-            <w:r>
-              <w:t xml:space="preserve"> the message “No Book Offers </w:t>
+              <w:t xml:space="preserve">doesn’t find any book offers, then it display the message “No Book Offers </w:t>
             </w:r>
             <w:r>
               <w:t>Were Found</w:t>
@@ -8040,13 +7888,8 @@
         <w:pStyle w:val="Heading2"/>
       </w:pPr>
       <w:r>
-        <w:t xml:space="preserve">UC13: </w:t>
+        <w:t>UC13: BrowseBookOffers</w:t>
       </w:r>
-      <w:proofErr w:type="spellStart"/>
-      <w:r>
-        <w:t>BrowseBookOffers</w:t>
-      </w:r>
-      <w:proofErr w:type="spellEnd"/>
     </w:p>
     <w:tbl>
       <w:tblPr>
@@ -8096,14 +7939,12 @@
             <w:pPr>
               <w:pStyle w:val="InfoBlue"/>
             </w:pPr>
-            <w:proofErr w:type="spellStart"/>
             <w:r>
               <w:t>Browse</w:t>
             </w:r>
             <w:r>
               <w:t>BookOffers</w:t>
             </w:r>
-            <w:proofErr w:type="spellEnd"/>
           </w:p>
         </w:tc>
       </w:tr>
@@ -8432,14 +8273,12 @@
         <w:lastRenderedPageBreak/>
         <w:t xml:space="preserve">UC14: </w:t>
       </w:r>
-      <w:proofErr w:type="spellStart"/>
       <w:r>
         <w:t>Save</w:t>
       </w:r>
       <w:r>
         <w:t>BookRequest</w:t>
       </w:r>
-      <w:proofErr w:type="spellEnd"/>
     </w:p>
     <w:tbl>
       <w:tblPr>
@@ -8489,14 +8328,12 @@
             <w:pPr>
               <w:pStyle w:val="InfoBlue"/>
             </w:pPr>
-            <w:proofErr w:type="spellStart"/>
             <w:r>
               <w:t>Save</w:t>
             </w:r>
             <w:r>
               <w:t>BookRequest</w:t>
             </w:r>
-            <w:proofErr w:type="spellEnd"/>
           </w:p>
         </w:tc>
       </w:tr>
@@ -8661,19 +8498,15 @@
             <w:r>
               <w:t>Include(</w:t>
             </w:r>
-            <w:proofErr w:type="spellStart"/>
             <w:r>
               <w:t>SearchBookOffers</w:t>
             </w:r>
-            <w:proofErr w:type="spellEnd"/>
             <w:r>
               <w:t>) or Include(</w:t>
             </w:r>
-            <w:proofErr w:type="spellStart"/>
             <w:r>
               <w:t>BrowseBookOffers</w:t>
             </w:r>
-            <w:proofErr w:type="spellEnd"/>
             <w:r>
               <w:t>)</w:t>
             </w:r>
@@ -8834,11 +8667,9 @@
           <w:lang w:val="el-GR"/>
         </w:rPr>
       </w:pPr>
-      <w:proofErr w:type="spellStart"/>
       <w:r>
         <w:t>ViewBookRequests</w:t>
       </w:r>
-      <w:proofErr w:type="spellEnd"/>
       <w:r>
         <w:rPr>
           <w:lang w:val="el-GR"/>
@@ -9247,11 +9078,9 @@
                 <w:numId w:val="30"/>
               </w:numPr>
             </w:pPr>
-            <w:proofErr w:type="spellStart"/>
             <w:r>
               <w:t>PasswordEncoder</w:t>
             </w:r>
-            <w:proofErr w:type="spellEnd"/>
           </w:p>
           <w:p>
             <w:pPr>
@@ -9279,11 +9108,9 @@
                 <w:numId w:val="30"/>
               </w:numPr>
             </w:pPr>
-            <w:proofErr w:type="spellStart"/>
             <w:r>
               <w:t>CustomSecuritySuccessHandler</w:t>
             </w:r>
-            <w:proofErr w:type="spellEnd"/>
           </w:p>
           <w:p>
             <w:pPr>
@@ -9293,11 +9120,9 @@
                 <w:numId w:val="30"/>
               </w:numPr>
             </w:pPr>
-            <w:proofErr w:type="spellStart"/>
             <w:r>
               <w:t>EndpointConfig</w:t>
             </w:r>
-            <w:proofErr w:type="spellEnd"/>
           </w:p>
         </w:tc>
       </w:tr>
@@ -9485,11 +9310,9 @@
                 <w:numId w:val="30"/>
               </w:numPr>
             </w:pPr>
-            <w:proofErr w:type="spellStart"/>
             <w:r>
               <w:t>EndpointConfig</w:t>
             </w:r>
-            <w:proofErr w:type="spellEnd"/>
           </w:p>
         </w:tc>
       </w:tr>
@@ -9677,11 +9500,9 @@
                 <w:numId w:val="30"/>
               </w:numPr>
             </w:pPr>
-            <w:proofErr w:type="spellStart"/>
             <w:r>
               <w:t>ViewControllerRegistry</w:t>
             </w:r>
-            <w:proofErr w:type="spellEnd"/>
           </w:p>
         </w:tc>
       </w:tr>
@@ -10146,11 +9967,9 @@
               <w:pStyle w:val="InfoBlue"/>
               <w:jc w:val="center"/>
             </w:pPr>
-            <w:proofErr w:type="spellStart"/>
             <w:r>
               <w:t>ThymeleafUtil</w:t>
             </w:r>
-            <w:proofErr w:type="spellEnd"/>
           </w:p>
         </w:tc>
         <w:tc>
@@ -10251,11 +10070,9 @@
                 <w:numId w:val="29"/>
               </w:numPr>
             </w:pPr>
-            <w:proofErr w:type="spellStart"/>
             <w:r>
               <w:t>BookCategoryView</w:t>
             </w:r>
-            <w:proofErr w:type="spellEnd"/>
           </w:p>
           <w:p>
             <w:pPr>
@@ -10265,11 +10082,9 @@
                 <w:numId w:val="29"/>
               </w:numPr>
             </w:pPr>
-            <w:proofErr w:type="spellStart"/>
             <w:r>
               <w:t>AuthorView</w:t>
             </w:r>
-            <w:proofErr w:type="spellEnd"/>
           </w:p>
         </w:tc>
       </w:tr>
@@ -10371,11 +10186,9 @@
               <w:pStyle w:val="InfoBlue"/>
               <w:jc w:val="center"/>
             </w:pPr>
-            <w:proofErr w:type="spellStart"/>
             <w:r>
               <w:t>RegisterController</w:t>
             </w:r>
-            <w:proofErr w:type="spellEnd"/>
           </w:p>
         </w:tc>
         <w:tc>
@@ -10489,11 +10302,9 @@
                 <w:numId w:val="29"/>
               </w:numPr>
             </w:pPr>
-            <w:proofErr w:type="spellStart"/>
             <w:r>
               <w:t>EndpointConfig</w:t>
             </w:r>
-            <w:proofErr w:type="spellEnd"/>
           </w:p>
           <w:p>
             <w:pPr>
@@ -10503,11 +10314,9 @@
                 <w:numId w:val="30"/>
               </w:numPr>
             </w:pPr>
-            <w:proofErr w:type="spellStart"/>
             <w:r>
               <w:t>RegisterFormData</w:t>
             </w:r>
-            <w:proofErr w:type="spellEnd"/>
           </w:p>
           <w:p>
             <w:pPr>
@@ -10529,11 +10338,9 @@
                 <w:numId w:val="30"/>
               </w:numPr>
             </w:pPr>
-            <w:proofErr w:type="spellStart"/>
             <w:r>
               <w:t>RegisterCommand</w:t>
             </w:r>
-            <w:proofErr w:type="spellEnd"/>
           </w:p>
           <w:p>
             <w:pPr>
@@ -10543,11 +10350,9 @@
                 <w:numId w:val="30"/>
               </w:numPr>
             </w:pPr>
-            <w:proofErr w:type="spellStart"/>
             <w:r>
               <w:t>RegisterUseCase</w:t>
             </w:r>
-            <w:proofErr w:type="spellEnd"/>
           </w:p>
         </w:tc>
       </w:tr>
@@ -10638,14 +10443,12 @@
               <w:pStyle w:val="InfoBlue"/>
               <w:jc w:val="center"/>
             </w:pPr>
-            <w:proofErr w:type="spellStart"/>
             <w:r>
               <w:t>Login</w:t>
             </w:r>
             <w:r>
               <w:t>Controller</w:t>
             </w:r>
-            <w:proofErr w:type="spellEnd"/>
           </w:p>
         </w:tc>
         <w:tc>
@@ -10738,11 +10541,9 @@
               </w:numPr>
               <w:jc w:val="left"/>
             </w:pPr>
-            <w:proofErr w:type="spellStart"/>
             <w:r>
               <w:t>EndpointConfig</w:t>
             </w:r>
-            <w:proofErr w:type="spellEnd"/>
           </w:p>
         </w:tc>
       </w:tr>
@@ -10833,11 +10634,9 @@
               <w:pStyle w:val="InfoBlue"/>
               <w:jc w:val="center"/>
             </w:pPr>
-            <w:proofErr w:type="spellStart"/>
             <w:r>
               <w:t>HomepageController</w:t>
             </w:r>
-            <w:proofErr w:type="spellEnd"/>
           </w:p>
         </w:tc>
         <w:tc>
@@ -10936,11 +10735,9 @@
               </w:numPr>
               <w:jc w:val="left"/>
             </w:pPr>
-            <w:proofErr w:type="spellStart"/>
             <w:r>
               <w:t>EndpointConfig</w:t>
             </w:r>
-            <w:proofErr w:type="spellEnd"/>
           </w:p>
         </w:tc>
       </w:tr>
@@ -11035,11 +10832,9 @@
               <w:pStyle w:val="InfoBlue"/>
               <w:jc w:val="center"/>
             </w:pPr>
-            <w:proofErr w:type="spellStart"/>
             <w:r>
               <w:t>ViewUserProfileController</w:t>
             </w:r>
-            <w:proofErr w:type="spellEnd"/>
           </w:p>
         </w:tc>
         <w:tc>
@@ -11171,11 +10966,9 @@
               </w:numPr>
               <w:jc w:val="left"/>
             </w:pPr>
-            <w:proofErr w:type="spellStart"/>
             <w:r>
               <w:t>EndpointConfig</w:t>
             </w:r>
-            <w:proofErr w:type="spellEnd"/>
           </w:p>
           <w:p>
             <w:pPr>
@@ -11186,11 +10979,9 @@
               </w:numPr>
               <w:jc w:val="left"/>
             </w:pPr>
-            <w:proofErr w:type="spellStart"/>
             <w:r>
               <w:t>ViewUserProfileUseCase</w:t>
             </w:r>
-            <w:proofErr w:type="spellEnd"/>
           </w:p>
           <w:p>
             <w:pPr>
@@ -11201,11 +10992,9 @@
               </w:numPr>
               <w:jc w:val="left"/>
             </w:pPr>
-            <w:proofErr w:type="spellStart"/>
             <w:r>
               <w:t>ViewBookCategoriesUseCase</w:t>
             </w:r>
-            <w:proofErr w:type="spellEnd"/>
           </w:p>
           <w:p>
             <w:pPr>
@@ -11216,11 +11005,9 @@
               </w:numPr>
               <w:jc w:val="left"/>
             </w:pPr>
-            <w:proofErr w:type="spellStart"/>
             <w:r>
               <w:t>ViewAuthorsUseCase</w:t>
             </w:r>
-            <w:proofErr w:type="spellEnd"/>
           </w:p>
           <w:p>
             <w:pPr>
@@ -11337,14 +11124,12 @@
               <w:pStyle w:val="InfoBlue"/>
               <w:jc w:val="center"/>
             </w:pPr>
-            <w:proofErr w:type="spellStart"/>
             <w:r>
               <w:t>Save</w:t>
             </w:r>
             <w:r>
               <w:t>UserProfileController</w:t>
             </w:r>
-            <w:proofErr w:type="spellEnd"/>
           </w:p>
         </w:tc>
         <w:tc>
@@ -11454,11 +11239,9 @@
               </w:numPr>
               <w:jc w:val="left"/>
             </w:pPr>
-            <w:proofErr w:type="spellStart"/>
             <w:r>
               <w:t>EndpointConfig</w:t>
             </w:r>
-            <w:proofErr w:type="spellEnd"/>
           </w:p>
           <w:p>
             <w:pPr>
@@ -11469,11 +11252,9 @@
               </w:numPr>
               <w:jc w:val="left"/>
             </w:pPr>
-            <w:proofErr w:type="spellStart"/>
             <w:r>
               <w:t>SaveUserProfileUseCase</w:t>
             </w:r>
-            <w:proofErr w:type="spellEnd"/>
           </w:p>
           <w:p>
             <w:pPr>
@@ -11484,11 +11265,9 @@
               </w:numPr>
               <w:jc w:val="left"/>
             </w:pPr>
-            <w:proofErr w:type="spellStart"/>
             <w:r>
               <w:t>UserProfileFormData</w:t>
             </w:r>
-            <w:proofErr w:type="spellEnd"/>
           </w:p>
           <w:p>
             <w:pPr>
@@ -11599,11 +11378,9 @@
               <w:pStyle w:val="InfoBlue"/>
               <w:jc w:val="center"/>
             </w:pPr>
-            <w:proofErr w:type="spellStart"/>
             <w:r>
               <w:t>SaveBookOfferController</w:t>
             </w:r>
-            <w:proofErr w:type="spellEnd"/>
           </w:p>
         </w:tc>
         <w:tc>
@@ -11721,11 +11498,9 @@
               </w:numPr>
               <w:jc w:val="left"/>
             </w:pPr>
-            <w:proofErr w:type="spellStart"/>
             <w:r>
               <w:t>EndpointConfig</w:t>
             </w:r>
-            <w:proofErr w:type="spellEnd"/>
           </w:p>
           <w:p>
             <w:pPr>
@@ -11736,11 +11511,9 @@
               </w:numPr>
               <w:jc w:val="left"/>
             </w:pPr>
-            <w:proofErr w:type="spellStart"/>
             <w:r>
               <w:t>ViewBookCategoriesUseCase</w:t>
             </w:r>
-            <w:proofErr w:type="spellEnd"/>
           </w:p>
           <w:p>
             <w:pPr>
@@ -11751,11 +11524,9 @@
               </w:numPr>
               <w:jc w:val="left"/>
             </w:pPr>
-            <w:proofErr w:type="spellStart"/>
             <w:r>
               <w:t>ViewAuthorsUseCase</w:t>
             </w:r>
-            <w:proofErr w:type="spellEnd"/>
           </w:p>
           <w:p>
             <w:pPr>
@@ -11766,14 +11537,12 @@
               </w:numPr>
               <w:jc w:val="left"/>
             </w:pPr>
-            <w:proofErr w:type="spellStart"/>
             <w:r>
               <w:t>B</w:t>
             </w:r>
             <w:r>
               <w:t>ookFormData</w:t>
             </w:r>
-            <w:proofErr w:type="spellEnd"/>
           </w:p>
         </w:tc>
       </w:tr>
@@ -11869,11 +11638,9 @@
               <w:pStyle w:val="InfoBlue"/>
               <w:jc w:val="center"/>
             </w:pPr>
-            <w:proofErr w:type="spellStart"/>
             <w:r>
               <w:t>ViewBookOffersController</w:t>
             </w:r>
-            <w:proofErr w:type="spellEnd"/>
           </w:p>
         </w:tc>
         <w:tc>
@@ -12002,11 +11769,9 @@
               </w:numPr>
               <w:jc w:val="left"/>
             </w:pPr>
-            <w:proofErr w:type="spellStart"/>
             <w:r>
               <w:t>EndpointConfig</w:t>
             </w:r>
-            <w:proofErr w:type="spellEnd"/>
           </w:p>
           <w:p>
             <w:pPr>
@@ -12017,11 +11782,9 @@
               </w:numPr>
               <w:jc w:val="left"/>
             </w:pPr>
-            <w:proofErr w:type="spellStart"/>
             <w:r>
               <w:t>ViewBookOffersUseCase</w:t>
             </w:r>
-            <w:proofErr w:type="spellEnd"/>
           </w:p>
           <w:p>
             <w:pPr>
@@ -12139,7 +11902,6 @@
               <w:pStyle w:val="InfoBlue"/>
               <w:jc w:val="center"/>
             </w:pPr>
-            <w:proofErr w:type="spellStart"/>
             <w:r>
               <w:t>ViewBook</w:t>
             </w:r>
@@ -12149,7 +11911,6 @@
             <w:r>
               <w:t>Controller</w:t>
             </w:r>
-            <w:proofErr w:type="spellEnd"/>
           </w:p>
         </w:tc>
         <w:tc>
@@ -12267,11 +12028,9 @@
               </w:numPr>
               <w:jc w:val="left"/>
             </w:pPr>
-            <w:proofErr w:type="spellStart"/>
             <w:r>
               <w:t>EndpointConfig</w:t>
             </w:r>
-            <w:proofErr w:type="spellEnd"/>
           </w:p>
           <w:p>
             <w:pPr>
@@ -12282,11 +12041,9 @@
               </w:numPr>
               <w:jc w:val="left"/>
             </w:pPr>
-            <w:proofErr w:type="spellStart"/>
             <w:r>
               <w:t>ViewBookRequestsForSpecificBookUseCase</w:t>
             </w:r>
-            <w:proofErr w:type="spellEnd"/>
           </w:p>
           <w:p>
             <w:pPr>
@@ -12299,6 +12056,225 @@
             </w:pPr>
             <w:r>
               <w:t>Model</w:t>
+            </w:r>
+          </w:p>
+        </w:tc>
+      </w:tr>
+    </w:tbl>
+    <w:p/>
+    <w:tbl>
+      <w:tblPr>
+        <w:tblW w:w="9581" w:type="dxa"/>
+        <w:tblInd w:w="250" w:type="dxa"/>
+        <w:tblBorders>
+          <w:top w:val="single" w:sz="4" w:space="0" w:color="auto"/>
+          <w:left w:val="single" w:sz="4" w:space="0" w:color="auto"/>
+          <w:bottom w:val="single" w:sz="4" w:space="0" w:color="auto"/>
+          <w:right w:val="single" w:sz="4" w:space="0" w:color="auto"/>
+          <w:insideH w:val="single" w:sz="4" w:space="0" w:color="auto"/>
+          <w:insideV w:val="single" w:sz="4" w:space="0" w:color="auto"/>
+        </w:tblBorders>
+        <w:tblLayout w:type="fixed"/>
+        <w:tblLook w:val="04A0" w:firstRow="1" w:lastRow="0" w:firstColumn="1" w:lastColumn="0" w:noHBand="0" w:noVBand="1"/>
+      </w:tblPr>
+      <w:tblGrid>
+        <w:gridCol w:w="1418"/>
+        <w:gridCol w:w="3827"/>
+        <w:gridCol w:w="2302"/>
+        <w:gridCol w:w="2034"/>
+      </w:tblGrid>
+      <w:tr>
+        <w:tc>
+          <w:tcPr>
+            <w:tcW w:w="9581" w:type="dxa"/>
+            <w:gridSpan w:val="4"/>
+          </w:tcPr>
+          <w:p>
+            <w:pPr>
+              <w:pStyle w:val="InfoBlue"/>
+              <w:jc w:val="center"/>
+            </w:pPr>
+            <w:r>
+              <w:t>package com.myy803.social_bookstore.</w:t>
+            </w:r>
+            <w:r>
+              <w:t>controllers</w:t>
+            </w:r>
+          </w:p>
+        </w:tc>
+      </w:tr>
+      <w:tr>
+        <w:tc>
+          <w:tcPr>
+            <w:tcW w:w="1418" w:type="dxa"/>
+            <w:tcBorders>
+              <w:right w:val="nil"/>
+            </w:tcBorders>
+          </w:tcPr>
+          <w:p>
+            <w:pPr>
+              <w:pStyle w:val="BodyText"/>
+              <w:ind w:left="0"/>
+              <w:jc w:val="center"/>
+              <w:rPr>
+                <w:b/>
+              </w:rPr>
+            </w:pPr>
+            <w:r>
+              <w:rPr>
+                <w:b/>
+              </w:rPr>
+              <w:t>Class Name</w:t>
+            </w:r>
+            <w:r>
+              <w:rPr>
+                <w:b/>
+              </w:rPr>
+              <w:t>:</w:t>
+            </w:r>
+          </w:p>
+        </w:tc>
+        <w:tc>
+          <w:tcPr>
+            <w:tcW w:w="6129" w:type="dxa"/>
+            <w:gridSpan w:val="2"/>
+            <w:tcBorders>
+              <w:left w:val="nil"/>
+              <w:right w:val="nil"/>
+            </w:tcBorders>
+          </w:tcPr>
+          <w:p>
+            <w:pPr>
+              <w:pStyle w:val="InfoBlue"/>
+              <w:jc w:val="center"/>
+            </w:pPr>
+            <w:r>
+              <w:rPr>
+                <w:lang w:val="el-GR"/>
+              </w:rPr>
+              <w:t>AcceptBookRequestController</w:t>
+            </w:r>
+          </w:p>
+        </w:tc>
+        <w:tc>
+          <w:tcPr>
+            <w:tcW w:w="2034" w:type="dxa"/>
+            <w:tcBorders>
+              <w:left w:val="nil"/>
+            </w:tcBorders>
+          </w:tcPr>
+          <w:p>
+            <w:pPr>
+              <w:pStyle w:val="InfoBlue"/>
+            </w:pPr>
+          </w:p>
+        </w:tc>
+      </w:tr>
+      <w:tr>
+        <w:tc>
+          <w:tcPr>
+            <w:tcW w:w="5245" w:type="dxa"/>
+            <w:gridSpan w:val="2"/>
+          </w:tcPr>
+          <w:p>
+            <w:pPr>
+              <w:pStyle w:val="BodyText"/>
+              <w:spacing w:after="0"/>
+              <w:ind w:left="0"/>
+              <w:jc w:val="left"/>
+              <w:rPr>
+                <w:b/>
+              </w:rPr>
+            </w:pPr>
+            <w:r>
+              <w:rPr>
+                <w:b/>
+              </w:rPr>
+              <w:t>Responsibilities</w:t>
+            </w:r>
+            <w:r>
+              <w:rPr>
+                <w:b/>
+              </w:rPr>
+              <w:t>:</w:t>
+            </w:r>
+          </w:p>
+          <w:p>
+            <w:pPr>
+              <w:pStyle w:val="BodyText"/>
+              <w:numPr>
+                <w:ilvl w:val="0"/>
+                <w:numId w:val="29"/>
+              </w:numPr>
+              <w:jc w:val="left"/>
+              <w:rPr>
+                <w:b/>
+              </w:rPr>
+            </w:pPr>
+            <w:r>
+              <w:t xml:space="preserve">Handles HTTP </w:t>
+            </w:r>
+            <w:r>
+              <w:t>POST</w:t>
+            </w:r>
+            <w:r>
+              <w:t xml:space="preserve"> requests for </w:t>
+            </w:r>
+            <w:r>
+              <w:t>accepting a</w:t>
+            </w:r>
+            <w:r>
+              <w:t xml:space="preserve"> book request for a specific book</w:t>
+            </w:r>
+          </w:p>
+        </w:tc>
+        <w:tc>
+          <w:tcPr>
+            <w:tcW w:w="4336" w:type="dxa"/>
+            <w:gridSpan w:val="2"/>
+          </w:tcPr>
+          <w:p>
+            <w:pPr>
+              <w:pStyle w:val="InfoBlue"/>
+              <w:rPr>
+                <w:b/>
+                <w:bCs/>
+              </w:rPr>
+            </w:pPr>
+            <w:r>
+              <w:rPr>
+                <w:b/>
+                <w:bCs/>
+              </w:rPr>
+              <w:t>Collaborations:</w:t>
+            </w:r>
+          </w:p>
+          <w:p>
+            <w:pPr>
+              <w:pStyle w:val="BodyText"/>
+              <w:numPr>
+                <w:ilvl w:val="0"/>
+                <w:numId w:val="29"/>
+              </w:numPr>
+              <w:jc w:val="left"/>
+            </w:pPr>
+            <w:r>
+              <w:t>EndpointConfig</w:t>
+            </w:r>
+          </w:p>
+          <w:p>
+            <w:pPr>
+              <w:pStyle w:val="BodyText"/>
+              <w:numPr>
+                <w:ilvl w:val="0"/>
+                <w:numId w:val="29"/>
+              </w:numPr>
+            </w:pPr>
+            <w:r>
+              <w:rPr>
+                <w:lang w:val="el-GR"/>
+              </w:rPr>
+              <w:t>AcceptBookRequestUseCase</w:t>
             </w:r>
           </w:p>
         </w:tc>
@@ -12406,11 +12382,9 @@
               <w:pStyle w:val="InfoBlue"/>
               <w:jc w:val="center"/>
             </w:pPr>
-            <w:proofErr w:type="spellStart"/>
             <w:r>
               <w:t>RegisterUseCase</w:t>
             </w:r>
-            <w:proofErr w:type="spellEnd"/>
           </w:p>
         </w:tc>
         <w:tc>
@@ -12502,11 +12476,9 @@
                 <w:numId w:val="29"/>
               </w:numPr>
             </w:pPr>
-            <w:proofErr w:type="spellStart"/>
             <w:r>
               <w:t>RegisterCommand</w:t>
             </w:r>
-            <w:proofErr w:type="spellEnd"/>
           </w:p>
         </w:tc>
       </w:tr>
@@ -12597,11 +12569,9 @@
               <w:pStyle w:val="InfoBlue"/>
               <w:jc w:val="center"/>
             </w:pPr>
-            <w:proofErr w:type="spellStart"/>
             <w:r>
               <w:t>RegisterService</w:t>
             </w:r>
-            <w:proofErr w:type="spellEnd"/>
           </w:p>
         </w:tc>
         <w:tc>
@@ -12674,11 +12644,9 @@
             <w:r>
               <w:t xml:space="preserve">Implements the </w:t>
             </w:r>
-            <w:proofErr w:type="spellStart"/>
             <w:r>
               <w:t>RegisterUseCase</w:t>
             </w:r>
-            <w:proofErr w:type="spellEnd"/>
             <w:r>
               <w:t xml:space="preserve"> </w:t>
             </w:r>
@@ -12716,11 +12684,9 @@
                 <w:numId w:val="30"/>
               </w:numPr>
             </w:pPr>
-            <w:proofErr w:type="spellStart"/>
             <w:r>
               <w:t>RegisterCommand</w:t>
             </w:r>
-            <w:proofErr w:type="spellEnd"/>
           </w:p>
           <w:p>
             <w:pPr>
@@ -12730,11 +12696,9 @@
                 <w:numId w:val="30"/>
               </w:numPr>
             </w:pPr>
-            <w:proofErr w:type="spellStart"/>
             <w:r>
               <w:t>PasswordEncoder</w:t>
             </w:r>
-            <w:proofErr w:type="spellEnd"/>
           </w:p>
           <w:p>
             <w:pPr>
@@ -12744,11 +12708,9 @@
                 <w:numId w:val="30"/>
               </w:numPr>
             </w:pPr>
-            <w:proofErr w:type="spellStart"/>
             <w:r>
               <w:t>UserMapper</w:t>
             </w:r>
-            <w:proofErr w:type="spellEnd"/>
           </w:p>
           <w:p>
             <w:pPr>
@@ -12863,11 +12825,9 @@
               <w:pStyle w:val="InfoBlue"/>
               <w:jc w:val="center"/>
             </w:pPr>
-            <w:proofErr w:type="spellStart"/>
             <w:r>
               <w:t>UserDetailsServiceImp</w:t>
             </w:r>
-            <w:proofErr w:type="spellEnd"/>
           </w:p>
         </w:tc>
         <w:tc>
@@ -12926,15 +12886,7 @@
               </w:rPr>
             </w:pPr>
             <w:r>
-              <w:t xml:space="preserve">Implements the </w:t>
-            </w:r>
-            <w:proofErr w:type="spellStart"/>
-            <w:r>
-              <w:t>UserDetailsService</w:t>
-            </w:r>
-            <w:proofErr w:type="spellEnd"/>
-            <w:r>
-              <w:t xml:space="preserve"> interface to load user details by username.</w:t>
+              <w:t>Implements the UserDetailsService interface to load user details by username.</w:t>
             </w:r>
           </w:p>
         </w:tc>
@@ -12977,11 +12929,9 @@
                 <w:numId w:val="30"/>
               </w:numPr>
             </w:pPr>
-            <w:proofErr w:type="spellStart"/>
             <w:r>
               <w:t>UserMapper</w:t>
             </w:r>
-            <w:proofErr w:type="spellEnd"/>
           </w:p>
         </w:tc>
       </w:tr>
@@ -13072,14 +13022,12 @@
               <w:pStyle w:val="InfoBlue"/>
               <w:jc w:val="center"/>
             </w:pPr>
-            <w:proofErr w:type="spellStart"/>
             <w:r>
               <w:t>ViewUserProfile</w:t>
             </w:r>
             <w:r>
               <w:t>UseCase</w:t>
             </w:r>
-            <w:proofErr w:type="spellEnd"/>
           </w:p>
         </w:tc>
         <w:tc>
@@ -13272,14 +13220,12 @@
               <w:pStyle w:val="InfoBlue"/>
               <w:jc w:val="center"/>
             </w:pPr>
-            <w:proofErr w:type="spellStart"/>
             <w:r>
               <w:t>ViewUserProfile</w:t>
             </w:r>
             <w:r>
               <w:t>Service</w:t>
             </w:r>
-            <w:proofErr w:type="spellEnd"/>
           </w:p>
         </w:tc>
         <w:tc>
@@ -13352,14 +13298,12 @@
             <w:r>
               <w:t xml:space="preserve">Implements the </w:t>
             </w:r>
-            <w:proofErr w:type="spellStart"/>
             <w:r>
               <w:t>ViewUserProfile</w:t>
             </w:r>
             <w:r>
               <w:t>UseCase</w:t>
             </w:r>
-            <w:proofErr w:type="spellEnd"/>
             <w:r>
               <w:t xml:space="preserve"> </w:t>
             </w:r>
@@ -13373,23 +13317,7 @@
               <w:t xml:space="preserve"> </w:t>
             </w:r>
             <w:r>
-              <w:t xml:space="preserve">map the </w:t>
-            </w:r>
-            <w:proofErr w:type="spellStart"/>
-            <w:r>
-              <w:t>UserProfile</w:t>
-            </w:r>
-            <w:proofErr w:type="spellEnd"/>
-            <w:r>
-              <w:t xml:space="preserve"> domain model to the </w:t>
-            </w:r>
-            <w:proofErr w:type="spellStart"/>
-            <w:r>
-              <w:t>UserProfileView</w:t>
-            </w:r>
-            <w:proofErr w:type="spellEnd"/>
-            <w:r>
-              <w:t xml:space="preserve"> </w:t>
+              <w:t xml:space="preserve">map the UserProfile domain model to the UserProfileView </w:t>
             </w:r>
             <w:r>
               <w:t xml:space="preserve">view </w:t>
@@ -13431,13 +13359,8 @@
                 <w:numId w:val="30"/>
               </w:numPr>
             </w:pPr>
-            <w:proofErr w:type="spellStart"/>
-            <w:r>
-              <w:t>UserMapper</w:t>
-            </w:r>
-            <w:proofErr w:type="spellEnd"/>
-            <w:r>
-              <w:t xml:space="preserve"> </w:t>
+            <w:r>
+              <w:t xml:space="preserve">UserMapper </w:t>
             </w:r>
           </w:p>
           <w:p>
@@ -13448,11 +13371,9 @@
                 <w:numId w:val="30"/>
               </w:numPr>
             </w:pPr>
-            <w:proofErr w:type="spellStart"/>
             <w:r>
               <w:t>UserProfileMapper</w:t>
             </w:r>
-            <w:proofErr w:type="spellEnd"/>
           </w:p>
           <w:p>
             <w:pPr>
@@ -13462,11 +13383,9 @@
                 <w:numId w:val="30"/>
               </w:numPr>
             </w:pPr>
-            <w:proofErr w:type="spellStart"/>
             <w:r>
               <w:t>UserProfileView</w:t>
             </w:r>
-            <w:proofErr w:type="spellEnd"/>
           </w:p>
           <w:p>
             <w:pPr>
@@ -13476,11 +13395,9 @@
                 <w:numId w:val="30"/>
               </w:numPr>
             </w:pPr>
-            <w:proofErr w:type="spellStart"/>
             <w:r>
               <w:t>BookCategoryView</w:t>
             </w:r>
-            <w:proofErr w:type="spellEnd"/>
           </w:p>
           <w:p>
             <w:pPr>
@@ -13490,11 +13407,9 @@
                 <w:numId w:val="30"/>
               </w:numPr>
             </w:pPr>
-            <w:proofErr w:type="spellStart"/>
             <w:r>
               <w:t>AuthorView</w:t>
             </w:r>
-            <w:proofErr w:type="spellEnd"/>
           </w:p>
         </w:tc>
       </w:tr>
@@ -13841,11 +13756,9 @@
             <w:r>
               <w:t xml:space="preserve">Implements the </w:t>
             </w:r>
-            <w:proofErr w:type="spellStart"/>
             <w:r>
               <w:t>ViewBookCategoriesUseCase</w:t>
             </w:r>
-            <w:proofErr w:type="spellEnd"/>
             <w:r>
               <w:t xml:space="preserve"> interface </w:t>
             </w:r>
@@ -13853,23 +13766,7 @@
               <w:t xml:space="preserve">to </w:t>
             </w:r>
             <w:r>
-              <w:t xml:space="preserve">map the </w:t>
-            </w:r>
-            <w:proofErr w:type="spellStart"/>
-            <w:r>
-              <w:t>BookCategory</w:t>
-            </w:r>
-            <w:proofErr w:type="spellEnd"/>
-            <w:r>
-              <w:t xml:space="preserve"> domain model to the </w:t>
-            </w:r>
-            <w:proofErr w:type="spellStart"/>
-            <w:r>
-              <w:t>BookCategoryView</w:t>
-            </w:r>
-            <w:proofErr w:type="spellEnd"/>
-            <w:r>
-              <w:t xml:space="preserve"> view object</w:t>
+              <w:t>map the BookCategory domain model to the BookCategoryView view object</w:t>
             </w:r>
             <w:r>
               <w:t>.</w:t>
@@ -14266,14 +14163,12 @@
             <w:r>
               <w:t xml:space="preserve">Implements the </w:t>
             </w:r>
-            <w:proofErr w:type="spellStart"/>
             <w:r>
               <w:t>ViewAuthors</w:t>
             </w:r>
             <w:r>
               <w:t>UseCase</w:t>
             </w:r>
-            <w:proofErr w:type="spellEnd"/>
             <w:r>
               <w:t xml:space="preserve"> interface to map the </w:t>
             </w:r>
@@ -14286,16 +14181,11 @@
             <w:r>
               <w:t xml:space="preserve">domain model to the </w:t>
             </w:r>
-            <w:proofErr w:type="spellStart"/>
             <w:r>
               <w:t>Author</w:t>
             </w:r>
             <w:r>
-              <w:t>View</w:t>
-            </w:r>
-            <w:proofErr w:type="spellEnd"/>
-            <w:r>
-              <w:t xml:space="preserve"> </w:t>
+              <w:t xml:space="preserve">View </w:t>
             </w:r>
             <w:r>
               <w:t>view object.</w:t>
@@ -14430,14 +14320,12 @@
               <w:pStyle w:val="InfoBlue"/>
               <w:jc w:val="center"/>
             </w:pPr>
-            <w:proofErr w:type="spellStart"/>
             <w:r>
               <w:t>SaveUserProfile</w:t>
             </w:r>
             <w:r>
               <w:t>UseCase</w:t>
             </w:r>
-            <w:proofErr w:type="spellEnd"/>
           </w:p>
         </w:tc>
         <w:tc>
@@ -14536,11 +14424,9 @@
               </w:numPr>
               <w:jc w:val="both"/>
             </w:pPr>
-            <w:proofErr w:type="spellStart"/>
             <w:r>
               <w:t>SaveUserProfileCommand</w:t>
             </w:r>
-            <w:proofErr w:type="spellEnd"/>
           </w:p>
         </w:tc>
       </w:tr>
@@ -14631,14 +14517,12 @@
               <w:pStyle w:val="InfoBlue"/>
               <w:jc w:val="center"/>
             </w:pPr>
-            <w:proofErr w:type="spellStart"/>
             <w:r>
               <w:t>SaveUserProfile</w:t>
             </w:r>
             <w:r>
               <w:t>Service</w:t>
             </w:r>
-            <w:proofErr w:type="spellEnd"/>
           </w:p>
         </w:tc>
         <w:tc>
@@ -14710,14 +14594,12 @@
             <w:r>
               <w:t xml:space="preserve">Implements the </w:t>
             </w:r>
-            <w:proofErr w:type="spellStart"/>
             <w:r>
               <w:t>SaveUserProfile</w:t>
             </w:r>
             <w:r>
               <w:t>UseCase</w:t>
             </w:r>
-            <w:proofErr w:type="spellEnd"/>
             <w:r>
               <w:t xml:space="preserve"> </w:t>
             </w:r>
@@ -14767,13 +14649,8 @@
                 <w:numId w:val="29"/>
               </w:numPr>
             </w:pPr>
-            <w:proofErr w:type="spellStart"/>
-            <w:r>
-              <w:t>UserMapper</w:t>
-            </w:r>
-            <w:proofErr w:type="spellEnd"/>
-            <w:r>
-              <w:t xml:space="preserve"> </w:t>
+            <w:r>
+              <w:t xml:space="preserve">UserMapper </w:t>
             </w:r>
           </w:p>
           <w:p>
@@ -14784,11 +14661,9 @@
                 <w:numId w:val="29"/>
               </w:numPr>
             </w:pPr>
-            <w:proofErr w:type="spellStart"/>
             <w:r>
               <w:t>UserProfileMapper</w:t>
             </w:r>
-            <w:proofErr w:type="spellEnd"/>
           </w:p>
           <w:p>
             <w:pPr>
@@ -14798,14 +14673,12 @@
                 <w:numId w:val="29"/>
               </w:numPr>
             </w:pPr>
-            <w:proofErr w:type="spellStart"/>
             <w:r>
               <w:t>BookCategory</w:t>
             </w:r>
             <w:r>
               <w:t>Mapper</w:t>
             </w:r>
-            <w:proofErr w:type="spellEnd"/>
           </w:p>
           <w:p>
             <w:pPr>
@@ -14815,14 +14688,12 @@
                 <w:numId w:val="29"/>
               </w:numPr>
             </w:pPr>
-            <w:proofErr w:type="spellStart"/>
             <w:r>
               <w:t>Author</w:t>
             </w:r>
             <w:r>
               <w:t>Mapper</w:t>
             </w:r>
-            <w:proofErr w:type="spellEnd"/>
           </w:p>
         </w:tc>
       </w:tr>
@@ -14913,14 +14784,12 @@
               <w:pStyle w:val="InfoBlue"/>
               <w:jc w:val="center"/>
             </w:pPr>
-            <w:proofErr w:type="spellStart"/>
             <w:r>
               <w:t>SaveBookOffer</w:t>
             </w:r>
             <w:r>
               <w:t>UseCase</w:t>
             </w:r>
-            <w:proofErr w:type="spellEnd"/>
           </w:p>
         </w:tc>
         <w:tc>
@@ -15019,11 +14888,9 @@
               </w:numPr>
               <w:jc w:val="both"/>
             </w:pPr>
-            <w:proofErr w:type="spellStart"/>
             <w:r>
               <w:t>SaveBookOfferCommand</w:t>
             </w:r>
-            <w:proofErr w:type="spellEnd"/>
           </w:p>
         </w:tc>
       </w:tr>
@@ -15114,11 +14981,9 @@
               <w:pStyle w:val="InfoBlue"/>
               <w:jc w:val="center"/>
             </w:pPr>
-            <w:proofErr w:type="spellStart"/>
             <w:r>
               <w:t>SaveBookOfferService</w:t>
             </w:r>
-            <w:proofErr w:type="spellEnd"/>
           </w:p>
         </w:tc>
         <w:tc>
@@ -15201,14 +15066,12 @@
             <w:r>
               <w:t xml:space="preserve">Implements the </w:t>
             </w:r>
-            <w:proofErr w:type="spellStart"/>
             <w:r>
               <w:t>SaveBookOffer</w:t>
             </w:r>
             <w:r>
               <w:t>UseCase</w:t>
             </w:r>
-            <w:proofErr w:type="spellEnd"/>
             <w:r>
               <w:t xml:space="preserve"> </w:t>
             </w:r>
@@ -15252,13 +15115,8 @@
                 <w:numId w:val="29"/>
               </w:numPr>
             </w:pPr>
-            <w:proofErr w:type="spellStart"/>
-            <w:r>
-              <w:t>UserMapper</w:t>
-            </w:r>
-            <w:proofErr w:type="spellEnd"/>
-            <w:r>
-              <w:t xml:space="preserve"> </w:t>
+            <w:r>
+              <w:t xml:space="preserve">UserMapper </w:t>
             </w:r>
           </w:p>
           <w:p>
@@ -15269,11 +15127,9 @@
                 <w:numId w:val="29"/>
               </w:numPr>
             </w:pPr>
-            <w:proofErr w:type="spellStart"/>
             <w:r>
               <w:t>UserProfileMapper</w:t>
             </w:r>
-            <w:proofErr w:type="spellEnd"/>
           </w:p>
           <w:p>
             <w:pPr>
@@ -15283,14 +15139,12 @@
                 <w:numId w:val="29"/>
               </w:numPr>
             </w:pPr>
-            <w:proofErr w:type="spellStart"/>
             <w:r>
               <w:t>BookCategory</w:t>
             </w:r>
             <w:r>
               <w:t>Mapper</w:t>
             </w:r>
-            <w:proofErr w:type="spellEnd"/>
           </w:p>
           <w:p>
             <w:pPr>
@@ -15300,14 +15154,12 @@
                 <w:numId w:val="29"/>
               </w:numPr>
             </w:pPr>
-            <w:proofErr w:type="spellStart"/>
             <w:r>
               <w:t>Author</w:t>
             </w:r>
             <w:r>
               <w:t>Mapper</w:t>
             </w:r>
-            <w:proofErr w:type="spellEnd"/>
           </w:p>
           <w:p>
             <w:pPr>
@@ -15317,11 +15169,9 @@
                 <w:numId w:val="29"/>
               </w:numPr>
             </w:pPr>
-            <w:proofErr w:type="spellStart"/>
             <w:r>
               <w:t>BookMapper</w:t>
             </w:r>
-            <w:proofErr w:type="spellEnd"/>
           </w:p>
         </w:tc>
       </w:tr>
@@ -15415,11 +15265,9 @@
               <w:pStyle w:val="InfoBlue"/>
               <w:jc w:val="center"/>
             </w:pPr>
-            <w:proofErr w:type="spellStart"/>
             <w:r>
               <w:t>ViewBookOffersUseCase</w:t>
             </w:r>
-            <w:proofErr w:type="spellEnd"/>
           </w:p>
         </w:tc>
         <w:tc>
@@ -15608,11 +15456,9 @@
               <w:pStyle w:val="InfoBlue"/>
               <w:jc w:val="center"/>
             </w:pPr>
-            <w:proofErr w:type="spellStart"/>
             <w:r>
               <w:t>ViewBookOffersService</w:t>
             </w:r>
-            <w:proofErr w:type="spellEnd"/>
           </w:p>
         </w:tc>
         <w:tc>
@@ -15695,13 +15541,8 @@
             <w:r>
               <w:t xml:space="preserve">Implements the </w:t>
             </w:r>
-            <w:proofErr w:type="spellStart"/>
-            <w:r>
-              <w:t>ViewBookOffersUseCase</w:t>
-            </w:r>
-            <w:proofErr w:type="spellEnd"/>
-            <w:r>
-              <w:t xml:space="preserve"> </w:t>
+            <w:r>
+              <w:t xml:space="preserve">ViewBookOffersUseCase </w:t>
             </w:r>
             <w:r>
               <w:t xml:space="preserve">interface to </w:t>
@@ -15743,13 +15584,8 @@
                 <w:numId w:val="29"/>
               </w:numPr>
             </w:pPr>
-            <w:proofErr w:type="spellStart"/>
-            <w:r>
-              <w:t>UserMapper</w:t>
-            </w:r>
-            <w:proofErr w:type="spellEnd"/>
-            <w:r>
-              <w:t xml:space="preserve"> </w:t>
+            <w:r>
+              <w:t xml:space="preserve">UserMapper </w:t>
             </w:r>
           </w:p>
           <w:p>
@@ -15760,11 +15596,9 @@
                 <w:numId w:val="29"/>
               </w:numPr>
             </w:pPr>
-            <w:proofErr w:type="spellStart"/>
             <w:r>
               <w:t>UserProfileMapper</w:t>
             </w:r>
-            <w:proofErr w:type="spellEnd"/>
           </w:p>
           <w:p>
             <w:pPr>
@@ -15882,11 +15716,9 @@
               <w:pStyle w:val="InfoBlue"/>
               <w:jc w:val="center"/>
             </w:pPr>
-            <w:proofErr w:type="spellStart"/>
             <w:r>
               <w:t>ViewBookRequestsForSpecificBookUseCase</w:t>
             </w:r>
-            <w:proofErr w:type="spellEnd"/>
           </w:p>
         </w:tc>
         <w:tc>
@@ -16074,11 +15906,9 @@
               <w:pStyle w:val="InfoBlue"/>
               <w:jc w:val="center"/>
             </w:pPr>
-            <w:proofErr w:type="spellStart"/>
             <w:r>
               <w:t>ViewBookRequestsForSpecificBookService</w:t>
             </w:r>
-            <w:proofErr w:type="spellEnd"/>
           </w:p>
         </w:tc>
         <w:tc>
@@ -16139,11 +15969,9 @@
             <w:r>
               <w:t xml:space="preserve">Implements the </w:t>
             </w:r>
-            <w:proofErr w:type="spellStart"/>
             <w:r>
               <w:t>ViewBookRequestsForSpecificBookUseCase</w:t>
             </w:r>
-            <w:proofErr w:type="spellEnd"/>
             <w:r>
               <w:t xml:space="preserve"> </w:t>
             </w:r>
@@ -16184,11 +16012,9 @@
                 <w:numId w:val="29"/>
               </w:numPr>
             </w:pPr>
-            <w:proofErr w:type="spellStart"/>
             <w:r>
               <w:t>BookRequestMapper</w:t>
             </w:r>
-            <w:proofErr w:type="spellEnd"/>
           </w:p>
           <w:p>
             <w:pPr>
@@ -16198,15 +16024,418 @@
                 <w:numId w:val="29"/>
               </w:numPr>
             </w:pPr>
-            <w:proofErr w:type="spellStart"/>
             <w:r>
               <w:t>BookRequestView</w:t>
             </w:r>
-            <w:proofErr w:type="spellEnd"/>
           </w:p>
         </w:tc>
       </w:tr>
     </w:tbl>
+    <w:p/>
+    <w:tbl>
+      <w:tblPr>
+        <w:tblW w:w="0" w:type="auto"/>
+        <w:tblInd w:w="250" w:type="dxa"/>
+        <w:tblBorders>
+          <w:top w:val="single" w:sz="4" w:space="0" w:color="auto"/>
+          <w:left w:val="single" w:sz="4" w:space="0" w:color="auto"/>
+          <w:bottom w:val="single" w:sz="4" w:space="0" w:color="auto"/>
+          <w:right w:val="single" w:sz="4" w:space="0" w:color="auto"/>
+          <w:insideH w:val="single" w:sz="4" w:space="0" w:color="auto"/>
+          <w:insideV w:val="single" w:sz="4" w:space="0" w:color="auto"/>
+        </w:tblBorders>
+        <w:tblLook w:val="04A0" w:firstRow="1" w:lastRow="0" w:firstColumn="1" w:lastColumn="0" w:noHBand="0" w:noVBand="1"/>
+      </w:tblPr>
+      <w:tblGrid>
+        <w:gridCol w:w="1553"/>
+        <w:gridCol w:w="3735"/>
+        <w:gridCol w:w="2508"/>
+        <w:gridCol w:w="1530"/>
+      </w:tblGrid>
+      <w:tr>
+        <w:tc>
+          <w:tcPr>
+            <w:tcW w:w="9326" w:type="dxa"/>
+            <w:gridSpan w:val="4"/>
+          </w:tcPr>
+          <w:p>
+            <w:pPr>
+              <w:pStyle w:val="InfoBlue"/>
+              <w:jc w:val="center"/>
+            </w:pPr>
+            <w:r>
+              <w:br w:type="page"/>
+            </w:r>
+            <w:r>
+              <w:t>package com.myy803.social_bookstore.</w:t>
+            </w:r>
+            <w:r>
+              <w:t>services</w:t>
+            </w:r>
+          </w:p>
+        </w:tc>
+      </w:tr>
+      <w:tr>
+        <w:tc>
+          <w:tcPr>
+            <w:tcW w:w="1553" w:type="dxa"/>
+            <w:tcBorders>
+              <w:right w:val="nil"/>
+            </w:tcBorders>
+          </w:tcPr>
+          <w:p>
+            <w:pPr>
+              <w:pStyle w:val="BodyText"/>
+              <w:ind w:left="0"/>
+              <w:jc w:val="center"/>
+              <w:rPr>
+                <w:b/>
+              </w:rPr>
+            </w:pPr>
+            <w:r>
+              <w:rPr>
+                <w:b/>
+              </w:rPr>
+              <w:t>Class Name</w:t>
+            </w:r>
+            <w:r>
+              <w:rPr>
+                <w:b/>
+              </w:rPr>
+              <w:t>:</w:t>
+            </w:r>
+          </w:p>
+        </w:tc>
+        <w:tc>
+          <w:tcPr>
+            <w:tcW w:w="6243" w:type="dxa"/>
+            <w:gridSpan w:val="2"/>
+            <w:tcBorders>
+              <w:left w:val="nil"/>
+              <w:right w:val="nil"/>
+            </w:tcBorders>
+          </w:tcPr>
+          <w:p>
+            <w:pPr>
+              <w:pStyle w:val="InfoBlue"/>
+              <w:jc w:val="center"/>
+            </w:pPr>
+            <w:r>
+              <w:rPr>
+                <w:lang w:val="el-GR"/>
+              </w:rPr>
+              <w:t>AcceptBookRequestUseCase</w:t>
+            </w:r>
+          </w:p>
+        </w:tc>
+        <w:tc>
+          <w:tcPr>
+            <w:tcW w:w="1530" w:type="dxa"/>
+            <w:tcBorders>
+              <w:left w:val="nil"/>
+            </w:tcBorders>
+          </w:tcPr>
+          <w:p>
+            <w:pPr>
+              <w:pStyle w:val="InfoBlue"/>
+            </w:pPr>
+          </w:p>
+        </w:tc>
+      </w:tr>
+      <w:tr>
+        <w:tc>
+          <w:tcPr>
+            <w:tcW w:w="5288" w:type="dxa"/>
+            <w:gridSpan w:val="2"/>
+          </w:tcPr>
+          <w:p>
+            <w:pPr>
+              <w:pStyle w:val="BodyText"/>
+              <w:spacing w:after="0"/>
+              <w:ind w:left="0"/>
+              <w:jc w:val="left"/>
+              <w:rPr>
+                <w:b/>
+              </w:rPr>
+            </w:pPr>
+            <w:r>
+              <w:rPr>
+                <w:b/>
+              </w:rPr>
+              <w:t>Responsibilities</w:t>
+            </w:r>
+            <w:r>
+              <w:rPr>
+                <w:b/>
+              </w:rPr>
+              <w:t>:</w:t>
+            </w:r>
+          </w:p>
+          <w:p>
+            <w:pPr>
+              <w:pStyle w:val="BodyText"/>
+              <w:numPr>
+                <w:ilvl w:val="0"/>
+                <w:numId w:val="29"/>
+              </w:numPr>
+              <w:jc w:val="left"/>
+              <w:rPr>
+                <w:b/>
+              </w:rPr>
+            </w:pPr>
+            <w:r>
+              <w:t xml:space="preserve">Defines the contract for </w:t>
+            </w:r>
+            <w:r>
+              <w:t>accepting a</w:t>
+            </w:r>
+            <w:r>
+              <w:t xml:space="preserve"> book request for a specific book.</w:t>
+            </w:r>
+          </w:p>
+        </w:tc>
+        <w:tc>
+          <w:tcPr>
+            <w:tcW w:w="4038" w:type="dxa"/>
+            <w:gridSpan w:val="2"/>
+          </w:tcPr>
+          <w:p>
+            <w:pPr>
+              <w:pStyle w:val="InfoBlue"/>
+              <w:rPr>
+                <w:b/>
+                <w:bCs/>
+              </w:rPr>
+            </w:pPr>
+            <w:r>
+              <w:rPr>
+                <w:b/>
+                <w:bCs/>
+              </w:rPr>
+              <w:t>Collaborations:</w:t>
+            </w:r>
+          </w:p>
+          <w:p>
+            <w:pPr>
+              <w:pStyle w:val="InfoBlue"/>
+              <w:jc w:val="center"/>
+            </w:pPr>
+            <w:r>
+              <w:t>None</w:t>
+            </w:r>
+          </w:p>
+        </w:tc>
+      </w:tr>
+    </w:tbl>
+    <w:p/>
+    <w:tbl>
+      <w:tblPr>
+        <w:tblW w:w="0" w:type="auto"/>
+        <w:tblInd w:w="250" w:type="dxa"/>
+        <w:tblBorders>
+          <w:top w:val="single" w:sz="4" w:space="0" w:color="auto"/>
+          <w:left w:val="single" w:sz="4" w:space="0" w:color="auto"/>
+          <w:bottom w:val="single" w:sz="4" w:space="0" w:color="auto"/>
+          <w:right w:val="single" w:sz="4" w:space="0" w:color="auto"/>
+          <w:insideH w:val="single" w:sz="4" w:space="0" w:color="auto"/>
+          <w:insideV w:val="single" w:sz="4" w:space="0" w:color="auto"/>
+        </w:tblBorders>
+        <w:tblLook w:val="04A0" w:firstRow="1" w:lastRow="0" w:firstColumn="1" w:lastColumn="0" w:noHBand="0" w:noVBand="1"/>
+      </w:tblPr>
+      <w:tblGrid>
+        <w:gridCol w:w="1553"/>
+        <w:gridCol w:w="3735"/>
+        <w:gridCol w:w="2508"/>
+        <w:gridCol w:w="1530"/>
+      </w:tblGrid>
+      <w:tr>
+        <w:tc>
+          <w:tcPr>
+            <w:tcW w:w="9326" w:type="dxa"/>
+            <w:gridSpan w:val="4"/>
+          </w:tcPr>
+          <w:p>
+            <w:pPr>
+              <w:pStyle w:val="InfoBlue"/>
+              <w:jc w:val="center"/>
+            </w:pPr>
+            <w:r>
+              <w:t>package com.myy803.social_bookstore.</w:t>
+            </w:r>
+            <w:r>
+              <w:t>services</w:t>
+            </w:r>
+          </w:p>
+        </w:tc>
+      </w:tr>
+      <w:tr>
+        <w:tc>
+          <w:tcPr>
+            <w:tcW w:w="1553" w:type="dxa"/>
+            <w:tcBorders>
+              <w:right w:val="nil"/>
+            </w:tcBorders>
+          </w:tcPr>
+          <w:p>
+            <w:pPr>
+              <w:pStyle w:val="BodyText"/>
+              <w:ind w:left="0"/>
+              <w:jc w:val="center"/>
+              <w:rPr>
+                <w:b/>
+              </w:rPr>
+            </w:pPr>
+            <w:r>
+              <w:rPr>
+                <w:b/>
+              </w:rPr>
+              <w:t>Class Name</w:t>
+            </w:r>
+            <w:r>
+              <w:rPr>
+                <w:b/>
+              </w:rPr>
+              <w:t>:</w:t>
+            </w:r>
+          </w:p>
+        </w:tc>
+        <w:tc>
+          <w:tcPr>
+            <w:tcW w:w="6243" w:type="dxa"/>
+            <w:gridSpan w:val="2"/>
+            <w:tcBorders>
+              <w:left w:val="nil"/>
+              <w:right w:val="nil"/>
+            </w:tcBorders>
+          </w:tcPr>
+          <w:p>
+            <w:pPr>
+              <w:pStyle w:val="InfoBlue"/>
+              <w:jc w:val="center"/>
+            </w:pPr>
+            <w:r>
+              <w:rPr>
+                <w:lang w:val="el-GR"/>
+              </w:rPr>
+              <w:t>AcceptBookRequestService</w:t>
+            </w:r>
+          </w:p>
+        </w:tc>
+        <w:tc>
+          <w:tcPr>
+            <w:tcW w:w="1530" w:type="dxa"/>
+            <w:tcBorders>
+              <w:left w:val="nil"/>
+            </w:tcBorders>
+          </w:tcPr>
+          <w:p>
+            <w:pPr>
+              <w:pStyle w:val="InfoBlue"/>
+            </w:pPr>
+          </w:p>
+        </w:tc>
+      </w:tr>
+      <w:tr>
+        <w:tc>
+          <w:tcPr>
+            <w:tcW w:w="5288" w:type="dxa"/>
+            <w:gridSpan w:val="2"/>
+          </w:tcPr>
+          <w:p>
+            <w:pPr>
+              <w:pStyle w:val="BodyText"/>
+              <w:spacing w:after="0"/>
+              <w:ind w:left="0"/>
+              <w:jc w:val="left"/>
+              <w:rPr>
+                <w:b/>
+              </w:rPr>
+            </w:pPr>
+            <w:r>
+              <w:rPr>
+                <w:b/>
+              </w:rPr>
+              <w:t>Responsibilities</w:t>
+            </w:r>
+            <w:r>
+              <w:rPr>
+                <w:b/>
+              </w:rPr>
+              <w:t>:</w:t>
+            </w:r>
+          </w:p>
+          <w:p>
+            <w:pPr>
+              <w:pStyle w:val="BodyText"/>
+              <w:numPr>
+                <w:ilvl w:val="0"/>
+                <w:numId w:val="29"/>
+              </w:numPr>
+              <w:jc w:val="left"/>
+              <w:rPr>
+                <w:b/>
+              </w:rPr>
+            </w:pPr>
+            <w:r>
+              <w:t xml:space="preserve">Implements the </w:t>
+            </w:r>
+            <w:r>
+              <w:t>AcceptBookRequestUseCase</w:t>
+            </w:r>
+            <w:r>
+              <w:t xml:space="preserve"> </w:t>
+            </w:r>
+            <w:r>
+              <w:t xml:space="preserve">interface to </w:t>
+            </w:r>
+            <w:r>
+              <w:t>accept a</w:t>
+            </w:r>
+            <w:r>
+              <w:t xml:space="preserve"> book request for a specific book</w:t>
+            </w:r>
+            <w:r>
+              <w:t xml:space="preserve"> and deny all the other requests</w:t>
+            </w:r>
+          </w:p>
+        </w:tc>
+        <w:tc>
+          <w:tcPr>
+            <w:tcW w:w="4038" w:type="dxa"/>
+            <w:gridSpan w:val="2"/>
+          </w:tcPr>
+          <w:p>
+            <w:pPr>
+              <w:pStyle w:val="InfoBlue"/>
+              <w:rPr>
+                <w:b/>
+                <w:bCs/>
+              </w:rPr>
+            </w:pPr>
+            <w:r>
+              <w:rPr>
+                <w:b/>
+                <w:bCs/>
+              </w:rPr>
+              <w:t>Collaborations:</w:t>
+            </w:r>
+          </w:p>
+          <w:p>
+            <w:pPr>
+              <w:pStyle w:val="BodyText"/>
+              <w:numPr>
+                <w:ilvl w:val="0"/>
+                <w:numId w:val="29"/>
+              </w:numPr>
+            </w:pPr>
+            <w:r>
+              <w:t>BookRequestMapper</w:t>
+            </w:r>
+          </w:p>
+        </w:tc>
+      </w:tr>
+    </w:tbl>
+    <w:p/>
     <w:p/>
     <w:p>
       <w:pPr>
@@ -16308,11 +16537,9 @@
               <w:pStyle w:val="InfoBlue"/>
               <w:jc w:val="center"/>
             </w:pPr>
-            <w:proofErr w:type="spellStart"/>
             <w:r>
               <w:t>UserMapper</w:t>
             </w:r>
-            <w:proofErr w:type="spellEnd"/>
           </w:p>
         </w:tc>
         <w:tc>
@@ -16407,11 +16634,9 @@
                 <w:numId w:val="30"/>
               </w:numPr>
             </w:pPr>
-            <w:proofErr w:type="spellStart"/>
             <w:r>
               <w:t>JpaRepository</w:t>
             </w:r>
-            <w:proofErr w:type="spellEnd"/>
           </w:p>
           <w:p>
             <w:pPr>
@@ -16514,11 +16739,9 @@
               <w:pStyle w:val="InfoBlue"/>
               <w:jc w:val="center"/>
             </w:pPr>
-            <w:proofErr w:type="spellStart"/>
             <w:r>
               <w:t>UserProfileMapper</w:t>
             </w:r>
-            <w:proofErr w:type="spellEnd"/>
           </w:p>
         </w:tc>
         <w:tc>
@@ -16631,11 +16854,9 @@
                 <w:numId w:val="30"/>
               </w:numPr>
             </w:pPr>
-            <w:proofErr w:type="spellStart"/>
             <w:r>
               <w:t>JpaRepository</w:t>
             </w:r>
-            <w:proofErr w:type="spellEnd"/>
           </w:p>
           <w:p>
             <w:pPr>
@@ -16645,11 +16866,9 @@
                 <w:numId w:val="30"/>
               </w:numPr>
             </w:pPr>
-            <w:proofErr w:type="spellStart"/>
             <w:r>
               <w:t>UserProfile</w:t>
             </w:r>
-            <w:proofErr w:type="spellEnd"/>
           </w:p>
         </w:tc>
       </w:tr>
@@ -16740,14 +16959,12 @@
               <w:pStyle w:val="InfoBlue"/>
               <w:jc w:val="center"/>
             </w:pPr>
-            <w:proofErr w:type="spellStart"/>
             <w:r>
               <w:t>BookCategory</w:t>
             </w:r>
             <w:r>
               <w:t>Mapper</w:t>
             </w:r>
-            <w:proofErr w:type="spellEnd"/>
           </w:p>
         </w:tc>
         <w:tc>
@@ -16860,11 +17077,9 @@
                 <w:numId w:val="30"/>
               </w:numPr>
             </w:pPr>
-            <w:proofErr w:type="spellStart"/>
             <w:r>
               <w:t>JpaRepository</w:t>
             </w:r>
-            <w:proofErr w:type="spellEnd"/>
           </w:p>
           <w:p>
             <w:pPr>
@@ -16874,11 +17089,9 @@
                 <w:numId w:val="30"/>
               </w:numPr>
             </w:pPr>
-            <w:proofErr w:type="spellStart"/>
             <w:r>
               <w:t>BookCategory</w:t>
             </w:r>
-            <w:proofErr w:type="spellEnd"/>
           </w:p>
         </w:tc>
       </w:tr>
@@ -16969,11 +17182,9 @@
               <w:pStyle w:val="InfoBlue"/>
               <w:jc w:val="center"/>
             </w:pPr>
-            <w:proofErr w:type="spellStart"/>
             <w:r>
               <w:t>AuthorMapper</w:t>
             </w:r>
-            <w:proofErr w:type="spellEnd"/>
           </w:p>
         </w:tc>
         <w:tc>
@@ -17086,11 +17297,9 @@
                 <w:numId w:val="30"/>
               </w:numPr>
             </w:pPr>
-            <w:proofErr w:type="spellStart"/>
             <w:r>
               <w:t>JpaRepository</w:t>
             </w:r>
-            <w:proofErr w:type="spellEnd"/>
           </w:p>
           <w:p>
             <w:pPr>
@@ -17193,11 +17402,9 @@
               <w:pStyle w:val="InfoBlue"/>
               <w:jc w:val="center"/>
             </w:pPr>
-            <w:proofErr w:type="spellStart"/>
             <w:r>
               <w:t>BookMapper</w:t>
             </w:r>
-            <w:proofErr w:type="spellEnd"/>
           </w:p>
         </w:tc>
         <w:tc>
@@ -17310,11 +17517,9 @@
                 <w:numId w:val="30"/>
               </w:numPr>
             </w:pPr>
-            <w:proofErr w:type="spellStart"/>
             <w:r>
               <w:t>JpaRepository</w:t>
             </w:r>
-            <w:proofErr w:type="spellEnd"/>
           </w:p>
           <w:p>
             <w:pPr>
@@ -17418,17 +17623,9 @@
               <w:pStyle w:val="InfoBlue"/>
               <w:jc w:val="center"/>
             </w:pPr>
-            <w:proofErr w:type="spellStart"/>
-            <w:r>
-              <w:t>Book</w:t>
-            </w:r>
-            <w:r>
-              <w:t>Request</w:t>
-            </w:r>
-            <w:r>
-              <w:t>Mapper</w:t>
-            </w:r>
-            <w:proofErr w:type="spellEnd"/>
+            <w:r>
+              <w:t>BookRequestMapper</w:t>
+            </w:r>
           </w:p>
         </w:tc>
         <w:tc>
@@ -17553,11 +17750,9 @@
                 <w:numId w:val="30"/>
               </w:numPr>
             </w:pPr>
-            <w:proofErr w:type="spellStart"/>
             <w:r>
               <w:t>JpaRepository</w:t>
             </w:r>
-            <w:proofErr w:type="spellEnd"/>
           </w:p>
           <w:p>
             <w:pPr>
@@ -17567,14 +17762,9 @@
                 <w:numId w:val="30"/>
               </w:numPr>
             </w:pPr>
-            <w:proofErr w:type="spellStart"/>
-            <w:r>
-              <w:t>Book</w:t>
-            </w:r>
-            <w:r>
-              <w:t>Request</w:t>
-            </w:r>
-            <w:proofErr w:type="spellEnd"/>
+            <w:r>
+              <w:t>BookRequest</w:t>
+            </w:r>
           </w:p>
         </w:tc>
       </w:tr>
@@ -17585,10 +17775,6 @@
         <w:pStyle w:val="Heading3"/>
       </w:pPr>
       <w:r>
-        <w:br w:type="page"/>
-      </w:r>
-      <w:r>
-        <w:lastRenderedPageBreak/>
         <w:t>D</w:t>
       </w:r>
       <w:r>
@@ -17689,11 +17875,9 @@
               <w:pStyle w:val="InfoBlue"/>
               <w:jc w:val="center"/>
             </w:pPr>
-            <w:proofErr w:type="spellStart"/>
             <w:r>
               <w:t>RegisterFormData</w:t>
             </w:r>
-            <w:proofErr w:type="spellEnd"/>
           </w:p>
         </w:tc>
         <w:tc>
@@ -17755,16 +17939,8 @@
               <w:rPr>
                 <w:bCs/>
               </w:rPr>
-              <w:t xml:space="preserve">Transfers data from the register view page to the </w:t>
-            </w:r>
-            <w:proofErr w:type="spellStart"/>
-            <w:r>
-              <w:rPr>
-                <w:bCs/>
-              </w:rPr>
-              <w:t>RegisterController</w:t>
-            </w:r>
-            <w:proofErr w:type="spellEnd"/>
+              <w:t>Transfers data from the register view page to the RegisterController</w:t>
+            </w:r>
             <w:r>
               <w:rPr>
                 <w:bCs/>
@@ -17984,28 +18160,12 @@
               </w:rPr>
               <w:t xml:space="preserve"> view page to the </w:t>
             </w:r>
-            <w:proofErr w:type="spellStart"/>
             <w:r>
               <w:rPr>
                 <w:bCs/>
               </w:rPr>
-              <w:t>ViewUserProfileController</w:t>
-            </w:r>
-            <w:proofErr w:type="spellEnd"/>
-            <w:r>
-              <w:rPr>
-                <w:bCs/>
-              </w:rPr>
-              <w:t xml:space="preserve"> and </w:t>
-            </w:r>
-            <w:proofErr w:type="spellStart"/>
-            <w:r>
-              <w:rPr>
-                <w:bCs/>
-              </w:rPr>
-              <w:t>SaveUserProfileController</w:t>
-            </w:r>
-            <w:proofErr w:type="spellEnd"/>
+              <w:t>ViewUserProfileController and SaveUserProfileController</w:t>
+            </w:r>
             <w:r>
               <w:rPr>
                 <w:bCs/>
@@ -18144,14 +18304,12 @@
               <w:pStyle w:val="InfoBlue"/>
               <w:jc w:val="center"/>
             </w:pPr>
-            <w:proofErr w:type="spellStart"/>
             <w:r>
               <w:t>B</w:t>
             </w:r>
             <w:r>
               <w:t>ookFormData</w:t>
             </w:r>
-            <w:proofErr w:type="spellEnd"/>
           </w:p>
         </w:tc>
         <w:tc>
@@ -18227,11 +18385,9 @@
               </w:rPr>
               <w:t xml:space="preserve"> view page to the </w:t>
             </w:r>
-            <w:proofErr w:type="spellStart"/>
             <w:r>
               <w:t>SaveBookOfferController</w:t>
             </w:r>
-            <w:proofErr w:type="spellEnd"/>
             <w:r>
               <w:t>.</w:t>
             </w:r>
@@ -18271,14 +18427,6 @@
         </w:tc>
       </w:tr>
     </w:tbl>
-    <w:p>
-      <w:pPr>
-        <w:jc w:val="left"/>
-        <w:rPr>
-          <w:b/>
-        </w:rPr>
-      </w:pPr>
-    </w:p>
     <w:p>
       <w:pPr>
         <w:pStyle w:val="Heading3"/>
@@ -18388,11 +18536,9 @@
               <w:pStyle w:val="InfoBlue"/>
               <w:jc w:val="center"/>
             </w:pPr>
-            <w:proofErr w:type="spellStart"/>
             <w:r>
               <w:t>UserProfileView</w:t>
             </w:r>
-            <w:proofErr w:type="spellEnd"/>
           </w:p>
         </w:tc>
         <w:tc>
@@ -18480,14 +18626,12 @@
               </w:rPr>
               <w:t xml:space="preserve"> to the </w:t>
             </w:r>
-            <w:proofErr w:type="spellStart"/>
             <w:r>
               <w:rPr>
                 <w:bCs/>
               </w:rPr>
               <w:t>ViewUserProfileController</w:t>
             </w:r>
-            <w:proofErr w:type="spellEnd"/>
             <w:r>
               <w:rPr>
                 <w:bCs/>
@@ -18526,13 +18670,8 @@
               </w:numPr>
               <w:jc w:val="left"/>
             </w:pPr>
-            <w:proofErr w:type="spellStart"/>
-            <w:r>
-              <w:t>BookCategoryView</w:t>
-            </w:r>
-            <w:proofErr w:type="spellEnd"/>
-            <w:r>
-              <w:t xml:space="preserve"> </w:t>
+            <w:r>
+              <w:t xml:space="preserve">BookCategoryView </w:t>
             </w:r>
           </w:p>
           <w:p>
@@ -18544,11 +18683,9 @@
               </w:numPr>
               <w:jc w:val="left"/>
             </w:pPr>
-            <w:proofErr w:type="spellStart"/>
             <w:r>
               <w:t>AuthorView</w:t>
             </w:r>
-            <w:proofErr w:type="spellEnd"/>
           </w:p>
         </w:tc>
       </w:tr>
@@ -18639,7 +18776,6 @@
               <w:pStyle w:val="InfoBlue"/>
               <w:jc w:val="center"/>
             </w:pPr>
-            <w:proofErr w:type="spellStart"/>
             <w:r>
               <w:t>Book</w:t>
             </w:r>
@@ -18649,7 +18785,6 @@
             <w:r>
               <w:t>View</w:t>
             </w:r>
-            <w:proofErr w:type="spellEnd"/>
           </w:p>
         </w:tc>
         <w:tc>
@@ -18723,16 +18858,8 @@
               <w:rPr>
                 <w:bCs/>
               </w:rPr>
-              <w:t xml:space="preserve">data from the services layer to the </w:t>
-            </w:r>
-            <w:proofErr w:type="spellStart"/>
-            <w:r>
-              <w:rPr>
-                <w:bCs/>
-              </w:rPr>
-              <w:t>ViewUserProfileController</w:t>
-            </w:r>
-            <w:proofErr w:type="spellEnd"/>
+              <w:t>data from the services layer to the ViewUserProfileController</w:t>
+            </w:r>
             <w:r>
               <w:rPr>
                 <w:bCs/>
@@ -18940,16 +19067,8 @@
               <w:rPr>
                 <w:bCs/>
               </w:rPr>
-              <w:t xml:space="preserve">data from the services layer to the </w:t>
-            </w:r>
-            <w:proofErr w:type="spellStart"/>
-            <w:r>
-              <w:rPr>
-                <w:bCs/>
-              </w:rPr>
-              <w:t>ViewUserProfileController</w:t>
-            </w:r>
-            <w:proofErr w:type="spellEnd"/>
+              <w:t>data from the services layer to the ViewUserProfileController</w:t>
+            </w:r>
             <w:r>
               <w:rPr>
                 <w:bCs/>
@@ -19078,11 +19197,9 @@
               <w:pStyle w:val="InfoBlue"/>
               <w:jc w:val="center"/>
             </w:pPr>
-            <w:proofErr w:type="spellStart"/>
             <w:r>
               <w:t>BookOffer</w:t>
             </w:r>
-            <w:proofErr w:type="spellEnd"/>
             <w:r>
               <w:rPr>
                 <w:lang w:val="el-GR"/>
@@ -19164,11 +19281,9 @@
               </w:rPr>
               <w:t xml:space="preserve">ffer data from the services layer to the </w:t>
             </w:r>
-            <w:proofErr w:type="spellStart"/>
             <w:r>
               <w:t>ViewBookOffersService</w:t>
             </w:r>
-            <w:proofErr w:type="spellEnd"/>
             <w:r>
               <w:rPr>
                 <w:bCs/>
@@ -19297,14 +19412,12 @@
               <w:pStyle w:val="InfoBlue"/>
               <w:jc w:val="center"/>
             </w:pPr>
-            <w:proofErr w:type="spellStart"/>
             <w:r>
               <w:t>Book</w:t>
             </w:r>
             <w:r>
               <w:t>Request</w:t>
             </w:r>
-            <w:proofErr w:type="spellEnd"/>
             <w:r>
               <w:rPr>
                 <w:lang w:val="el-GR"/>
@@ -19386,11 +19499,9 @@
               </w:rPr>
               <w:t xml:space="preserve"> data from the services layer to the </w:t>
             </w:r>
-            <w:proofErr w:type="spellStart"/>
             <w:r>
               <w:t>ViewBookRequestsForSpecificBookUseCase</w:t>
             </w:r>
-            <w:proofErr w:type="spellEnd"/>
             <w:r>
               <w:rPr>
                 <w:bCs/>
@@ -19540,11 +19651,9 @@
               <w:pStyle w:val="InfoBlue"/>
               <w:jc w:val="center"/>
             </w:pPr>
-            <w:proofErr w:type="spellStart"/>
             <w:r>
               <w:t>RegisterCommand</w:t>
             </w:r>
-            <w:proofErr w:type="spellEnd"/>
           </w:p>
         </w:tc>
         <w:tc>
@@ -19606,21 +19715,7 @@
               <w:rPr>
                 <w:bCs/>
               </w:rPr>
-              <w:t xml:space="preserve">Transfers data from the </w:t>
-            </w:r>
-            <w:proofErr w:type="spellStart"/>
-            <w:r>
-              <w:rPr>
-                <w:bCs/>
-              </w:rPr>
-              <w:t>RegisterController</w:t>
-            </w:r>
-            <w:proofErr w:type="spellEnd"/>
-            <w:r>
-              <w:rPr>
-                <w:bCs/>
-              </w:rPr>
-              <w:t xml:space="preserve"> to the services layer</w:t>
+              <w:t>Transfers data from the RegisterController to the services layer</w:t>
             </w:r>
             <w:r>
               <w:rPr>
@@ -19750,11 +19845,9 @@
               <w:pStyle w:val="InfoBlue"/>
               <w:jc w:val="center"/>
             </w:pPr>
-            <w:proofErr w:type="spellStart"/>
             <w:r>
               <w:t>SaveUserProfileCommand</w:t>
             </w:r>
-            <w:proofErr w:type="spellEnd"/>
           </w:p>
         </w:tc>
         <w:tc>
@@ -19818,7 +19911,6 @@
               </w:rPr>
               <w:t xml:space="preserve">Transfers data from the </w:t>
             </w:r>
-            <w:proofErr w:type="spellStart"/>
             <w:r>
               <w:rPr>
                 <w:bCs/>
@@ -19829,14 +19921,7 @@
               <w:rPr>
                 <w:bCs/>
               </w:rPr>
-              <w:t>Controller</w:t>
-            </w:r>
-            <w:proofErr w:type="spellEnd"/>
-            <w:r>
-              <w:rPr>
-                <w:bCs/>
-              </w:rPr>
-              <w:t xml:space="preserve"> to the services layer</w:t>
+              <w:t>Controller to the services layer</w:t>
             </w:r>
             <w:r>
               <w:rPr>
@@ -19966,11 +20051,9 @@
               <w:pStyle w:val="InfoBlue"/>
               <w:jc w:val="center"/>
             </w:pPr>
-            <w:proofErr w:type="spellStart"/>
             <w:r>
               <w:t>SaveBookOfferCommand</w:t>
             </w:r>
-            <w:proofErr w:type="spellEnd"/>
           </w:p>
         </w:tc>
         <w:tc>
@@ -20034,11 +20117,9 @@
               </w:rPr>
               <w:t xml:space="preserve">Transfers data from the </w:t>
             </w:r>
-            <w:proofErr w:type="spellStart"/>
             <w:r>
               <w:t>SaveBookOfferController</w:t>
             </w:r>
-            <w:proofErr w:type="spellEnd"/>
             <w:r>
               <w:rPr>
                 <w:bCs/>
@@ -20093,7 +20174,6 @@
         </w:tc>
       </w:tr>
     </w:tbl>
-    <w:p/>
     <w:p>
       <w:pPr>
         <w:pStyle w:val="Heading3"/>
@@ -20286,21 +20366,7 @@
               <w:rPr>
                 <w:bCs/>
               </w:rPr>
-              <w:t xml:space="preserve">Implements the </w:t>
-            </w:r>
-            <w:proofErr w:type="spellStart"/>
-            <w:r>
-              <w:rPr>
-                <w:bCs/>
-              </w:rPr>
-              <w:t>UserDetails</w:t>
-            </w:r>
-            <w:proofErr w:type="spellEnd"/>
-            <w:r>
-              <w:rPr>
-                <w:bCs/>
-              </w:rPr>
-              <w:t xml:space="preserve"> interface, providing user authentication and authorization details.</w:t>
+              <w:t>Implements the UserDetails interface, providing user authentication and authorization details.</w:t>
             </w:r>
           </w:p>
         </w:tc>
@@ -20345,11 +20411,9 @@
                 <w:numId w:val="29"/>
               </w:numPr>
             </w:pPr>
-            <w:proofErr w:type="spellStart"/>
             <w:r>
               <w:t>GrantedAuthority</w:t>
             </w:r>
-            <w:proofErr w:type="spellEnd"/>
           </w:p>
           <w:p>
             <w:pPr>
@@ -20359,11 +20423,9 @@
                 <w:numId w:val="29"/>
               </w:numPr>
             </w:pPr>
-            <w:proofErr w:type="spellStart"/>
             <w:r>
               <w:t>UserProfile</w:t>
             </w:r>
-            <w:proofErr w:type="spellEnd"/>
           </w:p>
         </w:tc>
       </w:tr>
@@ -20642,11 +20704,9 @@
               <w:pStyle w:val="InfoBlue"/>
               <w:jc w:val="center"/>
             </w:pPr>
-            <w:proofErr w:type="spellStart"/>
             <w:r>
               <w:t>UserProfile</w:t>
             </w:r>
-            <w:proofErr w:type="spellEnd"/>
           </w:p>
         </w:tc>
         <w:tc>
@@ -20781,11 +20841,9 @@
                 <w:numId w:val="29"/>
               </w:numPr>
             </w:pPr>
-            <w:proofErr w:type="spellStart"/>
             <w:r>
               <w:t>BookCategory</w:t>
             </w:r>
-            <w:proofErr w:type="spellEnd"/>
           </w:p>
           <w:p>
             <w:pPr>
@@ -20819,11 +20877,9 @@
                 <w:numId w:val="29"/>
               </w:numPr>
             </w:pPr>
-            <w:proofErr w:type="spellStart"/>
             <w:r>
               <w:t>BookRequest</w:t>
             </w:r>
-            <w:proofErr w:type="spellEnd"/>
           </w:p>
         </w:tc>
       </w:tr>
@@ -20914,11 +20970,9 @@
               <w:pStyle w:val="InfoBlue"/>
               <w:jc w:val="center"/>
             </w:pPr>
-            <w:proofErr w:type="spellStart"/>
             <w:r>
               <w:t>BookCategory</w:t>
             </w:r>
-            <w:proofErr w:type="spellEnd"/>
           </w:p>
         </w:tc>
         <w:tc>
@@ -21393,11 +21447,9 @@
                 <w:numId w:val="29"/>
               </w:numPr>
             </w:pPr>
-            <w:proofErr w:type="spellStart"/>
             <w:r>
               <w:t>UserProfile</w:t>
             </w:r>
-            <w:proofErr w:type="spellEnd"/>
           </w:p>
           <w:p>
             <w:pPr>
@@ -21407,11 +21459,9 @@
                 <w:numId w:val="29"/>
               </w:numPr>
             </w:pPr>
-            <w:proofErr w:type="spellStart"/>
             <w:r>
               <w:t>BookCategory</w:t>
             </w:r>
-            <w:proofErr w:type="spellEnd"/>
           </w:p>
           <w:p>
             <w:pPr>
@@ -21433,11 +21483,9 @@
                 <w:numId w:val="29"/>
               </w:numPr>
             </w:pPr>
-            <w:proofErr w:type="spellStart"/>
             <w:r>
               <w:t>BookRequest</w:t>
             </w:r>
-            <w:proofErr w:type="spellEnd"/>
           </w:p>
         </w:tc>
       </w:tr>
@@ -21528,14 +21576,9 @@
               <w:pStyle w:val="InfoBlue"/>
               <w:jc w:val="center"/>
             </w:pPr>
-            <w:proofErr w:type="spellStart"/>
-            <w:r>
-              <w:t>Book</w:t>
-            </w:r>
-            <w:r>
-              <w:t>Request</w:t>
-            </w:r>
-            <w:proofErr w:type="spellEnd"/>
+            <w:r>
+              <w:t>BookRequest</w:t>
+            </w:r>
           </w:p>
         </w:tc>
         <w:tc>
@@ -21653,11 +21696,9 @@
                 <w:numId w:val="29"/>
               </w:numPr>
             </w:pPr>
-            <w:proofErr w:type="spellStart"/>
             <w:r>
               <w:t>UserProfile</w:t>
             </w:r>
-            <w:proofErr w:type="spellEnd"/>
           </w:p>
           <w:p>
             <w:pPr>
@@ -21667,11 +21708,9 @@
                 <w:numId w:val="29"/>
               </w:numPr>
             </w:pPr>
-            <w:proofErr w:type="spellStart"/>
             <w:r>
               <w:t>RequestStatus</w:t>
             </w:r>
-            <w:proofErr w:type="spellEnd"/>
           </w:p>
         </w:tc>
       </w:tr>
@@ -21762,14 +21801,9 @@
               <w:pStyle w:val="InfoBlue"/>
               <w:jc w:val="center"/>
             </w:pPr>
-            <w:proofErr w:type="spellStart"/>
-            <w:r>
-              <w:t>Request</w:t>
-            </w:r>
-            <w:r>
-              <w:t>Status</w:t>
-            </w:r>
-            <w:proofErr w:type="spellEnd"/>
+            <w:r>
+              <w:t>RequestStatus</w:t>
+            </w:r>
           </w:p>
         </w:tc>
         <w:tc>
@@ -22023,13 +22057,8 @@
         <w:jc w:val="center"/>
       </w:pPr>
       <w:r>
-        <w:t xml:space="preserve">Notis </w:t>
+        <w:t>Notis Vouzalis</w:t>
       </w:r>
-      <w:proofErr w:type="spellStart"/>
-      <w:r>
-        <w:t>Vouzalis</w:t>
-      </w:r>
-      <w:proofErr w:type="spellEnd"/>
     </w:p>
     <w:p>
       <w:pPr>
@@ -22088,11 +22117,23 @@
         <w:fldChar w:fldCharType="separate"/>
       </w:r>
       <w:r>
+        <w:fldChar w:fldCharType="begin"/>
+      </w:r>
+      <w:r>
+        <w:instrText xml:space="preserve"> INCLUDEPICTURE  "https://www.cs.uoi.gr/~cse84325/images/tank_you.jpg" \* MERGEFORMATINET </w:instrText>
+      </w:r>
+      <w:r>
+        <w:fldChar w:fldCharType="separate"/>
+      </w:r>
+      <w:r>
         <w:pict w14:anchorId="55E6AA2B">
           <v:shape id="_x0000_i1027" type="#_x0000_t75" style="width:173.75pt;height:224.35pt">
             <v:imagedata r:id="rId11" r:href="rId12"/>
           </v:shape>
         </w:pict>
+      </w:r>
+      <w:r>
+        <w:fldChar w:fldCharType="end"/>
       </w:r>
       <w:r>
         <w:fldChar w:fldCharType="end"/>
@@ -25562,7 +25603,7 @@
   <w:style w:type="paragraph" w:default="1" w:styleId="Normal">
     <w:name w:val="Normal"/>
     <w:qFormat/>
-    <w:rsid w:val="00E10294"/>
+    <w:rsid w:val="00EE054E"/>
     <w:pPr>
       <w:spacing w:after="200" w:line="252" w:lineRule="auto"/>
       <w:jc w:val="both"/>

</xml_diff>

<commit_message>
update report with package diagram
</commit_message>
<xml_diff>
--- a/report/SprintReport.docx
+++ b/report/SprintReport.docx
@@ -8742,20 +8742,59 @@
       </w:r>
     </w:p>
     <w:p>
+      <w:pPr>
+        <w:pStyle w:val="Caption"/>
+        <w:keepNext/>
+        <w:spacing w:after="0"/>
+        <w:jc w:val="center"/>
+      </w:pPr>
       <w:r>
-        <w:t xml:space="preserve">&lt;Specify the overall architecture for this release in terms of a </w:t>
+        <w:t xml:space="preserve">Figure </w:t>
+      </w:r>
+      <w:r>
+        <w:fldChar w:fldCharType="begin"/>
+      </w:r>
+      <w:r>
+        <w:instrText xml:space="preserve"> SEQ Figure \* ARABIC </w:instrText>
+      </w:r>
+      <w:r>
+        <w:fldChar w:fldCharType="separate"/>
       </w:r>
       <w:r>
         <w:rPr>
-          <w:b/>
+          <w:noProof/>
         </w:rPr>
-        <w:t>UML package diagram</w:t>
+        <w:t>2</w:t>
       </w:r>
       <w:r>
-        <w:t>.</w:t>
+        <w:fldChar w:fldCharType="end"/>
       </w:r>
       <w:r>
-        <w:t>&gt;</w:t>
+        <w:t xml:space="preserve">: </w:t>
+      </w:r>
+      <w:r>
+        <w:t xml:space="preserve">UML </w:t>
+      </w:r>
+      <w:r>
+        <w:t>PACKAGE DIAGRAM</w:t>
+      </w:r>
+    </w:p>
+    <w:p>
+      <w:pPr>
+        <w:jc w:val="center"/>
+        <w:rPr>
+          <w:noProof/>
+        </w:rPr>
+      </w:pPr>
+      <w:r>
+        <w:rPr>
+          <w:noProof/>
+        </w:rPr>
+        <w:pict w14:anchorId="7D3260B2">
+          <v:shape id="Picture 1" o:spid="_x0000_i1028" type="#_x0000_t75" style="width:245.75pt;height:380.85pt;visibility:visible;mso-wrap-style:square">
+            <v:imagedata r:id="rId10" o:title=""/>
+          </v:shape>
+        </w:pict>
       </w:r>
     </w:p>
     <w:p>
@@ -8767,17 +8806,16 @@
       <w:bookmarkStart w:id="39" w:name="_Toc165927667"/>
       <w:bookmarkStart w:id="40" w:name="_Toc165927736"/>
       <w:r>
+        <w:br w:type="page"/>
+      </w:r>
+      <w:r>
+        <w:lastRenderedPageBreak/>
         <w:t>Design</w:t>
       </w:r>
       <w:bookmarkEnd w:id="37"/>
       <w:bookmarkEnd w:id="38"/>
       <w:bookmarkEnd w:id="39"/>
       <w:bookmarkEnd w:id="40"/>
-    </w:p>
-    <w:p>
-      <w:r>
-        <w:t>PACKAGE UML DIAGRAM</w:t>
-      </w:r>
     </w:p>
     <w:p>
       <w:r>
@@ -8818,25 +8856,7 @@
         <w:fldChar w:fldCharType="begin"/>
       </w:r>
       <w:r>
-        <w:instrText xml:space="preserve"> </w:instrText>
-      </w:r>
-      <w:r>
-        <w:instrText>SEQ</w:instrText>
-      </w:r>
-      <w:r>
-        <w:instrText xml:space="preserve"> </w:instrText>
-      </w:r>
-      <w:r>
-        <w:instrText>Figure</w:instrText>
-      </w:r>
-      <w:r>
-        <w:instrText xml:space="preserve"> \* </w:instrText>
-      </w:r>
-      <w:r>
-        <w:instrText>ARABIC</w:instrText>
-      </w:r>
-      <w:r>
-        <w:instrText xml:space="preserve"> </w:instrText>
+        <w:instrText xml:space="preserve"> SEQ Figure \* ARABIC </w:instrText>
       </w:r>
       <w:r>
         <w:fldChar w:fldCharType="separate"/>
@@ -8845,7 +8865,7 @@
         <w:rPr>
           <w:noProof/>
         </w:rPr>
-        <w:t>2</w:t>
+        <w:t>3</w:t>
       </w:r>
       <w:r>
         <w:fldChar w:fldCharType="end"/>
@@ -8867,7 +8887,7 @@
       <w:r>
         <w:pict w14:anchorId="29CDC40B">
           <v:shape id="_x0000_i1026" type="#_x0000_t75" style="width:467.5pt;height:278.1pt">
-            <v:imagedata r:id="rId10" o:title="RegisterUML"/>
+            <v:imagedata r:id="rId11" o:title="RegisterUML"/>
           </v:shape>
         </w:pict>
       </w:r>
@@ -22126,9 +22146,18 @@
         <w:fldChar w:fldCharType="separate"/>
       </w:r>
       <w:r>
+        <w:fldChar w:fldCharType="begin"/>
+      </w:r>
+      <w:r>
+        <w:instrText xml:space="preserve"> INCLUDEPICTURE  "https://www.cs.uoi.gr/~cse84325/images/tank_you.jpg" \* MERGEFORMATINET </w:instrText>
+      </w:r>
+      <w:r>
+        <w:fldChar w:fldCharType="separate"/>
+      </w:r>
+      <w:r>
         <w:pict w14:anchorId="55E6AA2B">
           <v:shape id="_x0000_i1027" type="#_x0000_t75" style="width:173.75pt;height:224.35pt">
-            <v:imagedata r:id="rId11" r:href="rId12"/>
+            <v:imagedata r:id="rId12" r:href="rId13"/>
           </v:shape>
         </w:pict>
       </w:r>
@@ -22147,12 +22176,15 @@
       <w:r>
         <w:fldChar w:fldCharType="end"/>
       </w:r>
+      <w:r>
+        <w:fldChar w:fldCharType="end"/>
+      </w:r>
     </w:p>
     <w:sectPr>
-      <w:headerReference w:type="default" r:id="rId13"/>
-      <w:footerReference w:type="default" r:id="rId14"/>
-      <w:headerReference w:type="first" r:id="rId15"/>
-      <w:footerReference w:type="first" r:id="rId16"/>
+      <w:headerReference w:type="default" r:id="rId14"/>
+      <w:footerReference w:type="default" r:id="rId15"/>
+      <w:headerReference w:type="first" r:id="rId16"/>
+      <w:footerReference w:type="first" r:id="rId17"/>
       <w:pgSz w:w="12240" w:h="15840" w:code="1"/>
       <w:pgMar w:top="1440" w:right="1440" w:bottom="1440" w:left="1440" w:header="720" w:footer="720" w:gutter="0"/>
       <w:cols w:space="720"/>
@@ -25854,6 +25886,7 @@
   <w:style w:type="character" w:default="1" w:styleId="DefaultParagraphFont">
     <w:name w:val="Default Paragraph Font"/>
     <w:uiPriority w:val="1"/>
+    <w:semiHidden/>
     <w:unhideWhenUsed/>
   </w:style>
   <w:style w:type="table" w:default="1" w:styleId="TableNormal">

</xml_diff>

<commit_message>
update report crc cards for delete book offer
</commit_message>
<xml_diff>
--- a/report/SprintReport.docx
+++ b/report/SprintReport.docx
@@ -900,11 +900,16 @@
       <w:bookmarkStart w:id="14" w:name="_Toc165927659"/>
       <w:bookmarkStart w:id="15" w:name="_Toc165927728"/>
       <w:r>
-        <w:t>Scrum team</w:t>
+        <w:t xml:space="preserve">Scrum </w:t>
+      </w:r>
+      <w:proofErr w:type="gramStart"/>
+      <w:r>
+        <w:t>team</w:t>
       </w:r>
       <w:bookmarkEnd w:id="13"/>
       <w:bookmarkEnd w:id="14"/>
       <w:bookmarkEnd w:id="15"/>
+      <w:proofErr w:type="gramEnd"/>
     </w:p>
     <w:tbl>
       <w:tblPr>
@@ -3240,8 +3245,13 @@
               <w:t xml:space="preserve"> </w:t>
             </w:r>
             <w:r>
-              <w:t>recommendation strategies that consider information given in my profile</w:t>
-            </w:r>
+              <w:t xml:space="preserve">recommendation strategies that consider information given in my </w:t>
+            </w:r>
+            <w:proofErr w:type="gramStart"/>
+            <w:r>
+              <w:t>profile</w:t>
+            </w:r>
+            <w:proofErr w:type="gramEnd"/>
           </w:p>
           <w:p>
             <w:pPr>
@@ -4554,9 +4564,11 @@
       <w:r>
         <w:t xml:space="preserve">UC04: </w:t>
       </w:r>
+      <w:proofErr w:type="spellStart"/>
       <w:r>
         <w:t>SaveUserProfile</w:t>
       </w:r>
+      <w:proofErr w:type="spellEnd"/>
     </w:p>
     <w:tbl>
       <w:tblPr>
@@ -4606,9 +4618,11 @@
             <w:pPr>
               <w:pStyle w:val="InfoBlue"/>
             </w:pPr>
+            <w:proofErr w:type="spellStart"/>
             <w:r>
               <w:t>SaveUserProfile</w:t>
             </w:r>
+            <w:proofErr w:type="spellEnd"/>
           </w:p>
         </w:tc>
       </w:tr>
@@ -4781,7 +4795,15 @@
               <w:jc w:val="left"/>
             </w:pPr>
             <w:r>
-              <w:t>Include(ViewUserProfile)</w:t>
+              <w:t>Include(</w:t>
+            </w:r>
+            <w:proofErr w:type="spellStart"/>
+            <w:r>
+              <w:t>ViewUserProfile</w:t>
+            </w:r>
+            <w:proofErr w:type="spellEnd"/>
+            <w:r>
+              <w:t>)</w:t>
             </w:r>
           </w:p>
           <w:p>
@@ -4929,8 +4951,13 @@
         <w:pStyle w:val="Heading2"/>
       </w:pPr>
       <w:r>
-        <w:t>UC05: ViewUserProfile</w:t>
+        <w:t xml:space="preserve">UC05: </w:t>
       </w:r>
+      <w:proofErr w:type="spellStart"/>
+      <w:r>
+        <w:t>ViewUserProfile</w:t>
+      </w:r>
+      <w:proofErr w:type="spellEnd"/>
     </w:p>
     <w:tbl>
       <w:tblPr>
@@ -4980,12 +5007,14 @@
             <w:pPr>
               <w:pStyle w:val="InfoBlue"/>
             </w:pPr>
+            <w:proofErr w:type="spellStart"/>
             <w:r>
               <w:t>View</w:t>
             </w:r>
             <w:r>
               <w:t>UserProfile</w:t>
             </w:r>
+            <w:proofErr w:type="spellEnd"/>
           </w:p>
         </w:tc>
       </w:tr>
@@ -5317,12 +5346,14 @@
       <w:r>
         <w:t xml:space="preserve">: </w:t>
       </w:r>
+      <w:proofErr w:type="spellStart"/>
       <w:r>
         <w:t>Save</w:t>
       </w:r>
       <w:r>
         <w:t>BookOffer</w:t>
       </w:r>
+      <w:proofErr w:type="spellEnd"/>
     </w:p>
     <w:tbl>
       <w:tblPr>
@@ -5372,12 +5403,14 @@
             <w:pPr>
               <w:pStyle w:val="InfoBlue"/>
             </w:pPr>
+            <w:proofErr w:type="spellStart"/>
             <w:r>
               <w:t>Save</w:t>
             </w:r>
             <w:r>
               <w:t>BookOffer</w:t>
             </w:r>
+            <w:proofErr w:type="spellEnd"/>
           </w:p>
         </w:tc>
       </w:tr>
@@ -5674,6 +5707,7 @@
       <w:r>
         <w:t xml:space="preserve">: </w:t>
       </w:r>
+      <w:proofErr w:type="spellStart"/>
       <w:r>
         <w:t>View</w:t>
       </w:r>
@@ -5683,6 +5717,7 @@
       <w:r>
         <w:t>ForSpecificBook</w:t>
       </w:r>
+      <w:proofErr w:type="spellEnd"/>
     </w:p>
     <w:tbl>
       <w:tblPr>
@@ -5732,6 +5767,7 @@
             <w:pPr>
               <w:pStyle w:val="InfoBlue"/>
             </w:pPr>
+            <w:proofErr w:type="spellStart"/>
             <w:r>
               <w:t>View</w:t>
             </w:r>
@@ -5741,6 +5777,7 @@
             <w:r>
               <w:t>ForSpecificBook</w:t>
             </w:r>
+            <w:proofErr w:type="spellEnd"/>
           </w:p>
         </w:tc>
       </w:tr>
@@ -5912,7 +5949,15 @@
               <w:jc w:val="left"/>
             </w:pPr>
             <w:r>
-              <w:t>Include(ViewBookOffers)</w:t>
+              <w:t>Include(</w:t>
+            </w:r>
+            <w:proofErr w:type="spellStart"/>
+            <w:r>
+              <w:t>ViewBookOffers</w:t>
+            </w:r>
+            <w:proofErr w:type="spellEnd"/>
+            <w:r>
+              <w:t>)</w:t>
             </w:r>
           </w:p>
           <w:p>
@@ -5931,7 +5976,15 @@
               <w:t xml:space="preserve">selects </w:t>
             </w:r>
             <w:r>
-              <w:t>one of their book offers.</w:t>
+              <w:t xml:space="preserve">one of their </w:t>
+            </w:r>
+            <w:proofErr w:type="gramStart"/>
+            <w:r>
+              <w:t>book</w:t>
+            </w:r>
+            <w:proofErr w:type="gramEnd"/>
+            <w:r>
+              <w:t xml:space="preserve"> offers.</w:t>
             </w:r>
           </w:p>
           <w:p>
@@ -6135,8 +6188,13 @@
       </w:r>
       <w:r>
         <w:lastRenderedPageBreak/>
-        <w:t>UC08: ViewBookOffers</w:t>
+        <w:t xml:space="preserve">UC08: </w:t>
       </w:r>
+      <w:proofErr w:type="spellStart"/>
+      <w:r>
+        <w:t>ViewBookOffers</w:t>
+      </w:r>
+      <w:proofErr w:type="spellEnd"/>
     </w:p>
     <w:tbl>
       <w:tblPr>
@@ -6186,12 +6244,14 @@
             <w:pPr>
               <w:pStyle w:val="InfoBlue"/>
             </w:pPr>
+            <w:proofErr w:type="spellStart"/>
             <w:r>
               <w:t>View</w:t>
             </w:r>
             <w:r>
               <w:t>BookOffers</w:t>
             </w:r>
+            <w:proofErr w:type="spellEnd"/>
           </w:p>
         </w:tc>
       </w:tr>
@@ -6482,12 +6542,14 @@
       <w:r>
         <w:t xml:space="preserve">UC09: </w:t>
       </w:r>
+      <w:proofErr w:type="spellStart"/>
       <w:r>
         <w:t>Accept</w:t>
       </w:r>
       <w:r>
         <w:t>BookRequest</w:t>
       </w:r>
+      <w:proofErr w:type="spellEnd"/>
     </w:p>
     <w:tbl>
       <w:tblPr>
@@ -6537,12 +6599,14 @@
             <w:pPr>
               <w:pStyle w:val="InfoBlue"/>
             </w:pPr>
+            <w:proofErr w:type="spellStart"/>
             <w:r>
               <w:t>Accept</w:t>
             </w:r>
             <w:r>
               <w:t>BookRequest</w:t>
             </w:r>
+            <w:proofErr w:type="spellEnd"/>
           </w:p>
         </w:tc>
       </w:tr>
@@ -6710,9 +6774,11 @@
             <w:r>
               <w:t>Include(</w:t>
             </w:r>
+            <w:proofErr w:type="spellStart"/>
             <w:r>
               <w:t>ViewBookRequestsForSpecificBook</w:t>
             </w:r>
+            <w:proofErr w:type="spellEnd"/>
             <w:r>
               <w:t>)</w:t>
             </w:r>
@@ -6829,7 +6895,15 @@
               <w:t xml:space="preserve"> book </w:t>
             </w:r>
             <w:r>
-              <w:t xml:space="preserve">request is approved and the </w:t>
+              <w:t xml:space="preserve">request is </w:t>
+            </w:r>
+            <w:proofErr w:type="gramStart"/>
+            <w:r>
+              <w:t>approved</w:t>
+            </w:r>
+            <w:proofErr w:type="gramEnd"/>
+            <w:r>
+              <w:t xml:space="preserve"> and the </w:t>
             </w:r>
             <w:r>
               <w:t xml:space="preserve">rest </w:t>
@@ -6859,9 +6933,11 @@
       <w:r>
         <w:t xml:space="preserve">: </w:t>
       </w:r>
+      <w:proofErr w:type="spellStart"/>
       <w:r>
         <w:t>ViewContactInformation</w:t>
       </w:r>
+      <w:proofErr w:type="spellEnd"/>
     </w:p>
     <w:tbl>
       <w:tblPr>
@@ -6911,9 +6987,11 @@
             <w:pPr>
               <w:pStyle w:val="InfoBlue"/>
             </w:pPr>
+            <w:proofErr w:type="spellStart"/>
             <w:r>
               <w:t>ViewContactInformation</w:t>
             </w:r>
+            <w:proofErr w:type="spellEnd"/>
           </w:p>
         </w:tc>
       </w:tr>
@@ -7078,9 +7156,11 @@
             <w:r>
               <w:t>Include(</w:t>
             </w:r>
+            <w:proofErr w:type="spellStart"/>
             <w:r>
               <w:t>ViewBookRequestsForSpecificBook</w:t>
             </w:r>
+            <w:proofErr w:type="spellEnd"/>
             <w:r>
               <w:t>)</w:t>
             </w:r>
@@ -7192,9 +7272,11 @@
       <w:r>
         <w:t xml:space="preserve">: </w:t>
       </w:r>
+      <w:proofErr w:type="spellStart"/>
       <w:r>
         <w:t>DeleteBookOffer</w:t>
       </w:r>
+      <w:proofErr w:type="spellEnd"/>
     </w:p>
     <w:tbl>
       <w:tblPr>
@@ -7244,9 +7326,11 @@
             <w:pPr>
               <w:pStyle w:val="InfoBlue"/>
             </w:pPr>
+            <w:proofErr w:type="spellStart"/>
             <w:r>
               <w:t>DeleteBookOffer</w:t>
             </w:r>
+            <w:proofErr w:type="spellEnd"/>
           </w:p>
         </w:tc>
       </w:tr>
@@ -7421,7 +7505,15 @@
               <w:jc w:val="left"/>
             </w:pPr>
             <w:r>
-              <w:t>Include(ViewBookOffers)</w:t>
+              <w:t>Include(</w:t>
+            </w:r>
+            <w:proofErr w:type="spellStart"/>
+            <w:r>
+              <w:t>ViewBookOffers</w:t>
+            </w:r>
+            <w:proofErr w:type="spellEnd"/>
+            <w:r>
+              <w:t>)</w:t>
             </w:r>
           </w:p>
           <w:p>
@@ -7434,7 +7526,15 @@
               <w:jc w:val="left"/>
             </w:pPr>
             <w:r>
-              <w:t>The user selects one of their book offers and deletes it.</w:t>
+              <w:t xml:space="preserve">The user selects one of their </w:t>
+            </w:r>
+            <w:proofErr w:type="gramStart"/>
+            <w:r>
+              <w:t>book</w:t>
+            </w:r>
+            <w:proofErr w:type="gramEnd"/>
+            <w:r>
+              <w:t xml:space="preserve"> offers and deletes it.</w:t>
             </w:r>
           </w:p>
           <w:p>
@@ -7510,6 +7610,7 @@
         <w:lastRenderedPageBreak/>
         <w:t xml:space="preserve">UC12: </w:t>
       </w:r>
+      <w:proofErr w:type="spellStart"/>
       <w:r>
         <w:t>Search</w:t>
       </w:r>
@@ -7519,6 +7620,7 @@
       <w:r>
         <w:t>s</w:t>
       </w:r>
+      <w:proofErr w:type="spellEnd"/>
     </w:p>
     <w:tbl>
       <w:tblPr>
@@ -7568,6 +7670,7 @@
             <w:pPr>
               <w:pStyle w:val="InfoBlue"/>
             </w:pPr>
+            <w:proofErr w:type="spellStart"/>
             <w:r>
               <w:t>Search</w:t>
             </w:r>
@@ -7577,6 +7680,7 @@
             <w:r>
               <w:t>s</w:t>
             </w:r>
+            <w:proofErr w:type="spellEnd"/>
           </w:p>
         </w:tc>
       </w:tr>
@@ -7834,7 +7938,15 @@
               <w:t xml:space="preserve">If in step 4 the system </w:t>
             </w:r>
             <w:r>
-              <w:t xml:space="preserve">doesn’t find any book offers, then it display the message “No Book Offers </w:t>
+              <w:t xml:space="preserve">doesn’t find any book offers, then it </w:t>
+            </w:r>
+            <w:proofErr w:type="gramStart"/>
+            <w:r>
+              <w:t>display</w:t>
+            </w:r>
+            <w:proofErr w:type="gramEnd"/>
+            <w:r>
+              <w:t xml:space="preserve"> the message “No Book Offers </w:t>
             </w:r>
             <w:r>
               <w:t>Were Found</w:t>
@@ -7888,8 +8000,13 @@
         <w:pStyle w:val="Heading2"/>
       </w:pPr>
       <w:r>
-        <w:t>UC13: BrowseBookOffers</w:t>
+        <w:t xml:space="preserve">UC13: </w:t>
       </w:r>
+      <w:proofErr w:type="spellStart"/>
+      <w:r>
+        <w:t>BrowseBookOffers</w:t>
+      </w:r>
+      <w:proofErr w:type="spellEnd"/>
     </w:p>
     <w:tbl>
       <w:tblPr>
@@ -7939,12 +8056,14 @@
             <w:pPr>
               <w:pStyle w:val="InfoBlue"/>
             </w:pPr>
+            <w:proofErr w:type="spellStart"/>
             <w:r>
               <w:t>Browse</w:t>
             </w:r>
             <w:r>
               <w:t>BookOffers</w:t>
             </w:r>
+            <w:proofErr w:type="spellEnd"/>
           </w:p>
         </w:tc>
       </w:tr>
@@ -8273,12 +8392,14 @@
         <w:lastRenderedPageBreak/>
         <w:t xml:space="preserve">UC14: </w:t>
       </w:r>
+      <w:proofErr w:type="spellStart"/>
       <w:r>
         <w:t>Save</w:t>
       </w:r>
       <w:r>
         <w:t>BookRequest</w:t>
       </w:r>
+      <w:proofErr w:type="spellEnd"/>
     </w:p>
     <w:tbl>
       <w:tblPr>
@@ -8328,12 +8449,14 @@
             <w:pPr>
               <w:pStyle w:val="InfoBlue"/>
             </w:pPr>
+            <w:proofErr w:type="spellStart"/>
             <w:r>
               <w:t>Save</w:t>
             </w:r>
             <w:r>
               <w:t>BookRequest</w:t>
             </w:r>
+            <w:proofErr w:type="spellEnd"/>
           </w:p>
         </w:tc>
       </w:tr>
@@ -8498,15 +8621,19 @@
             <w:r>
               <w:t>Include(</w:t>
             </w:r>
+            <w:proofErr w:type="spellStart"/>
             <w:r>
               <w:t>SearchBookOffers</w:t>
             </w:r>
+            <w:proofErr w:type="spellEnd"/>
             <w:r>
               <w:t>) or Include(</w:t>
             </w:r>
+            <w:proofErr w:type="spellStart"/>
             <w:r>
               <w:t>BrowseBookOffers</w:t>
             </w:r>
+            <w:proofErr w:type="spellEnd"/>
             <w:r>
               <w:t>)</w:t>
             </w:r>
@@ -8667,9 +8794,11 @@
           <w:lang w:val="el-GR"/>
         </w:rPr>
       </w:pPr>
+      <w:proofErr w:type="spellStart"/>
       <w:r>
         <w:t>ViewBookRequests</w:t>
       </w:r>
+      <w:proofErr w:type="spellEnd"/>
       <w:r>
         <w:rPr>
           <w:lang w:val="el-GR"/>
@@ -8742,20 +8871,59 @@
       </w:r>
     </w:p>
     <w:p>
+      <w:pPr>
+        <w:pStyle w:val="Caption"/>
+        <w:keepNext/>
+        <w:spacing w:after="0"/>
+        <w:jc w:val="center"/>
+      </w:pPr>
       <w:r>
-        <w:t xml:space="preserve">&lt;Specify the overall architecture for this release in terms of a </w:t>
+        <w:t xml:space="preserve">Figure </w:t>
+      </w:r>
+      <w:r>
+        <w:fldChar w:fldCharType="begin"/>
+      </w:r>
+      <w:r>
+        <w:instrText xml:space="preserve"> SEQ Figure \* ARABIC </w:instrText>
+      </w:r>
+      <w:r>
+        <w:fldChar w:fldCharType="separate"/>
       </w:r>
       <w:r>
         <w:rPr>
-          <w:b/>
+          <w:noProof/>
         </w:rPr>
-        <w:t>UML package diagram</w:t>
+        <w:t>2</w:t>
       </w:r>
       <w:r>
-        <w:t>.</w:t>
+        <w:fldChar w:fldCharType="end"/>
       </w:r>
       <w:r>
-        <w:t>&gt;</w:t>
+        <w:t xml:space="preserve">: </w:t>
+      </w:r>
+      <w:r>
+        <w:t xml:space="preserve">UML </w:t>
+      </w:r>
+      <w:r>
+        <w:t>PACKAGE DIAGRAM</w:t>
+      </w:r>
+    </w:p>
+    <w:p>
+      <w:pPr>
+        <w:jc w:val="center"/>
+        <w:rPr>
+          <w:noProof/>
+        </w:rPr>
+      </w:pPr>
+      <w:r>
+        <w:rPr>
+          <w:noProof/>
+        </w:rPr>
+        <w:pict w14:anchorId="7D3260B2">
+          <v:shape id="Picture 1" o:spid="_x0000_i1028" type="#_x0000_t75" style="width:245.75pt;height:380.85pt;visibility:visible;mso-wrap-style:square">
+            <v:imagedata r:id="rId10" o:title=""/>
+          </v:shape>
+        </w:pict>
       </w:r>
     </w:p>
     <w:p>
@@ -8767,17 +8935,16 @@
       <w:bookmarkStart w:id="39" w:name="_Toc165927667"/>
       <w:bookmarkStart w:id="40" w:name="_Toc165927736"/>
       <w:r>
+        <w:br w:type="page"/>
+      </w:r>
+      <w:r>
+        <w:lastRenderedPageBreak/>
         <w:t>Design</w:t>
       </w:r>
       <w:bookmarkEnd w:id="37"/>
       <w:bookmarkEnd w:id="38"/>
       <w:bookmarkEnd w:id="39"/>
       <w:bookmarkEnd w:id="40"/>
-    </w:p>
-    <w:p>
-      <w:r>
-        <w:t>PACKAGE UML DIAGRAM</w:t>
-      </w:r>
     </w:p>
     <w:p>
       <w:r>
@@ -8818,25 +8985,7 @@
         <w:fldChar w:fldCharType="begin"/>
       </w:r>
       <w:r>
-        <w:instrText xml:space="preserve"> </w:instrText>
-      </w:r>
-      <w:r>
-        <w:instrText>SEQ</w:instrText>
-      </w:r>
-      <w:r>
-        <w:instrText xml:space="preserve"> </w:instrText>
-      </w:r>
-      <w:r>
-        <w:instrText>Figure</w:instrText>
-      </w:r>
-      <w:r>
-        <w:instrText xml:space="preserve"> \* </w:instrText>
-      </w:r>
-      <w:r>
-        <w:instrText>ARABIC</w:instrText>
-      </w:r>
-      <w:r>
-        <w:instrText xml:space="preserve"> </w:instrText>
+        <w:instrText xml:space="preserve"> SEQ Figure \* ARABIC </w:instrText>
       </w:r>
       <w:r>
         <w:fldChar w:fldCharType="separate"/>
@@ -8845,7 +8994,7 @@
         <w:rPr>
           <w:noProof/>
         </w:rPr>
-        <w:t>2</w:t>
+        <w:t>3</w:t>
       </w:r>
       <w:r>
         <w:fldChar w:fldCharType="end"/>
@@ -8867,7 +9016,20 @@
       <w:r>
         <w:pict w14:anchorId="29CDC40B">
           <v:shape id="_x0000_i1026" type="#_x0000_t75" style="width:467.5pt;height:278.1pt">
-            <v:imagedata r:id="rId10" o:title="RegisterUML"/>
+            <v:imagedata r:id="rId11" o:title="RegisterUML"/>
+          </v:shape>
+        </w:pict>
+      </w:r>
+    </w:p>
+    <w:p>
+      <w:r>
+        <w:br w:type="page"/>
+      </w:r>
+      <w:r>
+        <w:lastRenderedPageBreak/>
+        <w:pict w14:anchorId="7AFA481B">
+          <v:shape id="_x0000_i1031" type="#_x0000_t75" style="width:466.95pt;height:428.35pt">
+            <v:imagedata r:id="rId12" o:title="domain.model"/>
           </v:shape>
         </w:pict>
       </w:r>
@@ -9078,9 +9240,11 @@
                 <w:numId w:val="30"/>
               </w:numPr>
             </w:pPr>
+            <w:proofErr w:type="spellStart"/>
             <w:r>
               <w:t>PasswordEncoder</w:t>
             </w:r>
+            <w:proofErr w:type="spellEnd"/>
           </w:p>
           <w:p>
             <w:pPr>
@@ -9108,9 +9272,11 @@
                 <w:numId w:val="30"/>
               </w:numPr>
             </w:pPr>
+            <w:proofErr w:type="spellStart"/>
             <w:r>
               <w:t>CustomSecuritySuccessHandler</w:t>
             </w:r>
+            <w:proofErr w:type="spellEnd"/>
           </w:p>
           <w:p>
             <w:pPr>
@@ -9120,9 +9286,11 @@
                 <w:numId w:val="30"/>
               </w:numPr>
             </w:pPr>
+            <w:proofErr w:type="spellStart"/>
             <w:r>
               <w:t>EndpointConfig</w:t>
             </w:r>
+            <w:proofErr w:type="spellEnd"/>
           </w:p>
         </w:tc>
       </w:tr>
@@ -9310,9 +9478,11 @@
                 <w:numId w:val="30"/>
               </w:numPr>
             </w:pPr>
+            <w:proofErr w:type="spellStart"/>
             <w:r>
               <w:t>EndpointConfig</w:t>
             </w:r>
+            <w:proofErr w:type="spellEnd"/>
           </w:p>
         </w:tc>
       </w:tr>
@@ -9500,9 +9670,11 @@
                 <w:numId w:val="30"/>
               </w:numPr>
             </w:pPr>
+            <w:proofErr w:type="spellStart"/>
             <w:r>
               <w:t>ViewControllerRegistry</w:t>
             </w:r>
+            <w:proofErr w:type="spellEnd"/>
           </w:p>
         </w:tc>
       </w:tr>
@@ -9967,9 +10139,11 @@
               <w:pStyle w:val="InfoBlue"/>
               <w:jc w:val="center"/>
             </w:pPr>
+            <w:proofErr w:type="spellStart"/>
             <w:r>
               <w:t>ThymeleafUtil</w:t>
             </w:r>
+            <w:proofErr w:type="spellEnd"/>
           </w:p>
         </w:tc>
         <w:tc>
@@ -10070,9 +10244,11 @@
                 <w:numId w:val="29"/>
               </w:numPr>
             </w:pPr>
+            <w:proofErr w:type="spellStart"/>
             <w:r>
               <w:t>BookCategoryView</w:t>
             </w:r>
+            <w:proofErr w:type="spellEnd"/>
           </w:p>
           <w:p>
             <w:pPr>
@@ -10082,9 +10258,11 @@
                 <w:numId w:val="29"/>
               </w:numPr>
             </w:pPr>
+            <w:proofErr w:type="spellStart"/>
             <w:r>
               <w:t>AuthorView</w:t>
             </w:r>
+            <w:proofErr w:type="spellEnd"/>
           </w:p>
         </w:tc>
       </w:tr>
@@ -10186,9 +10364,11 @@
               <w:pStyle w:val="InfoBlue"/>
               <w:jc w:val="center"/>
             </w:pPr>
+            <w:proofErr w:type="spellStart"/>
             <w:r>
               <w:t>RegisterController</w:t>
             </w:r>
+            <w:proofErr w:type="spellEnd"/>
           </w:p>
         </w:tc>
         <w:tc>
@@ -10302,9 +10482,11 @@
                 <w:numId w:val="29"/>
               </w:numPr>
             </w:pPr>
+            <w:proofErr w:type="spellStart"/>
             <w:r>
               <w:t>EndpointConfig</w:t>
             </w:r>
+            <w:proofErr w:type="spellEnd"/>
           </w:p>
           <w:p>
             <w:pPr>
@@ -10314,9 +10496,11 @@
                 <w:numId w:val="30"/>
               </w:numPr>
             </w:pPr>
+            <w:proofErr w:type="spellStart"/>
             <w:r>
               <w:t>RegisterFormData</w:t>
             </w:r>
+            <w:proofErr w:type="spellEnd"/>
           </w:p>
           <w:p>
             <w:pPr>
@@ -10338,9 +10522,11 @@
                 <w:numId w:val="30"/>
               </w:numPr>
             </w:pPr>
+            <w:proofErr w:type="spellStart"/>
             <w:r>
               <w:t>RegisterCommand</w:t>
             </w:r>
+            <w:proofErr w:type="spellEnd"/>
           </w:p>
           <w:p>
             <w:pPr>
@@ -10350,9 +10536,11 @@
                 <w:numId w:val="30"/>
               </w:numPr>
             </w:pPr>
+            <w:proofErr w:type="spellStart"/>
             <w:r>
               <w:t>RegisterUseCase</w:t>
             </w:r>
+            <w:proofErr w:type="spellEnd"/>
           </w:p>
         </w:tc>
       </w:tr>
@@ -10443,12 +10631,14 @@
               <w:pStyle w:val="InfoBlue"/>
               <w:jc w:val="center"/>
             </w:pPr>
+            <w:proofErr w:type="spellStart"/>
             <w:r>
               <w:t>Login</w:t>
             </w:r>
             <w:r>
               <w:t>Controller</w:t>
             </w:r>
+            <w:proofErr w:type="spellEnd"/>
           </w:p>
         </w:tc>
         <w:tc>
@@ -10541,9 +10731,11 @@
               </w:numPr>
               <w:jc w:val="left"/>
             </w:pPr>
+            <w:proofErr w:type="spellStart"/>
             <w:r>
               <w:t>EndpointConfig</w:t>
             </w:r>
+            <w:proofErr w:type="spellEnd"/>
           </w:p>
         </w:tc>
       </w:tr>
@@ -10634,9 +10826,11 @@
               <w:pStyle w:val="InfoBlue"/>
               <w:jc w:val="center"/>
             </w:pPr>
+            <w:proofErr w:type="spellStart"/>
             <w:r>
               <w:t>HomepageController</w:t>
             </w:r>
+            <w:proofErr w:type="spellEnd"/>
           </w:p>
         </w:tc>
         <w:tc>
@@ -10735,9 +10929,11 @@
               </w:numPr>
               <w:jc w:val="left"/>
             </w:pPr>
+            <w:proofErr w:type="spellStart"/>
             <w:r>
               <w:t>EndpointConfig</w:t>
             </w:r>
+            <w:proofErr w:type="spellEnd"/>
           </w:p>
         </w:tc>
       </w:tr>
@@ -10832,9 +11028,11 @@
               <w:pStyle w:val="InfoBlue"/>
               <w:jc w:val="center"/>
             </w:pPr>
+            <w:proofErr w:type="spellStart"/>
             <w:r>
               <w:t>ViewUserProfileController</w:t>
             </w:r>
+            <w:proofErr w:type="spellEnd"/>
           </w:p>
         </w:tc>
         <w:tc>
@@ -10966,9 +11164,11 @@
               </w:numPr>
               <w:jc w:val="left"/>
             </w:pPr>
+            <w:proofErr w:type="spellStart"/>
             <w:r>
               <w:t>EndpointConfig</w:t>
             </w:r>
+            <w:proofErr w:type="spellEnd"/>
           </w:p>
           <w:p>
             <w:pPr>
@@ -10979,9 +11179,11 @@
               </w:numPr>
               <w:jc w:val="left"/>
             </w:pPr>
+            <w:proofErr w:type="spellStart"/>
             <w:r>
               <w:t>ViewUserProfileUseCase</w:t>
             </w:r>
+            <w:proofErr w:type="spellEnd"/>
           </w:p>
           <w:p>
             <w:pPr>
@@ -10992,9 +11194,11 @@
               </w:numPr>
               <w:jc w:val="left"/>
             </w:pPr>
+            <w:proofErr w:type="spellStart"/>
             <w:r>
               <w:t>ViewBookCategoriesUseCase</w:t>
             </w:r>
+            <w:proofErr w:type="spellEnd"/>
           </w:p>
           <w:p>
             <w:pPr>
@@ -11005,9 +11209,11 @@
               </w:numPr>
               <w:jc w:val="left"/>
             </w:pPr>
+            <w:proofErr w:type="spellStart"/>
             <w:r>
               <w:t>ViewAuthorsUseCase</w:t>
             </w:r>
+            <w:proofErr w:type="spellEnd"/>
           </w:p>
           <w:p>
             <w:pPr>
@@ -11124,12 +11330,14 @@
               <w:pStyle w:val="InfoBlue"/>
               <w:jc w:val="center"/>
             </w:pPr>
+            <w:proofErr w:type="spellStart"/>
             <w:r>
               <w:t>Save</w:t>
             </w:r>
             <w:r>
               <w:t>UserProfileController</w:t>
             </w:r>
+            <w:proofErr w:type="spellEnd"/>
           </w:p>
         </w:tc>
         <w:tc>
@@ -11239,9 +11447,11 @@
               </w:numPr>
               <w:jc w:val="left"/>
             </w:pPr>
+            <w:proofErr w:type="spellStart"/>
             <w:r>
               <w:t>EndpointConfig</w:t>
             </w:r>
+            <w:proofErr w:type="spellEnd"/>
           </w:p>
           <w:p>
             <w:pPr>
@@ -11252,9 +11462,11 @@
               </w:numPr>
               <w:jc w:val="left"/>
             </w:pPr>
+            <w:proofErr w:type="spellStart"/>
             <w:r>
               <w:t>SaveUserProfileUseCase</w:t>
             </w:r>
+            <w:proofErr w:type="spellEnd"/>
           </w:p>
           <w:p>
             <w:pPr>
@@ -11265,9 +11477,11 @@
               </w:numPr>
               <w:jc w:val="left"/>
             </w:pPr>
+            <w:proofErr w:type="spellStart"/>
             <w:r>
               <w:t>UserProfileFormData</w:t>
             </w:r>
+            <w:proofErr w:type="spellEnd"/>
           </w:p>
           <w:p>
             <w:pPr>
@@ -11378,9 +11592,11 @@
               <w:pStyle w:val="InfoBlue"/>
               <w:jc w:val="center"/>
             </w:pPr>
+            <w:proofErr w:type="spellStart"/>
             <w:r>
               <w:t>SaveBookOfferController</w:t>
             </w:r>
+            <w:proofErr w:type="spellEnd"/>
           </w:p>
         </w:tc>
         <w:tc>
@@ -11498,9 +11714,11 @@
               </w:numPr>
               <w:jc w:val="left"/>
             </w:pPr>
+            <w:proofErr w:type="spellStart"/>
             <w:r>
               <w:t>EndpointConfig</w:t>
             </w:r>
+            <w:proofErr w:type="spellEnd"/>
           </w:p>
           <w:p>
             <w:pPr>
@@ -11511,9 +11729,11 @@
               </w:numPr>
               <w:jc w:val="left"/>
             </w:pPr>
+            <w:proofErr w:type="spellStart"/>
             <w:r>
               <w:t>ViewBookCategoriesUseCase</w:t>
             </w:r>
+            <w:proofErr w:type="spellEnd"/>
           </w:p>
           <w:p>
             <w:pPr>
@@ -11524,9 +11744,11 @@
               </w:numPr>
               <w:jc w:val="left"/>
             </w:pPr>
+            <w:proofErr w:type="spellStart"/>
             <w:r>
               <w:t>ViewAuthorsUseCase</w:t>
             </w:r>
+            <w:proofErr w:type="spellEnd"/>
           </w:p>
           <w:p>
             <w:pPr>
@@ -11537,12 +11759,14 @@
               </w:numPr>
               <w:jc w:val="left"/>
             </w:pPr>
+            <w:proofErr w:type="spellStart"/>
             <w:r>
               <w:t>B</w:t>
             </w:r>
             <w:r>
               <w:t>ookFormData</w:t>
             </w:r>
+            <w:proofErr w:type="spellEnd"/>
           </w:p>
         </w:tc>
       </w:tr>
@@ -11638,9 +11862,11 @@
               <w:pStyle w:val="InfoBlue"/>
               <w:jc w:val="center"/>
             </w:pPr>
+            <w:proofErr w:type="spellStart"/>
             <w:r>
               <w:t>ViewBookOffersController</w:t>
             </w:r>
+            <w:proofErr w:type="spellEnd"/>
           </w:p>
         </w:tc>
         <w:tc>
@@ -11769,9 +11995,11 @@
               </w:numPr>
               <w:jc w:val="left"/>
             </w:pPr>
+            <w:proofErr w:type="spellStart"/>
             <w:r>
               <w:t>EndpointConfig</w:t>
             </w:r>
+            <w:proofErr w:type="spellEnd"/>
           </w:p>
           <w:p>
             <w:pPr>
@@ -11782,9 +12010,11 @@
               </w:numPr>
               <w:jc w:val="left"/>
             </w:pPr>
+            <w:proofErr w:type="spellStart"/>
             <w:r>
               <w:t>ViewBookOffersUseCase</w:t>
             </w:r>
+            <w:proofErr w:type="spellEnd"/>
           </w:p>
           <w:p>
             <w:pPr>
@@ -11902,6 +12132,7 @@
               <w:pStyle w:val="InfoBlue"/>
               <w:jc w:val="center"/>
             </w:pPr>
+            <w:proofErr w:type="spellStart"/>
             <w:r>
               <w:t>ViewBook</w:t>
             </w:r>
@@ -11911,6 +12142,7 @@
             <w:r>
               <w:t>Controller</w:t>
             </w:r>
+            <w:proofErr w:type="spellEnd"/>
           </w:p>
         </w:tc>
         <w:tc>
@@ -12028,9 +12260,11 @@
               </w:numPr>
               <w:jc w:val="left"/>
             </w:pPr>
+            <w:proofErr w:type="spellStart"/>
             <w:r>
               <w:t>EndpointConfig</w:t>
             </w:r>
+            <w:proofErr w:type="spellEnd"/>
           </w:p>
           <w:p>
             <w:pPr>
@@ -12041,9 +12275,11 @@
               </w:numPr>
               <w:jc w:val="left"/>
             </w:pPr>
+            <w:proofErr w:type="spellStart"/>
             <w:r>
               <w:t>ViewBookRequestsForSpecificBookUseCase</w:t>
             </w:r>
+            <w:proofErr w:type="spellEnd"/>
           </w:p>
           <w:p>
             <w:pPr>
@@ -12258,9 +12494,11 @@
               </w:numPr>
               <w:jc w:val="left"/>
             </w:pPr>
+            <w:proofErr w:type="spellStart"/>
             <w:r>
               <w:t>EndpointConfig</w:t>
             </w:r>
+            <w:proofErr w:type="spellEnd"/>
           </w:p>
           <w:p>
             <w:pPr>
@@ -12275,6 +12513,229 @@
                 <w:lang w:val="el-GR"/>
               </w:rPr>
               <w:t>AcceptBookRequestUseCase</w:t>
+            </w:r>
+          </w:p>
+        </w:tc>
+      </w:tr>
+    </w:tbl>
+    <w:p/>
+    <w:tbl>
+      <w:tblPr>
+        <w:tblW w:w="9581" w:type="dxa"/>
+        <w:tblInd w:w="250" w:type="dxa"/>
+        <w:tblBorders>
+          <w:top w:val="single" w:sz="4" w:space="0" w:color="auto"/>
+          <w:left w:val="single" w:sz="4" w:space="0" w:color="auto"/>
+          <w:bottom w:val="single" w:sz="4" w:space="0" w:color="auto"/>
+          <w:right w:val="single" w:sz="4" w:space="0" w:color="auto"/>
+          <w:insideH w:val="single" w:sz="4" w:space="0" w:color="auto"/>
+          <w:insideV w:val="single" w:sz="4" w:space="0" w:color="auto"/>
+        </w:tblBorders>
+        <w:tblLayout w:type="fixed"/>
+        <w:tblLook w:val="04A0" w:firstRow="1" w:lastRow="0" w:firstColumn="1" w:lastColumn="0" w:noHBand="0" w:noVBand="1"/>
+      </w:tblPr>
+      <w:tblGrid>
+        <w:gridCol w:w="1418"/>
+        <w:gridCol w:w="3827"/>
+        <w:gridCol w:w="2302"/>
+        <w:gridCol w:w="2034"/>
+      </w:tblGrid>
+      <w:tr>
+        <w:tc>
+          <w:tcPr>
+            <w:tcW w:w="9581" w:type="dxa"/>
+            <w:gridSpan w:val="4"/>
+          </w:tcPr>
+          <w:p>
+            <w:pPr>
+              <w:pStyle w:val="InfoBlue"/>
+              <w:jc w:val="center"/>
+            </w:pPr>
+            <w:r>
+              <w:t>package com.myy803.social_bookstore.</w:t>
+            </w:r>
+            <w:r>
+              <w:t>controllers</w:t>
+            </w:r>
+          </w:p>
+        </w:tc>
+      </w:tr>
+      <w:tr>
+        <w:tc>
+          <w:tcPr>
+            <w:tcW w:w="1418" w:type="dxa"/>
+            <w:tcBorders>
+              <w:right w:val="nil"/>
+            </w:tcBorders>
+          </w:tcPr>
+          <w:p>
+            <w:pPr>
+              <w:pStyle w:val="BodyText"/>
+              <w:ind w:left="0"/>
+              <w:jc w:val="center"/>
+              <w:rPr>
+                <w:b/>
+              </w:rPr>
+            </w:pPr>
+            <w:r>
+              <w:rPr>
+                <w:b/>
+              </w:rPr>
+              <w:t>Class Name</w:t>
+            </w:r>
+            <w:r>
+              <w:rPr>
+                <w:b/>
+              </w:rPr>
+              <w:t>:</w:t>
+            </w:r>
+          </w:p>
+        </w:tc>
+        <w:tc>
+          <w:tcPr>
+            <w:tcW w:w="6129" w:type="dxa"/>
+            <w:gridSpan w:val="2"/>
+            <w:tcBorders>
+              <w:left w:val="nil"/>
+              <w:right w:val="nil"/>
+            </w:tcBorders>
+          </w:tcPr>
+          <w:p>
+            <w:pPr>
+              <w:pStyle w:val="InfoBlue"/>
+              <w:jc w:val="center"/>
+            </w:pPr>
+            <w:proofErr w:type="spellStart"/>
+            <w:r>
+              <w:t>DeleteBookOffer</w:t>
+            </w:r>
+            <w:proofErr w:type="spellEnd"/>
+            <w:r>
+              <w:rPr>
+                <w:lang w:val="el-GR"/>
+              </w:rPr>
+              <w:t>Controller</w:t>
+            </w:r>
+          </w:p>
+        </w:tc>
+        <w:tc>
+          <w:tcPr>
+            <w:tcW w:w="2034" w:type="dxa"/>
+            <w:tcBorders>
+              <w:left w:val="nil"/>
+            </w:tcBorders>
+          </w:tcPr>
+          <w:p>
+            <w:pPr>
+              <w:pStyle w:val="InfoBlue"/>
+            </w:pPr>
+          </w:p>
+        </w:tc>
+      </w:tr>
+      <w:tr>
+        <w:tc>
+          <w:tcPr>
+            <w:tcW w:w="5245" w:type="dxa"/>
+            <w:gridSpan w:val="2"/>
+          </w:tcPr>
+          <w:p>
+            <w:pPr>
+              <w:pStyle w:val="BodyText"/>
+              <w:spacing w:after="0"/>
+              <w:ind w:left="0"/>
+              <w:jc w:val="left"/>
+              <w:rPr>
+                <w:b/>
+              </w:rPr>
+            </w:pPr>
+            <w:r>
+              <w:rPr>
+                <w:b/>
+              </w:rPr>
+              <w:t>Responsibilities</w:t>
+            </w:r>
+            <w:r>
+              <w:rPr>
+                <w:b/>
+              </w:rPr>
+              <w:t>:</w:t>
+            </w:r>
+          </w:p>
+          <w:p>
+            <w:pPr>
+              <w:pStyle w:val="BodyText"/>
+              <w:numPr>
+                <w:ilvl w:val="0"/>
+                <w:numId w:val="29"/>
+              </w:numPr>
+              <w:jc w:val="left"/>
+              <w:rPr>
+                <w:b/>
+              </w:rPr>
+            </w:pPr>
+            <w:r>
+              <w:t xml:space="preserve">Handles HTTP POST requests for </w:t>
+            </w:r>
+            <w:r>
+              <w:t>deleting</w:t>
+            </w:r>
+            <w:r>
+              <w:t xml:space="preserve"> a book </w:t>
+            </w:r>
+            <w:r>
+              <w:t>offer.</w:t>
+            </w:r>
+          </w:p>
+        </w:tc>
+        <w:tc>
+          <w:tcPr>
+            <w:tcW w:w="4336" w:type="dxa"/>
+            <w:gridSpan w:val="2"/>
+          </w:tcPr>
+          <w:p>
+            <w:pPr>
+              <w:pStyle w:val="InfoBlue"/>
+              <w:rPr>
+                <w:b/>
+                <w:bCs/>
+              </w:rPr>
+            </w:pPr>
+            <w:r>
+              <w:rPr>
+                <w:b/>
+                <w:bCs/>
+              </w:rPr>
+              <w:t>Collaborations:</w:t>
+            </w:r>
+          </w:p>
+          <w:p>
+            <w:pPr>
+              <w:pStyle w:val="BodyText"/>
+              <w:numPr>
+                <w:ilvl w:val="0"/>
+                <w:numId w:val="29"/>
+              </w:numPr>
+              <w:jc w:val="left"/>
+            </w:pPr>
+            <w:proofErr w:type="spellStart"/>
+            <w:r>
+              <w:t>EndpointConfig</w:t>
+            </w:r>
+            <w:proofErr w:type="spellEnd"/>
+          </w:p>
+          <w:p>
+            <w:pPr>
+              <w:pStyle w:val="BodyText"/>
+              <w:numPr>
+                <w:ilvl w:val="0"/>
+                <w:numId w:val="29"/>
+              </w:numPr>
+            </w:pPr>
+            <w:r>
+              <w:rPr>
+                <w:lang w:val="el-GR"/>
+              </w:rPr>
+              <w:t>DeleteBookOfferUseCase</w:t>
             </w:r>
           </w:p>
         </w:tc>
@@ -12382,9 +12843,11 @@
               <w:pStyle w:val="InfoBlue"/>
               <w:jc w:val="center"/>
             </w:pPr>
+            <w:proofErr w:type="spellStart"/>
             <w:r>
               <w:t>RegisterUseCase</w:t>
             </w:r>
+            <w:proofErr w:type="spellEnd"/>
           </w:p>
         </w:tc>
         <w:tc>
@@ -12476,9 +12939,11 @@
                 <w:numId w:val="29"/>
               </w:numPr>
             </w:pPr>
+            <w:proofErr w:type="spellStart"/>
             <w:r>
               <w:t>RegisterCommand</w:t>
             </w:r>
+            <w:proofErr w:type="spellEnd"/>
           </w:p>
         </w:tc>
       </w:tr>
@@ -12569,9 +13034,11 @@
               <w:pStyle w:val="InfoBlue"/>
               <w:jc w:val="center"/>
             </w:pPr>
+            <w:proofErr w:type="spellStart"/>
             <w:r>
               <w:t>RegisterService</w:t>
             </w:r>
+            <w:proofErr w:type="spellEnd"/>
           </w:p>
         </w:tc>
         <w:tc>
@@ -12644,9 +13111,11 @@
             <w:r>
               <w:t xml:space="preserve">Implements the </w:t>
             </w:r>
+            <w:proofErr w:type="spellStart"/>
             <w:r>
               <w:t>RegisterUseCase</w:t>
             </w:r>
+            <w:proofErr w:type="spellEnd"/>
             <w:r>
               <w:t xml:space="preserve"> </w:t>
             </w:r>
@@ -12684,9 +13153,11 @@
                 <w:numId w:val="30"/>
               </w:numPr>
             </w:pPr>
+            <w:proofErr w:type="spellStart"/>
             <w:r>
               <w:t>RegisterCommand</w:t>
             </w:r>
+            <w:proofErr w:type="spellEnd"/>
           </w:p>
           <w:p>
             <w:pPr>
@@ -12696,9 +13167,11 @@
                 <w:numId w:val="30"/>
               </w:numPr>
             </w:pPr>
+            <w:proofErr w:type="spellStart"/>
             <w:r>
               <w:t>PasswordEncoder</w:t>
             </w:r>
+            <w:proofErr w:type="spellEnd"/>
           </w:p>
           <w:p>
             <w:pPr>
@@ -12708,9 +13181,11 @@
                 <w:numId w:val="30"/>
               </w:numPr>
             </w:pPr>
+            <w:proofErr w:type="spellStart"/>
             <w:r>
               <w:t>UserMapper</w:t>
             </w:r>
+            <w:proofErr w:type="spellEnd"/>
           </w:p>
           <w:p>
             <w:pPr>
@@ -12825,9 +13300,11 @@
               <w:pStyle w:val="InfoBlue"/>
               <w:jc w:val="center"/>
             </w:pPr>
+            <w:proofErr w:type="spellStart"/>
             <w:r>
               <w:t>UserDetailsServiceImp</w:t>
             </w:r>
+            <w:proofErr w:type="spellEnd"/>
           </w:p>
         </w:tc>
         <w:tc>
@@ -12886,7 +13363,15 @@
               </w:rPr>
             </w:pPr>
             <w:r>
-              <w:t>Implements the UserDetailsService interface to load user details by username.</w:t>
+              <w:t xml:space="preserve">Implements the </w:t>
+            </w:r>
+            <w:proofErr w:type="spellStart"/>
+            <w:r>
+              <w:t>UserDetailsService</w:t>
+            </w:r>
+            <w:proofErr w:type="spellEnd"/>
+            <w:r>
+              <w:t xml:space="preserve"> interface to load user details by username.</w:t>
             </w:r>
           </w:p>
         </w:tc>
@@ -12929,9 +13414,11 @@
                 <w:numId w:val="30"/>
               </w:numPr>
             </w:pPr>
+            <w:proofErr w:type="spellStart"/>
             <w:r>
               <w:t>UserMapper</w:t>
             </w:r>
+            <w:proofErr w:type="spellEnd"/>
           </w:p>
         </w:tc>
       </w:tr>
@@ -13022,12 +13509,14 @@
               <w:pStyle w:val="InfoBlue"/>
               <w:jc w:val="center"/>
             </w:pPr>
+            <w:proofErr w:type="spellStart"/>
             <w:r>
               <w:t>ViewUserProfile</w:t>
             </w:r>
             <w:r>
               <w:t>UseCase</w:t>
             </w:r>
+            <w:proofErr w:type="spellEnd"/>
           </w:p>
         </w:tc>
         <w:tc>
@@ -13220,12 +13709,14 @@
               <w:pStyle w:val="InfoBlue"/>
               <w:jc w:val="center"/>
             </w:pPr>
+            <w:proofErr w:type="spellStart"/>
             <w:r>
               <w:t>ViewUserProfile</w:t>
             </w:r>
             <w:r>
               <w:t>Service</w:t>
             </w:r>
+            <w:proofErr w:type="spellEnd"/>
           </w:p>
         </w:tc>
         <w:tc>
@@ -13298,12 +13789,14 @@
             <w:r>
               <w:t xml:space="preserve">Implements the </w:t>
             </w:r>
+            <w:proofErr w:type="spellStart"/>
             <w:r>
               <w:t>ViewUserProfile</w:t>
             </w:r>
             <w:r>
               <w:t>UseCase</w:t>
             </w:r>
+            <w:proofErr w:type="spellEnd"/>
             <w:r>
               <w:t xml:space="preserve"> </w:t>
             </w:r>
@@ -13317,7 +13810,23 @@
               <w:t xml:space="preserve"> </w:t>
             </w:r>
             <w:r>
-              <w:t xml:space="preserve">map the UserProfile domain model to the UserProfileView </w:t>
+              <w:t xml:space="preserve">map the </w:t>
+            </w:r>
+            <w:proofErr w:type="spellStart"/>
+            <w:r>
+              <w:t>UserProfile</w:t>
+            </w:r>
+            <w:proofErr w:type="spellEnd"/>
+            <w:r>
+              <w:t xml:space="preserve"> domain model to the </w:t>
+            </w:r>
+            <w:proofErr w:type="spellStart"/>
+            <w:r>
+              <w:t>UserProfileView</w:t>
+            </w:r>
+            <w:proofErr w:type="spellEnd"/>
+            <w:r>
+              <w:t xml:space="preserve"> </w:t>
             </w:r>
             <w:r>
               <w:t xml:space="preserve">view </w:t>
@@ -13359,8 +13868,13 @@
                 <w:numId w:val="30"/>
               </w:numPr>
             </w:pPr>
-            <w:r>
-              <w:t xml:space="preserve">UserMapper </w:t>
+            <w:proofErr w:type="spellStart"/>
+            <w:r>
+              <w:t>UserMapper</w:t>
+            </w:r>
+            <w:proofErr w:type="spellEnd"/>
+            <w:r>
+              <w:t xml:space="preserve"> </w:t>
             </w:r>
           </w:p>
           <w:p>
@@ -13371,9 +13885,11 @@
                 <w:numId w:val="30"/>
               </w:numPr>
             </w:pPr>
+            <w:proofErr w:type="spellStart"/>
             <w:r>
               <w:t>UserProfileMapper</w:t>
             </w:r>
+            <w:proofErr w:type="spellEnd"/>
           </w:p>
           <w:p>
             <w:pPr>
@@ -13383,9 +13899,11 @@
                 <w:numId w:val="30"/>
               </w:numPr>
             </w:pPr>
+            <w:proofErr w:type="spellStart"/>
             <w:r>
               <w:t>UserProfileView</w:t>
             </w:r>
+            <w:proofErr w:type="spellEnd"/>
           </w:p>
           <w:p>
             <w:pPr>
@@ -13395,9 +13913,11 @@
                 <w:numId w:val="30"/>
               </w:numPr>
             </w:pPr>
+            <w:proofErr w:type="spellStart"/>
             <w:r>
               <w:t>BookCategoryView</w:t>
             </w:r>
+            <w:proofErr w:type="spellEnd"/>
           </w:p>
           <w:p>
             <w:pPr>
@@ -13407,9 +13927,11 @@
                 <w:numId w:val="30"/>
               </w:numPr>
             </w:pPr>
+            <w:proofErr w:type="spellStart"/>
             <w:r>
               <w:t>AuthorView</w:t>
             </w:r>
+            <w:proofErr w:type="spellEnd"/>
           </w:p>
         </w:tc>
       </w:tr>
@@ -13756,9 +14278,11 @@
             <w:r>
               <w:t xml:space="preserve">Implements the </w:t>
             </w:r>
+            <w:proofErr w:type="spellStart"/>
             <w:r>
               <w:t>ViewBookCategoriesUseCase</w:t>
             </w:r>
+            <w:proofErr w:type="spellEnd"/>
             <w:r>
               <w:t xml:space="preserve"> interface </w:t>
             </w:r>
@@ -13766,7 +14290,23 @@
               <w:t xml:space="preserve">to </w:t>
             </w:r>
             <w:r>
-              <w:t>map the BookCategory domain model to the BookCategoryView view object</w:t>
+              <w:t xml:space="preserve">map the </w:t>
+            </w:r>
+            <w:proofErr w:type="spellStart"/>
+            <w:r>
+              <w:t>BookCategory</w:t>
+            </w:r>
+            <w:proofErr w:type="spellEnd"/>
+            <w:r>
+              <w:t xml:space="preserve"> domain model to the </w:t>
+            </w:r>
+            <w:proofErr w:type="spellStart"/>
+            <w:r>
+              <w:t>BookCategoryView</w:t>
+            </w:r>
+            <w:proofErr w:type="spellEnd"/>
+            <w:r>
+              <w:t xml:space="preserve"> view object</w:t>
             </w:r>
             <w:r>
               <w:t>.</w:t>
@@ -14163,12 +14703,14 @@
             <w:r>
               <w:t xml:space="preserve">Implements the </w:t>
             </w:r>
+            <w:proofErr w:type="spellStart"/>
             <w:r>
               <w:t>ViewAuthors</w:t>
             </w:r>
             <w:r>
               <w:t>UseCase</w:t>
             </w:r>
+            <w:proofErr w:type="spellEnd"/>
             <w:r>
               <w:t xml:space="preserve"> interface to map the </w:t>
             </w:r>
@@ -14181,11 +14723,16 @@
             <w:r>
               <w:t xml:space="preserve">domain model to the </w:t>
             </w:r>
+            <w:proofErr w:type="spellStart"/>
             <w:r>
               <w:t>Author</w:t>
             </w:r>
             <w:r>
-              <w:t xml:space="preserve">View </w:t>
+              <w:t>View</w:t>
+            </w:r>
+            <w:proofErr w:type="spellEnd"/>
+            <w:r>
+              <w:t xml:space="preserve"> </w:t>
             </w:r>
             <w:r>
               <w:t>view object.</w:t>
@@ -14320,12 +14867,14 @@
               <w:pStyle w:val="InfoBlue"/>
               <w:jc w:val="center"/>
             </w:pPr>
+            <w:proofErr w:type="spellStart"/>
             <w:r>
               <w:t>SaveUserProfile</w:t>
             </w:r>
             <w:r>
               <w:t>UseCase</w:t>
             </w:r>
+            <w:proofErr w:type="spellEnd"/>
           </w:p>
         </w:tc>
         <w:tc>
@@ -14424,9 +14973,11 @@
               </w:numPr>
               <w:jc w:val="both"/>
             </w:pPr>
+            <w:proofErr w:type="spellStart"/>
             <w:r>
               <w:t>SaveUserProfileCommand</w:t>
             </w:r>
+            <w:proofErr w:type="spellEnd"/>
           </w:p>
         </w:tc>
       </w:tr>
@@ -14517,12 +15068,14 @@
               <w:pStyle w:val="InfoBlue"/>
               <w:jc w:val="center"/>
             </w:pPr>
+            <w:proofErr w:type="spellStart"/>
             <w:r>
               <w:t>SaveUserProfile</w:t>
             </w:r>
             <w:r>
               <w:t>Service</w:t>
             </w:r>
+            <w:proofErr w:type="spellEnd"/>
           </w:p>
         </w:tc>
         <w:tc>
@@ -14594,12 +15147,14 @@
             <w:r>
               <w:t xml:space="preserve">Implements the </w:t>
             </w:r>
+            <w:proofErr w:type="spellStart"/>
             <w:r>
               <w:t>SaveUserProfile</w:t>
             </w:r>
             <w:r>
               <w:t>UseCase</w:t>
             </w:r>
+            <w:proofErr w:type="spellEnd"/>
             <w:r>
               <w:t xml:space="preserve"> </w:t>
             </w:r>
@@ -14649,8 +15204,13 @@
                 <w:numId w:val="29"/>
               </w:numPr>
             </w:pPr>
-            <w:r>
-              <w:t xml:space="preserve">UserMapper </w:t>
+            <w:proofErr w:type="spellStart"/>
+            <w:r>
+              <w:t>UserMapper</w:t>
+            </w:r>
+            <w:proofErr w:type="spellEnd"/>
+            <w:r>
+              <w:t xml:space="preserve"> </w:t>
             </w:r>
           </w:p>
           <w:p>
@@ -14661,9 +15221,11 @@
                 <w:numId w:val="29"/>
               </w:numPr>
             </w:pPr>
+            <w:proofErr w:type="spellStart"/>
             <w:r>
               <w:t>UserProfileMapper</w:t>
             </w:r>
+            <w:proofErr w:type="spellEnd"/>
           </w:p>
           <w:p>
             <w:pPr>
@@ -14673,12 +15235,14 @@
                 <w:numId w:val="29"/>
               </w:numPr>
             </w:pPr>
+            <w:proofErr w:type="spellStart"/>
             <w:r>
               <w:t>BookCategory</w:t>
             </w:r>
             <w:r>
               <w:t>Mapper</w:t>
             </w:r>
+            <w:proofErr w:type="spellEnd"/>
           </w:p>
           <w:p>
             <w:pPr>
@@ -14688,12 +15252,14 @@
                 <w:numId w:val="29"/>
               </w:numPr>
             </w:pPr>
+            <w:proofErr w:type="spellStart"/>
             <w:r>
               <w:t>Author</w:t>
             </w:r>
             <w:r>
               <w:t>Mapper</w:t>
             </w:r>
+            <w:proofErr w:type="spellEnd"/>
           </w:p>
         </w:tc>
       </w:tr>
@@ -14784,12 +15350,14 @@
               <w:pStyle w:val="InfoBlue"/>
               <w:jc w:val="center"/>
             </w:pPr>
+            <w:proofErr w:type="spellStart"/>
             <w:r>
               <w:t>SaveBookOffer</w:t>
             </w:r>
             <w:r>
               <w:t>UseCase</w:t>
             </w:r>
+            <w:proofErr w:type="spellEnd"/>
           </w:p>
         </w:tc>
         <w:tc>
@@ -14888,9 +15456,11 @@
               </w:numPr>
               <w:jc w:val="both"/>
             </w:pPr>
+            <w:proofErr w:type="spellStart"/>
             <w:r>
               <w:t>SaveBookOfferCommand</w:t>
             </w:r>
+            <w:proofErr w:type="spellEnd"/>
           </w:p>
         </w:tc>
       </w:tr>
@@ -14981,9 +15551,11 @@
               <w:pStyle w:val="InfoBlue"/>
               <w:jc w:val="center"/>
             </w:pPr>
+            <w:proofErr w:type="spellStart"/>
             <w:r>
               <w:t>SaveBookOfferService</w:t>
             </w:r>
+            <w:proofErr w:type="spellEnd"/>
           </w:p>
         </w:tc>
         <w:tc>
@@ -15066,12 +15638,14 @@
             <w:r>
               <w:t xml:space="preserve">Implements the </w:t>
             </w:r>
+            <w:proofErr w:type="spellStart"/>
             <w:r>
               <w:t>SaveBookOffer</w:t>
             </w:r>
             <w:r>
               <w:t>UseCase</w:t>
             </w:r>
+            <w:proofErr w:type="spellEnd"/>
             <w:r>
               <w:t xml:space="preserve"> </w:t>
             </w:r>
@@ -15115,8 +15689,13 @@
                 <w:numId w:val="29"/>
               </w:numPr>
             </w:pPr>
-            <w:r>
-              <w:t xml:space="preserve">UserMapper </w:t>
+            <w:proofErr w:type="spellStart"/>
+            <w:r>
+              <w:t>UserMapper</w:t>
+            </w:r>
+            <w:proofErr w:type="spellEnd"/>
+            <w:r>
+              <w:t xml:space="preserve"> </w:t>
             </w:r>
           </w:p>
           <w:p>
@@ -15127,9 +15706,11 @@
                 <w:numId w:val="29"/>
               </w:numPr>
             </w:pPr>
+            <w:proofErr w:type="spellStart"/>
             <w:r>
               <w:t>UserProfileMapper</w:t>
             </w:r>
+            <w:proofErr w:type="spellEnd"/>
           </w:p>
           <w:p>
             <w:pPr>
@@ -15139,12 +15720,14 @@
                 <w:numId w:val="29"/>
               </w:numPr>
             </w:pPr>
+            <w:proofErr w:type="spellStart"/>
             <w:r>
               <w:t>BookCategory</w:t>
             </w:r>
             <w:r>
               <w:t>Mapper</w:t>
             </w:r>
+            <w:proofErr w:type="spellEnd"/>
           </w:p>
           <w:p>
             <w:pPr>
@@ -15154,12 +15737,14 @@
                 <w:numId w:val="29"/>
               </w:numPr>
             </w:pPr>
+            <w:proofErr w:type="spellStart"/>
             <w:r>
               <w:t>Author</w:t>
             </w:r>
             <w:r>
               <w:t>Mapper</w:t>
             </w:r>
+            <w:proofErr w:type="spellEnd"/>
           </w:p>
           <w:p>
             <w:pPr>
@@ -15169,9 +15754,11 @@
                 <w:numId w:val="29"/>
               </w:numPr>
             </w:pPr>
+            <w:proofErr w:type="spellStart"/>
             <w:r>
               <w:t>BookMapper</w:t>
             </w:r>
+            <w:proofErr w:type="spellEnd"/>
           </w:p>
         </w:tc>
       </w:tr>
@@ -15265,9 +15852,11 @@
               <w:pStyle w:val="InfoBlue"/>
               <w:jc w:val="center"/>
             </w:pPr>
+            <w:proofErr w:type="spellStart"/>
             <w:r>
               <w:t>ViewBookOffersUseCase</w:t>
             </w:r>
+            <w:proofErr w:type="spellEnd"/>
           </w:p>
         </w:tc>
         <w:tc>
@@ -15456,9 +16045,11 @@
               <w:pStyle w:val="InfoBlue"/>
               <w:jc w:val="center"/>
             </w:pPr>
+            <w:proofErr w:type="spellStart"/>
             <w:r>
               <w:t>ViewBookOffersService</w:t>
             </w:r>
+            <w:proofErr w:type="spellEnd"/>
           </w:p>
         </w:tc>
         <w:tc>
@@ -15541,8 +16132,13 @@
             <w:r>
               <w:t xml:space="preserve">Implements the </w:t>
             </w:r>
-            <w:r>
-              <w:t xml:space="preserve">ViewBookOffersUseCase </w:t>
+            <w:proofErr w:type="spellStart"/>
+            <w:r>
+              <w:t>ViewBookOffersUseCase</w:t>
+            </w:r>
+            <w:proofErr w:type="spellEnd"/>
+            <w:r>
+              <w:t xml:space="preserve"> </w:t>
             </w:r>
             <w:r>
               <w:t xml:space="preserve">interface to </w:t>
@@ -15584,8 +16180,13 @@
                 <w:numId w:val="29"/>
               </w:numPr>
             </w:pPr>
-            <w:r>
-              <w:t xml:space="preserve">UserMapper </w:t>
+            <w:proofErr w:type="spellStart"/>
+            <w:r>
+              <w:t>UserMapper</w:t>
+            </w:r>
+            <w:proofErr w:type="spellEnd"/>
+            <w:r>
+              <w:t xml:space="preserve"> </w:t>
             </w:r>
           </w:p>
           <w:p>
@@ -15596,9 +16197,11 @@
                 <w:numId w:val="29"/>
               </w:numPr>
             </w:pPr>
+            <w:proofErr w:type="spellStart"/>
             <w:r>
               <w:t>UserProfileMapper</w:t>
             </w:r>
+            <w:proofErr w:type="spellEnd"/>
           </w:p>
           <w:p>
             <w:pPr>
@@ -15716,9 +16319,11 @@
               <w:pStyle w:val="InfoBlue"/>
               <w:jc w:val="center"/>
             </w:pPr>
+            <w:proofErr w:type="spellStart"/>
             <w:r>
               <w:t>ViewBookRequestsForSpecificBookUseCase</w:t>
             </w:r>
+            <w:proofErr w:type="spellEnd"/>
           </w:p>
         </w:tc>
         <w:tc>
@@ -15906,9 +16511,11 @@
               <w:pStyle w:val="InfoBlue"/>
               <w:jc w:val="center"/>
             </w:pPr>
+            <w:proofErr w:type="spellStart"/>
             <w:r>
               <w:t>ViewBookRequestsForSpecificBookService</w:t>
             </w:r>
+            <w:proofErr w:type="spellEnd"/>
           </w:p>
         </w:tc>
         <w:tc>
@@ -15969,9 +16576,11 @@
             <w:r>
               <w:t xml:space="preserve">Implements the </w:t>
             </w:r>
+            <w:proofErr w:type="spellStart"/>
             <w:r>
               <w:t>ViewBookRequestsForSpecificBookUseCase</w:t>
             </w:r>
+            <w:proofErr w:type="spellEnd"/>
             <w:r>
               <w:t xml:space="preserve"> </w:t>
             </w:r>
@@ -16012,9 +16621,11 @@
                 <w:numId w:val="29"/>
               </w:numPr>
             </w:pPr>
+            <w:proofErr w:type="spellStart"/>
             <w:r>
               <w:t>BookRequestMapper</w:t>
             </w:r>
+            <w:proofErr w:type="spellEnd"/>
           </w:p>
           <w:p>
             <w:pPr>
@@ -16024,9 +16635,11 @@
                 <w:numId w:val="29"/>
               </w:numPr>
             </w:pPr>
+            <w:proofErr w:type="spellStart"/>
             <w:r>
               <w:t>BookRequestView</w:t>
             </w:r>
+            <w:proofErr w:type="spellEnd"/>
           </w:p>
         </w:tc>
       </w:tr>
@@ -16379,9 +16992,11 @@
             <w:r>
               <w:t xml:space="preserve">Implements the </w:t>
             </w:r>
+            <w:proofErr w:type="spellStart"/>
             <w:r>
               <w:t>AcceptBookRequestUseCase</w:t>
             </w:r>
+            <w:proofErr w:type="spellEnd"/>
             <w:r>
               <w:t xml:space="preserve"> </w:t>
             </w:r>
@@ -16428,14 +17043,433 @@
                 <w:numId w:val="29"/>
               </w:numPr>
             </w:pPr>
+            <w:proofErr w:type="spellStart"/>
             <w:r>
               <w:t>BookRequestMapper</w:t>
             </w:r>
+            <w:proofErr w:type="spellEnd"/>
           </w:p>
         </w:tc>
       </w:tr>
     </w:tbl>
     <w:p/>
+    <w:tbl>
+      <w:tblPr>
+        <w:tblW w:w="0" w:type="auto"/>
+        <w:tblInd w:w="250" w:type="dxa"/>
+        <w:tblBorders>
+          <w:top w:val="single" w:sz="4" w:space="0" w:color="auto"/>
+          <w:left w:val="single" w:sz="4" w:space="0" w:color="auto"/>
+          <w:bottom w:val="single" w:sz="4" w:space="0" w:color="auto"/>
+          <w:right w:val="single" w:sz="4" w:space="0" w:color="auto"/>
+          <w:insideH w:val="single" w:sz="4" w:space="0" w:color="auto"/>
+          <w:insideV w:val="single" w:sz="4" w:space="0" w:color="auto"/>
+        </w:tblBorders>
+        <w:tblLook w:val="04A0" w:firstRow="1" w:lastRow="0" w:firstColumn="1" w:lastColumn="0" w:noHBand="0" w:noVBand="1"/>
+      </w:tblPr>
+      <w:tblGrid>
+        <w:gridCol w:w="1553"/>
+        <w:gridCol w:w="3735"/>
+        <w:gridCol w:w="2508"/>
+        <w:gridCol w:w="1530"/>
+      </w:tblGrid>
+      <w:tr>
+        <w:tc>
+          <w:tcPr>
+            <w:tcW w:w="9326" w:type="dxa"/>
+            <w:gridSpan w:val="4"/>
+          </w:tcPr>
+          <w:p>
+            <w:pPr>
+              <w:pStyle w:val="InfoBlue"/>
+              <w:jc w:val="center"/>
+            </w:pPr>
+            <w:r>
+              <w:lastRenderedPageBreak/>
+              <w:br w:type="page"/>
+            </w:r>
+            <w:r>
+              <w:t>package com.myy803.social_bookstore.</w:t>
+            </w:r>
+            <w:r>
+              <w:t>services</w:t>
+            </w:r>
+          </w:p>
+        </w:tc>
+      </w:tr>
+      <w:tr>
+        <w:tc>
+          <w:tcPr>
+            <w:tcW w:w="1553" w:type="dxa"/>
+            <w:tcBorders>
+              <w:right w:val="nil"/>
+            </w:tcBorders>
+          </w:tcPr>
+          <w:p>
+            <w:pPr>
+              <w:pStyle w:val="BodyText"/>
+              <w:ind w:left="0"/>
+              <w:jc w:val="center"/>
+              <w:rPr>
+                <w:b/>
+              </w:rPr>
+            </w:pPr>
+            <w:r>
+              <w:rPr>
+                <w:b/>
+              </w:rPr>
+              <w:t>Class Name</w:t>
+            </w:r>
+            <w:r>
+              <w:rPr>
+                <w:b/>
+              </w:rPr>
+              <w:t>:</w:t>
+            </w:r>
+          </w:p>
+        </w:tc>
+        <w:tc>
+          <w:tcPr>
+            <w:tcW w:w="6243" w:type="dxa"/>
+            <w:gridSpan w:val="2"/>
+            <w:tcBorders>
+              <w:left w:val="nil"/>
+              <w:right w:val="nil"/>
+            </w:tcBorders>
+          </w:tcPr>
+          <w:p>
+            <w:pPr>
+              <w:pStyle w:val="InfoBlue"/>
+              <w:jc w:val="center"/>
+            </w:pPr>
+            <w:r>
+              <w:rPr>
+                <w:lang w:val="el-GR"/>
+              </w:rPr>
+              <w:t>DeleteBookOfferUseCase</w:t>
+            </w:r>
+          </w:p>
+        </w:tc>
+        <w:tc>
+          <w:tcPr>
+            <w:tcW w:w="1530" w:type="dxa"/>
+            <w:tcBorders>
+              <w:left w:val="nil"/>
+            </w:tcBorders>
+          </w:tcPr>
+          <w:p>
+            <w:pPr>
+              <w:pStyle w:val="InfoBlue"/>
+            </w:pPr>
+          </w:p>
+        </w:tc>
+      </w:tr>
+      <w:tr>
+        <w:tc>
+          <w:tcPr>
+            <w:tcW w:w="5288" w:type="dxa"/>
+            <w:gridSpan w:val="2"/>
+          </w:tcPr>
+          <w:p>
+            <w:pPr>
+              <w:pStyle w:val="BodyText"/>
+              <w:spacing w:after="0"/>
+              <w:ind w:left="0"/>
+              <w:jc w:val="left"/>
+              <w:rPr>
+                <w:b/>
+              </w:rPr>
+            </w:pPr>
+            <w:r>
+              <w:rPr>
+                <w:b/>
+              </w:rPr>
+              <w:t>Responsibilities</w:t>
+            </w:r>
+            <w:r>
+              <w:rPr>
+                <w:b/>
+              </w:rPr>
+              <w:t>:</w:t>
+            </w:r>
+          </w:p>
+          <w:p>
+            <w:pPr>
+              <w:pStyle w:val="BodyText"/>
+              <w:numPr>
+                <w:ilvl w:val="0"/>
+                <w:numId w:val="29"/>
+              </w:numPr>
+              <w:jc w:val="left"/>
+              <w:rPr>
+                <w:b/>
+              </w:rPr>
+            </w:pPr>
+            <w:r>
+              <w:t xml:space="preserve">Defines the contract for </w:t>
+            </w:r>
+            <w:r>
+              <w:t>deleting a book offer</w:t>
+            </w:r>
+            <w:r>
+              <w:t>.</w:t>
+            </w:r>
+          </w:p>
+        </w:tc>
+        <w:tc>
+          <w:tcPr>
+            <w:tcW w:w="4038" w:type="dxa"/>
+            <w:gridSpan w:val="2"/>
+          </w:tcPr>
+          <w:p>
+            <w:pPr>
+              <w:pStyle w:val="InfoBlue"/>
+              <w:rPr>
+                <w:b/>
+                <w:bCs/>
+              </w:rPr>
+            </w:pPr>
+            <w:r>
+              <w:rPr>
+                <w:b/>
+                <w:bCs/>
+              </w:rPr>
+              <w:t>Collaborations:</w:t>
+            </w:r>
+          </w:p>
+          <w:p>
+            <w:pPr>
+              <w:pStyle w:val="InfoBlue"/>
+              <w:jc w:val="center"/>
+            </w:pPr>
+            <w:r>
+              <w:t>None</w:t>
+            </w:r>
+          </w:p>
+        </w:tc>
+      </w:tr>
+    </w:tbl>
+    <w:p/>
+    <w:tbl>
+      <w:tblPr>
+        <w:tblW w:w="0" w:type="auto"/>
+        <w:tblInd w:w="250" w:type="dxa"/>
+        <w:tblBorders>
+          <w:top w:val="single" w:sz="4" w:space="0" w:color="auto"/>
+          <w:left w:val="single" w:sz="4" w:space="0" w:color="auto"/>
+          <w:bottom w:val="single" w:sz="4" w:space="0" w:color="auto"/>
+          <w:right w:val="single" w:sz="4" w:space="0" w:color="auto"/>
+          <w:insideH w:val="single" w:sz="4" w:space="0" w:color="auto"/>
+          <w:insideV w:val="single" w:sz="4" w:space="0" w:color="auto"/>
+        </w:tblBorders>
+        <w:tblLook w:val="04A0" w:firstRow="1" w:lastRow="0" w:firstColumn="1" w:lastColumn="0" w:noHBand="0" w:noVBand="1"/>
+      </w:tblPr>
+      <w:tblGrid>
+        <w:gridCol w:w="1553"/>
+        <w:gridCol w:w="3735"/>
+        <w:gridCol w:w="2508"/>
+        <w:gridCol w:w="1530"/>
+      </w:tblGrid>
+      <w:tr>
+        <w:tc>
+          <w:tcPr>
+            <w:tcW w:w="9326" w:type="dxa"/>
+            <w:gridSpan w:val="4"/>
+          </w:tcPr>
+          <w:p>
+            <w:pPr>
+              <w:pStyle w:val="InfoBlue"/>
+              <w:jc w:val="center"/>
+            </w:pPr>
+            <w:r>
+              <w:t>package com.myy803.social_bookstore.</w:t>
+            </w:r>
+            <w:r>
+              <w:t>services</w:t>
+            </w:r>
+          </w:p>
+        </w:tc>
+      </w:tr>
+      <w:tr>
+        <w:tc>
+          <w:tcPr>
+            <w:tcW w:w="1553" w:type="dxa"/>
+            <w:tcBorders>
+              <w:right w:val="nil"/>
+            </w:tcBorders>
+          </w:tcPr>
+          <w:p>
+            <w:pPr>
+              <w:pStyle w:val="BodyText"/>
+              <w:ind w:left="0"/>
+              <w:jc w:val="center"/>
+              <w:rPr>
+                <w:b/>
+              </w:rPr>
+            </w:pPr>
+            <w:r>
+              <w:rPr>
+                <w:b/>
+              </w:rPr>
+              <w:t>Class Name</w:t>
+            </w:r>
+            <w:r>
+              <w:rPr>
+                <w:b/>
+              </w:rPr>
+              <w:t>:</w:t>
+            </w:r>
+          </w:p>
+        </w:tc>
+        <w:tc>
+          <w:tcPr>
+            <w:tcW w:w="6243" w:type="dxa"/>
+            <w:gridSpan w:val="2"/>
+            <w:tcBorders>
+              <w:left w:val="nil"/>
+              <w:right w:val="nil"/>
+            </w:tcBorders>
+          </w:tcPr>
+          <w:p>
+            <w:pPr>
+              <w:pStyle w:val="InfoBlue"/>
+              <w:jc w:val="center"/>
+            </w:pPr>
+            <w:r>
+              <w:rPr>
+                <w:lang w:val="el-GR"/>
+              </w:rPr>
+              <w:t>DeleteBookOffer</w:t>
+            </w:r>
+            <w:r>
+              <w:rPr>
+                <w:lang w:val="el-GR"/>
+              </w:rPr>
+              <w:t>Service</w:t>
+            </w:r>
+          </w:p>
+        </w:tc>
+        <w:tc>
+          <w:tcPr>
+            <w:tcW w:w="1530" w:type="dxa"/>
+            <w:tcBorders>
+              <w:left w:val="nil"/>
+            </w:tcBorders>
+          </w:tcPr>
+          <w:p>
+            <w:pPr>
+              <w:pStyle w:val="InfoBlue"/>
+            </w:pPr>
+          </w:p>
+        </w:tc>
+      </w:tr>
+      <w:tr>
+        <w:tc>
+          <w:tcPr>
+            <w:tcW w:w="5288" w:type="dxa"/>
+            <w:gridSpan w:val="2"/>
+          </w:tcPr>
+          <w:p>
+            <w:pPr>
+              <w:pStyle w:val="BodyText"/>
+              <w:spacing w:after="0"/>
+              <w:ind w:left="0"/>
+              <w:jc w:val="left"/>
+              <w:rPr>
+                <w:b/>
+              </w:rPr>
+            </w:pPr>
+            <w:r>
+              <w:rPr>
+                <w:b/>
+              </w:rPr>
+              <w:t>Responsibilities</w:t>
+            </w:r>
+            <w:r>
+              <w:rPr>
+                <w:b/>
+              </w:rPr>
+              <w:t>:</w:t>
+            </w:r>
+          </w:p>
+          <w:p>
+            <w:pPr>
+              <w:pStyle w:val="BodyText"/>
+              <w:numPr>
+                <w:ilvl w:val="0"/>
+                <w:numId w:val="29"/>
+              </w:numPr>
+              <w:jc w:val="left"/>
+              <w:rPr>
+                <w:b/>
+              </w:rPr>
+            </w:pPr>
+            <w:r>
+              <w:t xml:space="preserve">Implements the </w:t>
+            </w:r>
+            <w:proofErr w:type="spellStart"/>
+            <w:r>
+              <w:t>DeleteBookOfferUseCase</w:t>
+            </w:r>
+            <w:proofErr w:type="spellEnd"/>
+            <w:r>
+              <w:t xml:space="preserve"> </w:t>
+            </w:r>
+            <w:r>
+              <w:t xml:space="preserve">interface to </w:t>
+            </w:r>
+            <w:r>
+              <w:t>delete</w:t>
+            </w:r>
+            <w:r>
+              <w:t xml:space="preserve"> a book </w:t>
+            </w:r>
+            <w:r>
+              <w:t>offer and its book requests</w:t>
+            </w:r>
+            <w:r>
+              <w:t>.</w:t>
+            </w:r>
+          </w:p>
+        </w:tc>
+        <w:tc>
+          <w:tcPr>
+            <w:tcW w:w="4038" w:type="dxa"/>
+            <w:gridSpan w:val="2"/>
+          </w:tcPr>
+          <w:p>
+            <w:pPr>
+              <w:pStyle w:val="InfoBlue"/>
+              <w:rPr>
+                <w:b/>
+                <w:bCs/>
+              </w:rPr>
+            </w:pPr>
+            <w:r>
+              <w:rPr>
+                <w:b/>
+                <w:bCs/>
+              </w:rPr>
+              <w:t>Collaborations:</w:t>
+            </w:r>
+          </w:p>
+          <w:p>
+            <w:pPr>
+              <w:pStyle w:val="BodyText"/>
+              <w:numPr>
+                <w:ilvl w:val="0"/>
+                <w:numId w:val="29"/>
+              </w:numPr>
+            </w:pPr>
+            <w:proofErr w:type="spellStart"/>
+            <w:r>
+              <w:t>BookMapper</w:t>
+            </w:r>
+            <w:proofErr w:type="spellEnd"/>
+          </w:p>
+        </w:tc>
+      </w:tr>
+    </w:tbl>
     <w:p/>
     <w:p>
       <w:pPr>
@@ -16537,9 +17571,11 @@
               <w:pStyle w:val="InfoBlue"/>
               <w:jc w:val="center"/>
             </w:pPr>
+            <w:proofErr w:type="spellStart"/>
             <w:r>
               <w:t>UserMapper</w:t>
             </w:r>
+            <w:proofErr w:type="spellEnd"/>
           </w:p>
         </w:tc>
         <w:tc>
@@ -16634,9 +17670,11 @@
                 <w:numId w:val="30"/>
               </w:numPr>
             </w:pPr>
+            <w:proofErr w:type="spellStart"/>
             <w:r>
               <w:t>JpaRepository</w:t>
             </w:r>
+            <w:proofErr w:type="spellEnd"/>
           </w:p>
           <w:p>
             <w:pPr>
@@ -16739,9 +17777,11 @@
               <w:pStyle w:val="InfoBlue"/>
               <w:jc w:val="center"/>
             </w:pPr>
+            <w:proofErr w:type="spellStart"/>
             <w:r>
               <w:t>UserProfileMapper</w:t>
             </w:r>
+            <w:proofErr w:type="spellEnd"/>
           </w:p>
         </w:tc>
         <w:tc>
@@ -16854,9 +17894,11 @@
                 <w:numId w:val="30"/>
               </w:numPr>
             </w:pPr>
+            <w:proofErr w:type="spellStart"/>
             <w:r>
               <w:t>JpaRepository</w:t>
             </w:r>
+            <w:proofErr w:type="spellEnd"/>
           </w:p>
           <w:p>
             <w:pPr>
@@ -16866,9 +17908,11 @@
                 <w:numId w:val="30"/>
               </w:numPr>
             </w:pPr>
+            <w:proofErr w:type="spellStart"/>
             <w:r>
               <w:t>UserProfile</w:t>
             </w:r>
+            <w:proofErr w:type="spellEnd"/>
           </w:p>
         </w:tc>
       </w:tr>
@@ -16959,12 +18003,14 @@
               <w:pStyle w:val="InfoBlue"/>
               <w:jc w:val="center"/>
             </w:pPr>
+            <w:proofErr w:type="spellStart"/>
             <w:r>
               <w:t>BookCategory</w:t>
             </w:r>
             <w:r>
               <w:t>Mapper</w:t>
             </w:r>
+            <w:proofErr w:type="spellEnd"/>
           </w:p>
         </w:tc>
         <w:tc>
@@ -17077,9 +18123,11 @@
                 <w:numId w:val="30"/>
               </w:numPr>
             </w:pPr>
+            <w:proofErr w:type="spellStart"/>
             <w:r>
               <w:t>JpaRepository</w:t>
             </w:r>
+            <w:proofErr w:type="spellEnd"/>
           </w:p>
           <w:p>
             <w:pPr>
@@ -17089,9 +18137,11 @@
                 <w:numId w:val="30"/>
               </w:numPr>
             </w:pPr>
+            <w:proofErr w:type="spellStart"/>
             <w:r>
               <w:t>BookCategory</w:t>
             </w:r>
+            <w:proofErr w:type="spellEnd"/>
           </w:p>
         </w:tc>
       </w:tr>
@@ -17182,9 +18232,11 @@
               <w:pStyle w:val="InfoBlue"/>
               <w:jc w:val="center"/>
             </w:pPr>
+            <w:proofErr w:type="spellStart"/>
             <w:r>
               <w:t>AuthorMapper</w:t>
             </w:r>
+            <w:proofErr w:type="spellEnd"/>
           </w:p>
         </w:tc>
         <w:tc>
@@ -17297,9 +18349,11 @@
                 <w:numId w:val="30"/>
               </w:numPr>
             </w:pPr>
+            <w:proofErr w:type="spellStart"/>
             <w:r>
               <w:t>JpaRepository</w:t>
             </w:r>
+            <w:proofErr w:type="spellEnd"/>
           </w:p>
           <w:p>
             <w:pPr>
@@ -17402,9 +18456,11 @@
               <w:pStyle w:val="InfoBlue"/>
               <w:jc w:val="center"/>
             </w:pPr>
+            <w:proofErr w:type="spellStart"/>
             <w:r>
               <w:t>BookMapper</w:t>
             </w:r>
+            <w:proofErr w:type="spellEnd"/>
           </w:p>
         </w:tc>
         <w:tc>
@@ -17517,9 +18573,11 @@
                 <w:numId w:val="30"/>
               </w:numPr>
             </w:pPr>
+            <w:proofErr w:type="spellStart"/>
             <w:r>
               <w:t>JpaRepository</w:t>
             </w:r>
+            <w:proofErr w:type="spellEnd"/>
           </w:p>
           <w:p>
             <w:pPr>
@@ -17623,9 +18681,11 @@
               <w:pStyle w:val="InfoBlue"/>
               <w:jc w:val="center"/>
             </w:pPr>
+            <w:proofErr w:type="spellStart"/>
             <w:r>
               <w:t>BookRequestMapper</w:t>
             </w:r>
+            <w:proofErr w:type="spellEnd"/>
           </w:p>
         </w:tc>
         <w:tc>
@@ -17750,9 +18810,11 @@
                 <w:numId w:val="30"/>
               </w:numPr>
             </w:pPr>
+            <w:proofErr w:type="spellStart"/>
             <w:r>
               <w:t>JpaRepository</w:t>
             </w:r>
+            <w:proofErr w:type="spellEnd"/>
           </w:p>
           <w:p>
             <w:pPr>
@@ -17762,9 +18824,11 @@
                 <w:numId w:val="30"/>
               </w:numPr>
             </w:pPr>
+            <w:proofErr w:type="spellStart"/>
             <w:r>
               <w:t>BookRequest</w:t>
             </w:r>
+            <w:proofErr w:type="spellEnd"/>
           </w:p>
         </w:tc>
       </w:tr>
@@ -17875,9 +18939,11 @@
               <w:pStyle w:val="InfoBlue"/>
               <w:jc w:val="center"/>
             </w:pPr>
+            <w:proofErr w:type="spellStart"/>
             <w:r>
               <w:t>RegisterFormData</w:t>
             </w:r>
+            <w:proofErr w:type="spellEnd"/>
           </w:p>
         </w:tc>
         <w:tc>
@@ -17939,8 +19005,16 @@
               <w:rPr>
                 <w:bCs/>
               </w:rPr>
-              <w:t>Transfers data from the register view page to the RegisterController</w:t>
-            </w:r>
+              <w:t xml:space="preserve">Transfers data from the register view page to the </w:t>
+            </w:r>
+            <w:proofErr w:type="spellStart"/>
+            <w:r>
+              <w:rPr>
+                <w:bCs/>
+              </w:rPr>
+              <w:t>RegisterController</w:t>
+            </w:r>
+            <w:proofErr w:type="spellEnd"/>
             <w:r>
               <w:rPr>
                 <w:bCs/>
@@ -18160,12 +19234,28 @@
               </w:rPr>
               <w:t xml:space="preserve"> view page to the </w:t>
             </w:r>
+            <w:proofErr w:type="spellStart"/>
             <w:r>
               <w:rPr>
                 <w:bCs/>
               </w:rPr>
-              <w:t>ViewUserProfileController and SaveUserProfileController</w:t>
-            </w:r>
+              <w:t>ViewUserProfileController</w:t>
+            </w:r>
+            <w:proofErr w:type="spellEnd"/>
+            <w:r>
+              <w:rPr>
+                <w:bCs/>
+              </w:rPr>
+              <w:t xml:space="preserve"> and </w:t>
+            </w:r>
+            <w:proofErr w:type="spellStart"/>
+            <w:r>
+              <w:rPr>
+                <w:bCs/>
+              </w:rPr>
+              <w:t>SaveUserProfileController</w:t>
+            </w:r>
+            <w:proofErr w:type="spellEnd"/>
             <w:r>
               <w:rPr>
                 <w:bCs/>
@@ -18304,12 +19394,14 @@
               <w:pStyle w:val="InfoBlue"/>
               <w:jc w:val="center"/>
             </w:pPr>
+            <w:proofErr w:type="spellStart"/>
             <w:r>
               <w:t>B</w:t>
             </w:r>
             <w:r>
               <w:t>ookFormData</w:t>
             </w:r>
+            <w:proofErr w:type="spellEnd"/>
           </w:p>
         </w:tc>
         <w:tc>
@@ -18385,9 +19477,11 @@
               </w:rPr>
               <w:t xml:space="preserve"> view page to the </w:t>
             </w:r>
+            <w:proofErr w:type="spellStart"/>
             <w:r>
               <w:t>SaveBookOfferController</w:t>
             </w:r>
+            <w:proofErr w:type="spellEnd"/>
             <w:r>
               <w:t>.</w:t>
             </w:r>
@@ -18536,9 +19630,11 @@
               <w:pStyle w:val="InfoBlue"/>
               <w:jc w:val="center"/>
             </w:pPr>
+            <w:proofErr w:type="spellStart"/>
             <w:r>
               <w:t>UserProfileView</w:t>
             </w:r>
+            <w:proofErr w:type="spellEnd"/>
           </w:p>
         </w:tc>
         <w:tc>
@@ -18626,12 +19722,14 @@
               </w:rPr>
               <w:t xml:space="preserve"> to the </w:t>
             </w:r>
+            <w:proofErr w:type="spellStart"/>
             <w:r>
               <w:rPr>
                 <w:bCs/>
               </w:rPr>
               <w:t>ViewUserProfileController</w:t>
             </w:r>
+            <w:proofErr w:type="spellEnd"/>
             <w:r>
               <w:rPr>
                 <w:bCs/>
@@ -18670,8 +19768,13 @@
               </w:numPr>
               <w:jc w:val="left"/>
             </w:pPr>
-            <w:r>
-              <w:t xml:space="preserve">BookCategoryView </w:t>
+            <w:proofErr w:type="spellStart"/>
+            <w:r>
+              <w:t>BookCategoryView</w:t>
+            </w:r>
+            <w:proofErr w:type="spellEnd"/>
+            <w:r>
+              <w:t xml:space="preserve"> </w:t>
             </w:r>
           </w:p>
           <w:p>
@@ -18683,9 +19786,11 @@
               </w:numPr>
               <w:jc w:val="left"/>
             </w:pPr>
+            <w:proofErr w:type="spellStart"/>
             <w:r>
               <w:t>AuthorView</w:t>
             </w:r>
+            <w:proofErr w:type="spellEnd"/>
           </w:p>
         </w:tc>
       </w:tr>
@@ -18776,6 +19881,7 @@
               <w:pStyle w:val="InfoBlue"/>
               <w:jc w:val="center"/>
             </w:pPr>
+            <w:proofErr w:type="spellStart"/>
             <w:r>
               <w:t>Book</w:t>
             </w:r>
@@ -18785,6 +19891,7 @@
             <w:r>
               <w:t>View</w:t>
             </w:r>
+            <w:proofErr w:type="spellEnd"/>
           </w:p>
         </w:tc>
         <w:tc>
@@ -18858,8 +19965,16 @@
               <w:rPr>
                 <w:bCs/>
               </w:rPr>
-              <w:t>data from the services layer to the ViewUserProfileController</w:t>
-            </w:r>
+              <w:t xml:space="preserve">data from the services layer to the </w:t>
+            </w:r>
+            <w:proofErr w:type="spellStart"/>
+            <w:r>
+              <w:rPr>
+                <w:bCs/>
+              </w:rPr>
+              <w:t>ViewUserProfileController</w:t>
+            </w:r>
+            <w:proofErr w:type="spellEnd"/>
             <w:r>
               <w:rPr>
                 <w:bCs/>
@@ -19067,8 +20182,16 @@
               <w:rPr>
                 <w:bCs/>
               </w:rPr>
-              <w:t>data from the services layer to the ViewUserProfileController</w:t>
-            </w:r>
+              <w:t xml:space="preserve">data from the services layer to the </w:t>
+            </w:r>
+            <w:proofErr w:type="spellStart"/>
+            <w:r>
+              <w:rPr>
+                <w:bCs/>
+              </w:rPr>
+              <w:t>ViewUserProfileController</w:t>
+            </w:r>
+            <w:proofErr w:type="spellEnd"/>
             <w:r>
               <w:rPr>
                 <w:bCs/>
@@ -19197,9 +20320,11 @@
               <w:pStyle w:val="InfoBlue"/>
               <w:jc w:val="center"/>
             </w:pPr>
+            <w:proofErr w:type="spellStart"/>
             <w:r>
               <w:t>BookOffer</w:t>
             </w:r>
+            <w:proofErr w:type="spellEnd"/>
             <w:r>
               <w:rPr>
                 <w:lang w:val="el-GR"/>
@@ -19281,9 +20406,11 @@
               </w:rPr>
               <w:t xml:space="preserve">ffer data from the services layer to the </w:t>
             </w:r>
+            <w:proofErr w:type="spellStart"/>
             <w:r>
               <w:t>ViewBookOffersService</w:t>
             </w:r>
+            <w:proofErr w:type="spellEnd"/>
             <w:r>
               <w:rPr>
                 <w:bCs/>
@@ -19412,12 +20539,14 @@
               <w:pStyle w:val="InfoBlue"/>
               <w:jc w:val="center"/>
             </w:pPr>
+            <w:proofErr w:type="spellStart"/>
             <w:r>
               <w:t>Book</w:t>
             </w:r>
             <w:r>
               <w:t>Request</w:t>
             </w:r>
+            <w:proofErr w:type="spellEnd"/>
             <w:r>
               <w:rPr>
                 <w:lang w:val="el-GR"/>
@@ -19499,9 +20628,11 @@
               </w:rPr>
               <w:t xml:space="preserve"> data from the services layer to the </w:t>
             </w:r>
+            <w:proofErr w:type="spellStart"/>
             <w:r>
               <w:t>ViewBookRequestsForSpecificBookUseCase</w:t>
             </w:r>
+            <w:proofErr w:type="spellEnd"/>
             <w:r>
               <w:rPr>
                 <w:bCs/>
@@ -19651,9 +20782,11 @@
               <w:pStyle w:val="InfoBlue"/>
               <w:jc w:val="center"/>
             </w:pPr>
+            <w:proofErr w:type="spellStart"/>
             <w:r>
               <w:t>RegisterCommand</w:t>
             </w:r>
+            <w:proofErr w:type="spellEnd"/>
           </w:p>
         </w:tc>
         <w:tc>
@@ -19715,7 +20848,21 @@
               <w:rPr>
                 <w:bCs/>
               </w:rPr>
-              <w:t>Transfers data from the RegisterController to the services layer</w:t>
+              <w:t xml:space="preserve">Transfers data from the </w:t>
+            </w:r>
+            <w:proofErr w:type="spellStart"/>
+            <w:r>
+              <w:rPr>
+                <w:bCs/>
+              </w:rPr>
+              <w:t>RegisterController</w:t>
+            </w:r>
+            <w:proofErr w:type="spellEnd"/>
+            <w:r>
+              <w:rPr>
+                <w:bCs/>
+              </w:rPr>
+              <w:t xml:space="preserve"> to the services layer</w:t>
             </w:r>
             <w:r>
               <w:rPr>
@@ -19845,9 +20992,11 @@
               <w:pStyle w:val="InfoBlue"/>
               <w:jc w:val="center"/>
             </w:pPr>
+            <w:proofErr w:type="spellStart"/>
             <w:r>
               <w:t>SaveUserProfileCommand</w:t>
             </w:r>
+            <w:proofErr w:type="spellEnd"/>
           </w:p>
         </w:tc>
         <w:tc>
@@ -19911,6 +21060,7 @@
               </w:rPr>
               <w:t xml:space="preserve">Transfers data from the </w:t>
             </w:r>
+            <w:proofErr w:type="spellStart"/>
             <w:r>
               <w:rPr>
                 <w:bCs/>
@@ -19921,7 +21071,14 @@
               <w:rPr>
                 <w:bCs/>
               </w:rPr>
-              <w:t>Controller to the services layer</w:t>
+              <w:t>Controller</w:t>
+            </w:r>
+            <w:proofErr w:type="spellEnd"/>
+            <w:r>
+              <w:rPr>
+                <w:bCs/>
+              </w:rPr>
+              <w:t xml:space="preserve"> to the services layer</w:t>
             </w:r>
             <w:r>
               <w:rPr>
@@ -20051,9 +21208,11 @@
               <w:pStyle w:val="InfoBlue"/>
               <w:jc w:val="center"/>
             </w:pPr>
+            <w:proofErr w:type="spellStart"/>
             <w:r>
               <w:t>SaveBookOfferCommand</w:t>
             </w:r>
+            <w:proofErr w:type="spellEnd"/>
           </w:p>
         </w:tc>
         <w:tc>
@@ -20117,9 +21276,11 @@
               </w:rPr>
               <w:t xml:space="preserve">Transfers data from the </w:t>
             </w:r>
+            <w:proofErr w:type="spellStart"/>
             <w:r>
               <w:t>SaveBookOfferController</w:t>
             </w:r>
+            <w:proofErr w:type="spellEnd"/>
             <w:r>
               <w:rPr>
                 <w:bCs/>
@@ -20366,7 +21527,21 @@
               <w:rPr>
                 <w:bCs/>
               </w:rPr>
-              <w:t>Implements the UserDetails interface, providing user authentication and authorization details.</w:t>
+              <w:t xml:space="preserve">Implements the </w:t>
+            </w:r>
+            <w:proofErr w:type="spellStart"/>
+            <w:r>
+              <w:rPr>
+                <w:bCs/>
+              </w:rPr>
+              <w:t>UserDetails</w:t>
+            </w:r>
+            <w:proofErr w:type="spellEnd"/>
+            <w:r>
+              <w:rPr>
+                <w:bCs/>
+              </w:rPr>
+              <w:t xml:space="preserve"> interface, providing user authentication and authorization details.</w:t>
             </w:r>
           </w:p>
         </w:tc>
@@ -20411,9 +21586,11 @@
                 <w:numId w:val="29"/>
               </w:numPr>
             </w:pPr>
+            <w:proofErr w:type="spellStart"/>
             <w:r>
               <w:t>GrantedAuthority</w:t>
             </w:r>
+            <w:proofErr w:type="spellEnd"/>
           </w:p>
           <w:p>
             <w:pPr>
@@ -20423,9 +21600,11 @@
                 <w:numId w:val="29"/>
               </w:numPr>
             </w:pPr>
+            <w:proofErr w:type="spellStart"/>
             <w:r>
               <w:t>UserProfile</w:t>
             </w:r>
+            <w:proofErr w:type="spellEnd"/>
           </w:p>
         </w:tc>
       </w:tr>
@@ -20704,9 +21883,11 @@
               <w:pStyle w:val="InfoBlue"/>
               <w:jc w:val="center"/>
             </w:pPr>
+            <w:proofErr w:type="spellStart"/>
             <w:r>
               <w:t>UserProfile</w:t>
             </w:r>
+            <w:proofErr w:type="spellEnd"/>
           </w:p>
         </w:tc>
         <w:tc>
@@ -20841,9 +22022,11 @@
                 <w:numId w:val="29"/>
               </w:numPr>
             </w:pPr>
+            <w:proofErr w:type="spellStart"/>
             <w:r>
               <w:t>BookCategory</w:t>
             </w:r>
+            <w:proofErr w:type="spellEnd"/>
           </w:p>
           <w:p>
             <w:pPr>
@@ -20877,9 +22060,11 @@
                 <w:numId w:val="29"/>
               </w:numPr>
             </w:pPr>
+            <w:proofErr w:type="spellStart"/>
             <w:r>
               <w:t>BookRequest</w:t>
             </w:r>
+            <w:proofErr w:type="spellEnd"/>
           </w:p>
         </w:tc>
       </w:tr>
@@ -20970,9 +22155,11 @@
               <w:pStyle w:val="InfoBlue"/>
               <w:jc w:val="center"/>
             </w:pPr>
+            <w:proofErr w:type="spellStart"/>
             <w:r>
               <w:t>BookCategory</w:t>
             </w:r>
+            <w:proofErr w:type="spellEnd"/>
           </w:p>
         </w:tc>
         <w:tc>
@@ -21447,9 +22634,11 @@
                 <w:numId w:val="29"/>
               </w:numPr>
             </w:pPr>
+            <w:proofErr w:type="spellStart"/>
             <w:r>
               <w:t>UserProfile</w:t>
             </w:r>
+            <w:proofErr w:type="spellEnd"/>
           </w:p>
           <w:p>
             <w:pPr>
@@ -21459,9 +22648,11 @@
                 <w:numId w:val="29"/>
               </w:numPr>
             </w:pPr>
+            <w:proofErr w:type="spellStart"/>
             <w:r>
               <w:t>BookCategory</w:t>
             </w:r>
+            <w:proofErr w:type="spellEnd"/>
           </w:p>
           <w:p>
             <w:pPr>
@@ -21483,9 +22674,11 @@
                 <w:numId w:val="29"/>
               </w:numPr>
             </w:pPr>
+            <w:proofErr w:type="spellStart"/>
             <w:r>
               <w:t>BookRequest</w:t>
             </w:r>
+            <w:proofErr w:type="spellEnd"/>
           </w:p>
         </w:tc>
       </w:tr>
@@ -21576,9 +22769,11 @@
               <w:pStyle w:val="InfoBlue"/>
               <w:jc w:val="center"/>
             </w:pPr>
+            <w:proofErr w:type="spellStart"/>
             <w:r>
               <w:t>BookRequest</w:t>
             </w:r>
+            <w:proofErr w:type="spellEnd"/>
           </w:p>
         </w:tc>
         <w:tc>
@@ -21696,9 +22891,11 @@
                 <w:numId w:val="29"/>
               </w:numPr>
             </w:pPr>
+            <w:proofErr w:type="spellStart"/>
             <w:r>
               <w:t>UserProfile</w:t>
             </w:r>
+            <w:proofErr w:type="spellEnd"/>
           </w:p>
           <w:p>
             <w:pPr>
@@ -21708,9 +22905,11 @@
                 <w:numId w:val="29"/>
               </w:numPr>
             </w:pPr>
+            <w:proofErr w:type="spellStart"/>
             <w:r>
               <w:t>RequestStatus</w:t>
             </w:r>
+            <w:proofErr w:type="spellEnd"/>
           </w:p>
         </w:tc>
       </w:tr>
@@ -21801,9 +23000,11 @@
               <w:pStyle w:val="InfoBlue"/>
               <w:jc w:val="center"/>
             </w:pPr>
+            <w:proofErr w:type="spellStart"/>
             <w:r>
               <w:t>RequestStatus</w:t>
             </w:r>
+            <w:proofErr w:type="spellEnd"/>
           </w:p>
         </w:tc>
         <w:tc>
@@ -21963,7 +23164,15 @@
         <w:t xml:space="preserve">the different components and </w:t>
       </w:r>
       <w:r>
-        <w:t>all three layers, the web, services and database layer.</w:t>
+        <w:t xml:space="preserve">all three layers, the web, </w:t>
+      </w:r>
+      <w:proofErr w:type="gramStart"/>
+      <w:r>
+        <w:t>services</w:t>
+      </w:r>
+      <w:proofErr w:type="gramEnd"/>
+      <w:r>
+        <w:t xml:space="preserve"> and database layer.</w:t>
       </w:r>
     </w:p>
     <w:p>
@@ -22126,9 +23335,18 @@
         <w:fldChar w:fldCharType="separate"/>
       </w:r>
       <w:r>
+        <w:fldChar w:fldCharType="begin"/>
+      </w:r>
+      <w:r>
+        <w:instrText xml:space="preserve"> INCLUDEPICTURE  "https://www.cs.uoi.gr/~cse84325/images/tank_you.jpg" \* MERGEFORMATINET </w:instrText>
+      </w:r>
+      <w:r>
+        <w:fldChar w:fldCharType="separate"/>
+      </w:r>
+      <w:r>
         <w:pict w14:anchorId="55E6AA2B">
           <v:shape id="_x0000_i1027" type="#_x0000_t75" style="width:173.75pt;height:224.35pt">
-            <v:imagedata r:id="rId11" r:href="rId12"/>
+            <v:imagedata r:id="rId13" r:href="rId14"/>
           </v:shape>
         </w:pict>
       </w:r>
@@ -22147,12 +23365,15 @@
       <w:r>
         <w:fldChar w:fldCharType="end"/>
       </w:r>
+      <w:r>
+        <w:fldChar w:fldCharType="end"/>
+      </w:r>
     </w:p>
     <w:sectPr>
-      <w:headerReference w:type="default" r:id="rId13"/>
-      <w:footerReference w:type="default" r:id="rId14"/>
-      <w:headerReference w:type="first" r:id="rId15"/>
-      <w:footerReference w:type="first" r:id="rId16"/>
+      <w:headerReference w:type="default" r:id="rId15"/>
+      <w:footerReference w:type="default" r:id="rId16"/>
+      <w:headerReference w:type="first" r:id="rId17"/>
+      <w:footerReference w:type="first" r:id="rId18"/>
       <w:pgSz w:w="12240" w:h="15840" w:code="1"/>
       <w:pgMar w:top="1440" w:right="1440" w:bottom="1440" w:left="1440" w:header="720" w:footer="720" w:gutter="0"/>
       <w:cols w:space="720"/>
@@ -25603,7 +26824,7 @@
   <w:style w:type="paragraph" w:default="1" w:styleId="Normal">
     <w:name w:val="Normal"/>
     <w:qFormat/>
-    <w:rsid w:val="00EE054E"/>
+    <w:rsid w:val="00ED59D0"/>
     <w:pPr>
       <w:spacing w:after="200" w:line="252" w:lineRule="auto"/>
       <w:jc w:val="both"/>

</xml_diff>

<commit_message>
Delete book offer (#9)
* add delete book offer endpoints

* delete book offer

* test delete book offer

* update report crc cards for delete book offer
</commit_message>
<xml_diff>
--- a/report/SprintReport.docx
+++ b/report/SprintReport.docx
@@ -900,11 +900,16 @@
       <w:bookmarkStart w:id="14" w:name="_Toc165927659"/>
       <w:bookmarkStart w:id="15" w:name="_Toc165927728"/>
       <w:r>
-        <w:t>Scrum team</w:t>
+        <w:t xml:space="preserve">Scrum </w:t>
+      </w:r>
+      <w:proofErr w:type="gramStart"/>
+      <w:r>
+        <w:t>team</w:t>
       </w:r>
       <w:bookmarkEnd w:id="13"/>
       <w:bookmarkEnd w:id="14"/>
       <w:bookmarkEnd w:id="15"/>
+      <w:proofErr w:type="gramEnd"/>
     </w:p>
     <w:tbl>
       <w:tblPr>
@@ -3240,8 +3245,13 @@
               <w:t xml:space="preserve"> </w:t>
             </w:r>
             <w:r>
-              <w:t>recommendation strategies that consider information given in my profile</w:t>
-            </w:r>
+              <w:t xml:space="preserve">recommendation strategies that consider information given in my </w:t>
+            </w:r>
+            <w:proofErr w:type="gramStart"/>
+            <w:r>
+              <w:t>profile</w:t>
+            </w:r>
+            <w:proofErr w:type="gramEnd"/>
           </w:p>
           <w:p>
             <w:pPr>
@@ -4554,9 +4564,11 @@
       <w:r>
         <w:t xml:space="preserve">UC04: </w:t>
       </w:r>
+      <w:proofErr w:type="spellStart"/>
       <w:r>
         <w:t>SaveUserProfile</w:t>
       </w:r>
+      <w:proofErr w:type="spellEnd"/>
     </w:p>
     <w:tbl>
       <w:tblPr>
@@ -4606,9 +4618,11 @@
             <w:pPr>
               <w:pStyle w:val="InfoBlue"/>
             </w:pPr>
+            <w:proofErr w:type="spellStart"/>
             <w:r>
               <w:t>SaveUserProfile</w:t>
             </w:r>
+            <w:proofErr w:type="spellEnd"/>
           </w:p>
         </w:tc>
       </w:tr>
@@ -4781,7 +4795,15 @@
               <w:jc w:val="left"/>
             </w:pPr>
             <w:r>
-              <w:t>Include(ViewUserProfile)</w:t>
+              <w:t>Include(</w:t>
+            </w:r>
+            <w:proofErr w:type="spellStart"/>
+            <w:r>
+              <w:t>ViewUserProfile</w:t>
+            </w:r>
+            <w:proofErr w:type="spellEnd"/>
+            <w:r>
+              <w:t>)</w:t>
             </w:r>
           </w:p>
           <w:p>
@@ -4929,8 +4951,13 @@
         <w:pStyle w:val="Heading2"/>
       </w:pPr>
       <w:r>
-        <w:t>UC05: ViewUserProfile</w:t>
+        <w:t xml:space="preserve">UC05: </w:t>
       </w:r>
+      <w:proofErr w:type="spellStart"/>
+      <w:r>
+        <w:t>ViewUserProfile</w:t>
+      </w:r>
+      <w:proofErr w:type="spellEnd"/>
     </w:p>
     <w:tbl>
       <w:tblPr>
@@ -4980,12 +5007,14 @@
             <w:pPr>
               <w:pStyle w:val="InfoBlue"/>
             </w:pPr>
+            <w:proofErr w:type="spellStart"/>
             <w:r>
               <w:t>View</w:t>
             </w:r>
             <w:r>
               <w:t>UserProfile</w:t>
             </w:r>
+            <w:proofErr w:type="spellEnd"/>
           </w:p>
         </w:tc>
       </w:tr>
@@ -5317,12 +5346,14 @@
       <w:r>
         <w:t xml:space="preserve">: </w:t>
       </w:r>
+      <w:proofErr w:type="spellStart"/>
       <w:r>
         <w:t>Save</w:t>
       </w:r>
       <w:r>
         <w:t>BookOffer</w:t>
       </w:r>
+      <w:proofErr w:type="spellEnd"/>
     </w:p>
     <w:tbl>
       <w:tblPr>
@@ -5372,12 +5403,14 @@
             <w:pPr>
               <w:pStyle w:val="InfoBlue"/>
             </w:pPr>
+            <w:proofErr w:type="spellStart"/>
             <w:r>
               <w:t>Save</w:t>
             </w:r>
             <w:r>
               <w:t>BookOffer</w:t>
             </w:r>
+            <w:proofErr w:type="spellEnd"/>
           </w:p>
         </w:tc>
       </w:tr>
@@ -5674,6 +5707,7 @@
       <w:r>
         <w:t xml:space="preserve">: </w:t>
       </w:r>
+      <w:proofErr w:type="spellStart"/>
       <w:r>
         <w:t>View</w:t>
       </w:r>
@@ -5683,6 +5717,7 @@
       <w:r>
         <w:t>ForSpecificBook</w:t>
       </w:r>
+      <w:proofErr w:type="spellEnd"/>
     </w:p>
     <w:tbl>
       <w:tblPr>
@@ -5732,6 +5767,7 @@
             <w:pPr>
               <w:pStyle w:val="InfoBlue"/>
             </w:pPr>
+            <w:proofErr w:type="spellStart"/>
             <w:r>
               <w:t>View</w:t>
             </w:r>
@@ -5741,6 +5777,7 @@
             <w:r>
               <w:t>ForSpecificBook</w:t>
             </w:r>
+            <w:proofErr w:type="spellEnd"/>
           </w:p>
         </w:tc>
       </w:tr>
@@ -5912,7 +5949,15 @@
               <w:jc w:val="left"/>
             </w:pPr>
             <w:r>
-              <w:t>Include(ViewBookOffers)</w:t>
+              <w:t>Include(</w:t>
+            </w:r>
+            <w:proofErr w:type="spellStart"/>
+            <w:r>
+              <w:t>ViewBookOffers</w:t>
+            </w:r>
+            <w:proofErr w:type="spellEnd"/>
+            <w:r>
+              <w:t>)</w:t>
             </w:r>
           </w:p>
           <w:p>
@@ -5931,7 +5976,15 @@
               <w:t xml:space="preserve">selects </w:t>
             </w:r>
             <w:r>
-              <w:t>one of their book offers.</w:t>
+              <w:t xml:space="preserve">one of their </w:t>
+            </w:r>
+            <w:proofErr w:type="gramStart"/>
+            <w:r>
+              <w:t>book</w:t>
+            </w:r>
+            <w:proofErr w:type="gramEnd"/>
+            <w:r>
+              <w:t xml:space="preserve"> offers.</w:t>
             </w:r>
           </w:p>
           <w:p>
@@ -6135,8 +6188,13 @@
       </w:r>
       <w:r>
         <w:lastRenderedPageBreak/>
-        <w:t>UC08: ViewBookOffers</w:t>
+        <w:t xml:space="preserve">UC08: </w:t>
       </w:r>
+      <w:proofErr w:type="spellStart"/>
+      <w:r>
+        <w:t>ViewBookOffers</w:t>
+      </w:r>
+      <w:proofErr w:type="spellEnd"/>
     </w:p>
     <w:tbl>
       <w:tblPr>
@@ -6186,12 +6244,14 @@
             <w:pPr>
               <w:pStyle w:val="InfoBlue"/>
             </w:pPr>
+            <w:proofErr w:type="spellStart"/>
             <w:r>
               <w:t>View</w:t>
             </w:r>
             <w:r>
               <w:t>BookOffers</w:t>
             </w:r>
+            <w:proofErr w:type="spellEnd"/>
           </w:p>
         </w:tc>
       </w:tr>
@@ -6482,12 +6542,14 @@
       <w:r>
         <w:t xml:space="preserve">UC09: </w:t>
       </w:r>
+      <w:proofErr w:type="spellStart"/>
       <w:r>
         <w:t>Accept</w:t>
       </w:r>
       <w:r>
         <w:t>BookRequest</w:t>
       </w:r>
+      <w:proofErr w:type="spellEnd"/>
     </w:p>
     <w:tbl>
       <w:tblPr>
@@ -6537,12 +6599,14 @@
             <w:pPr>
               <w:pStyle w:val="InfoBlue"/>
             </w:pPr>
+            <w:proofErr w:type="spellStart"/>
             <w:r>
               <w:t>Accept</w:t>
             </w:r>
             <w:r>
               <w:t>BookRequest</w:t>
             </w:r>
+            <w:proofErr w:type="spellEnd"/>
           </w:p>
         </w:tc>
       </w:tr>
@@ -6710,9 +6774,11 @@
             <w:r>
               <w:t>Include(</w:t>
             </w:r>
+            <w:proofErr w:type="spellStart"/>
             <w:r>
               <w:t>ViewBookRequestsForSpecificBook</w:t>
             </w:r>
+            <w:proofErr w:type="spellEnd"/>
             <w:r>
               <w:t>)</w:t>
             </w:r>
@@ -6829,7 +6895,15 @@
               <w:t xml:space="preserve"> book </w:t>
             </w:r>
             <w:r>
-              <w:t xml:space="preserve">request is approved and the </w:t>
+              <w:t xml:space="preserve">request is </w:t>
+            </w:r>
+            <w:proofErr w:type="gramStart"/>
+            <w:r>
+              <w:t>approved</w:t>
+            </w:r>
+            <w:proofErr w:type="gramEnd"/>
+            <w:r>
+              <w:t xml:space="preserve"> and the </w:t>
             </w:r>
             <w:r>
               <w:t xml:space="preserve">rest </w:t>
@@ -6859,9 +6933,11 @@
       <w:r>
         <w:t xml:space="preserve">: </w:t>
       </w:r>
+      <w:proofErr w:type="spellStart"/>
       <w:r>
         <w:t>ViewContactInformation</w:t>
       </w:r>
+      <w:proofErr w:type="spellEnd"/>
     </w:p>
     <w:tbl>
       <w:tblPr>
@@ -6911,9 +6987,11 @@
             <w:pPr>
               <w:pStyle w:val="InfoBlue"/>
             </w:pPr>
+            <w:proofErr w:type="spellStart"/>
             <w:r>
               <w:t>ViewContactInformation</w:t>
             </w:r>
+            <w:proofErr w:type="spellEnd"/>
           </w:p>
         </w:tc>
       </w:tr>
@@ -7078,9 +7156,11 @@
             <w:r>
               <w:t>Include(</w:t>
             </w:r>
+            <w:proofErr w:type="spellStart"/>
             <w:r>
               <w:t>ViewBookRequestsForSpecificBook</w:t>
             </w:r>
+            <w:proofErr w:type="spellEnd"/>
             <w:r>
               <w:t>)</w:t>
             </w:r>
@@ -7192,9 +7272,11 @@
       <w:r>
         <w:t xml:space="preserve">: </w:t>
       </w:r>
+      <w:proofErr w:type="spellStart"/>
       <w:r>
         <w:t>DeleteBookOffer</w:t>
       </w:r>
+      <w:proofErr w:type="spellEnd"/>
     </w:p>
     <w:tbl>
       <w:tblPr>
@@ -7244,9 +7326,11 @@
             <w:pPr>
               <w:pStyle w:val="InfoBlue"/>
             </w:pPr>
+            <w:proofErr w:type="spellStart"/>
             <w:r>
               <w:t>DeleteBookOffer</w:t>
             </w:r>
+            <w:proofErr w:type="spellEnd"/>
           </w:p>
         </w:tc>
       </w:tr>
@@ -7421,7 +7505,15 @@
               <w:jc w:val="left"/>
             </w:pPr>
             <w:r>
-              <w:t>Include(ViewBookOffers)</w:t>
+              <w:t>Include(</w:t>
+            </w:r>
+            <w:proofErr w:type="spellStart"/>
+            <w:r>
+              <w:t>ViewBookOffers</w:t>
+            </w:r>
+            <w:proofErr w:type="spellEnd"/>
+            <w:r>
+              <w:t>)</w:t>
             </w:r>
           </w:p>
           <w:p>
@@ -7434,7 +7526,15 @@
               <w:jc w:val="left"/>
             </w:pPr>
             <w:r>
-              <w:t>The user selects one of their book offers and deletes it.</w:t>
+              <w:t xml:space="preserve">The user selects one of their </w:t>
+            </w:r>
+            <w:proofErr w:type="gramStart"/>
+            <w:r>
+              <w:t>book</w:t>
+            </w:r>
+            <w:proofErr w:type="gramEnd"/>
+            <w:r>
+              <w:t xml:space="preserve"> offers and deletes it.</w:t>
             </w:r>
           </w:p>
           <w:p>
@@ -7510,6 +7610,7 @@
         <w:lastRenderedPageBreak/>
         <w:t xml:space="preserve">UC12: </w:t>
       </w:r>
+      <w:proofErr w:type="spellStart"/>
       <w:r>
         <w:t>Search</w:t>
       </w:r>
@@ -7519,6 +7620,7 @@
       <w:r>
         <w:t>s</w:t>
       </w:r>
+      <w:proofErr w:type="spellEnd"/>
     </w:p>
     <w:tbl>
       <w:tblPr>
@@ -7568,6 +7670,7 @@
             <w:pPr>
               <w:pStyle w:val="InfoBlue"/>
             </w:pPr>
+            <w:proofErr w:type="spellStart"/>
             <w:r>
               <w:t>Search</w:t>
             </w:r>
@@ -7577,6 +7680,7 @@
             <w:r>
               <w:t>s</w:t>
             </w:r>
+            <w:proofErr w:type="spellEnd"/>
           </w:p>
         </w:tc>
       </w:tr>
@@ -7834,7 +7938,15 @@
               <w:t xml:space="preserve">If in step 4 the system </w:t>
             </w:r>
             <w:r>
-              <w:t xml:space="preserve">doesn’t find any book offers, then it display the message “No Book Offers </w:t>
+              <w:t xml:space="preserve">doesn’t find any book offers, then it </w:t>
+            </w:r>
+            <w:proofErr w:type="gramStart"/>
+            <w:r>
+              <w:t>display</w:t>
+            </w:r>
+            <w:proofErr w:type="gramEnd"/>
+            <w:r>
+              <w:t xml:space="preserve"> the message “No Book Offers </w:t>
             </w:r>
             <w:r>
               <w:t>Were Found</w:t>
@@ -7888,8 +8000,13 @@
         <w:pStyle w:val="Heading2"/>
       </w:pPr>
       <w:r>
-        <w:t>UC13: BrowseBookOffers</w:t>
+        <w:t xml:space="preserve">UC13: </w:t>
       </w:r>
+      <w:proofErr w:type="spellStart"/>
+      <w:r>
+        <w:t>BrowseBookOffers</w:t>
+      </w:r>
+      <w:proofErr w:type="spellEnd"/>
     </w:p>
     <w:tbl>
       <w:tblPr>
@@ -7939,12 +8056,14 @@
             <w:pPr>
               <w:pStyle w:val="InfoBlue"/>
             </w:pPr>
+            <w:proofErr w:type="spellStart"/>
             <w:r>
               <w:t>Browse</w:t>
             </w:r>
             <w:r>
               <w:t>BookOffers</w:t>
             </w:r>
+            <w:proofErr w:type="spellEnd"/>
           </w:p>
         </w:tc>
       </w:tr>
@@ -8273,12 +8392,14 @@
         <w:lastRenderedPageBreak/>
         <w:t xml:space="preserve">UC14: </w:t>
       </w:r>
+      <w:proofErr w:type="spellStart"/>
       <w:r>
         <w:t>Save</w:t>
       </w:r>
       <w:r>
         <w:t>BookRequest</w:t>
       </w:r>
+      <w:proofErr w:type="spellEnd"/>
     </w:p>
     <w:tbl>
       <w:tblPr>
@@ -8328,12 +8449,14 @@
             <w:pPr>
               <w:pStyle w:val="InfoBlue"/>
             </w:pPr>
+            <w:proofErr w:type="spellStart"/>
             <w:r>
               <w:t>Save</w:t>
             </w:r>
             <w:r>
               <w:t>BookRequest</w:t>
             </w:r>
+            <w:proofErr w:type="spellEnd"/>
           </w:p>
         </w:tc>
       </w:tr>
@@ -8498,15 +8621,19 @@
             <w:r>
               <w:t>Include(</w:t>
             </w:r>
+            <w:proofErr w:type="spellStart"/>
             <w:r>
               <w:t>SearchBookOffers</w:t>
             </w:r>
+            <w:proofErr w:type="spellEnd"/>
             <w:r>
               <w:t>) or Include(</w:t>
             </w:r>
+            <w:proofErr w:type="spellStart"/>
             <w:r>
               <w:t>BrowseBookOffers</w:t>
             </w:r>
+            <w:proofErr w:type="spellEnd"/>
             <w:r>
               <w:t>)</w:t>
             </w:r>
@@ -8667,9 +8794,11 @@
           <w:lang w:val="el-GR"/>
         </w:rPr>
       </w:pPr>
+      <w:proofErr w:type="spellStart"/>
       <w:r>
         <w:t>ViewBookRequests</w:t>
       </w:r>
+      <w:proofErr w:type="spellEnd"/>
       <w:r>
         <w:rPr>
           <w:lang w:val="el-GR"/>
@@ -8893,6 +9022,19 @@
       </w:r>
     </w:p>
     <w:p>
+      <w:r>
+        <w:br w:type="page"/>
+      </w:r>
+      <w:r>
+        <w:lastRenderedPageBreak/>
+        <w:pict w14:anchorId="7AFA481B">
+          <v:shape id="_x0000_i1031" type="#_x0000_t75" style="width:466.95pt;height:428.35pt">
+            <v:imagedata r:id="rId12" o:title="domain.model"/>
+          </v:shape>
+        </w:pict>
+      </w:r>
+    </w:p>
+    <w:p>
       <w:pPr>
         <w:pStyle w:val="Heading3"/>
       </w:pPr>
@@ -9098,9 +9240,11 @@
                 <w:numId w:val="30"/>
               </w:numPr>
             </w:pPr>
+            <w:proofErr w:type="spellStart"/>
             <w:r>
               <w:t>PasswordEncoder</w:t>
             </w:r>
+            <w:proofErr w:type="spellEnd"/>
           </w:p>
           <w:p>
             <w:pPr>
@@ -9128,9 +9272,11 @@
                 <w:numId w:val="30"/>
               </w:numPr>
             </w:pPr>
+            <w:proofErr w:type="spellStart"/>
             <w:r>
               <w:t>CustomSecuritySuccessHandler</w:t>
             </w:r>
+            <w:proofErr w:type="spellEnd"/>
           </w:p>
           <w:p>
             <w:pPr>
@@ -9140,9 +9286,11 @@
                 <w:numId w:val="30"/>
               </w:numPr>
             </w:pPr>
+            <w:proofErr w:type="spellStart"/>
             <w:r>
               <w:t>EndpointConfig</w:t>
             </w:r>
+            <w:proofErr w:type="spellEnd"/>
           </w:p>
         </w:tc>
       </w:tr>
@@ -9330,9 +9478,11 @@
                 <w:numId w:val="30"/>
               </w:numPr>
             </w:pPr>
+            <w:proofErr w:type="spellStart"/>
             <w:r>
               <w:t>EndpointConfig</w:t>
             </w:r>
+            <w:proofErr w:type="spellEnd"/>
           </w:p>
         </w:tc>
       </w:tr>
@@ -9520,9 +9670,11 @@
                 <w:numId w:val="30"/>
               </w:numPr>
             </w:pPr>
+            <w:proofErr w:type="spellStart"/>
             <w:r>
               <w:t>ViewControllerRegistry</w:t>
             </w:r>
+            <w:proofErr w:type="spellEnd"/>
           </w:p>
         </w:tc>
       </w:tr>
@@ -9987,9 +10139,11 @@
               <w:pStyle w:val="InfoBlue"/>
               <w:jc w:val="center"/>
             </w:pPr>
+            <w:proofErr w:type="spellStart"/>
             <w:r>
               <w:t>ThymeleafUtil</w:t>
             </w:r>
+            <w:proofErr w:type="spellEnd"/>
           </w:p>
         </w:tc>
         <w:tc>
@@ -10090,9 +10244,11 @@
                 <w:numId w:val="29"/>
               </w:numPr>
             </w:pPr>
+            <w:proofErr w:type="spellStart"/>
             <w:r>
               <w:t>BookCategoryView</w:t>
             </w:r>
+            <w:proofErr w:type="spellEnd"/>
           </w:p>
           <w:p>
             <w:pPr>
@@ -10102,9 +10258,11 @@
                 <w:numId w:val="29"/>
               </w:numPr>
             </w:pPr>
+            <w:proofErr w:type="spellStart"/>
             <w:r>
               <w:t>AuthorView</w:t>
             </w:r>
+            <w:proofErr w:type="spellEnd"/>
           </w:p>
         </w:tc>
       </w:tr>
@@ -10206,9 +10364,11 @@
               <w:pStyle w:val="InfoBlue"/>
               <w:jc w:val="center"/>
             </w:pPr>
+            <w:proofErr w:type="spellStart"/>
             <w:r>
               <w:t>RegisterController</w:t>
             </w:r>
+            <w:proofErr w:type="spellEnd"/>
           </w:p>
         </w:tc>
         <w:tc>
@@ -10322,9 +10482,11 @@
                 <w:numId w:val="29"/>
               </w:numPr>
             </w:pPr>
+            <w:proofErr w:type="spellStart"/>
             <w:r>
               <w:t>EndpointConfig</w:t>
             </w:r>
+            <w:proofErr w:type="spellEnd"/>
           </w:p>
           <w:p>
             <w:pPr>
@@ -10334,9 +10496,11 @@
                 <w:numId w:val="30"/>
               </w:numPr>
             </w:pPr>
+            <w:proofErr w:type="spellStart"/>
             <w:r>
               <w:t>RegisterFormData</w:t>
             </w:r>
+            <w:proofErr w:type="spellEnd"/>
           </w:p>
           <w:p>
             <w:pPr>
@@ -10358,9 +10522,11 @@
                 <w:numId w:val="30"/>
               </w:numPr>
             </w:pPr>
+            <w:proofErr w:type="spellStart"/>
             <w:r>
               <w:t>RegisterCommand</w:t>
             </w:r>
+            <w:proofErr w:type="spellEnd"/>
           </w:p>
           <w:p>
             <w:pPr>
@@ -10370,9 +10536,11 @@
                 <w:numId w:val="30"/>
               </w:numPr>
             </w:pPr>
+            <w:proofErr w:type="spellStart"/>
             <w:r>
               <w:t>RegisterUseCase</w:t>
             </w:r>
+            <w:proofErr w:type="spellEnd"/>
           </w:p>
         </w:tc>
       </w:tr>
@@ -10463,12 +10631,14 @@
               <w:pStyle w:val="InfoBlue"/>
               <w:jc w:val="center"/>
             </w:pPr>
+            <w:proofErr w:type="spellStart"/>
             <w:r>
               <w:t>Login</w:t>
             </w:r>
             <w:r>
               <w:t>Controller</w:t>
             </w:r>
+            <w:proofErr w:type="spellEnd"/>
           </w:p>
         </w:tc>
         <w:tc>
@@ -10561,9 +10731,11 @@
               </w:numPr>
               <w:jc w:val="left"/>
             </w:pPr>
+            <w:proofErr w:type="spellStart"/>
             <w:r>
               <w:t>EndpointConfig</w:t>
             </w:r>
+            <w:proofErr w:type="spellEnd"/>
           </w:p>
         </w:tc>
       </w:tr>
@@ -10654,9 +10826,11 @@
               <w:pStyle w:val="InfoBlue"/>
               <w:jc w:val="center"/>
             </w:pPr>
+            <w:proofErr w:type="spellStart"/>
             <w:r>
               <w:t>HomepageController</w:t>
             </w:r>
+            <w:proofErr w:type="spellEnd"/>
           </w:p>
         </w:tc>
         <w:tc>
@@ -10755,9 +10929,11 @@
               </w:numPr>
               <w:jc w:val="left"/>
             </w:pPr>
+            <w:proofErr w:type="spellStart"/>
             <w:r>
               <w:t>EndpointConfig</w:t>
             </w:r>
+            <w:proofErr w:type="spellEnd"/>
           </w:p>
         </w:tc>
       </w:tr>
@@ -10852,9 +11028,11 @@
               <w:pStyle w:val="InfoBlue"/>
               <w:jc w:val="center"/>
             </w:pPr>
+            <w:proofErr w:type="spellStart"/>
             <w:r>
               <w:t>ViewUserProfileController</w:t>
             </w:r>
+            <w:proofErr w:type="spellEnd"/>
           </w:p>
         </w:tc>
         <w:tc>
@@ -10986,9 +11164,11 @@
               </w:numPr>
               <w:jc w:val="left"/>
             </w:pPr>
+            <w:proofErr w:type="spellStart"/>
             <w:r>
               <w:t>EndpointConfig</w:t>
             </w:r>
+            <w:proofErr w:type="spellEnd"/>
           </w:p>
           <w:p>
             <w:pPr>
@@ -10999,9 +11179,11 @@
               </w:numPr>
               <w:jc w:val="left"/>
             </w:pPr>
+            <w:proofErr w:type="spellStart"/>
             <w:r>
               <w:t>ViewUserProfileUseCase</w:t>
             </w:r>
+            <w:proofErr w:type="spellEnd"/>
           </w:p>
           <w:p>
             <w:pPr>
@@ -11012,9 +11194,11 @@
               </w:numPr>
               <w:jc w:val="left"/>
             </w:pPr>
+            <w:proofErr w:type="spellStart"/>
             <w:r>
               <w:t>ViewBookCategoriesUseCase</w:t>
             </w:r>
+            <w:proofErr w:type="spellEnd"/>
           </w:p>
           <w:p>
             <w:pPr>
@@ -11025,9 +11209,11 @@
               </w:numPr>
               <w:jc w:val="left"/>
             </w:pPr>
+            <w:proofErr w:type="spellStart"/>
             <w:r>
               <w:t>ViewAuthorsUseCase</w:t>
             </w:r>
+            <w:proofErr w:type="spellEnd"/>
           </w:p>
           <w:p>
             <w:pPr>
@@ -11144,12 +11330,14 @@
               <w:pStyle w:val="InfoBlue"/>
               <w:jc w:val="center"/>
             </w:pPr>
+            <w:proofErr w:type="spellStart"/>
             <w:r>
               <w:t>Save</w:t>
             </w:r>
             <w:r>
               <w:t>UserProfileController</w:t>
             </w:r>
+            <w:proofErr w:type="spellEnd"/>
           </w:p>
         </w:tc>
         <w:tc>
@@ -11259,9 +11447,11 @@
               </w:numPr>
               <w:jc w:val="left"/>
             </w:pPr>
+            <w:proofErr w:type="spellStart"/>
             <w:r>
               <w:t>EndpointConfig</w:t>
             </w:r>
+            <w:proofErr w:type="spellEnd"/>
           </w:p>
           <w:p>
             <w:pPr>
@@ -11272,9 +11462,11 @@
               </w:numPr>
               <w:jc w:val="left"/>
             </w:pPr>
+            <w:proofErr w:type="spellStart"/>
             <w:r>
               <w:t>SaveUserProfileUseCase</w:t>
             </w:r>
+            <w:proofErr w:type="spellEnd"/>
           </w:p>
           <w:p>
             <w:pPr>
@@ -11285,9 +11477,11 @@
               </w:numPr>
               <w:jc w:val="left"/>
             </w:pPr>
+            <w:proofErr w:type="spellStart"/>
             <w:r>
               <w:t>UserProfileFormData</w:t>
             </w:r>
+            <w:proofErr w:type="spellEnd"/>
           </w:p>
           <w:p>
             <w:pPr>
@@ -11398,9 +11592,11 @@
               <w:pStyle w:val="InfoBlue"/>
               <w:jc w:val="center"/>
             </w:pPr>
+            <w:proofErr w:type="spellStart"/>
             <w:r>
               <w:t>SaveBookOfferController</w:t>
             </w:r>
+            <w:proofErr w:type="spellEnd"/>
           </w:p>
         </w:tc>
         <w:tc>
@@ -11518,9 +11714,11 @@
               </w:numPr>
               <w:jc w:val="left"/>
             </w:pPr>
+            <w:proofErr w:type="spellStart"/>
             <w:r>
               <w:t>EndpointConfig</w:t>
             </w:r>
+            <w:proofErr w:type="spellEnd"/>
           </w:p>
           <w:p>
             <w:pPr>
@@ -11531,9 +11729,11 @@
               </w:numPr>
               <w:jc w:val="left"/>
             </w:pPr>
+            <w:proofErr w:type="spellStart"/>
             <w:r>
               <w:t>ViewBookCategoriesUseCase</w:t>
             </w:r>
+            <w:proofErr w:type="spellEnd"/>
           </w:p>
           <w:p>
             <w:pPr>
@@ -11544,9 +11744,11 @@
               </w:numPr>
               <w:jc w:val="left"/>
             </w:pPr>
+            <w:proofErr w:type="spellStart"/>
             <w:r>
               <w:t>ViewAuthorsUseCase</w:t>
             </w:r>
+            <w:proofErr w:type="spellEnd"/>
           </w:p>
           <w:p>
             <w:pPr>
@@ -11557,12 +11759,14 @@
               </w:numPr>
               <w:jc w:val="left"/>
             </w:pPr>
+            <w:proofErr w:type="spellStart"/>
             <w:r>
               <w:t>B</w:t>
             </w:r>
             <w:r>
               <w:t>ookFormData</w:t>
             </w:r>
+            <w:proofErr w:type="spellEnd"/>
           </w:p>
         </w:tc>
       </w:tr>
@@ -11658,9 +11862,11 @@
               <w:pStyle w:val="InfoBlue"/>
               <w:jc w:val="center"/>
             </w:pPr>
+            <w:proofErr w:type="spellStart"/>
             <w:r>
               <w:t>ViewBookOffersController</w:t>
             </w:r>
+            <w:proofErr w:type="spellEnd"/>
           </w:p>
         </w:tc>
         <w:tc>
@@ -11789,9 +11995,11 @@
               </w:numPr>
               <w:jc w:val="left"/>
             </w:pPr>
+            <w:proofErr w:type="spellStart"/>
             <w:r>
               <w:t>EndpointConfig</w:t>
             </w:r>
+            <w:proofErr w:type="spellEnd"/>
           </w:p>
           <w:p>
             <w:pPr>
@@ -11802,9 +12010,11 @@
               </w:numPr>
               <w:jc w:val="left"/>
             </w:pPr>
+            <w:proofErr w:type="spellStart"/>
             <w:r>
               <w:t>ViewBookOffersUseCase</w:t>
             </w:r>
+            <w:proofErr w:type="spellEnd"/>
           </w:p>
           <w:p>
             <w:pPr>
@@ -11922,6 +12132,7 @@
               <w:pStyle w:val="InfoBlue"/>
               <w:jc w:val="center"/>
             </w:pPr>
+            <w:proofErr w:type="spellStart"/>
             <w:r>
               <w:t>ViewBook</w:t>
             </w:r>
@@ -11931,6 +12142,7 @@
             <w:r>
               <w:t>Controller</w:t>
             </w:r>
+            <w:proofErr w:type="spellEnd"/>
           </w:p>
         </w:tc>
         <w:tc>
@@ -12048,9 +12260,11 @@
               </w:numPr>
               <w:jc w:val="left"/>
             </w:pPr>
+            <w:proofErr w:type="spellStart"/>
             <w:r>
               <w:t>EndpointConfig</w:t>
             </w:r>
+            <w:proofErr w:type="spellEnd"/>
           </w:p>
           <w:p>
             <w:pPr>
@@ -12061,9 +12275,11 @@
               </w:numPr>
               <w:jc w:val="left"/>
             </w:pPr>
+            <w:proofErr w:type="spellStart"/>
             <w:r>
               <w:t>ViewBookRequestsForSpecificBookUseCase</w:t>
             </w:r>
+            <w:proofErr w:type="spellEnd"/>
           </w:p>
           <w:p>
             <w:pPr>
@@ -12278,9 +12494,11 @@
               </w:numPr>
               <w:jc w:val="left"/>
             </w:pPr>
+            <w:proofErr w:type="spellStart"/>
             <w:r>
               <w:t>EndpointConfig</w:t>
             </w:r>
+            <w:proofErr w:type="spellEnd"/>
           </w:p>
           <w:p>
             <w:pPr>
@@ -12295,6 +12513,229 @@
                 <w:lang w:val="el-GR"/>
               </w:rPr>
               <w:t>AcceptBookRequestUseCase</w:t>
+            </w:r>
+          </w:p>
+        </w:tc>
+      </w:tr>
+    </w:tbl>
+    <w:p/>
+    <w:tbl>
+      <w:tblPr>
+        <w:tblW w:w="9581" w:type="dxa"/>
+        <w:tblInd w:w="250" w:type="dxa"/>
+        <w:tblBorders>
+          <w:top w:val="single" w:sz="4" w:space="0" w:color="auto"/>
+          <w:left w:val="single" w:sz="4" w:space="0" w:color="auto"/>
+          <w:bottom w:val="single" w:sz="4" w:space="0" w:color="auto"/>
+          <w:right w:val="single" w:sz="4" w:space="0" w:color="auto"/>
+          <w:insideH w:val="single" w:sz="4" w:space="0" w:color="auto"/>
+          <w:insideV w:val="single" w:sz="4" w:space="0" w:color="auto"/>
+        </w:tblBorders>
+        <w:tblLayout w:type="fixed"/>
+        <w:tblLook w:val="04A0" w:firstRow="1" w:lastRow="0" w:firstColumn="1" w:lastColumn="0" w:noHBand="0" w:noVBand="1"/>
+      </w:tblPr>
+      <w:tblGrid>
+        <w:gridCol w:w="1418"/>
+        <w:gridCol w:w="3827"/>
+        <w:gridCol w:w="2302"/>
+        <w:gridCol w:w="2034"/>
+      </w:tblGrid>
+      <w:tr>
+        <w:tc>
+          <w:tcPr>
+            <w:tcW w:w="9581" w:type="dxa"/>
+            <w:gridSpan w:val="4"/>
+          </w:tcPr>
+          <w:p>
+            <w:pPr>
+              <w:pStyle w:val="InfoBlue"/>
+              <w:jc w:val="center"/>
+            </w:pPr>
+            <w:r>
+              <w:t>package com.myy803.social_bookstore.</w:t>
+            </w:r>
+            <w:r>
+              <w:t>controllers</w:t>
+            </w:r>
+          </w:p>
+        </w:tc>
+      </w:tr>
+      <w:tr>
+        <w:tc>
+          <w:tcPr>
+            <w:tcW w:w="1418" w:type="dxa"/>
+            <w:tcBorders>
+              <w:right w:val="nil"/>
+            </w:tcBorders>
+          </w:tcPr>
+          <w:p>
+            <w:pPr>
+              <w:pStyle w:val="BodyText"/>
+              <w:ind w:left="0"/>
+              <w:jc w:val="center"/>
+              <w:rPr>
+                <w:b/>
+              </w:rPr>
+            </w:pPr>
+            <w:r>
+              <w:rPr>
+                <w:b/>
+              </w:rPr>
+              <w:t>Class Name</w:t>
+            </w:r>
+            <w:r>
+              <w:rPr>
+                <w:b/>
+              </w:rPr>
+              <w:t>:</w:t>
+            </w:r>
+          </w:p>
+        </w:tc>
+        <w:tc>
+          <w:tcPr>
+            <w:tcW w:w="6129" w:type="dxa"/>
+            <w:gridSpan w:val="2"/>
+            <w:tcBorders>
+              <w:left w:val="nil"/>
+              <w:right w:val="nil"/>
+            </w:tcBorders>
+          </w:tcPr>
+          <w:p>
+            <w:pPr>
+              <w:pStyle w:val="InfoBlue"/>
+              <w:jc w:val="center"/>
+            </w:pPr>
+            <w:proofErr w:type="spellStart"/>
+            <w:r>
+              <w:t>DeleteBookOffer</w:t>
+            </w:r>
+            <w:proofErr w:type="spellEnd"/>
+            <w:r>
+              <w:rPr>
+                <w:lang w:val="el-GR"/>
+              </w:rPr>
+              <w:t>Controller</w:t>
+            </w:r>
+          </w:p>
+        </w:tc>
+        <w:tc>
+          <w:tcPr>
+            <w:tcW w:w="2034" w:type="dxa"/>
+            <w:tcBorders>
+              <w:left w:val="nil"/>
+            </w:tcBorders>
+          </w:tcPr>
+          <w:p>
+            <w:pPr>
+              <w:pStyle w:val="InfoBlue"/>
+            </w:pPr>
+          </w:p>
+        </w:tc>
+      </w:tr>
+      <w:tr>
+        <w:tc>
+          <w:tcPr>
+            <w:tcW w:w="5245" w:type="dxa"/>
+            <w:gridSpan w:val="2"/>
+          </w:tcPr>
+          <w:p>
+            <w:pPr>
+              <w:pStyle w:val="BodyText"/>
+              <w:spacing w:after="0"/>
+              <w:ind w:left="0"/>
+              <w:jc w:val="left"/>
+              <w:rPr>
+                <w:b/>
+              </w:rPr>
+            </w:pPr>
+            <w:r>
+              <w:rPr>
+                <w:b/>
+              </w:rPr>
+              <w:t>Responsibilities</w:t>
+            </w:r>
+            <w:r>
+              <w:rPr>
+                <w:b/>
+              </w:rPr>
+              <w:t>:</w:t>
+            </w:r>
+          </w:p>
+          <w:p>
+            <w:pPr>
+              <w:pStyle w:val="BodyText"/>
+              <w:numPr>
+                <w:ilvl w:val="0"/>
+                <w:numId w:val="29"/>
+              </w:numPr>
+              <w:jc w:val="left"/>
+              <w:rPr>
+                <w:b/>
+              </w:rPr>
+            </w:pPr>
+            <w:r>
+              <w:t xml:space="preserve">Handles HTTP POST requests for </w:t>
+            </w:r>
+            <w:r>
+              <w:t>deleting</w:t>
+            </w:r>
+            <w:r>
+              <w:t xml:space="preserve"> a book </w:t>
+            </w:r>
+            <w:r>
+              <w:t>offer.</w:t>
+            </w:r>
+          </w:p>
+        </w:tc>
+        <w:tc>
+          <w:tcPr>
+            <w:tcW w:w="4336" w:type="dxa"/>
+            <w:gridSpan w:val="2"/>
+          </w:tcPr>
+          <w:p>
+            <w:pPr>
+              <w:pStyle w:val="InfoBlue"/>
+              <w:rPr>
+                <w:b/>
+                <w:bCs/>
+              </w:rPr>
+            </w:pPr>
+            <w:r>
+              <w:rPr>
+                <w:b/>
+                <w:bCs/>
+              </w:rPr>
+              <w:t>Collaborations:</w:t>
+            </w:r>
+          </w:p>
+          <w:p>
+            <w:pPr>
+              <w:pStyle w:val="BodyText"/>
+              <w:numPr>
+                <w:ilvl w:val="0"/>
+                <w:numId w:val="29"/>
+              </w:numPr>
+              <w:jc w:val="left"/>
+            </w:pPr>
+            <w:proofErr w:type="spellStart"/>
+            <w:r>
+              <w:t>EndpointConfig</w:t>
+            </w:r>
+            <w:proofErr w:type="spellEnd"/>
+          </w:p>
+          <w:p>
+            <w:pPr>
+              <w:pStyle w:val="BodyText"/>
+              <w:numPr>
+                <w:ilvl w:val="0"/>
+                <w:numId w:val="29"/>
+              </w:numPr>
+            </w:pPr>
+            <w:r>
+              <w:rPr>
+                <w:lang w:val="el-GR"/>
+              </w:rPr>
+              <w:t>DeleteBookOfferUseCase</w:t>
             </w:r>
           </w:p>
         </w:tc>
@@ -12402,9 +12843,11 @@
               <w:pStyle w:val="InfoBlue"/>
               <w:jc w:val="center"/>
             </w:pPr>
+            <w:proofErr w:type="spellStart"/>
             <w:r>
               <w:t>RegisterUseCase</w:t>
             </w:r>
+            <w:proofErr w:type="spellEnd"/>
           </w:p>
         </w:tc>
         <w:tc>
@@ -12496,9 +12939,11 @@
                 <w:numId w:val="29"/>
               </w:numPr>
             </w:pPr>
+            <w:proofErr w:type="spellStart"/>
             <w:r>
               <w:t>RegisterCommand</w:t>
             </w:r>
+            <w:proofErr w:type="spellEnd"/>
           </w:p>
         </w:tc>
       </w:tr>
@@ -12589,9 +13034,11 @@
               <w:pStyle w:val="InfoBlue"/>
               <w:jc w:val="center"/>
             </w:pPr>
+            <w:proofErr w:type="spellStart"/>
             <w:r>
               <w:t>RegisterService</w:t>
             </w:r>
+            <w:proofErr w:type="spellEnd"/>
           </w:p>
         </w:tc>
         <w:tc>
@@ -12664,9 +13111,11 @@
             <w:r>
               <w:t xml:space="preserve">Implements the </w:t>
             </w:r>
+            <w:proofErr w:type="spellStart"/>
             <w:r>
               <w:t>RegisterUseCase</w:t>
             </w:r>
+            <w:proofErr w:type="spellEnd"/>
             <w:r>
               <w:t xml:space="preserve"> </w:t>
             </w:r>
@@ -12704,9 +13153,11 @@
                 <w:numId w:val="30"/>
               </w:numPr>
             </w:pPr>
+            <w:proofErr w:type="spellStart"/>
             <w:r>
               <w:t>RegisterCommand</w:t>
             </w:r>
+            <w:proofErr w:type="spellEnd"/>
           </w:p>
           <w:p>
             <w:pPr>
@@ -12716,9 +13167,11 @@
                 <w:numId w:val="30"/>
               </w:numPr>
             </w:pPr>
+            <w:proofErr w:type="spellStart"/>
             <w:r>
               <w:t>PasswordEncoder</w:t>
             </w:r>
+            <w:proofErr w:type="spellEnd"/>
           </w:p>
           <w:p>
             <w:pPr>
@@ -12728,9 +13181,11 @@
                 <w:numId w:val="30"/>
               </w:numPr>
             </w:pPr>
+            <w:proofErr w:type="spellStart"/>
             <w:r>
               <w:t>UserMapper</w:t>
             </w:r>
+            <w:proofErr w:type="spellEnd"/>
           </w:p>
           <w:p>
             <w:pPr>
@@ -12845,9 +13300,11 @@
               <w:pStyle w:val="InfoBlue"/>
               <w:jc w:val="center"/>
             </w:pPr>
+            <w:proofErr w:type="spellStart"/>
             <w:r>
               <w:t>UserDetailsServiceImp</w:t>
             </w:r>
+            <w:proofErr w:type="spellEnd"/>
           </w:p>
         </w:tc>
         <w:tc>
@@ -12906,7 +13363,15 @@
               </w:rPr>
             </w:pPr>
             <w:r>
-              <w:t>Implements the UserDetailsService interface to load user details by username.</w:t>
+              <w:t xml:space="preserve">Implements the </w:t>
+            </w:r>
+            <w:proofErr w:type="spellStart"/>
+            <w:r>
+              <w:t>UserDetailsService</w:t>
+            </w:r>
+            <w:proofErr w:type="spellEnd"/>
+            <w:r>
+              <w:t xml:space="preserve"> interface to load user details by username.</w:t>
             </w:r>
           </w:p>
         </w:tc>
@@ -12949,9 +13414,11 @@
                 <w:numId w:val="30"/>
               </w:numPr>
             </w:pPr>
+            <w:proofErr w:type="spellStart"/>
             <w:r>
               <w:t>UserMapper</w:t>
             </w:r>
+            <w:proofErr w:type="spellEnd"/>
           </w:p>
         </w:tc>
       </w:tr>
@@ -13042,12 +13509,14 @@
               <w:pStyle w:val="InfoBlue"/>
               <w:jc w:val="center"/>
             </w:pPr>
+            <w:proofErr w:type="spellStart"/>
             <w:r>
               <w:t>ViewUserProfile</w:t>
             </w:r>
             <w:r>
               <w:t>UseCase</w:t>
             </w:r>
+            <w:proofErr w:type="spellEnd"/>
           </w:p>
         </w:tc>
         <w:tc>
@@ -13240,12 +13709,14 @@
               <w:pStyle w:val="InfoBlue"/>
               <w:jc w:val="center"/>
             </w:pPr>
+            <w:proofErr w:type="spellStart"/>
             <w:r>
               <w:t>ViewUserProfile</w:t>
             </w:r>
             <w:r>
               <w:t>Service</w:t>
             </w:r>
+            <w:proofErr w:type="spellEnd"/>
           </w:p>
         </w:tc>
         <w:tc>
@@ -13318,12 +13789,14 @@
             <w:r>
               <w:t xml:space="preserve">Implements the </w:t>
             </w:r>
+            <w:proofErr w:type="spellStart"/>
             <w:r>
               <w:t>ViewUserProfile</w:t>
             </w:r>
             <w:r>
               <w:t>UseCase</w:t>
             </w:r>
+            <w:proofErr w:type="spellEnd"/>
             <w:r>
               <w:t xml:space="preserve"> </w:t>
             </w:r>
@@ -13337,7 +13810,23 @@
               <w:t xml:space="preserve"> </w:t>
             </w:r>
             <w:r>
-              <w:t xml:space="preserve">map the UserProfile domain model to the UserProfileView </w:t>
+              <w:t xml:space="preserve">map the </w:t>
+            </w:r>
+            <w:proofErr w:type="spellStart"/>
+            <w:r>
+              <w:t>UserProfile</w:t>
+            </w:r>
+            <w:proofErr w:type="spellEnd"/>
+            <w:r>
+              <w:t xml:space="preserve"> domain model to the </w:t>
+            </w:r>
+            <w:proofErr w:type="spellStart"/>
+            <w:r>
+              <w:t>UserProfileView</w:t>
+            </w:r>
+            <w:proofErr w:type="spellEnd"/>
+            <w:r>
+              <w:t xml:space="preserve"> </w:t>
             </w:r>
             <w:r>
               <w:t xml:space="preserve">view </w:t>
@@ -13379,8 +13868,13 @@
                 <w:numId w:val="30"/>
               </w:numPr>
             </w:pPr>
-            <w:r>
-              <w:t xml:space="preserve">UserMapper </w:t>
+            <w:proofErr w:type="spellStart"/>
+            <w:r>
+              <w:t>UserMapper</w:t>
+            </w:r>
+            <w:proofErr w:type="spellEnd"/>
+            <w:r>
+              <w:t xml:space="preserve"> </w:t>
             </w:r>
           </w:p>
           <w:p>
@@ -13391,9 +13885,11 @@
                 <w:numId w:val="30"/>
               </w:numPr>
             </w:pPr>
+            <w:proofErr w:type="spellStart"/>
             <w:r>
               <w:t>UserProfileMapper</w:t>
             </w:r>
+            <w:proofErr w:type="spellEnd"/>
           </w:p>
           <w:p>
             <w:pPr>
@@ -13403,9 +13899,11 @@
                 <w:numId w:val="30"/>
               </w:numPr>
             </w:pPr>
+            <w:proofErr w:type="spellStart"/>
             <w:r>
               <w:t>UserProfileView</w:t>
             </w:r>
+            <w:proofErr w:type="spellEnd"/>
           </w:p>
           <w:p>
             <w:pPr>
@@ -13415,9 +13913,11 @@
                 <w:numId w:val="30"/>
               </w:numPr>
             </w:pPr>
+            <w:proofErr w:type="spellStart"/>
             <w:r>
               <w:t>BookCategoryView</w:t>
             </w:r>
+            <w:proofErr w:type="spellEnd"/>
           </w:p>
           <w:p>
             <w:pPr>
@@ -13427,9 +13927,11 @@
                 <w:numId w:val="30"/>
               </w:numPr>
             </w:pPr>
+            <w:proofErr w:type="spellStart"/>
             <w:r>
               <w:t>AuthorView</w:t>
             </w:r>
+            <w:proofErr w:type="spellEnd"/>
           </w:p>
         </w:tc>
       </w:tr>
@@ -13776,9 +14278,11 @@
             <w:r>
               <w:t xml:space="preserve">Implements the </w:t>
             </w:r>
+            <w:proofErr w:type="spellStart"/>
             <w:r>
               <w:t>ViewBookCategoriesUseCase</w:t>
             </w:r>
+            <w:proofErr w:type="spellEnd"/>
             <w:r>
               <w:t xml:space="preserve"> interface </w:t>
             </w:r>
@@ -13786,7 +14290,23 @@
               <w:t xml:space="preserve">to </w:t>
             </w:r>
             <w:r>
-              <w:t>map the BookCategory domain model to the BookCategoryView view object</w:t>
+              <w:t xml:space="preserve">map the </w:t>
+            </w:r>
+            <w:proofErr w:type="spellStart"/>
+            <w:r>
+              <w:t>BookCategory</w:t>
+            </w:r>
+            <w:proofErr w:type="spellEnd"/>
+            <w:r>
+              <w:t xml:space="preserve"> domain model to the </w:t>
+            </w:r>
+            <w:proofErr w:type="spellStart"/>
+            <w:r>
+              <w:t>BookCategoryView</w:t>
+            </w:r>
+            <w:proofErr w:type="spellEnd"/>
+            <w:r>
+              <w:t xml:space="preserve"> view object</w:t>
             </w:r>
             <w:r>
               <w:t>.</w:t>
@@ -14183,12 +14703,14 @@
             <w:r>
               <w:t xml:space="preserve">Implements the </w:t>
             </w:r>
+            <w:proofErr w:type="spellStart"/>
             <w:r>
               <w:t>ViewAuthors</w:t>
             </w:r>
             <w:r>
               <w:t>UseCase</w:t>
             </w:r>
+            <w:proofErr w:type="spellEnd"/>
             <w:r>
               <w:t xml:space="preserve"> interface to map the </w:t>
             </w:r>
@@ -14201,11 +14723,16 @@
             <w:r>
               <w:t xml:space="preserve">domain model to the </w:t>
             </w:r>
+            <w:proofErr w:type="spellStart"/>
             <w:r>
               <w:t>Author</w:t>
             </w:r>
             <w:r>
-              <w:t xml:space="preserve">View </w:t>
+              <w:t>View</w:t>
+            </w:r>
+            <w:proofErr w:type="spellEnd"/>
+            <w:r>
+              <w:t xml:space="preserve"> </w:t>
             </w:r>
             <w:r>
               <w:t>view object.</w:t>
@@ -14340,12 +14867,14 @@
               <w:pStyle w:val="InfoBlue"/>
               <w:jc w:val="center"/>
             </w:pPr>
+            <w:proofErr w:type="spellStart"/>
             <w:r>
               <w:t>SaveUserProfile</w:t>
             </w:r>
             <w:r>
               <w:t>UseCase</w:t>
             </w:r>
+            <w:proofErr w:type="spellEnd"/>
           </w:p>
         </w:tc>
         <w:tc>
@@ -14444,9 +14973,11 @@
               </w:numPr>
               <w:jc w:val="both"/>
             </w:pPr>
+            <w:proofErr w:type="spellStart"/>
             <w:r>
               <w:t>SaveUserProfileCommand</w:t>
             </w:r>
+            <w:proofErr w:type="spellEnd"/>
           </w:p>
         </w:tc>
       </w:tr>
@@ -14537,12 +15068,14 @@
               <w:pStyle w:val="InfoBlue"/>
               <w:jc w:val="center"/>
             </w:pPr>
+            <w:proofErr w:type="spellStart"/>
             <w:r>
               <w:t>SaveUserProfile</w:t>
             </w:r>
             <w:r>
               <w:t>Service</w:t>
             </w:r>
+            <w:proofErr w:type="spellEnd"/>
           </w:p>
         </w:tc>
         <w:tc>
@@ -14614,12 +15147,14 @@
             <w:r>
               <w:t xml:space="preserve">Implements the </w:t>
             </w:r>
+            <w:proofErr w:type="spellStart"/>
             <w:r>
               <w:t>SaveUserProfile</w:t>
             </w:r>
             <w:r>
               <w:t>UseCase</w:t>
             </w:r>
+            <w:proofErr w:type="spellEnd"/>
             <w:r>
               <w:t xml:space="preserve"> </w:t>
             </w:r>
@@ -14669,8 +15204,13 @@
                 <w:numId w:val="29"/>
               </w:numPr>
             </w:pPr>
-            <w:r>
-              <w:t xml:space="preserve">UserMapper </w:t>
+            <w:proofErr w:type="spellStart"/>
+            <w:r>
+              <w:t>UserMapper</w:t>
+            </w:r>
+            <w:proofErr w:type="spellEnd"/>
+            <w:r>
+              <w:t xml:space="preserve"> </w:t>
             </w:r>
           </w:p>
           <w:p>
@@ -14681,9 +15221,11 @@
                 <w:numId w:val="29"/>
               </w:numPr>
             </w:pPr>
+            <w:proofErr w:type="spellStart"/>
             <w:r>
               <w:t>UserProfileMapper</w:t>
             </w:r>
+            <w:proofErr w:type="spellEnd"/>
           </w:p>
           <w:p>
             <w:pPr>
@@ -14693,12 +15235,14 @@
                 <w:numId w:val="29"/>
               </w:numPr>
             </w:pPr>
+            <w:proofErr w:type="spellStart"/>
             <w:r>
               <w:t>BookCategory</w:t>
             </w:r>
             <w:r>
               <w:t>Mapper</w:t>
             </w:r>
+            <w:proofErr w:type="spellEnd"/>
           </w:p>
           <w:p>
             <w:pPr>
@@ -14708,12 +15252,14 @@
                 <w:numId w:val="29"/>
               </w:numPr>
             </w:pPr>
+            <w:proofErr w:type="spellStart"/>
             <w:r>
               <w:t>Author</w:t>
             </w:r>
             <w:r>
               <w:t>Mapper</w:t>
             </w:r>
+            <w:proofErr w:type="spellEnd"/>
           </w:p>
         </w:tc>
       </w:tr>
@@ -14804,12 +15350,14 @@
               <w:pStyle w:val="InfoBlue"/>
               <w:jc w:val="center"/>
             </w:pPr>
+            <w:proofErr w:type="spellStart"/>
             <w:r>
               <w:t>SaveBookOffer</w:t>
             </w:r>
             <w:r>
               <w:t>UseCase</w:t>
             </w:r>
+            <w:proofErr w:type="spellEnd"/>
           </w:p>
         </w:tc>
         <w:tc>
@@ -14908,9 +15456,11 @@
               </w:numPr>
               <w:jc w:val="both"/>
             </w:pPr>
+            <w:proofErr w:type="spellStart"/>
             <w:r>
               <w:t>SaveBookOfferCommand</w:t>
             </w:r>
+            <w:proofErr w:type="spellEnd"/>
           </w:p>
         </w:tc>
       </w:tr>
@@ -15001,9 +15551,11 @@
               <w:pStyle w:val="InfoBlue"/>
               <w:jc w:val="center"/>
             </w:pPr>
+            <w:proofErr w:type="spellStart"/>
             <w:r>
               <w:t>SaveBookOfferService</w:t>
             </w:r>
+            <w:proofErr w:type="spellEnd"/>
           </w:p>
         </w:tc>
         <w:tc>
@@ -15086,12 +15638,14 @@
             <w:r>
               <w:t xml:space="preserve">Implements the </w:t>
             </w:r>
+            <w:proofErr w:type="spellStart"/>
             <w:r>
               <w:t>SaveBookOffer</w:t>
             </w:r>
             <w:r>
               <w:t>UseCase</w:t>
             </w:r>
+            <w:proofErr w:type="spellEnd"/>
             <w:r>
               <w:t xml:space="preserve"> </w:t>
             </w:r>
@@ -15135,8 +15689,13 @@
                 <w:numId w:val="29"/>
               </w:numPr>
             </w:pPr>
-            <w:r>
-              <w:t xml:space="preserve">UserMapper </w:t>
+            <w:proofErr w:type="spellStart"/>
+            <w:r>
+              <w:t>UserMapper</w:t>
+            </w:r>
+            <w:proofErr w:type="spellEnd"/>
+            <w:r>
+              <w:t xml:space="preserve"> </w:t>
             </w:r>
           </w:p>
           <w:p>
@@ -15147,9 +15706,11 @@
                 <w:numId w:val="29"/>
               </w:numPr>
             </w:pPr>
+            <w:proofErr w:type="spellStart"/>
             <w:r>
               <w:t>UserProfileMapper</w:t>
             </w:r>
+            <w:proofErr w:type="spellEnd"/>
           </w:p>
           <w:p>
             <w:pPr>
@@ -15159,12 +15720,14 @@
                 <w:numId w:val="29"/>
               </w:numPr>
             </w:pPr>
+            <w:proofErr w:type="spellStart"/>
             <w:r>
               <w:t>BookCategory</w:t>
             </w:r>
             <w:r>
               <w:t>Mapper</w:t>
             </w:r>
+            <w:proofErr w:type="spellEnd"/>
           </w:p>
           <w:p>
             <w:pPr>
@@ -15174,12 +15737,14 @@
                 <w:numId w:val="29"/>
               </w:numPr>
             </w:pPr>
+            <w:proofErr w:type="spellStart"/>
             <w:r>
               <w:t>Author</w:t>
             </w:r>
             <w:r>
               <w:t>Mapper</w:t>
             </w:r>
+            <w:proofErr w:type="spellEnd"/>
           </w:p>
           <w:p>
             <w:pPr>
@@ -15189,9 +15754,11 @@
                 <w:numId w:val="29"/>
               </w:numPr>
             </w:pPr>
+            <w:proofErr w:type="spellStart"/>
             <w:r>
               <w:t>BookMapper</w:t>
             </w:r>
+            <w:proofErr w:type="spellEnd"/>
           </w:p>
         </w:tc>
       </w:tr>
@@ -15285,9 +15852,11 @@
               <w:pStyle w:val="InfoBlue"/>
               <w:jc w:val="center"/>
             </w:pPr>
+            <w:proofErr w:type="spellStart"/>
             <w:r>
               <w:t>ViewBookOffersUseCase</w:t>
             </w:r>
+            <w:proofErr w:type="spellEnd"/>
           </w:p>
         </w:tc>
         <w:tc>
@@ -15476,9 +16045,11 @@
               <w:pStyle w:val="InfoBlue"/>
               <w:jc w:val="center"/>
             </w:pPr>
+            <w:proofErr w:type="spellStart"/>
             <w:r>
               <w:t>ViewBookOffersService</w:t>
             </w:r>
+            <w:proofErr w:type="spellEnd"/>
           </w:p>
         </w:tc>
         <w:tc>
@@ -15561,8 +16132,13 @@
             <w:r>
               <w:t xml:space="preserve">Implements the </w:t>
             </w:r>
-            <w:r>
-              <w:t xml:space="preserve">ViewBookOffersUseCase </w:t>
+            <w:proofErr w:type="spellStart"/>
+            <w:r>
+              <w:t>ViewBookOffersUseCase</w:t>
+            </w:r>
+            <w:proofErr w:type="spellEnd"/>
+            <w:r>
+              <w:t xml:space="preserve"> </w:t>
             </w:r>
             <w:r>
               <w:t xml:space="preserve">interface to </w:t>
@@ -15604,8 +16180,13 @@
                 <w:numId w:val="29"/>
               </w:numPr>
             </w:pPr>
-            <w:r>
-              <w:t xml:space="preserve">UserMapper </w:t>
+            <w:proofErr w:type="spellStart"/>
+            <w:r>
+              <w:t>UserMapper</w:t>
+            </w:r>
+            <w:proofErr w:type="spellEnd"/>
+            <w:r>
+              <w:t xml:space="preserve"> </w:t>
             </w:r>
           </w:p>
           <w:p>
@@ -15616,9 +16197,11 @@
                 <w:numId w:val="29"/>
               </w:numPr>
             </w:pPr>
+            <w:proofErr w:type="spellStart"/>
             <w:r>
               <w:t>UserProfileMapper</w:t>
             </w:r>
+            <w:proofErr w:type="spellEnd"/>
           </w:p>
           <w:p>
             <w:pPr>
@@ -15736,9 +16319,11 @@
               <w:pStyle w:val="InfoBlue"/>
               <w:jc w:val="center"/>
             </w:pPr>
+            <w:proofErr w:type="spellStart"/>
             <w:r>
               <w:t>ViewBookRequestsForSpecificBookUseCase</w:t>
             </w:r>
+            <w:proofErr w:type="spellEnd"/>
           </w:p>
         </w:tc>
         <w:tc>
@@ -15926,9 +16511,11 @@
               <w:pStyle w:val="InfoBlue"/>
               <w:jc w:val="center"/>
             </w:pPr>
+            <w:proofErr w:type="spellStart"/>
             <w:r>
               <w:t>ViewBookRequestsForSpecificBookService</w:t>
             </w:r>
+            <w:proofErr w:type="spellEnd"/>
           </w:p>
         </w:tc>
         <w:tc>
@@ -15989,9 +16576,11 @@
             <w:r>
               <w:t xml:space="preserve">Implements the </w:t>
             </w:r>
+            <w:proofErr w:type="spellStart"/>
             <w:r>
               <w:t>ViewBookRequestsForSpecificBookUseCase</w:t>
             </w:r>
+            <w:proofErr w:type="spellEnd"/>
             <w:r>
               <w:t xml:space="preserve"> </w:t>
             </w:r>
@@ -16032,9 +16621,11 @@
                 <w:numId w:val="29"/>
               </w:numPr>
             </w:pPr>
+            <w:proofErr w:type="spellStart"/>
             <w:r>
               <w:t>BookRequestMapper</w:t>
             </w:r>
+            <w:proofErr w:type="spellEnd"/>
           </w:p>
           <w:p>
             <w:pPr>
@@ -16044,9 +16635,11 @@
                 <w:numId w:val="29"/>
               </w:numPr>
             </w:pPr>
+            <w:proofErr w:type="spellStart"/>
             <w:r>
               <w:t>BookRequestView</w:t>
             </w:r>
+            <w:proofErr w:type="spellEnd"/>
           </w:p>
         </w:tc>
       </w:tr>
@@ -16399,9 +16992,11 @@
             <w:r>
               <w:t xml:space="preserve">Implements the </w:t>
             </w:r>
+            <w:proofErr w:type="spellStart"/>
             <w:r>
               <w:t>AcceptBookRequestUseCase</w:t>
             </w:r>
+            <w:proofErr w:type="spellEnd"/>
             <w:r>
               <w:t xml:space="preserve"> </w:t>
             </w:r>
@@ -16448,14 +17043,433 @@
                 <w:numId w:val="29"/>
               </w:numPr>
             </w:pPr>
+            <w:proofErr w:type="spellStart"/>
             <w:r>
               <w:t>BookRequestMapper</w:t>
             </w:r>
+            <w:proofErr w:type="spellEnd"/>
           </w:p>
         </w:tc>
       </w:tr>
     </w:tbl>
     <w:p/>
+    <w:tbl>
+      <w:tblPr>
+        <w:tblW w:w="0" w:type="auto"/>
+        <w:tblInd w:w="250" w:type="dxa"/>
+        <w:tblBorders>
+          <w:top w:val="single" w:sz="4" w:space="0" w:color="auto"/>
+          <w:left w:val="single" w:sz="4" w:space="0" w:color="auto"/>
+          <w:bottom w:val="single" w:sz="4" w:space="0" w:color="auto"/>
+          <w:right w:val="single" w:sz="4" w:space="0" w:color="auto"/>
+          <w:insideH w:val="single" w:sz="4" w:space="0" w:color="auto"/>
+          <w:insideV w:val="single" w:sz="4" w:space="0" w:color="auto"/>
+        </w:tblBorders>
+        <w:tblLook w:val="04A0" w:firstRow="1" w:lastRow="0" w:firstColumn="1" w:lastColumn="0" w:noHBand="0" w:noVBand="1"/>
+      </w:tblPr>
+      <w:tblGrid>
+        <w:gridCol w:w="1553"/>
+        <w:gridCol w:w="3735"/>
+        <w:gridCol w:w="2508"/>
+        <w:gridCol w:w="1530"/>
+      </w:tblGrid>
+      <w:tr>
+        <w:tc>
+          <w:tcPr>
+            <w:tcW w:w="9326" w:type="dxa"/>
+            <w:gridSpan w:val="4"/>
+          </w:tcPr>
+          <w:p>
+            <w:pPr>
+              <w:pStyle w:val="InfoBlue"/>
+              <w:jc w:val="center"/>
+            </w:pPr>
+            <w:r>
+              <w:lastRenderedPageBreak/>
+              <w:br w:type="page"/>
+            </w:r>
+            <w:r>
+              <w:t>package com.myy803.social_bookstore.</w:t>
+            </w:r>
+            <w:r>
+              <w:t>services</w:t>
+            </w:r>
+          </w:p>
+        </w:tc>
+      </w:tr>
+      <w:tr>
+        <w:tc>
+          <w:tcPr>
+            <w:tcW w:w="1553" w:type="dxa"/>
+            <w:tcBorders>
+              <w:right w:val="nil"/>
+            </w:tcBorders>
+          </w:tcPr>
+          <w:p>
+            <w:pPr>
+              <w:pStyle w:val="BodyText"/>
+              <w:ind w:left="0"/>
+              <w:jc w:val="center"/>
+              <w:rPr>
+                <w:b/>
+              </w:rPr>
+            </w:pPr>
+            <w:r>
+              <w:rPr>
+                <w:b/>
+              </w:rPr>
+              <w:t>Class Name</w:t>
+            </w:r>
+            <w:r>
+              <w:rPr>
+                <w:b/>
+              </w:rPr>
+              <w:t>:</w:t>
+            </w:r>
+          </w:p>
+        </w:tc>
+        <w:tc>
+          <w:tcPr>
+            <w:tcW w:w="6243" w:type="dxa"/>
+            <w:gridSpan w:val="2"/>
+            <w:tcBorders>
+              <w:left w:val="nil"/>
+              <w:right w:val="nil"/>
+            </w:tcBorders>
+          </w:tcPr>
+          <w:p>
+            <w:pPr>
+              <w:pStyle w:val="InfoBlue"/>
+              <w:jc w:val="center"/>
+            </w:pPr>
+            <w:r>
+              <w:rPr>
+                <w:lang w:val="el-GR"/>
+              </w:rPr>
+              <w:t>DeleteBookOfferUseCase</w:t>
+            </w:r>
+          </w:p>
+        </w:tc>
+        <w:tc>
+          <w:tcPr>
+            <w:tcW w:w="1530" w:type="dxa"/>
+            <w:tcBorders>
+              <w:left w:val="nil"/>
+            </w:tcBorders>
+          </w:tcPr>
+          <w:p>
+            <w:pPr>
+              <w:pStyle w:val="InfoBlue"/>
+            </w:pPr>
+          </w:p>
+        </w:tc>
+      </w:tr>
+      <w:tr>
+        <w:tc>
+          <w:tcPr>
+            <w:tcW w:w="5288" w:type="dxa"/>
+            <w:gridSpan w:val="2"/>
+          </w:tcPr>
+          <w:p>
+            <w:pPr>
+              <w:pStyle w:val="BodyText"/>
+              <w:spacing w:after="0"/>
+              <w:ind w:left="0"/>
+              <w:jc w:val="left"/>
+              <w:rPr>
+                <w:b/>
+              </w:rPr>
+            </w:pPr>
+            <w:r>
+              <w:rPr>
+                <w:b/>
+              </w:rPr>
+              <w:t>Responsibilities</w:t>
+            </w:r>
+            <w:r>
+              <w:rPr>
+                <w:b/>
+              </w:rPr>
+              <w:t>:</w:t>
+            </w:r>
+          </w:p>
+          <w:p>
+            <w:pPr>
+              <w:pStyle w:val="BodyText"/>
+              <w:numPr>
+                <w:ilvl w:val="0"/>
+                <w:numId w:val="29"/>
+              </w:numPr>
+              <w:jc w:val="left"/>
+              <w:rPr>
+                <w:b/>
+              </w:rPr>
+            </w:pPr>
+            <w:r>
+              <w:t xml:space="preserve">Defines the contract for </w:t>
+            </w:r>
+            <w:r>
+              <w:t>deleting a book offer</w:t>
+            </w:r>
+            <w:r>
+              <w:t>.</w:t>
+            </w:r>
+          </w:p>
+        </w:tc>
+        <w:tc>
+          <w:tcPr>
+            <w:tcW w:w="4038" w:type="dxa"/>
+            <w:gridSpan w:val="2"/>
+          </w:tcPr>
+          <w:p>
+            <w:pPr>
+              <w:pStyle w:val="InfoBlue"/>
+              <w:rPr>
+                <w:b/>
+                <w:bCs/>
+              </w:rPr>
+            </w:pPr>
+            <w:r>
+              <w:rPr>
+                <w:b/>
+                <w:bCs/>
+              </w:rPr>
+              <w:t>Collaborations:</w:t>
+            </w:r>
+          </w:p>
+          <w:p>
+            <w:pPr>
+              <w:pStyle w:val="InfoBlue"/>
+              <w:jc w:val="center"/>
+            </w:pPr>
+            <w:r>
+              <w:t>None</w:t>
+            </w:r>
+          </w:p>
+        </w:tc>
+      </w:tr>
+    </w:tbl>
+    <w:p/>
+    <w:tbl>
+      <w:tblPr>
+        <w:tblW w:w="0" w:type="auto"/>
+        <w:tblInd w:w="250" w:type="dxa"/>
+        <w:tblBorders>
+          <w:top w:val="single" w:sz="4" w:space="0" w:color="auto"/>
+          <w:left w:val="single" w:sz="4" w:space="0" w:color="auto"/>
+          <w:bottom w:val="single" w:sz="4" w:space="0" w:color="auto"/>
+          <w:right w:val="single" w:sz="4" w:space="0" w:color="auto"/>
+          <w:insideH w:val="single" w:sz="4" w:space="0" w:color="auto"/>
+          <w:insideV w:val="single" w:sz="4" w:space="0" w:color="auto"/>
+        </w:tblBorders>
+        <w:tblLook w:val="04A0" w:firstRow="1" w:lastRow="0" w:firstColumn="1" w:lastColumn="0" w:noHBand="0" w:noVBand="1"/>
+      </w:tblPr>
+      <w:tblGrid>
+        <w:gridCol w:w="1553"/>
+        <w:gridCol w:w="3735"/>
+        <w:gridCol w:w="2508"/>
+        <w:gridCol w:w="1530"/>
+      </w:tblGrid>
+      <w:tr>
+        <w:tc>
+          <w:tcPr>
+            <w:tcW w:w="9326" w:type="dxa"/>
+            <w:gridSpan w:val="4"/>
+          </w:tcPr>
+          <w:p>
+            <w:pPr>
+              <w:pStyle w:val="InfoBlue"/>
+              <w:jc w:val="center"/>
+            </w:pPr>
+            <w:r>
+              <w:t>package com.myy803.social_bookstore.</w:t>
+            </w:r>
+            <w:r>
+              <w:t>services</w:t>
+            </w:r>
+          </w:p>
+        </w:tc>
+      </w:tr>
+      <w:tr>
+        <w:tc>
+          <w:tcPr>
+            <w:tcW w:w="1553" w:type="dxa"/>
+            <w:tcBorders>
+              <w:right w:val="nil"/>
+            </w:tcBorders>
+          </w:tcPr>
+          <w:p>
+            <w:pPr>
+              <w:pStyle w:val="BodyText"/>
+              <w:ind w:left="0"/>
+              <w:jc w:val="center"/>
+              <w:rPr>
+                <w:b/>
+              </w:rPr>
+            </w:pPr>
+            <w:r>
+              <w:rPr>
+                <w:b/>
+              </w:rPr>
+              <w:t>Class Name</w:t>
+            </w:r>
+            <w:r>
+              <w:rPr>
+                <w:b/>
+              </w:rPr>
+              <w:t>:</w:t>
+            </w:r>
+          </w:p>
+        </w:tc>
+        <w:tc>
+          <w:tcPr>
+            <w:tcW w:w="6243" w:type="dxa"/>
+            <w:gridSpan w:val="2"/>
+            <w:tcBorders>
+              <w:left w:val="nil"/>
+              <w:right w:val="nil"/>
+            </w:tcBorders>
+          </w:tcPr>
+          <w:p>
+            <w:pPr>
+              <w:pStyle w:val="InfoBlue"/>
+              <w:jc w:val="center"/>
+            </w:pPr>
+            <w:r>
+              <w:rPr>
+                <w:lang w:val="el-GR"/>
+              </w:rPr>
+              <w:t>DeleteBookOffer</w:t>
+            </w:r>
+            <w:r>
+              <w:rPr>
+                <w:lang w:val="el-GR"/>
+              </w:rPr>
+              <w:t>Service</w:t>
+            </w:r>
+          </w:p>
+        </w:tc>
+        <w:tc>
+          <w:tcPr>
+            <w:tcW w:w="1530" w:type="dxa"/>
+            <w:tcBorders>
+              <w:left w:val="nil"/>
+            </w:tcBorders>
+          </w:tcPr>
+          <w:p>
+            <w:pPr>
+              <w:pStyle w:val="InfoBlue"/>
+            </w:pPr>
+          </w:p>
+        </w:tc>
+      </w:tr>
+      <w:tr>
+        <w:tc>
+          <w:tcPr>
+            <w:tcW w:w="5288" w:type="dxa"/>
+            <w:gridSpan w:val="2"/>
+          </w:tcPr>
+          <w:p>
+            <w:pPr>
+              <w:pStyle w:val="BodyText"/>
+              <w:spacing w:after="0"/>
+              <w:ind w:left="0"/>
+              <w:jc w:val="left"/>
+              <w:rPr>
+                <w:b/>
+              </w:rPr>
+            </w:pPr>
+            <w:r>
+              <w:rPr>
+                <w:b/>
+              </w:rPr>
+              <w:t>Responsibilities</w:t>
+            </w:r>
+            <w:r>
+              <w:rPr>
+                <w:b/>
+              </w:rPr>
+              <w:t>:</w:t>
+            </w:r>
+          </w:p>
+          <w:p>
+            <w:pPr>
+              <w:pStyle w:val="BodyText"/>
+              <w:numPr>
+                <w:ilvl w:val="0"/>
+                <w:numId w:val="29"/>
+              </w:numPr>
+              <w:jc w:val="left"/>
+              <w:rPr>
+                <w:b/>
+              </w:rPr>
+            </w:pPr>
+            <w:r>
+              <w:t xml:space="preserve">Implements the </w:t>
+            </w:r>
+            <w:proofErr w:type="spellStart"/>
+            <w:r>
+              <w:t>DeleteBookOfferUseCase</w:t>
+            </w:r>
+            <w:proofErr w:type="spellEnd"/>
+            <w:r>
+              <w:t xml:space="preserve"> </w:t>
+            </w:r>
+            <w:r>
+              <w:t xml:space="preserve">interface to </w:t>
+            </w:r>
+            <w:r>
+              <w:t>delete</w:t>
+            </w:r>
+            <w:r>
+              <w:t xml:space="preserve"> a book </w:t>
+            </w:r>
+            <w:r>
+              <w:t>offer and its book requests</w:t>
+            </w:r>
+            <w:r>
+              <w:t>.</w:t>
+            </w:r>
+          </w:p>
+        </w:tc>
+        <w:tc>
+          <w:tcPr>
+            <w:tcW w:w="4038" w:type="dxa"/>
+            <w:gridSpan w:val="2"/>
+          </w:tcPr>
+          <w:p>
+            <w:pPr>
+              <w:pStyle w:val="InfoBlue"/>
+              <w:rPr>
+                <w:b/>
+                <w:bCs/>
+              </w:rPr>
+            </w:pPr>
+            <w:r>
+              <w:rPr>
+                <w:b/>
+                <w:bCs/>
+              </w:rPr>
+              <w:t>Collaborations:</w:t>
+            </w:r>
+          </w:p>
+          <w:p>
+            <w:pPr>
+              <w:pStyle w:val="BodyText"/>
+              <w:numPr>
+                <w:ilvl w:val="0"/>
+                <w:numId w:val="29"/>
+              </w:numPr>
+            </w:pPr>
+            <w:proofErr w:type="spellStart"/>
+            <w:r>
+              <w:t>BookMapper</w:t>
+            </w:r>
+            <w:proofErr w:type="spellEnd"/>
+          </w:p>
+        </w:tc>
+      </w:tr>
+    </w:tbl>
     <w:p/>
     <w:p>
       <w:pPr>
@@ -16557,9 +17571,11 @@
               <w:pStyle w:val="InfoBlue"/>
               <w:jc w:val="center"/>
             </w:pPr>
+            <w:proofErr w:type="spellStart"/>
             <w:r>
               <w:t>UserMapper</w:t>
             </w:r>
+            <w:proofErr w:type="spellEnd"/>
           </w:p>
         </w:tc>
         <w:tc>
@@ -16654,9 +17670,11 @@
                 <w:numId w:val="30"/>
               </w:numPr>
             </w:pPr>
+            <w:proofErr w:type="spellStart"/>
             <w:r>
               <w:t>JpaRepository</w:t>
             </w:r>
+            <w:proofErr w:type="spellEnd"/>
           </w:p>
           <w:p>
             <w:pPr>
@@ -16759,9 +17777,11 @@
               <w:pStyle w:val="InfoBlue"/>
               <w:jc w:val="center"/>
             </w:pPr>
+            <w:proofErr w:type="spellStart"/>
             <w:r>
               <w:t>UserProfileMapper</w:t>
             </w:r>
+            <w:proofErr w:type="spellEnd"/>
           </w:p>
         </w:tc>
         <w:tc>
@@ -16874,9 +17894,11 @@
                 <w:numId w:val="30"/>
               </w:numPr>
             </w:pPr>
+            <w:proofErr w:type="spellStart"/>
             <w:r>
               <w:t>JpaRepository</w:t>
             </w:r>
+            <w:proofErr w:type="spellEnd"/>
           </w:p>
           <w:p>
             <w:pPr>
@@ -16886,9 +17908,11 @@
                 <w:numId w:val="30"/>
               </w:numPr>
             </w:pPr>
+            <w:proofErr w:type="spellStart"/>
             <w:r>
               <w:t>UserProfile</w:t>
             </w:r>
+            <w:proofErr w:type="spellEnd"/>
           </w:p>
         </w:tc>
       </w:tr>
@@ -16979,12 +18003,14 @@
               <w:pStyle w:val="InfoBlue"/>
               <w:jc w:val="center"/>
             </w:pPr>
+            <w:proofErr w:type="spellStart"/>
             <w:r>
               <w:t>BookCategory</w:t>
             </w:r>
             <w:r>
               <w:t>Mapper</w:t>
             </w:r>
+            <w:proofErr w:type="spellEnd"/>
           </w:p>
         </w:tc>
         <w:tc>
@@ -17097,9 +18123,11 @@
                 <w:numId w:val="30"/>
               </w:numPr>
             </w:pPr>
+            <w:proofErr w:type="spellStart"/>
             <w:r>
               <w:t>JpaRepository</w:t>
             </w:r>
+            <w:proofErr w:type="spellEnd"/>
           </w:p>
           <w:p>
             <w:pPr>
@@ -17109,9 +18137,11 @@
                 <w:numId w:val="30"/>
               </w:numPr>
             </w:pPr>
+            <w:proofErr w:type="spellStart"/>
             <w:r>
               <w:t>BookCategory</w:t>
             </w:r>
+            <w:proofErr w:type="spellEnd"/>
           </w:p>
         </w:tc>
       </w:tr>
@@ -17202,9 +18232,11 @@
               <w:pStyle w:val="InfoBlue"/>
               <w:jc w:val="center"/>
             </w:pPr>
+            <w:proofErr w:type="spellStart"/>
             <w:r>
               <w:t>AuthorMapper</w:t>
             </w:r>
+            <w:proofErr w:type="spellEnd"/>
           </w:p>
         </w:tc>
         <w:tc>
@@ -17317,9 +18349,11 @@
                 <w:numId w:val="30"/>
               </w:numPr>
             </w:pPr>
+            <w:proofErr w:type="spellStart"/>
             <w:r>
               <w:t>JpaRepository</w:t>
             </w:r>
+            <w:proofErr w:type="spellEnd"/>
           </w:p>
           <w:p>
             <w:pPr>
@@ -17422,9 +18456,11 @@
               <w:pStyle w:val="InfoBlue"/>
               <w:jc w:val="center"/>
             </w:pPr>
+            <w:proofErr w:type="spellStart"/>
             <w:r>
               <w:t>BookMapper</w:t>
             </w:r>
+            <w:proofErr w:type="spellEnd"/>
           </w:p>
         </w:tc>
         <w:tc>
@@ -17537,9 +18573,11 @@
                 <w:numId w:val="30"/>
               </w:numPr>
             </w:pPr>
+            <w:proofErr w:type="spellStart"/>
             <w:r>
               <w:t>JpaRepository</w:t>
             </w:r>
+            <w:proofErr w:type="spellEnd"/>
           </w:p>
           <w:p>
             <w:pPr>
@@ -17643,9 +18681,11 @@
               <w:pStyle w:val="InfoBlue"/>
               <w:jc w:val="center"/>
             </w:pPr>
+            <w:proofErr w:type="spellStart"/>
             <w:r>
               <w:t>BookRequestMapper</w:t>
             </w:r>
+            <w:proofErr w:type="spellEnd"/>
           </w:p>
         </w:tc>
         <w:tc>
@@ -17770,9 +18810,11 @@
                 <w:numId w:val="30"/>
               </w:numPr>
             </w:pPr>
+            <w:proofErr w:type="spellStart"/>
             <w:r>
               <w:t>JpaRepository</w:t>
             </w:r>
+            <w:proofErr w:type="spellEnd"/>
           </w:p>
           <w:p>
             <w:pPr>
@@ -17782,9 +18824,11 @@
                 <w:numId w:val="30"/>
               </w:numPr>
             </w:pPr>
+            <w:proofErr w:type="spellStart"/>
             <w:r>
               <w:t>BookRequest</w:t>
             </w:r>
+            <w:proofErr w:type="spellEnd"/>
           </w:p>
         </w:tc>
       </w:tr>
@@ -17895,9 +18939,11 @@
               <w:pStyle w:val="InfoBlue"/>
               <w:jc w:val="center"/>
             </w:pPr>
+            <w:proofErr w:type="spellStart"/>
             <w:r>
               <w:t>RegisterFormData</w:t>
             </w:r>
+            <w:proofErr w:type="spellEnd"/>
           </w:p>
         </w:tc>
         <w:tc>
@@ -17959,8 +19005,16 @@
               <w:rPr>
                 <w:bCs/>
               </w:rPr>
-              <w:t>Transfers data from the register view page to the RegisterController</w:t>
-            </w:r>
+              <w:t xml:space="preserve">Transfers data from the register view page to the </w:t>
+            </w:r>
+            <w:proofErr w:type="spellStart"/>
+            <w:r>
+              <w:rPr>
+                <w:bCs/>
+              </w:rPr>
+              <w:t>RegisterController</w:t>
+            </w:r>
+            <w:proofErr w:type="spellEnd"/>
             <w:r>
               <w:rPr>
                 <w:bCs/>
@@ -18180,12 +19234,28 @@
               </w:rPr>
               <w:t xml:space="preserve"> view page to the </w:t>
             </w:r>
+            <w:proofErr w:type="spellStart"/>
             <w:r>
               <w:rPr>
                 <w:bCs/>
               </w:rPr>
-              <w:t>ViewUserProfileController and SaveUserProfileController</w:t>
-            </w:r>
+              <w:t>ViewUserProfileController</w:t>
+            </w:r>
+            <w:proofErr w:type="spellEnd"/>
+            <w:r>
+              <w:rPr>
+                <w:bCs/>
+              </w:rPr>
+              <w:t xml:space="preserve"> and </w:t>
+            </w:r>
+            <w:proofErr w:type="spellStart"/>
+            <w:r>
+              <w:rPr>
+                <w:bCs/>
+              </w:rPr>
+              <w:t>SaveUserProfileController</w:t>
+            </w:r>
+            <w:proofErr w:type="spellEnd"/>
             <w:r>
               <w:rPr>
                 <w:bCs/>
@@ -18324,12 +19394,14 @@
               <w:pStyle w:val="InfoBlue"/>
               <w:jc w:val="center"/>
             </w:pPr>
+            <w:proofErr w:type="spellStart"/>
             <w:r>
               <w:t>B</w:t>
             </w:r>
             <w:r>
               <w:t>ookFormData</w:t>
             </w:r>
+            <w:proofErr w:type="spellEnd"/>
           </w:p>
         </w:tc>
         <w:tc>
@@ -18405,9 +19477,11 @@
               </w:rPr>
               <w:t xml:space="preserve"> view page to the </w:t>
             </w:r>
+            <w:proofErr w:type="spellStart"/>
             <w:r>
               <w:t>SaveBookOfferController</w:t>
             </w:r>
+            <w:proofErr w:type="spellEnd"/>
             <w:r>
               <w:t>.</w:t>
             </w:r>
@@ -18556,9 +19630,11 @@
               <w:pStyle w:val="InfoBlue"/>
               <w:jc w:val="center"/>
             </w:pPr>
+            <w:proofErr w:type="spellStart"/>
             <w:r>
               <w:t>UserProfileView</w:t>
             </w:r>
+            <w:proofErr w:type="spellEnd"/>
           </w:p>
         </w:tc>
         <w:tc>
@@ -18646,12 +19722,14 @@
               </w:rPr>
               <w:t xml:space="preserve"> to the </w:t>
             </w:r>
+            <w:proofErr w:type="spellStart"/>
             <w:r>
               <w:rPr>
                 <w:bCs/>
               </w:rPr>
               <w:t>ViewUserProfileController</w:t>
             </w:r>
+            <w:proofErr w:type="spellEnd"/>
             <w:r>
               <w:rPr>
                 <w:bCs/>
@@ -18690,8 +19768,13 @@
               </w:numPr>
               <w:jc w:val="left"/>
             </w:pPr>
-            <w:r>
-              <w:t xml:space="preserve">BookCategoryView </w:t>
+            <w:proofErr w:type="spellStart"/>
+            <w:r>
+              <w:t>BookCategoryView</w:t>
+            </w:r>
+            <w:proofErr w:type="spellEnd"/>
+            <w:r>
+              <w:t xml:space="preserve"> </w:t>
             </w:r>
           </w:p>
           <w:p>
@@ -18703,9 +19786,11 @@
               </w:numPr>
               <w:jc w:val="left"/>
             </w:pPr>
+            <w:proofErr w:type="spellStart"/>
             <w:r>
               <w:t>AuthorView</w:t>
             </w:r>
+            <w:proofErr w:type="spellEnd"/>
           </w:p>
         </w:tc>
       </w:tr>
@@ -18796,6 +19881,7 @@
               <w:pStyle w:val="InfoBlue"/>
               <w:jc w:val="center"/>
             </w:pPr>
+            <w:proofErr w:type="spellStart"/>
             <w:r>
               <w:t>Book</w:t>
             </w:r>
@@ -18805,6 +19891,7 @@
             <w:r>
               <w:t>View</w:t>
             </w:r>
+            <w:proofErr w:type="spellEnd"/>
           </w:p>
         </w:tc>
         <w:tc>
@@ -18878,8 +19965,16 @@
               <w:rPr>
                 <w:bCs/>
               </w:rPr>
-              <w:t>data from the services layer to the ViewUserProfileController</w:t>
-            </w:r>
+              <w:t xml:space="preserve">data from the services layer to the </w:t>
+            </w:r>
+            <w:proofErr w:type="spellStart"/>
+            <w:r>
+              <w:rPr>
+                <w:bCs/>
+              </w:rPr>
+              <w:t>ViewUserProfileController</w:t>
+            </w:r>
+            <w:proofErr w:type="spellEnd"/>
             <w:r>
               <w:rPr>
                 <w:bCs/>
@@ -19087,8 +20182,16 @@
               <w:rPr>
                 <w:bCs/>
               </w:rPr>
-              <w:t>data from the services layer to the ViewUserProfileController</w:t>
-            </w:r>
+              <w:t xml:space="preserve">data from the services layer to the </w:t>
+            </w:r>
+            <w:proofErr w:type="spellStart"/>
+            <w:r>
+              <w:rPr>
+                <w:bCs/>
+              </w:rPr>
+              <w:t>ViewUserProfileController</w:t>
+            </w:r>
+            <w:proofErr w:type="spellEnd"/>
             <w:r>
               <w:rPr>
                 <w:bCs/>
@@ -19217,9 +20320,11 @@
               <w:pStyle w:val="InfoBlue"/>
               <w:jc w:val="center"/>
             </w:pPr>
+            <w:proofErr w:type="spellStart"/>
             <w:r>
               <w:t>BookOffer</w:t>
             </w:r>
+            <w:proofErr w:type="spellEnd"/>
             <w:r>
               <w:rPr>
                 <w:lang w:val="el-GR"/>
@@ -19301,9 +20406,11 @@
               </w:rPr>
               <w:t xml:space="preserve">ffer data from the services layer to the </w:t>
             </w:r>
+            <w:proofErr w:type="spellStart"/>
             <w:r>
               <w:t>ViewBookOffersService</w:t>
             </w:r>
+            <w:proofErr w:type="spellEnd"/>
             <w:r>
               <w:rPr>
                 <w:bCs/>
@@ -19432,12 +20539,14 @@
               <w:pStyle w:val="InfoBlue"/>
               <w:jc w:val="center"/>
             </w:pPr>
+            <w:proofErr w:type="spellStart"/>
             <w:r>
               <w:t>Book</w:t>
             </w:r>
             <w:r>
               <w:t>Request</w:t>
             </w:r>
+            <w:proofErr w:type="spellEnd"/>
             <w:r>
               <w:rPr>
                 <w:lang w:val="el-GR"/>
@@ -19519,9 +20628,11 @@
               </w:rPr>
               <w:t xml:space="preserve"> data from the services layer to the </w:t>
             </w:r>
+            <w:proofErr w:type="spellStart"/>
             <w:r>
               <w:t>ViewBookRequestsForSpecificBookUseCase</w:t>
             </w:r>
+            <w:proofErr w:type="spellEnd"/>
             <w:r>
               <w:rPr>
                 <w:bCs/>
@@ -19671,9 +20782,11 @@
               <w:pStyle w:val="InfoBlue"/>
               <w:jc w:val="center"/>
             </w:pPr>
+            <w:proofErr w:type="spellStart"/>
             <w:r>
               <w:t>RegisterCommand</w:t>
             </w:r>
+            <w:proofErr w:type="spellEnd"/>
           </w:p>
         </w:tc>
         <w:tc>
@@ -19735,7 +20848,21 @@
               <w:rPr>
                 <w:bCs/>
               </w:rPr>
-              <w:t>Transfers data from the RegisterController to the services layer</w:t>
+              <w:t xml:space="preserve">Transfers data from the </w:t>
+            </w:r>
+            <w:proofErr w:type="spellStart"/>
+            <w:r>
+              <w:rPr>
+                <w:bCs/>
+              </w:rPr>
+              <w:t>RegisterController</w:t>
+            </w:r>
+            <w:proofErr w:type="spellEnd"/>
+            <w:r>
+              <w:rPr>
+                <w:bCs/>
+              </w:rPr>
+              <w:t xml:space="preserve"> to the services layer</w:t>
             </w:r>
             <w:r>
               <w:rPr>
@@ -19865,9 +20992,11 @@
               <w:pStyle w:val="InfoBlue"/>
               <w:jc w:val="center"/>
             </w:pPr>
+            <w:proofErr w:type="spellStart"/>
             <w:r>
               <w:t>SaveUserProfileCommand</w:t>
             </w:r>
+            <w:proofErr w:type="spellEnd"/>
           </w:p>
         </w:tc>
         <w:tc>
@@ -19931,6 +21060,7 @@
               </w:rPr>
               <w:t xml:space="preserve">Transfers data from the </w:t>
             </w:r>
+            <w:proofErr w:type="spellStart"/>
             <w:r>
               <w:rPr>
                 <w:bCs/>
@@ -19941,7 +21071,14 @@
               <w:rPr>
                 <w:bCs/>
               </w:rPr>
-              <w:t>Controller to the services layer</w:t>
+              <w:t>Controller</w:t>
+            </w:r>
+            <w:proofErr w:type="spellEnd"/>
+            <w:r>
+              <w:rPr>
+                <w:bCs/>
+              </w:rPr>
+              <w:t xml:space="preserve"> to the services layer</w:t>
             </w:r>
             <w:r>
               <w:rPr>
@@ -20071,9 +21208,11 @@
               <w:pStyle w:val="InfoBlue"/>
               <w:jc w:val="center"/>
             </w:pPr>
+            <w:proofErr w:type="spellStart"/>
             <w:r>
               <w:t>SaveBookOfferCommand</w:t>
             </w:r>
+            <w:proofErr w:type="spellEnd"/>
           </w:p>
         </w:tc>
         <w:tc>
@@ -20137,9 +21276,11 @@
               </w:rPr>
               <w:t xml:space="preserve">Transfers data from the </w:t>
             </w:r>
+            <w:proofErr w:type="spellStart"/>
             <w:r>
               <w:t>SaveBookOfferController</w:t>
             </w:r>
+            <w:proofErr w:type="spellEnd"/>
             <w:r>
               <w:rPr>
                 <w:bCs/>
@@ -20386,7 +21527,21 @@
               <w:rPr>
                 <w:bCs/>
               </w:rPr>
-              <w:t>Implements the UserDetails interface, providing user authentication and authorization details.</w:t>
+              <w:t xml:space="preserve">Implements the </w:t>
+            </w:r>
+            <w:proofErr w:type="spellStart"/>
+            <w:r>
+              <w:rPr>
+                <w:bCs/>
+              </w:rPr>
+              <w:t>UserDetails</w:t>
+            </w:r>
+            <w:proofErr w:type="spellEnd"/>
+            <w:r>
+              <w:rPr>
+                <w:bCs/>
+              </w:rPr>
+              <w:t xml:space="preserve"> interface, providing user authentication and authorization details.</w:t>
             </w:r>
           </w:p>
         </w:tc>
@@ -20431,9 +21586,11 @@
                 <w:numId w:val="29"/>
               </w:numPr>
             </w:pPr>
+            <w:proofErr w:type="spellStart"/>
             <w:r>
               <w:t>GrantedAuthority</w:t>
             </w:r>
+            <w:proofErr w:type="spellEnd"/>
           </w:p>
           <w:p>
             <w:pPr>
@@ -20443,9 +21600,11 @@
                 <w:numId w:val="29"/>
               </w:numPr>
             </w:pPr>
+            <w:proofErr w:type="spellStart"/>
             <w:r>
               <w:t>UserProfile</w:t>
             </w:r>
+            <w:proofErr w:type="spellEnd"/>
           </w:p>
         </w:tc>
       </w:tr>
@@ -20724,9 +21883,11 @@
               <w:pStyle w:val="InfoBlue"/>
               <w:jc w:val="center"/>
             </w:pPr>
+            <w:proofErr w:type="spellStart"/>
             <w:r>
               <w:t>UserProfile</w:t>
             </w:r>
+            <w:proofErr w:type="spellEnd"/>
           </w:p>
         </w:tc>
         <w:tc>
@@ -20861,9 +22022,11 @@
                 <w:numId w:val="29"/>
               </w:numPr>
             </w:pPr>
+            <w:proofErr w:type="spellStart"/>
             <w:r>
               <w:t>BookCategory</w:t>
             </w:r>
+            <w:proofErr w:type="spellEnd"/>
           </w:p>
           <w:p>
             <w:pPr>
@@ -20897,9 +22060,11 @@
                 <w:numId w:val="29"/>
               </w:numPr>
             </w:pPr>
+            <w:proofErr w:type="spellStart"/>
             <w:r>
               <w:t>BookRequest</w:t>
             </w:r>
+            <w:proofErr w:type="spellEnd"/>
           </w:p>
         </w:tc>
       </w:tr>
@@ -20990,9 +22155,11 @@
               <w:pStyle w:val="InfoBlue"/>
               <w:jc w:val="center"/>
             </w:pPr>
+            <w:proofErr w:type="spellStart"/>
             <w:r>
               <w:t>BookCategory</w:t>
             </w:r>
+            <w:proofErr w:type="spellEnd"/>
           </w:p>
         </w:tc>
         <w:tc>
@@ -21467,9 +22634,11 @@
                 <w:numId w:val="29"/>
               </w:numPr>
             </w:pPr>
+            <w:proofErr w:type="spellStart"/>
             <w:r>
               <w:t>UserProfile</w:t>
             </w:r>
+            <w:proofErr w:type="spellEnd"/>
           </w:p>
           <w:p>
             <w:pPr>
@@ -21479,9 +22648,11 @@
                 <w:numId w:val="29"/>
               </w:numPr>
             </w:pPr>
+            <w:proofErr w:type="spellStart"/>
             <w:r>
               <w:t>BookCategory</w:t>
             </w:r>
+            <w:proofErr w:type="spellEnd"/>
           </w:p>
           <w:p>
             <w:pPr>
@@ -21503,9 +22674,11 @@
                 <w:numId w:val="29"/>
               </w:numPr>
             </w:pPr>
+            <w:proofErr w:type="spellStart"/>
             <w:r>
               <w:t>BookRequest</w:t>
             </w:r>
+            <w:proofErr w:type="spellEnd"/>
           </w:p>
         </w:tc>
       </w:tr>
@@ -21596,9 +22769,11 @@
               <w:pStyle w:val="InfoBlue"/>
               <w:jc w:val="center"/>
             </w:pPr>
+            <w:proofErr w:type="spellStart"/>
             <w:r>
               <w:t>BookRequest</w:t>
             </w:r>
+            <w:proofErr w:type="spellEnd"/>
           </w:p>
         </w:tc>
         <w:tc>
@@ -21716,9 +22891,11 @@
                 <w:numId w:val="29"/>
               </w:numPr>
             </w:pPr>
+            <w:proofErr w:type="spellStart"/>
             <w:r>
               <w:t>UserProfile</w:t>
             </w:r>
+            <w:proofErr w:type="spellEnd"/>
           </w:p>
           <w:p>
             <w:pPr>
@@ -21728,9 +22905,11 @@
                 <w:numId w:val="29"/>
               </w:numPr>
             </w:pPr>
+            <w:proofErr w:type="spellStart"/>
             <w:r>
               <w:t>RequestStatus</w:t>
             </w:r>
+            <w:proofErr w:type="spellEnd"/>
           </w:p>
         </w:tc>
       </w:tr>
@@ -21821,9 +23000,11 @@
               <w:pStyle w:val="InfoBlue"/>
               <w:jc w:val="center"/>
             </w:pPr>
+            <w:proofErr w:type="spellStart"/>
             <w:r>
               <w:t>RequestStatus</w:t>
             </w:r>
+            <w:proofErr w:type="spellEnd"/>
           </w:p>
         </w:tc>
         <w:tc>
@@ -21983,7 +23164,15 @@
         <w:t xml:space="preserve">the different components and </w:t>
       </w:r>
       <w:r>
-        <w:t>all three layers, the web, services and database layer.</w:t>
+        <w:t xml:space="preserve">all three layers, the web, </w:t>
+      </w:r>
+      <w:proofErr w:type="gramStart"/>
+      <w:r>
+        <w:t>services</w:t>
+      </w:r>
+      <w:proofErr w:type="gramEnd"/>
+      <w:r>
+        <w:t xml:space="preserve"> and database layer.</w:t>
       </w:r>
     </w:p>
     <w:p>
@@ -22157,7 +23346,7 @@
       <w:r>
         <w:pict w14:anchorId="55E6AA2B">
           <v:shape id="_x0000_i1027" type="#_x0000_t75" style="width:173.75pt;height:224.35pt">
-            <v:imagedata r:id="rId12" r:href="rId13"/>
+            <v:imagedata r:id="rId13" r:href="rId14"/>
           </v:shape>
         </w:pict>
       </w:r>
@@ -22181,10 +23370,10 @@
       </w:r>
     </w:p>
     <w:sectPr>
-      <w:headerReference w:type="default" r:id="rId14"/>
-      <w:footerReference w:type="default" r:id="rId15"/>
-      <w:headerReference w:type="first" r:id="rId16"/>
-      <w:footerReference w:type="first" r:id="rId17"/>
+      <w:headerReference w:type="default" r:id="rId15"/>
+      <w:footerReference w:type="default" r:id="rId16"/>
+      <w:headerReference w:type="first" r:id="rId17"/>
+      <w:footerReference w:type="first" r:id="rId18"/>
       <w:pgSz w:w="12240" w:h="15840" w:code="1"/>
       <w:pgMar w:top="1440" w:right="1440" w:bottom="1440" w:left="1440" w:header="720" w:footer="720" w:gutter="0"/>
       <w:cols w:space="720"/>
@@ -25635,7 +26824,7 @@
   <w:style w:type="paragraph" w:default="1" w:styleId="Normal">
     <w:name w:val="Normal"/>
     <w:qFormat/>
-    <w:rsid w:val="00EE054E"/>
+    <w:rsid w:val="00ED59D0"/>
     <w:pPr>
       <w:spacing w:after="200" w:line="252" w:lineRule="auto"/>
       <w:jc w:val="both"/>
@@ -25886,7 +27075,6 @@
   <w:style w:type="character" w:default="1" w:styleId="DefaultParagraphFont">
     <w:name w:val="Default Paragraph Font"/>
     <w:uiPriority w:val="1"/>
-    <w:semiHidden/>
     <w:unhideWhenUsed/>
   </w:style>
   <w:style w:type="table" w:default="1" w:styleId="TableNormal">

</xml_diff>

<commit_message>
update report with domain uml
</commit_message>
<xml_diff>
--- a/report/SprintReport.docx
+++ b/report/SprintReport.docx
@@ -900,16 +900,11 @@
       <w:bookmarkStart w:id="14" w:name="_Toc165927659"/>
       <w:bookmarkStart w:id="15" w:name="_Toc165927728"/>
       <w:r>
-        <w:t xml:space="preserve">Scrum </w:t>
-      </w:r>
-      <w:proofErr w:type="gramStart"/>
-      <w:r>
-        <w:t>team</w:t>
+        <w:t>Scrum team</w:t>
       </w:r>
       <w:bookmarkEnd w:id="13"/>
       <w:bookmarkEnd w:id="14"/>
       <w:bookmarkEnd w:id="15"/>
-      <w:proofErr w:type="gramEnd"/>
     </w:p>
     <w:tbl>
       <w:tblPr>
@@ -3245,13 +3240,8 @@
               <w:t xml:space="preserve"> </w:t>
             </w:r>
             <w:r>
-              <w:t xml:space="preserve">recommendation strategies that consider information given in my </w:t>
-            </w:r>
-            <w:proofErr w:type="gramStart"/>
-            <w:r>
-              <w:t>profile</w:t>
-            </w:r>
-            <w:proofErr w:type="gramEnd"/>
+              <w:t>recommendation strategies that consider information given in my profile</w:t>
+            </w:r>
           </w:p>
           <w:p>
             <w:pPr>
@@ -3406,7 +3396,7 @@
             <v:path o:extrusionok="f" gradientshapeok="t" o:connecttype="rect"/>
             <o:lock v:ext="edit" aspectratio="t"/>
           </v:shapetype>
-          <v:shape id="_x0000_i1025" type="#_x0000_t75" style="width:467.5pt;height:507.15pt">
+          <v:shape id="_x0000_i1025" type="#_x0000_t75" style="width:467.2pt;height:507.2pt">
             <v:imagedata r:id="rId9" o:title="Untitled-2024-05-07-2143(1)"/>
           </v:shape>
         </w:pict>
@@ -5976,15 +5966,7 @@
               <w:t xml:space="preserve">selects </w:t>
             </w:r>
             <w:r>
-              <w:t xml:space="preserve">one of their </w:t>
-            </w:r>
-            <w:proofErr w:type="gramStart"/>
-            <w:r>
-              <w:t>book</w:t>
-            </w:r>
-            <w:proofErr w:type="gramEnd"/>
-            <w:r>
-              <w:t xml:space="preserve"> offers.</w:t>
+              <w:t>one of their book offers.</w:t>
             </w:r>
           </w:p>
           <w:p>
@@ -6895,15 +6877,7 @@
               <w:t xml:space="preserve"> book </w:t>
             </w:r>
             <w:r>
-              <w:t xml:space="preserve">request is </w:t>
-            </w:r>
-            <w:proofErr w:type="gramStart"/>
-            <w:r>
-              <w:t>approved</w:t>
-            </w:r>
-            <w:proofErr w:type="gramEnd"/>
-            <w:r>
-              <w:t xml:space="preserve"> and the </w:t>
+              <w:t xml:space="preserve">request is approved and the </w:t>
             </w:r>
             <w:r>
               <w:t xml:space="preserve">rest </w:t>
@@ -7526,15 +7500,7 @@
               <w:jc w:val="left"/>
             </w:pPr>
             <w:r>
-              <w:t xml:space="preserve">The user selects one of their </w:t>
-            </w:r>
-            <w:proofErr w:type="gramStart"/>
-            <w:r>
-              <w:t>book</w:t>
-            </w:r>
-            <w:proofErr w:type="gramEnd"/>
-            <w:r>
-              <w:t xml:space="preserve"> offers and deletes it.</w:t>
+              <w:t>The user selects one of their book offers and deletes it.</w:t>
             </w:r>
           </w:p>
           <w:p>
@@ -7938,15 +7904,7 @@
               <w:t xml:space="preserve">If in step 4 the system </w:t>
             </w:r>
             <w:r>
-              <w:t xml:space="preserve">doesn’t find any book offers, then it </w:t>
-            </w:r>
-            <w:proofErr w:type="gramStart"/>
-            <w:r>
-              <w:t>display</w:t>
-            </w:r>
-            <w:proofErr w:type="gramEnd"/>
-            <w:r>
-              <w:t xml:space="preserve"> the message “No Book Offers </w:t>
+              <w:t xml:space="preserve">doesn’t find any book offers, then it display the message “No Book Offers </w:t>
             </w:r>
             <w:r>
               <w:t>Were Found</w:t>
@@ -8920,7 +8878,7 @@
           <w:noProof/>
         </w:rPr>
         <w:pict w14:anchorId="7D3260B2">
-          <v:shape id="Picture 1" o:spid="_x0000_i1028" type="#_x0000_t75" style="width:245.75pt;height:380.85pt;visibility:visible;mso-wrap-style:square">
+          <v:shape id="Picture 1" o:spid="_x0000_i1026" type="#_x0000_t75" style="width:245.6pt;height:380.8pt;visibility:visible;mso-wrap-style:square">
             <v:imagedata r:id="rId10" o:title=""/>
           </v:shape>
         </w:pict>
@@ -8953,33 +8911,58 @@
     </w:p>
     <w:p>
       <w:r>
-        <w:t>UML DIAGRAM OF PACKAGE SERVICES with collaborating classes</w:t>
+        <w:t xml:space="preserve">UML DIAGRAM OF PACKAGE SERVICES </w:t>
+      </w:r>
+      <w:r>
+        <w:t>WITH COLLABORATING CLASSESS</w:t>
       </w:r>
     </w:p>
     <w:p>
       <w:r>
-        <w:t>UML DIAGRAM OF MAPPERS with collaborating classes</w:t>
+        <w:t xml:space="preserve">UML DIAGRAM OF MAPPERS </w:t>
+      </w:r>
+      <w:r>
+        <w:t>WITH COLLABORATING CLASSESS</w:t>
       </w:r>
     </w:p>
     <w:p>
       <w:r>
-        <w:t>UML DIAGRAM OF DOMAIN</w:t>
+        <w:t>UML</w:t>
+      </w:r>
+      <w:r>
+        <w:t xml:space="preserve"> </w:t>
+      </w:r>
+      <w:r>
+        <w:t xml:space="preserve">DIAGRAM OF PACKAGE </w:t>
+      </w:r>
+      <w:r>
+        <w:t>CONTROLLERS</w:t>
+      </w:r>
+      <w:r>
+        <w:t xml:space="preserve"> </w:t>
+      </w:r>
+      <w:r>
+        <w:t>WITH COLLABORATING CLASSESS</w:t>
+      </w:r>
+      <w:r>
+        <w:t xml:space="preserve"> </w:t>
       </w:r>
     </w:p>
     <w:p/>
     <w:p/>
+    <w:p/>
     <w:p>
       <w:pPr>
         <w:pStyle w:val="Caption"/>
         <w:keepNext/>
-        <w:spacing w:after="0"/>
         <w:jc w:val="center"/>
       </w:pPr>
       <w:r>
-        <w:t>Figure</w:t>
+        <w:br w:type="page"/>
       </w:r>
       <w:r>
-        <w:t xml:space="preserve"> </w:t>
+        <w:lastRenderedPageBreak/>
+        <w:t xml:space="preserve">Figure </w:t>
       </w:r>
       <w:r>
         <w:fldChar w:fldCharType="begin"/>
@@ -8994,42 +8977,185 @@
         <w:rPr>
           <w:noProof/>
         </w:rPr>
-        <w:t>3</w:t>
+        <w:t>4</w:t>
       </w:r>
       <w:r>
         <w:fldChar w:fldCharType="end"/>
       </w:r>
       <w:r>
-        <w:t xml:space="preserve">: </w:t>
+        <w:t xml:space="preserve"> : </w:t>
       </w:r>
       <w:r>
-        <w:t>UML</w:t>
+        <w:t xml:space="preserve">UML DIAGRAM OF PACKAGE DOMAIN </w:t>
       </w:r>
       <w:r>
-        <w:t xml:space="preserve"> </w:t>
-      </w:r>
-      <w:r>
-        <w:t>DiaGram Of package controllers with collaborating classes</w:t>
+        <w:t>formsdata</w:t>
       </w:r>
     </w:p>
     <w:p>
+      <w:pPr>
+        <w:jc w:val="center"/>
+      </w:pPr>
       <w:r>
-        <w:pict w14:anchorId="29CDC40B">
-          <v:shape id="_x0000_i1026" type="#_x0000_t75" style="width:467.5pt;height:278.1pt">
-            <v:imagedata r:id="rId11" o:title="RegisterUML"/>
+        <w:pict w14:anchorId="2BA26F12">
+          <v:shape id="_x0000_i1039" type="#_x0000_t75" style="width:402.4pt;height:208.8pt">
+            <v:imagedata r:id="rId11" o:title="domain.formsdata" cropbottom="4156f"/>
           </v:shape>
         </w:pict>
       </w:r>
     </w:p>
     <w:p>
+      <w:pPr>
+        <w:jc w:val="center"/>
+      </w:pPr>
+    </w:p>
+    <w:p>
+      <w:pPr>
+        <w:pStyle w:val="Caption"/>
+        <w:keepNext/>
+        <w:jc w:val="center"/>
+      </w:pPr>
       <w:r>
-        <w:br w:type="page"/>
+        <w:t xml:space="preserve">Figure </w:t>
       </w:r>
       <w:r>
+        <w:fldChar w:fldCharType="begin"/>
+      </w:r>
+      <w:r>
+        <w:instrText xml:space="preserve"> SEQ Figure \* ARABIC </w:instrText>
+      </w:r>
+      <w:r>
+        <w:fldChar w:fldCharType="separate"/>
+      </w:r>
+      <w:r>
+        <w:rPr>
+          <w:noProof/>
+        </w:rPr>
+        <w:t>5</w:t>
+      </w:r>
+      <w:r>
+        <w:fldChar w:fldCharType="end"/>
+      </w:r>
+      <w:r>
+        <w:t xml:space="preserve"> : </w:t>
+      </w:r>
+      <w:r>
+        <w:t>UML DIAGRAM OF PACKAGE DOMAIN VIEWS</w:t>
+      </w:r>
+    </w:p>
+    <w:p>
+      <w:pPr>
+        <w:jc w:val="center"/>
+      </w:pPr>
+      <w:r>
+        <w:pict w14:anchorId="09E2338B">
+          <v:shape id="_x0000_i1036" type="#_x0000_t75" style="width:324.8pt;height:341.6pt">
+            <v:imagedata r:id="rId12" o:title="domain"/>
+          </v:shape>
+        </w:pict>
+      </w:r>
+    </w:p>
+    <w:p>
+      <w:pPr>
+        <w:pStyle w:val="Caption"/>
+        <w:keepNext/>
+        <w:jc w:val="center"/>
+      </w:pPr>
+      <w:r>
         <w:lastRenderedPageBreak/>
-        <w:pict w14:anchorId="7AFA481B">
-          <v:shape id="_x0000_i1031" type="#_x0000_t75" style="width:466.95pt;height:428.35pt">
-            <v:imagedata r:id="rId12" o:title="domain.model"/>
+        <w:t xml:space="preserve">Figure </w:t>
+      </w:r>
+      <w:r>
+        <w:fldChar w:fldCharType="begin"/>
+      </w:r>
+      <w:r>
+        <w:instrText xml:space="preserve"> SEQ Figure \* ARABIC </w:instrText>
+      </w:r>
+      <w:r>
+        <w:fldChar w:fldCharType="separate"/>
+      </w:r>
+      <w:r>
+        <w:rPr>
+          <w:noProof/>
+        </w:rPr>
+        <w:t>6</w:t>
+      </w:r>
+      <w:r>
+        <w:fldChar w:fldCharType="end"/>
+      </w:r>
+      <w:r>
+        <w:t xml:space="preserve"> : </w:t>
+      </w:r>
+      <w:r>
+        <w:t xml:space="preserve">UML DIAGRAM OF PACKAGE DOMAIN </w:t>
+      </w:r>
+      <w:r>
+        <w:t>Commands</w:t>
+      </w:r>
+    </w:p>
+    <w:p>
+      <w:pPr>
+        <w:jc w:val="center"/>
+      </w:pPr>
+      <w:r>
+        <w:pict w14:anchorId="00E1BA55">
+          <v:shape id="_x0000_i1060" type="#_x0000_t75" style="width:340pt;height:150.4pt">
+            <v:imagedata r:id="rId13" o:title="domain.commands" cropbottom="13345f"/>
+          </v:shape>
+        </w:pict>
+      </w:r>
+    </w:p>
+    <w:p>
+      <w:pPr>
+        <w:jc w:val="center"/>
+        <w:rPr>
+          <w:sz w:val="14"/>
+          <w:szCs w:val="14"/>
+        </w:rPr>
+      </w:pPr>
+    </w:p>
+    <w:p>
+      <w:pPr>
+        <w:pStyle w:val="Caption"/>
+        <w:keepNext/>
+        <w:jc w:val="center"/>
+      </w:pPr>
+      <w:r>
+        <w:t xml:space="preserve">Figure </w:t>
+      </w:r>
+      <w:r>
+        <w:fldChar w:fldCharType="begin"/>
+      </w:r>
+      <w:r>
+        <w:instrText xml:space="preserve"> SEQ Figure \* ARABIC </w:instrText>
+      </w:r>
+      <w:r>
+        <w:fldChar w:fldCharType="separate"/>
+      </w:r>
+      <w:r>
+        <w:rPr>
+          <w:noProof/>
+        </w:rPr>
+        <w:t>7</w:t>
+      </w:r>
+      <w:r>
+        <w:fldChar w:fldCharType="end"/>
+      </w:r>
+      <w:r>
+        <w:t xml:space="preserve"> : </w:t>
+      </w:r>
+      <w:r>
+        <w:t>UML DIAGRAM OF PACKAGE DOMAIN MODELS</w:t>
+      </w:r>
+    </w:p>
+    <w:p>
+      <w:pPr>
+        <w:jc w:val="center"/>
+      </w:pPr>
+      <w:r>
+        <w:pict w14:anchorId="60082819">
+          <v:shape id="_x0000_i1073" type="#_x0000_t75" style="width:449.6pt;height:411.2pt">
+            <v:imagedata r:id="rId14" o:title="domain"/>
           </v:shape>
         </w:pict>
       </w:r>
@@ -12674,16 +12800,7 @@
               </w:rPr>
             </w:pPr>
             <w:r>
-              <w:t xml:space="preserve">Handles HTTP POST requests for </w:t>
-            </w:r>
-            <w:r>
-              <w:t>deleting</w:t>
-            </w:r>
-            <w:r>
-              <w:t xml:space="preserve"> a book </w:t>
-            </w:r>
-            <w:r>
-              <w:t>offer.</w:t>
+              <w:t>Handles HTTP POST requests for deleting a book offer.</w:t>
             </w:r>
           </w:p>
         </w:tc>
@@ -17206,10 +17323,7 @@
               </w:rPr>
             </w:pPr>
             <w:r>
-              <w:t xml:space="preserve">Defines the contract for </w:t>
-            </w:r>
-            <w:r>
-              <w:t>deleting a book offer</w:t>
+              <w:t>Defines the contract for deleting a book offer</w:t>
             </w:r>
             <w:r>
               <w:t>.</w:t>
@@ -23164,15 +23278,7 @@
         <w:t xml:space="preserve">the different components and </w:t>
       </w:r>
       <w:r>
-        <w:t xml:space="preserve">all three layers, the web, </w:t>
-      </w:r>
-      <w:proofErr w:type="gramStart"/>
-      <w:r>
-        <w:t>services</w:t>
-      </w:r>
-      <w:proofErr w:type="gramEnd"/>
-      <w:r>
-        <w:t xml:space="preserve"> and database layer.</w:t>
+        <w:t>all three layers, the web, services and database layer.</w:t>
       </w:r>
     </w:p>
     <w:p>
@@ -23344,9 +23450,27 @@
         <w:fldChar w:fldCharType="separate"/>
       </w:r>
       <w:r>
+        <w:fldChar w:fldCharType="begin"/>
+      </w:r>
+      <w:r>
+        <w:instrText xml:space="preserve"> INCLUDEPICTURE  "https://www.cs.uoi.gr/~cse84325/images/tank_you.jpg" \* MERGEFORMATINET </w:instrText>
+      </w:r>
+      <w:r>
+        <w:fldChar w:fldCharType="separate"/>
+      </w:r>
+      <w:r>
+        <w:fldChar w:fldCharType="begin"/>
+      </w:r>
+      <w:r>
+        <w:instrText xml:space="preserve"> INCLUDEPICTURE  "https://www.cs.uoi.gr/~cse84325/images/tank_you.jpg" \* MERGEFORMATINET </w:instrText>
+      </w:r>
+      <w:r>
+        <w:fldChar w:fldCharType="separate"/>
+      </w:r>
+      <w:r>
         <w:pict w14:anchorId="55E6AA2B">
-          <v:shape id="_x0000_i1027" type="#_x0000_t75" style="width:173.75pt;height:224.35pt">
-            <v:imagedata r:id="rId13" r:href="rId14"/>
+          <v:shape id="_x0000_i1030" type="#_x0000_t75" style="width:173.6pt;height:224.8pt">
+            <v:imagedata r:id="rId15" r:href="rId16"/>
           </v:shape>
         </w:pict>
       </w:r>
@@ -23368,12 +23492,18 @@
       <w:r>
         <w:fldChar w:fldCharType="end"/>
       </w:r>
+      <w:r>
+        <w:fldChar w:fldCharType="end"/>
+      </w:r>
+      <w:r>
+        <w:fldChar w:fldCharType="end"/>
+      </w:r>
     </w:p>
     <w:sectPr>
-      <w:headerReference w:type="default" r:id="rId15"/>
-      <w:footerReference w:type="default" r:id="rId16"/>
-      <w:headerReference w:type="first" r:id="rId17"/>
-      <w:footerReference w:type="first" r:id="rId18"/>
+      <w:headerReference w:type="default" r:id="rId17"/>
+      <w:footerReference w:type="default" r:id="rId18"/>
+      <w:headerReference w:type="first" r:id="rId19"/>
+      <w:footerReference w:type="first" r:id="rId20"/>
       <w:pgSz w:w="12240" w:h="15840" w:code="1"/>
       <w:pgMar w:top="1440" w:right="1440" w:bottom="1440" w:left="1440" w:header="720" w:footer="720" w:gutter="0"/>
       <w:cols w:space="720"/>
@@ -27075,6 +27205,7 @@
   <w:style w:type="character" w:default="1" w:styleId="DefaultParagraphFont">
     <w:name w:val="Default Paragraph Font"/>
     <w:uiPriority w:val="1"/>
+    <w:semiHidden/>
     <w:unhideWhenUsed/>
   </w:style>
   <w:style w:type="table" w:default="1" w:styleId="TableNormal">

</xml_diff>